<commit_message>
limpieza, retoque del EGR y creacion del informe
</commit_message>
<xml_diff>
--- a/Documentacion/EGR - SISTEMA DE GESTIÓN DE MANTENIMIENTO HOSPITAL SOMMER.docx
+++ b/Documentacion/EGR - SISTEMA DE GESTIÓN DE MANTENIMIENTO HOSPITAL SOMMER.docx
@@ -1,6 +1,6 @@
 
 <file path=word/document.xml><?xml version="1.0" encoding="utf-8"?>
-<w:document xmlns:wpc="http://schemas.microsoft.com/office/word/2010/wordprocessingCanvas" xmlns:mc="http://schemas.openxmlformats.org/markup-compatibility/2006" xmlns:o="urn:schemas-microsoft-com:office:office" xmlns:r="http://schemas.openxmlformats.org/officeDocument/2006/relationships" xmlns:m="http://schemas.openxmlformats.org/officeDocument/2006/math" xmlns:v="urn:schemas-microsoft-com:vml" xmlns:wp14="http://schemas.microsoft.com/office/word/2010/wordprocessingDrawing" xmlns:wp="http://schemas.openxmlformats.org/drawingml/2006/wordprocessingDrawing" xmlns:w10="urn:schemas-microsoft-com:office:word" xmlns:w="http://schemas.openxmlformats.org/wordprocessingml/2006/main" xmlns:w14="http://schemas.microsoft.com/office/word/2010/wordml" xmlns:wpg="http://schemas.microsoft.com/office/word/2010/wordprocessingGroup" xmlns:wpi="http://schemas.microsoft.com/office/word/2010/wordprocessingInk" xmlns:wne="http://schemas.microsoft.com/office/word/2006/wordml" xmlns:wps="http://schemas.microsoft.com/office/word/2010/wordprocessingShape" mc:Ignorable="w14 wp14">
+<w:document xmlns:wpc="http://schemas.microsoft.com/office/word/2010/wordprocessingCanvas" xmlns:cx="http://schemas.microsoft.com/office/drawing/2014/chartex" xmlns:cx1="http://schemas.microsoft.com/office/drawing/2015/9/8/chartex" xmlns:cx2="http://schemas.microsoft.com/office/drawing/2015/10/21/chartex" xmlns:cx3="http://schemas.microsoft.com/office/drawing/2016/5/9/chartex" xmlns:cx4="http://schemas.microsoft.com/office/drawing/2016/5/10/chartex" xmlns:cx5="http://schemas.microsoft.com/office/drawing/2016/5/11/chartex" xmlns:cx6="http://schemas.microsoft.com/office/drawing/2016/5/12/chartex" xmlns:cx7="http://schemas.microsoft.com/office/drawing/2016/5/13/chartex" xmlns:cx8="http://schemas.microsoft.com/office/drawing/2016/5/14/chartex" xmlns:mc="http://schemas.openxmlformats.org/markup-compatibility/2006" xmlns:aink="http://schemas.microsoft.com/office/drawing/2016/ink" xmlns:am3d="http://schemas.microsoft.com/office/drawing/2017/model3d" xmlns:o="urn:schemas-microsoft-com:office:office" xmlns:r="http://schemas.openxmlformats.org/officeDocument/2006/relationships" xmlns:m="http://schemas.openxmlformats.org/officeDocument/2006/math" xmlns:v="urn:schemas-microsoft-com:vml" xmlns:wp14="http://schemas.microsoft.com/office/word/2010/wordprocessingDrawing" xmlns:wp="http://schemas.openxmlformats.org/drawingml/2006/wordprocessingDrawing" xmlns:w10="urn:schemas-microsoft-com:office:word" xmlns:w="http://schemas.openxmlformats.org/wordprocessingml/2006/main" xmlns:w14="http://schemas.microsoft.com/office/word/2010/wordml" xmlns:w15="http://schemas.microsoft.com/office/word/2012/wordml" xmlns:w16cex="http://schemas.microsoft.com/office/word/2018/wordml/cex" xmlns:w16cid="http://schemas.microsoft.com/office/word/2016/wordml/cid" xmlns:w16="http://schemas.microsoft.com/office/word/2018/wordml" xmlns:w16sdtdh="http://schemas.microsoft.com/office/word/2020/wordml/sdtdatahash" xmlns:w16se="http://schemas.microsoft.com/office/word/2015/wordml/symex" xmlns:wpg="http://schemas.microsoft.com/office/word/2010/wordprocessingGroup" xmlns:wpi="http://schemas.microsoft.com/office/word/2010/wordprocessingInk" xmlns:wne="http://schemas.microsoft.com/office/word/2006/wordml" xmlns:wps="http://schemas.microsoft.com/office/word/2010/wordprocessingShape" mc:Ignorable="w14 w15 w16se w16cid w16 w16cex w16sdtdh wp14">
   <w:body>
     <w:p>
       <w:pPr>
@@ -23,6 +23,7 @@
       <w:bookmarkStart w:id="0" w:name="_t9ce2r7mmt25" w:colFirst="0" w:colLast="0"/>
       <w:bookmarkStart w:id="1" w:name="_Toc13671195"/>
       <w:bookmarkStart w:id="2" w:name="_Toc13674191"/>
+      <w:bookmarkStart w:id="3" w:name="_Toc77793057"/>
       <w:bookmarkEnd w:id="0"/>
       <w:r>
         <w:rPr>
@@ -35,6 +36,7 @@
       </w:r>
       <w:bookmarkEnd w:id="1"/>
       <w:bookmarkEnd w:id="2"/>
+      <w:bookmarkEnd w:id="3"/>
     </w:p>
     <w:p>
       <w:pPr>
@@ -158,7 +160,7 @@
           <w:lang w:eastAsia="es-AR"/>
         </w:rPr>
         <w:drawing>
-          <wp:anchor distT="0" distB="0" distL="0" distR="0" simplePos="0" relativeHeight="251658240" behindDoc="0" locked="0" layoutInCell="1" hidden="0" allowOverlap="1" wp14:anchorId="0E88FBE9" wp14:editId="3834DE21">
+          <wp:anchor distT="0" distB="0" distL="0" distR="0" simplePos="0" relativeHeight="251658240" behindDoc="0" locked="0" layoutInCell="1" hidden="0" allowOverlap="1" wp14:anchorId="6CAF9064" wp14:editId="26433694">
             <wp:simplePos x="0" y="0"/>
             <wp:positionH relativeFrom="column">
               <wp:posOffset>-914400</wp:posOffset>
@@ -179,7 +181,7 @@
                     <pic:cNvPicPr preferRelativeResize="0"/>
                   </pic:nvPicPr>
                   <pic:blipFill>
-                    <a:blip r:embed="rId9"/>
+                    <a:blip r:embed="rId8"/>
                     <a:srcRect/>
                     <a:stretch>
                       <a:fillRect/>
@@ -208,10 +210,10 @@
         <w:ind w:left="360" w:firstLine="360"/>
         <w:jc w:val="both"/>
       </w:pPr>
-      <w:bookmarkStart w:id="3" w:name="_xqtg0zheur1y" w:colFirst="0" w:colLast="0"/>
-      <w:bookmarkStart w:id="4" w:name="_Toc13671196"/>
-      <w:bookmarkStart w:id="5" w:name="_Toc13674192"/>
-      <w:bookmarkEnd w:id="3"/>
+      <w:bookmarkStart w:id="4" w:name="_xqtg0zheur1y" w:colFirst="0" w:colLast="0"/>
+      <w:bookmarkStart w:id="5" w:name="_Toc13671196"/>
+      <w:bookmarkStart w:id="6" w:name="_Toc13674192"/>
+      <w:bookmarkEnd w:id="4"/>
     </w:p>
     <w:p/>
     <w:p/>
@@ -221,20 +223,22 @@
         <w:ind w:left="360" w:firstLine="360"/>
         <w:jc w:val="both"/>
       </w:pPr>
+      <w:bookmarkStart w:id="7" w:name="_Toc77793058"/>
       <w:r>
         <w:lastRenderedPageBreak/>
         <w:t>HISTORIAL DE CAMBIOS</w:t>
       </w:r>
-      <w:bookmarkEnd w:id="4"/>
       <w:bookmarkEnd w:id="5"/>
+      <w:bookmarkEnd w:id="6"/>
+      <w:bookmarkEnd w:id="7"/>
     </w:p>
     <w:p>
       <w:pPr>
         <w:ind w:firstLine="720"/>
       </w:pPr>
       <w:r>
-        <w:pict>
-          <v:rect id="_x0000_i1050" style="width:0;height:1.5pt" o:hralign="center" o:hrstd="t" o:hr="t" fillcolor="#a0a0a0" stroked="f"/>
+        <w:pict w14:anchorId="7B91951E">
+          <v:rect id="_x0000_i1156" style="width:0;height:1.5pt" o:hralign="center" o:hrstd="t" o:hr="t" fillcolor="#a0a0a0" stroked="f"/>
         </w:pict>
       </w:r>
     </w:p>
@@ -1009,12 +1013,125 @@
               <w:jc w:val="both"/>
             </w:pPr>
             <w:r>
-              <w:t>Redefinición de usuarios del si</w:t>
-            </w:r>
-            <w:bookmarkStart w:id="6" w:name="_GoBack"/>
-            <w:bookmarkEnd w:id="6"/>
-            <w:r>
-              <w:t>stema.</w:t>
+              <w:t>Redefinición de usuarios del sistema.</w:t>
+            </w:r>
+          </w:p>
+        </w:tc>
+      </w:tr>
+      <w:tr>
+        <w:tc>
+          <w:tcPr>
+            <w:tcW w:w="1515" w:type="dxa"/>
+            <w:shd w:val="clear" w:color="auto" w:fill="auto"/>
+            <w:tcMar>
+              <w:top w:w="100" w:type="dxa"/>
+              <w:left w:w="100" w:type="dxa"/>
+              <w:bottom w:w="100" w:type="dxa"/>
+              <w:right w:w="100" w:type="dxa"/>
+            </w:tcMar>
+          </w:tcPr>
+          <w:p>
+            <w:pPr>
+              <w:widowControl w:val="0"/>
+              <w:pBdr>
+                <w:top w:val="nil"/>
+                <w:left w:val="nil"/>
+                <w:bottom w:val="nil"/>
+                <w:right w:val="nil"/>
+                <w:between w:val="nil"/>
+              </w:pBdr>
+              <w:spacing w:line="240" w:lineRule="auto"/>
+              <w:jc w:val="both"/>
+            </w:pPr>
+            <w:r>
+              <w:t>1.5</w:t>
+            </w:r>
+          </w:p>
+        </w:tc>
+        <w:tc>
+          <w:tcPr>
+            <w:tcW w:w="1170" w:type="dxa"/>
+            <w:shd w:val="clear" w:color="auto" w:fill="auto"/>
+            <w:tcMar>
+              <w:top w:w="100" w:type="dxa"/>
+              <w:left w:w="100" w:type="dxa"/>
+              <w:bottom w:w="100" w:type="dxa"/>
+              <w:right w:w="100" w:type="dxa"/>
+            </w:tcMar>
+          </w:tcPr>
+          <w:p>
+            <w:pPr>
+              <w:widowControl w:val="0"/>
+              <w:pBdr>
+                <w:top w:val="nil"/>
+                <w:left w:val="nil"/>
+                <w:bottom w:val="nil"/>
+                <w:right w:val="nil"/>
+                <w:between w:val="nil"/>
+              </w:pBdr>
+              <w:spacing w:line="240" w:lineRule="auto"/>
+              <w:jc w:val="both"/>
+            </w:pPr>
+            <w:r>
+              <w:t>Grupo 1</w:t>
+            </w:r>
+          </w:p>
+        </w:tc>
+        <w:tc>
+          <w:tcPr>
+            <w:tcW w:w="1545" w:type="dxa"/>
+            <w:shd w:val="clear" w:color="auto" w:fill="auto"/>
+            <w:tcMar>
+              <w:top w:w="100" w:type="dxa"/>
+              <w:left w:w="100" w:type="dxa"/>
+              <w:bottom w:w="100" w:type="dxa"/>
+              <w:right w:w="100" w:type="dxa"/>
+            </w:tcMar>
+          </w:tcPr>
+          <w:p>
+            <w:pPr>
+              <w:widowControl w:val="0"/>
+              <w:pBdr>
+                <w:top w:val="nil"/>
+                <w:left w:val="nil"/>
+                <w:bottom w:val="nil"/>
+                <w:right w:val="nil"/>
+                <w:between w:val="nil"/>
+              </w:pBdr>
+              <w:spacing w:line="240" w:lineRule="auto"/>
+              <w:jc w:val="both"/>
+            </w:pPr>
+            <w:r>
+              <w:t>21/07/2021</w:t>
+            </w:r>
+          </w:p>
+        </w:tc>
+        <w:tc>
+          <w:tcPr>
+            <w:tcW w:w="4800" w:type="dxa"/>
+            <w:shd w:val="clear" w:color="auto" w:fill="auto"/>
+            <w:tcMar>
+              <w:top w:w="100" w:type="dxa"/>
+              <w:left w:w="100" w:type="dxa"/>
+              <w:bottom w:w="100" w:type="dxa"/>
+              <w:right w:w="100" w:type="dxa"/>
+            </w:tcMar>
+          </w:tcPr>
+          <w:p>
+            <w:pPr>
+              <w:widowControl w:val="0"/>
+              <w:pBdr>
+                <w:top w:val="nil"/>
+                <w:left w:val="nil"/>
+                <w:bottom w:val="nil"/>
+                <w:right w:val="nil"/>
+                <w:between w:val="nil"/>
+              </w:pBdr>
+              <w:spacing w:line="240" w:lineRule="auto"/>
+              <w:jc w:val="both"/>
+            </w:pPr>
+            <w:r>
+              <w:t>Correcciones de acuerdo a devolución.</w:t>
             </w:r>
           </w:p>
         </w:tc>
@@ -1184,7 +1301,7 @@
       <w:sdtContent>
         <w:p>
           <w:pPr>
-            <w:pStyle w:val="TtulodeTDC"/>
+            <w:pStyle w:val="TtuloTDC"/>
             <w:rPr>
               <w:noProof/>
             </w:rPr>
@@ -1218,44 +1335,26 @@
             <w:pStyle w:val="TDC1"/>
             <w:rPr>
               <w:rFonts w:asciiTheme="minorHAnsi" w:eastAsiaTheme="minorEastAsia" w:hAnsiTheme="minorHAnsi" w:cstheme="minorBidi"/>
-              <w:lang w:val="es-ES"/>
+              <w:b w:val="0"/>
+              <w:bCs w:val="0"/>
+              <w:lang w:eastAsia="es-AR"/>
             </w:rPr>
           </w:pPr>
-          <w:hyperlink w:anchor="_Toc13674193" w:history="1">
+          <w:hyperlink w:anchor="_Toc77793058" w:history="1">
             <w:r>
               <w:rPr>
                 <w:rStyle w:val="Hipervnculo"/>
               </w:rPr>
-              <w:t>1.</w:t>
-            </w:r>
-            <w:r>
-              <w:rPr>
-                <w:rFonts w:asciiTheme="minorHAnsi" w:eastAsiaTheme="minorEastAsia" w:hAnsiTheme="minorHAnsi" w:cstheme="minorBidi"/>
-                <w:lang w:val="es-ES"/>
+              <w:t>HISTORIAL DE CAMBIOS</w:t>
+            </w:r>
+            <w:r>
+              <w:rPr>
+                <w:webHidden/>
               </w:rPr>
               <w:tab/>
             </w:r>
             <w:r>
               <w:rPr>
-                <w:rStyle w:val="Hipervnculo"/>
-                <w:lang w:val="es-ES"/>
-              </w:rPr>
-              <w:t>O</w:t>
-            </w:r>
-            <w:r>
-              <w:rPr>
-                <w:rStyle w:val="Hipervnculo"/>
-              </w:rPr>
-              <w:t>BJETIVOS</w:t>
-            </w:r>
-            <w:r>
-              <w:rPr>
-                <w:webHidden/>
-              </w:rPr>
-              <w:tab/>
-            </w:r>
-            <w:r>
-              <w:rPr>
                 <w:webHidden/>
               </w:rPr>
               <w:fldChar w:fldCharType="begin"/>
@@ -1264,7 +1363,7 @@
               <w:rPr>
                 <w:webHidden/>
               </w:rPr>
-              <w:instrText xml:space="preserve"> PAGEREF _Toc13674193 \h </w:instrText>
+              <w:instrText xml:space="preserve"> PAGEREF _Toc77793058 \h </w:instrText>
             </w:r>
             <w:r>
               <w:rPr>
@@ -1281,7 +1380,7 @@
               <w:rPr>
                 <w:webHidden/>
               </w:rPr>
-              <w:t>4</w:t>
+              <w:t>2</w:t>
             </w:r>
             <w:r>
               <w:rPr>
@@ -1296,37 +1395,48 @@
             <w:pStyle w:val="TDC1"/>
             <w:rPr>
               <w:rFonts w:asciiTheme="minorHAnsi" w:eastAsiaTheme="minorEastAsia" w:hAnsiTheme="minorHAnsi" w:cstheme="minorBidi"/>
-              <w:lang w:val="es-ES"/>
+              <w:b w:val="0"/>
+              <w:bCs w:val="0"/>
+              <w:lang w:eastAsia="es-AR"/>
             </w:rPr>
           </w:pPr>
-          <w:hyperlink w:anchor="_Toc13674194" w:history="1">
+          <w:hyperlink w:anchor="_Toc77793059" w:history="1">
             <w:r>
               <w:rPr>
                 <w:rStyle w:val="Hipervnculo"/>
               </w:rPr>
-              <w:t>2.</w:t>
+              <w:t>1.</w:t>
             </w:r>
             <w:r>
               <w:rPr>
                 <w:rFonts w:asciiTheme="minorHAnsi" w:eastAsiaTheme="minorEastAsia" w:hAnsiTheme="minorHAnsi" w:cstheme="minorBidi"/>
+                <w:b w:val="0"/>
+                <w:bCs w:val="0"/>
+                <w:lang w:eastAsia="es-AR"/>
+              </w:rPr>
+              <w:tab/>
+            </w:r>
+            <w:r>
+              <w:rPr>
+                <w:rStyle w:val="Hipervnculo"/>
                 <w:lang w:val="es-ES"/>
               </w:rPr>
+              <w:t>O</w:t>
+            </w:r>
+            <w:r>
+              <w:rPr>
+                <w:rStyle w:val="Hipervnculo"/>
+              </w:rPr>
+              <w:t>BJETIVOS</w:t>
+            </w:r>
+            <w:r>
+              <w:rPr>
+                <w:webHidden/>
+              </w:rPr>
               <w:tab/>
             </w:r>
             <w:r>
               <w:rPr>
-                <w:rStyle w:val="Hipervnculo"/>
-              </w:rPr>
-              <w:t>DOCUMENTO RELACIONADOS</w:t>
-            </w:r>
-            <w:r>
-              <w:rPr>
-                <w:webHidden/>
-              </w:rPr>
-              <w:tab/>
-            </w:r>
-            <w:r>
-              <w:rPr>
                 <w:webHidden/>
               </w:rPr>
               <w:fldChar w:fldCharType="begin"/>
@@ -1335,7 +1445,7 @@
               <w:rPr>
                 <w:webHidden/>
               </w:rPr>
-              <w:instrText xml:space="preserve"> PAGEREF _Toc13674194 \h </w:instrText>
+              <w:instrText xml:space="preserve"> PAGEREF _Toc77793059 \h </w:instrText>
             </w:r>
             <w:r>
               <w:rPr>
@@ -1367,20 +1477,24 @@
             <w:pStyle w:val="TDC1"/>
             <w:rPr>
               <w:rFonts w:asciiTheme="minorHAnsi" w:eastAsiaTheme="minorEastAsia" w:hAnsiTheme="minorHAnsi" w:cstheme="minorBidi"/>
-              <w:lang w:val="es-ES"/>
+              <w:b w:val="0"/>
+              <w:bCs w:val="0"/>
+              <w:lang w:eastAsia="es-AR"/>
             </w:rPr>
           </w:pPr>
-          <w:hyperlink w:anchor="_Toc13674195" w:history="1">
+          <w:hyperlink w:anchor="_Toc77793060" w:history="1">
             <w:r>
               <w:rPr>
                 <w:rStyle w:val="Hipervnculo"/>
               </w:rPr>
-              <w:t>3.</w:t>
+              <w:t>2.</w:t>
             </w:r>
             <w:r>
               <w:rPr>
                 <w:rFonts w:asciiTheme="minorHAnsi" w:eastAsiaTheme="minorEastAsia" w:hAnsiTheme="minorHAnsi" w:cstheme="minorBidi"/>
-                <w:lang w:val="es-ES"/>
+                <w:b w:val="0"/>
+                <w:bCs w:val="0"/>
+                <w:lang w:eastAsia="es-AR"/>
               </w:rPr>
               <w:tab/>
             </w:r>
@@ -1388,7 +1502,7 @@
               <w:rPr>
                 <w:rStyle w:val="Hipervnculo"/>
               </w:rPr>
-              <w:t>DESTINATARIOS</w:t>
+              <w:t>DOCUMENTO RELACIONADOS</w:t>
             </w:r>
             <w:r>
               <w:rPr>
@@ -1406,7 +1520,7 @@
               <w:rPr>
                 <w:webHidden/>
               </w:rPr>
-              <w:instrText xml:space="preserve"> PAGEREF _Toc13674195 \h </w:instrText>
+              <w:instrText xml:space="preserve"> PAGEREF _Toc77793060 \h </w:instrText>
             </w:r>
             <w:r>
               <w:rPr>
@@ -1438,20 +1552,24 @@
             <w:pStyle w:val="TDC1"/>
             <w:rPr>
               <w:rFonts w:asciiTheme="minorHAnsi" w:eastAsiaTheme="minorEastAsia" w:hAnsiTheme="minorHAnsi" w:cstheme="minorBidi"/>
-              <w:lang w:val="es-ES"/>
+              <w:b w:val="0"/>
+              <w:bCs w:val="0"/>
+              <w:lang w:eastAsia="es-AR"/>
             </w:rPr>
           </w:pPr>
-          <w:hyperlink w:anchor="_Toc13674196" w:history="1">
+          <w:hyperlink w:anchor="_Toc77793061" w:history="1">
             <w:r>
               <w:rPr>
                 <w:rStyle w:val="Hipervnculo"/>
               </w:rPr>
-              <w:t>4.</w:t>
+              <w:t>3.</w:t>
             </w:r>
             <w:r>
               <w:rPr>
                 <w:rFonts w:asciiTheme="minorHAnsi" w:eastAsiaTheme="minorEastAsia" w:hAnsiTheme="minorHAnsi" w:cstheme="minorBidi"/>
-                <w:lang w:val="es-ES"/>
+                <w:b w:val="0"/>
+                <w:bCs w:val="0"/>
+                <w:lang w:eastAsia="es-AR"/>
               </w:rPr>
               <w:tab/>
             </w:r>
@@ -1459,7 +1577,7 @@
               <w:rPr>
                 <w:rStyle w:val="Hipervnculo"/>
               </w:rPr>
-              <w:t>PARTICIPANTES</w:t>
+              <w:t>DESTINATARIOS</w:t>
             </w:r>
             <w:r>
               <w:rPr>
@@ -1477,7 +1595,7 @@
               <w:rPr>
                 <w:webHidden/>
               </w:rPr>
-              <w:instrText xml:space="preserve"> PAGEREF _Toc13674196 \h </w:instrText>
+              <w:instrText xml:space="preserve"> PAGEREF _Toc77793061 \h </w:instrText>
             </w:r>
             <w:r>
               <w:rPr>
@@ -1509,22 +1627,99 @@
             <w:pStyle w:val="TDC1"/>
             <w:rPr>
               <w:rFonts w:asciiTheme="minorHAnsi" w:eastAsiaTheme="minorEastAsia" w:hAnsiTheme="minorHAnsi" w:cstheme="minorBidi"/>
-              <w:lang w:val="es-ES"/>
+              <w:b w:val="0"/>
+              <w:bCs w:val="0"/>
+              <w:lang w:eastAsia="es-AR"/>
             </w:rPr>
           </w:pPr>
-          <w:hyperlink w:anchor="_Toc13674197" w:history="1">
+          <w:hyperlink w:anchor="_Toc77793062" w:history="1">
             <w:r>
               <w:rPr>
                 <w:rStyle w:val="Hipervnculo"/>
+              </w:rPr>
+              <w:t>4.</w:t>
+            </w:r>
+            <w:r>
+              <w:rPr>
+                <w:rFonts w:asciiTheme="minorHAnsi" w:eastAsiaTheme="minorEastAsia" w:hAnsiTheme="minorHAnsi" w:cstheme="minorBidi"/>
                 <w:b w:val="0"/>
                 <w:bCs w:val="0"/>
+                <w:lang w:eastAsia="es-AR"/>
+              </w:rPr>
+              <w:tab/>
+            </w:r>
+            <w:r>
+              <w:rPr>
+                <w:rStyle w:val="Hipervnculo"/>
+              </w:rPr>
+              <w:t>PARTICIPANTES</w:t>
+            </w:r>
+            <w:r>
+              <w:rPr>
+                <w:webHidden/>
+              </w:rPr>
+              <w:tab/>
+            </w:r>
+            <w:r>
+              <w:rPr>
+                <w:webHidden/>
+              </w:rPr>
+              <w:fldChar w:fldCharType="begin"/>
+            </w:r>
+            <w:r>
+              <w:rPr>
+                <w:webHidden/>
+              </w:rPr>
+              <w:instrText xml:space="preserve"> PAGEREF _Toc77793062 \h </w:instrText>
+            </w:r>
+            <w:r>
+              <w:rPr>
+                <w:webHidden/>
+              </w:rPr>
+            </w:r>
+            <w:r>
+              <w:rPr>
+                <w:webHidden/>
+              </w:rPr>
+              <w:fldChar w:fldCharType="separate"/>
+            </w:r>
+            <w:r>
+              <w:rPr>
+                <w:webHidden/>
+              </w:rPr>
+              <w:t>4</w:t>
+            </w:r>
+            <w:r>
+              <w:rPr>
+                <w:webHidden/>
+              </w:rPr>
+              <w:fldChar w:fldCharType="end"/>
+            </w:r>
+          </w:hyperlink>
+        </w:p>
+        <w:p>
+          <w:pPr>
+            <w:pStyle w:val="TDC1"/>
+            <w:rPr>
+              <w:rFonts w:asciiTheme="minorHAnsi" w:eastAsiaTheme="minorEastAsia" w:hAnsiTheme="minorHAnsi" w:cstheme="minorBidi"/>
+              <w:b w:val="0"/>
+              <w:bCs w:val="0"/>
+              <w:lang w:eastAsia="es-AR"/>
+            </w:rPr>
+          </w:pPr>
+          <w:hyperlink w:anchor="_Toc77793063" w:history="1">
+            <w:r>
+              <w:rPr>
+                <w:rStyle w:val="Hipervnculo"/>
               </w:rPr>
               <w:t>5.</w:t>
             </w:r>
             <w:r>
               <w:rPr>
                 <w:rFonts w:asciiTheme="minorHAnsi" w:eastAsiaTheme="minorEastAsia" w:hAnsiTheme="minorHAnsi" w:cstheme="minorBidi"/>
-                <w:lang w:val="es-ES"/>
+                <w:b w:val="0"/>
+                <w:bCs w:val="0"/>
+                <w:lang w:eastAsia="es-AR"/>
               </w:rPr>
               <w:tab/>
             </w:r>
@@ -1550,7 +1745,7 @@
               <w:rPr>
                 <w:webHidden/>
               </w:rPr>
-              <w:instrText xml:space="preserve"> PAGEREF _Toc13674197 \h </w:instrText>
+              <w:instrText xml:space="preserve"> PAGEREF _Toc77793063 \h </w:instrText>
             </w:r>
             <w:r>
               <w:rPr>
@@ -1587,10 +1782,10 @@
             <w:rPr>
               <w:rFonts w:asciiTheme="minorHAnsi" w:eastAsiaTheme="minorEastAsia" w:hAnsiTheme="minorHAnsi" w:cstheme="minorBidi"/>
               <w:noProof/>
-              <w:lang w:val="es-ES"/>
+              <w:lang w:eastAsia="es-AR"/>
             </w:rPr>
           </w:pPr>
-          <w:hyperlink w:anchor="_Toc13674198" w:history="1">
+          <w:hyperlink w:anchor="_Toc77793064" w:history="1">
             <w:r>
               <w:rPr>
                 <w:rStyle w:val="Hipervnculo"/>
@@ -1602,7 +1797,7 @@
               <w:rPr>
                 <w:rFonts w:asciiTheme="minorHAnsi" w:eastAsiaTheme="minorEastAsia" w:hAnsiTheme="minorHAnsi" w:cstheme="minorBidi"/>
                 <w:noProof/>
-                <w:lang w:val="es-ES"/>
+                <w:lang w:eastAsia="es-AR"/>
               </w:rPr>
               <w:tab/>
             </w:r>
@@ -1632,7 +1827,7 @@
                 <w:noProof/>
                 <w:webHidden/>
               </w:rPr>
-              <w:instrText xml:space="preserve"> PAGEREF _Toc13674198 \h </w:instrText>
+              <w:instrText xml:space="preserve"> PAGEREF _Toc77793064 \h </w:instrText>
             </w:r>
             <w:r>
               <w:rPr>
@@ -1673,10 +1868,10 @@
             <w:rPr>
               <w:rFonts w:asciiTheme="minorHAnsi" w:eastAsiaTheme="minorEastAsia" w:hAnsiTheme="minorHAnsi" w:cstheme="minorBidi"/>
               <w:noProof/>
-              <w:lang w:val="es-ES"/>
+              <w:lang w:eastAsia="es-AR"/>
             </w:rPr>
           </w:pPr>
-          <w:hyperlink w:anchor="_Toc13674199" w:history="1">
+          <w:hyperlink w:anchor="_Toc77793065" w:history="1">
             <w:r>
               <w:rPr>
                 <w:rStyle w:val="Hipervnculo"/>
@@ -1688,7 +1883,7 @@
               <w:rPr>
                 <w:rFonts w:asciiTheme="minorHAnsi" w:eastAsiaTheme="minorEastAsia" w:hAnsiTheme="minorHAnsi" w:cstheme="minorBidi"/>
                 <w:noProof/>
-                <w:lang w:val="es-ES"/>
+                <w:lang w:eastAsia="es-AR"/>
               </w:rPr>
               <w:tab/>
             </w:r>
@@ -1718,7 +1913,7 @@
                 <w:noProof/>
                 <w:webHidden/>
               </w:rPr>
-              <w:instrText xml:space="preserve"> PAGEREF _Toc13674199 \h </w:instrText>
+              <w:instrText xml:space="preserve"> PAGEREF _Toc77793065 \h </w:instrText>
             </w:r>
             <w:r>
               <w:rPr>
@@ -1754,10 +1949,12 @@
             <w:pStyle w:val="TDC1"/>
             <w:rPr>
               <w:rFonts w:asciiTheme="minorHAnsi" w:eastAsiaTheme="minorEastAsia" w:hAnsiTheme="minorHAnsi" w:cstheme="minorBidi"/>
-              <w:lang w:val="es-ES"/>
+              <w:b w:val="0"/>
+              <w:bCs w:val="0"/>
+              <w:lang w:eastAsia="es-AR"/>
             </w:rPr>
           </w:pPr>
-          <w:hyperlink w:anchor="_Toc13674200" w:history="1">
+          <w:hyperlink w:anchor="_Toc77793066" w:history="1">
             <w:r>
               <w:rPr>
                 <w:rStyle w:val="Hipervnculo"/>
@@ -1767,7 +1964,9 @@
             <w:r>
               <w:rPr>
                 <w:rFonts w:asciiTheme="minorHAnsi" w:eastAsiaTheme="minorEastAsia" w:hAnsiTheme="minorHAnsi" w:cstheme="minorBidi"/>
-                <w:lang w:val="es-ES"/>
+                <w:b w:val="0"/>
+                <w:bCs w:val="0"/>
+                <w:lang w:eastAsia="es-AR"/>
               </w:rPr>
               <w:tab/>
             </w:r>
@@ -1775,7 +1974,7 @@
               <w:rPr>
                 <w:rStyle w:val="Hipervnculo"/>
               </w:rPr>
-              <w:t>USUARIO DEL PRODUCTO</w:t>
+              <w:t>USUARIOS DEL PRODUCTO</w:t>
             </w:r>
             <w:r>
               <w:rPr>
@@ -1793,7 +1992,7 @@
               <w:rPr>
                 <w:webHidden/>
               </w:rPr>
-              <w:instrText xml:space="preserve"> PAGEREF _Toc13674200 \h </w:instrText>
+              <w:instrText xml:space="preserve"> PAGEREF _Toc77793066 \h </w:instrText>
             </w:r>
             <w:r>
               <w:rPr>
@@ -1830,10 +2029,10 @@
             <w:rPr>
               <w:rFonts w:asciiTheme="minorHAnsi" w:eastAsiaTheme="minorEastAsia" w:hAnsiTheme="minorHAnsi" w:cstheme="minorBidi"/>
               <w:noProof/>
-              <w:lang w:val="es-ES"/>
+              <w:lang w:eastAsia="es-AR"/>
             </w:rPr>
           </w:pPr>
-          <w:hyperlink w:anchor="_Toc13674201" w:history="1">
+          <w:hyperlink w:anchor="_Toc77793067" w:history="1">
             <w:r>
               <w:rPr>
                 <w:rStyle w:val="Hipervnculo"/>
@@ -1845,7 +2044,7 @@
               <w:rPr>
                 <w:rFonts w:asciiTheme="minorHAnsi" w:eastAsiaTheme="minorEastAsia" w:hAnsiTheme="minorHAnsi" w:cstheme="minorBidi"/>
                 <w:noProof/>
-                <w:lang w:val="es-ES"/>
+                <w:lang w:eastAsia="es-AR"/>
               </w:rPr>
               <w:tab/>
             </w:r>
@@ -1854,7 +2053,7 @@
                 <w:rStyle w:val="Hipervnculo"/>
                 <w:noProof/>
               </w:rPr>
-              <w:t>ADMINISTRATIVO</w:t>
+              <w:t>OPERARIO</w:t>
             </w:r>
             <w:r>
               <w:rPr>
@@ -1875,7 +2074,7 @@
                 <w:noProof/>
                 <w:webHidden/>
               </w:rPr>
-              <w:instrText xml:space="preserve"> PAGEREF _Toc13674201 \h </w:instrText>
+              <w:instrText xml:space="preserve"> PAGEREF _Toc77793067 \h </w:instrText>
             </w:r>
             <w:r>
               <w:rPr>
@@ -1916,10 +2115,10 @@
             <w:rPr>
               <w:rFonts w:asciiTheme="minorHAnsi" w:eastAsiaTheme="minorEastAsia" w:hAnsiTheme="minorHAnsi" w:cstheme="minorBidi"/>
               <w:noProof/>
-              <w:lang w:val="es-ES"/>
+              <w:lang w:eastAsia="es-AR"/>
             </w:rPr>
           </w:pPr>
-          <w:hyperlink w:anchor="_Toc13674202" w:history="1">
+          <w:hyperlink w:anchor="_Toc77793068" w:history="1">
             <w:r>
               <w:rPr>
                 <w:rStyle w:val="Hipervnculo"/>
@@ -1931,7 +2130,7 @@
               <w:rPr>
                 <w:rFonts w:asciiTheme="minorHAnsi" w:eastAsiaTheme="minorEastAsia" w:hAnsiTheme="minorHAnsi" w:cstheme="minorBidi"/>
                 <w:noProof/>
-                <w:lang w:val="es-ES"/>
+                <w:lang w:eastAsia="es-AR"/>
               </w:rPr>
               <w:tab/>
             </w:r>
@@ -1961,7 +2160,7 @@
                 <w:noProof/>
                 <w:webHidden/>
               </w:rPr>
-              <w:instrText xml:space="preserve"> PAGEREF _Toc13674202 \h </w:instrText>
+              <w:instrText xml:space="preserve"> PAGEREF _Toc77793068 \h </w:instrText>
             </w:r>
             <w:r>
               <w:rPr>
@@ -1986,148 +2185,6 @@
             <w:r>
               <w:rPr>
                 <w:noProof/>
-                <w:webHidden/>
-              </w:rPr>
-              <w:fldChar w:fldCharType="end"/>
-            </w:r>
-          </w:hyperlink>
-        </w:p>
-        <w:p>
-          <w:pPr>
-            <w:pStyle w:val="TDC1"/>
-            <w:rPr>
-              <w:rFonts w:asciiTheme="minorHAnsi" w:eastAsiaTheme="minorEastAsia" w:hAnsiTheme="minorHAnsi" w:cstheme="minorBidi"/>
-              <w:lang w:val="es-ES"/>
-            </w:rPr>
-          </w:pPr>
-          <w:hyperlink w:anchor="_Toc13674203" w:history="1">
-            <w:r>
-              <w:rPr>
-                <w:rStyle w:val="Hipervnculo"/>
-              </w:rPr>
-              <w:t>7.</w:t>
-            </w:r>
-            <w:r>
-              <w:rPr>
-                <w:rFonts w:asciiTheme="minorHAnsi" w:eastAsiaTheme="minorEastAsia" w:hAnsiTheme="minorHAnsi" w:cstheme="minorBidi"/>
-                <w:lang w:val="es-ES"/>
-              </w:rPr>
-              <w:tab/>
-            </w:r>
-            <w:r>
-              <w:rPr>
-                <w:rStyle w:val="Hipervnculo"/>
-              </w:rPr>
-              <w:t>SUPUESTOS Y RESTRICCIONES</w:t>
-            </w:r>
-            <w:r>
-              <w:rPr>
-                <w:webHidden/>
-              </w:rPr>
-              <w:tab/>
-            </w:r>
-            <w:r>
-              <w:rPr>
-                <w:webHidden/>
-              </w:rPr>
-              <w:fldChar w:fldCharType="begin"/>
-            </w:r>
-            <w:r>
-              <w:rPr>
-                <w:webHidden/>
-              </w:rPr>
-              <w:instrText xml:space="preserve"> PAGEREF _Toc13674203 \h </w:instrText>
-            </w:r>
-            <w:r>
-              <w:rPr>
-                <w:webHidden/>
-              </w:rPr>
-            </w:r>
-            <w:r>
-              <w:rPr>
-                <w:webHidden/>
-              </w:rPr>
-              <w:fldChar w:fldCharType="separate"/>
-            </w:r>
-            <w:r>
-              <w:rPr>
-                <w:webHidden/>
-              </w:rPr>
-              <w:t>5</w:t>
-            </w:r>
-            <w:r>
-              <w:rPr>
-                <w:webHidden/>
-              </w:rPr>
-              <w:fldChar w:fldCharType="end"/>
-            </w:r>
-          </w:hyperlink>
-        </w:p>
-        <w:p>
-          <w:pPr>
-            <w:pStyle w:val="TDC1"/>
-            <w:rPr>
-              <w:rFonts w:asciiTheme="minorHAnsi" w:eastAsiaTheme="minorEastAsia" w:hAnsiTheme="minorHAnsi" w:cstheme="minorBidi"/>
-              <w:lang w:val="es-ES"/>
-            </w:rPr>
-          </w:pPr>
-          <w:hyperlink w:anchor="_Toc13674204" w:history="1">
-            <w:r>
-              <w:rPr>
-                <w:rStyle w:val="Hipervnculo"/>
-              </w:rPr>
-              <w:t>8.</w:t>
-            </w:r>
-            <w:r>
-              <w:rPr>
-                <w:rFonts w:asciiTheme="minorHAnsi" w:eastAsiaTheme="minorEastAsia" w:hAnsiTheme="minorHAnsi" w:cstheme="minorBidi"/>
-                <w:lang w:val="es-ES"/>
-              </w:rPr>
-              <w:tab/>
-            </w:r>
-            <w:r>
-              <w:rPr>
-                <w:rStyle w:val="Hipervnculo"/>
-              </w:rPr>
-              <w:t>CARACTERÍSTICAS DEL NEGOCIO</w:t>
-            </w:r>
-            <w:r>
-              <w:rPr>
-                <w:webHidden/>
-              </w:rPr>
-              <w:tab/>
-            </w:r>
-            <w:r>
-              <w:rPr>
-                <w:webHidden/>
-              </w:rPr>
-              <w:fldChar w:fldCharType="begin"/>
-            </w:r>
-            <w:r>
-              <w:rPr>
-                <w:webHidden/>
-              </w:rPr>
-              <w:instrText xml:space="preserve"> PAGEREF _Toc13674204 \h </w:instrText>
-            </w:r>
-            <w:r>
-              <w:rPr>
-                <w:webHidden/>
-              </w:rPr>
-            </w:r>
-            <w:r>
-              <w:rPr>
-                <w:webHidden/>
-              </w:rPr>
-              <w:fldChar w:fldCharType="separate"/>
-            </w:r>
-            <w:r>
-              <w:rPr>
-                <w:webHidden/>
-              </w:rPr>
-              <w:t>6</w:t>
-            </w:r>
-            <w:r>
-              <w:rPr>
                 <w:webHidden/>
               </w:rPr>
               <w:fldChar w:fldCharType="end"/>
@@ -2144,22 +2201,22 @@
             <w:rPr>
               <w:rFonts w:asciiTheme="minorHAnsi" w:eastAsiaTheme="minorEastAsia" w:hAnsiTheme="minorHAnsi" w:cstheme="minorBidi"/>
               <w:noProof/>
-              <w:lang w:val="es-ES"/>
+              <w:lang w:eastAsia="es-AR"/>
             </w:rPr>
           </w:pPr>
-          <w:hyperlink w:anchor="_Toc13674205" w:history="1">
+          <w:hyperlink w:anchor="_Toc77793069" w:history="1">
             <w:r>
               <w:rPr>
                 <w:rStyle w:val="Hipervnculo"/>
                 <w:noProof/>
               </w:rPr>
-              <w:t>8.1.</w:t>
+              <w:t>6.3.</w:t>
             </w:r>
             <w:r>
               <w:rPr>
                 <w:rFonts w:asciiTheme="minorHAnsi" w:eastAsiaTheme="minorEastAsia" w:hAnsiTheme="minorHAnsi" w:cstheme="minorBidi"/>
                 <w:noProof/>
-                <w:lang w:val="es-ES"/>
+                <w:lang w:eastAsia="es-AR"/>
               </w:rPr>
               <w:tab/>
             </w:r>
@@ -2168,7 +2225,7 @@
                 <w:rStyle w:val="Hipervnculo"/>
                 <w:noProof/>
               </w:rPr>
-              <w:t>CONTEXTO DEL NEGOCIO</w:t>
+              <w:t>JEFE</w:t>
             </w:r>
             <w:r>
               <w:rPr>
@@ -2189,7 +2246,7 @@
                 <w:noProof/>
                 <w:webHidden/>
               </w:rPr>
-              <w:instrText xml:space="preserve"> PAGEREF _Toc13674205 \h </w:instrText>
+              <w:instrText xml:space="preserve"> PAGEREF _Toc77793069 \h </w:instrText>
             </w:r>
             <w:r>
               <w:rPr>
@@ -2209,11 +2266,161 @@
                 <w:noProof/>
                 <w:webHidden/>
               </w:rPr>
+              <w:t>5</w:t>
+            </w:r>
+            <w:r>
+              <w:rPr>
+                <w:noProof/>
+                <w:webHidden/>
+              </w:rPr>
+              <w:fldChar w:fldCharType="end"/>
+            </w:r>
+          </w:hyperlink>
+        </w:p>
+        <w:p>
+          <w:pPr>
+            <w:pStyle w:val="TDC1"/>
+            <w:rPr>
+              <w:rFonts w:asciiTheme="minorHAnsi" w:eastAsiaTheme="minorEastAsia" w:hAnsiTheme="minorHAnsi" w:cstheme="minorBidi"/>
+              <w:b w:val="0"/>
+              <w:bCs w:val="0"/>
+              <w:lang w:eastAsia="es-AR"/>
+            </w:rPr>
+          </w:pPr>
+          <w:hyperlink w:anchor="_Toc77793070" w:history="1">
+            <w:r>
+              <w:rPr>
+                <w:rStyle w:val="Hipervnculo"/>
+              </w:rPr>
+              <w:t>7.</w:t>
+            </w:r>
+            <w:r>
+              <w:rPr>
+                <w:rFonts w:asciiTheme="minorHAnsi" w:eastAsiaTheme="minorEastAsia" w:hAnsiTheme="minorHAnsi" w:cstheme="minorBidi"/>
+                <w:b w:val="0"/>
+                <w:bCs w:val="0"/>
+                <w:lang w:eastAsia="es-AR"/>
+              </w:rPr>
+              <w:tab/>
+            </w:r>
+            <w:r>
+              <w:rPr>
+                <w:rStyle w:val="Hipervnculo"/>
+              </w:rPr>
+              <w:t>SUPUESTOS Y RESTRICCIONES</w:t>
+            </w:r>
+            <w:r>
+              <w:rPr>
+                <w:webHidden/>
+              </w:rPr>
+              <w:tab/>
+            </w:r>
+            <w:r>
+              <w:rPr>
+                <w:webHidden/>
+              </w:rPr>
+              <w:fldChar w:fldCharType="begin"/>
+            </w:r>
+            <w:r>
+              <w:rPr>
+                <w:webHidden/>
+              </w:rPr>
+              <w:instrText xml:space="preserve"> PAGEREF _Toc77793070 \h </w:instrText>
+            </w:r>
+            <w:r>
+              <w:rPr>
+                <w:webHidden/>
+              </w:rPr>
+            </w:r>
+            <w:r>
+              <w:rPr>
+                <w:webHidden/>
+              </w:rPr>
+              <w:fldChar w:fldCharType="separate"/>
+            </w:r>
+            <w:r>
+              <w:rPr>
+                <w:webHidden/>
+              </w:rPr>
               <w:t>6</w:t>
             </w:r>
             <w:r>
               <w:rPr>
-                <w:noProof/>
+                <w:webHidden/>
+              </w:rPr>
+              <w:fldChar w:fldCharType="end"/>
+            </w:r>
+          </w:hyperlink>
+        </w:p>
+        <w:p>
+          <w:pPr>
+            <w:pStyle w:val="TDC1"/>
+            <w:rPr>
+              <w:rFonts w:asciiTheme="minorHAnsi" w:eastAsiaTheme="minorEastAsia" w:hAnsiTheme="minorHAnsi" w:cstheme="minorBidi"/>
+              <w:b w:val="0"/>
+              <w:bCs w:val="0"/>
+              <w:lang w:eastAsia="es-AR"/>
+            </w:rPr>
+          </w:pPr>
+          <w:hyperlink w:anchor="_Toc77793071" w:history="1">
+            <w:r>
+              <w:rPr>
+                <w:rStyle w:val="Hipervnculo"/>
+              </w:rPr>
+              <w:t>8.</w:t>
+            </w:r>
+            <w:r>
+              <w:rPr>
+                <w:rFonts w:asciiTheme="minorHAnsi" w:eastAsiaTheme="minorEastAsia" w:hAnsiTheme="minorHAnsi" w:cstheme="minorBidi"/>
+                <w:b w:val="0"/>
+                <w:bCs w:val="0"/>
+                <w:lang w:eastAsia="es-AR"/>
+              </w:rPr>
+              <w:tab/>
+            </w:r>
+            <w:r>
+              <w:rPr>
+                <w:rStyle w:val="Hipervnculo"/>
+              </w:rPr>
+              <w:t>CARACTERÍSTICAS DEL NEGOCIO</w:t>
+            </w:r>
+            <w:r>
+              <w:rPr>
+                <w:webHidden/>
+              </w:rPr>
+              <w:tab/>
+            </w:r>
+            <w:r>
+              <w:rPr>
+                <w:webHidden/>
+              </w:rPr>
+              <w:fldChar w:fldCharType="begin"/>
+            </w:r>
+            <w:r>
+              <w:rPr>
+                <w:webHidden/>
+              </w:rPr>
+              <w:instrText xml:space="preserve"> PAGEREF _Toc77793071 \h </w:instrText>
+            </w:r>
+            <w:r>
+              <w:rPr>
+                <w:webHidden/>
+              </w:rPr>
+            </w:r>
+            <w:r>
+              <w:rPr>
+                <w:webHidden/>
+              </w:rPr>
+              <w:fldChar w:fldCharType="separate"/>
+            </w:r>
+            <w:r>
+              <w:rPr>
+                <w:webHidden/>
+              </w:rPr>
+              <w:t>6</w:t>
+            </w:r>
+            <w:r>
+              <w:rPr>
                 <w:webHidden/>
               </w:rPr>
               <w:fldChar w:fldCharType="end"/>
@@ -2230,22 +2437,108 @@
             <w:rPr>
               <w:rFonts w:asciiTheme="minorHAnsi" w:eastAsiaTheme="minorEastAsia" w:hAnsiTheme="minorHAnsi" w:cstheme="minorBidi"/>
               <w:noProof/>
-              <w:lang w:val="es-ES"/>
+              <w:lang w:eastAsia="es-AR"/>
             </w:rPr>
           </w:pPr>
-          <w:hyperlink w:anchor="_Toc13674206" w:history="1">
+          <w:hyperlink w:anchor="_Toc77793072" w:history="1">
             <w:r>
               <w:rPr>
                 <w:rStyle w:val="Hipervnculo"/>
                 <w:noProof/>
               </w:rPr>
+              <w:t>8.1.</w:t>
+            </w:r>
+            <w:r>
+              <w:rPr>
+                <w:rFonts w:asciiTheme="minorHAnsi" w:eastAsiaTheme="minorEastAsia" w:hAnsiTheme="minorHAnsi" w:cstheme="minorBidi"/>
+                <w:noProof/>
+                <w:lang w:eastAsia="es-AR"/>
+              </w:rPr>
+              <w:tab/>
+            </w:r>
+            <w:r>
+              <w:rPr>
+                <w:rStyle w:val="Hipervnculo"/>
+                <w:noProof/>
+              </w:rPr>
+              <w:t>CONTEXTO DEL NEGOCIO</w:t>
+            </w:r>
+            <w:r>
+              <w:rPr>
+                <w:noProof/>
+                <w:webHidden/>
+              </w:rPr>
+              <w:tab/>
+            </w:r>
+            <w:r>
+              <w:rPr>
+                <w:noProof/>
+                <w:webHidden/>
+              </w:rPr>
+              <w:fldChar w:fldCharType="begin"/>
+            </w:r>
+            <w:r>
+              <w:rPr>
+                <w:noProof/>
+                <w:webHidden/>
+              </w:rPr>
+              <w:instrText xml:space="preserve"> PAGEREF _Toc77793072 \h </w:instrText>
+            </w:r>
+            <w:r>
+              <w:rPr>
+                <w:noProof/>
+                <w:webHidden/>
+              </w:rPr>
+            </w:r>
+            <w:r>
+              <w:rPr>
+                <w:noProof/>
+                <w:webHidden/>
+              </w:rPr>
+              <w:fldChar w:fldCharType="separate"/>
+            </w:r>
+            <w:r>
+              <w:rPr>
+                <w:noProof/>
+                <w:webHidden/>
+              </w:rPr>
+              <w:t>6</w:t>
+            </w:r>
+            <w:r>
+              <w:rPr>
+                <w:noProof/>
+                <w:webHidden/>
+              </w:rPr>
+              <w:fldChar w:fldCharType="end"/>
+            </w:r>
+          </w:hyperlink>
+        </w:p>
+        <w:p>
+          <w:pPr>
+            <w:pStyle w:val="TDC2"/>
+            <w:tabs>
+              <w:tab w:val="left" w:pos="880"/>
+              <w:tab w:val="right" w:leader="dot" w:pos="9019"/>
+            </w:tabs>
+            <w:rPr>
+              <w:rFonts w:asciiTheme="minorHAnsi" w:eastAsiaTheme="minorEastAsia" w:hAnsiTheme="minorHAnsi" w:cstheme="minorBidi"/>
+              <w:noProof/>
+              <w:lang w:eastAsia="es-AR"/>
+            </w:rPr>
+          </w:pPr>
+          <w:hyperlink w:anchor="_Toc77793073" w:history="1">
+            <w:r>
+              <w:rPr>
+                <w:rStyle w:val="Hipervnculo"/>
+                <w:noProof/>
+              </w:rPr>
               <w:t>8.2.</w:t>
             </w:r>
             <w:r>
               <w:rPr>
                 <w:rFonts w:asciiTheme="minorHAnsi" w:eastAsiaTheme="minorEastAsia" w:hAnsiTheme="minorHAnsi" w:cstheme="minorBidi"/>
                 <w:noProof/>
-                <w:lang w:val="es-ES"/>
+                <w:lang w:eastAsia="es-AR"/>
               </w:rPr>
               <w:tab/>
             </w:r>
@@ -2275,7 +2568,7 @@
                 <w:noProof/>
                 <w:webHidden/>
               </w:rPr>
-              <w:instrText xml:space="preserve"> PAGEREF _Toc13674206 \h </w:instrText>
+              <w:instrText xml:space="preserve"> PAGEREF _Toc77793073 \h </w:instrText>
             </w:r>
             <w:r>
               <w:rPr>
@@ -2311,10 +2604,12 @@
             <w:pStyle w:val="TDC1"/>
             <w:rPr>
               <w:rFonts w:asciiTheme="minorHAnsi" w:eastAsiaTheme="minorEastAsia" w:hAnsiTheme="minorHAnsi" w:cstheme="minorBidi"/>
-              <w:lang w:val="es-ES"/>
+              <w:b w:val="0"/>
+              <w:bCs w:val="0"/>
+              <w:lang w:eastAsia="es-AR"/>
             </w:rPr>
           </w:pPr>
-          <w:hyperlink w:anchor="_Toc13674207" w:history="1">
+          <w:hyperlink w:anchor="_Toc77793074" w:history="1">
             <w:r>
               <w:rPr>
                 <w:rStyle w:val="Hipervnculo"/>
@@ -2324,7 +2619,9 @@
             <w:r>
               <w:rPr>
                 <w:rFonts w:asciiTheme="minorHAnsi" w:eastAsiaTheme="minorEastAsia" w:hAnsiTheme="minorHAnsi" w:cstheme="minorBidi"/>
-                <w:lang w:val="es-ES"/>
+                <w:b w:val="0"/>
+                <w:bCs w:val="0"/>
+                <w:lang w:eastAsia="es-AR"/>
               </w:rPr>
               <w:tab/>
             </w:r>
@@ -2350,7 +2647,7 @@
               <w:rPr>
                 <w:webHidden/>
               </w:rPr>
-              <w:instrText xml:space="preserve"> PAGEREF _Toc13674207 \h </w:instrText>
+              <w:instrText xml:space="preserve"> PAGEREF _Toc77793074 \h </w:instrText>
             </w:r>
             <w:r>
               <w:rPr>
@@ -2382,10 +2679,12 @@
             <w:pStyle w:val="TDC1"/>
             <w:rPr>
               <w:rFonts w:asciiTheme="minorHAnsi" w:eastAsiaTheme="minorEastAsia" w:hAnsiTheme="minorHAnsi" w:cstheme="minorBidi"/>
-              <w:lang w:val="es-ES"/>
+              <w:b w:val="0"/>
+              <w:bCs w:val="0"/>
+              <w:lang w:eastAsia="es-AR"/>
             </w:rPr>
           </w:pPr>
-          <w:hyperlink w:anchor="_Toc13674208" w:history="1">
+          <w:hyperlink w:anchor="_Toc77793075" w:history="1">
             <w:r>
               <w:rPr>
                 <w:rStyle w:val="Hipervnculo"/>
@@ -2395,7 +2694,9 @@
             <w:r>
               <w:rPr>
                 <w:rFonts w:asciiTheme="minorHAnsi" w:eastAsiaTheme="minorEastAsia" w:hAnsiTheme="minorHAnsi" w:cstheme="minorBidi"/>
-                <w:lang w:val="es-ES"/>
+                <w:b w:val="0"/>
+                <w:bCs w:val="0"/>
+                <w:lang w:eastAsia="es-AR"/>
               </w:rPr>
               <w:tab/>
             </w:r>
@@ -2421,7 +2722,7 @@
               <w:rPr>
                 <w:webHidden/>
               </w:rPr>
-              <w:instrText xml:space="preserve"> PAGEREF _Toc13674208 \h </w:instrText>
+              <w:instrText xml:space="preserve"> PAGEREF _Toc77793075 \h </w:instrText>
             </w:r>
             <w:r>
               <w:rPr>
@@ -2453,10 +2754,12 @@
             <w:pStyle w:val="TDC1"/>
             <w:rPr>
               <w:rFonts w:asciiTheme="minorHAnsi" w:eastAsiaTheme="minorEastAsia" w:hAnsiTheme="minorHAnsi" w:cstheme="minorBidi"/>
-              <w:lang w:val="es-ES"/>
+              <w:b w:val="0"/>
+              <w:bCs w:val="0"/>
+              <w:lang w:eastAsia="es-AR"/>
             </w:rPr>
           </w:pPr>
-          <w:hyperlink w:anchor="_Toc13674209" w:history="1">
+          <w:hyperlink w:anchor="_Toc77793076" w:history="1">
             <w:r>
               <w:rPr>
                 <w:rStyle w:val="Hipervnculo"/>
@@ -2466,7 +2769,9 @@
             <w:r>
               <w:rPr>
                 <w:rFonts w:asciiTheme="minorHAnsi" w:eastAsiaTheme="minorEastAsia" w:hAnsiTheme="minorHAnsi" w:cstheme="minorBidi"/>
-                <w:lang w:val="es-ES"/>
+                <w:b w:val="0"/>
+                <w:bCs w:val="0"/>
+                <w:lang w:eastAsia="es-AR"/>
               </w:rPr>
               <w:tab/>
             </w:r>
@@ -2492,7 +2797,7 @@
               <w:rPr>
                 <w:webHidden/>
               </w:rPr>
-              <w:instrText xml:space="preserve"> PAGEREF _Toc13674209 \h </w:instrText>
+              <w:instrText xml:space="preserve"> PAGEREF _Toc77793076 \h </w:instrText>
             </w:r>
             <w:r>
               <w:rPr>
@@ -2524,10 +2829,12 @@
             <w:pStyle w:val="TDC1"/>
             <w:rPr>
               <w:rFonts w:asciiTheme="minorHAnsi" w:eastAsiaTheme="minorEastAsia" w:hAnsiTheme="minorHAnsi" w:cstheme="minorBidi"/>
-              <w:lang w:val="es-ES"/>
+              <w:b w:val="0"/>
+              <w:bCs w:val="0"/>
+              <w:lang w:eastAsia="es-AR"/>
             </w:rPr>
           </w:pPr>
-          <w:hyperlink w:anchor="_Toc13674210" w:history="1">
+          <w:hyperlink w:anchor="_Toc77793077" w:history="1">
             <w:r>
               <w:rPr>
                 <w:rStyle w:val="Hipervnculo"/>
@@ -2537,7 +2844,9 @@
             <w:r>
               <w:rPr>
                 <w:rFonts w:asciiTheme="minorHAnsi" w:eastAsiaTheme="minorEastAsia" w:hAnsiTheme="minorHAnsi" w:cstheme="minorBidi"/>
-                <w:lang w:val="es-ES"/>
+                <w:b w:val="0"/>
+                <w:bCs w:val="0"/>
+                <w:lang w:eastAsia="es-AR"/>
               </w:rPr>
               <w:tab/>
             </w:r>
@@ -2563,7 +2872,7 @@
               <w:rPr>
                 <w:webHidden/>
               </w:rPr>
-              <w:instrText xml:space="preserve"> PAGEREF _Toc13674210 \h </w:instrText>
+              <w:instrText xml:space="preserve"> PAGEREF _Toc77793077 \h </w:instrText>
             </w:r>
             <w:r>
               <w:rPr>
@@ -2595,10 +2904,12 @@
             <w:pStyle w:val="TDC1"/>
             <w:rPr>
               <w:rFonts w:asciiTheme="minorHAnsi" w:eastAsiaTheme="minorEastAsia" w:hAnsiTheme="minorHAnsi" w:cstheme="minorBidi"/>
-              <w:lang w:val="es-ES"/>
+              <w:b w:val="0"/>
+              <w:bCs w:val="0"/>
+              <w:lang w:eastAsia="es-AR"/>
             </w:rPr>
           </w:pPr>
-          <w:hyperlink w:anchor="_Toc13674211" w:history="1">
+          <w:hyperlink w:anchor="_Toc77793078" w:history="1">
             <w:r>
               <w:rPr>
                 <w:rStyle w:val="Hipervnculo"/>
@@ -2608,7 +2919,9 @@
             <w:r>
               <w:rPr>
                 <w:rFonts w:asciiTheme="minorHAnsi" w:eastAsiaTheme="minorEastAsia" w:hAnsiTheme="minorHAnsi" w:cstheme="minorBidi"/>
-                <w:lang w:val="es-ES"/>
+                <w:b w:val="0"/>
+                <w:bCs w:val="0"/>
+                <w:lang w:eastAsia="es-AR"/>
               </w:rPr>
               <w:tab/>
             </w:r>
@@ -2634,7 +2947,7 @@
               <w:rPr>
                 <w:webHidden/>
               </w:rPr>
-              <w:instrText xml:space="preserve"> PAGEREF _Toc13674211 \h </w:instrText>
+              <w:instrText xml:space="preserve"> PAGEREF _Toc77793078 \h </w:instrText>
             </w:r>
             <w:r>
               <w:rPr>
@@ -2666,10 +2979,12 @@
             <w:pStyle w:val="TDC1"/>
             <w:rPr>
               <w:rFonts w:asciiTheme="minorHAnsi" w:eastAsiaTheme="minorEastAsia" w:hAnsiTheme="minorHAnsi" w:cstheme="minorBidi"/>
-              <w:lang w:val="es-ES"/>
+              <w:b w:val="0"/>
+              <w:bCs w:val="0"/>
+              <w:lang w:eastAsia="es-AR"/>
             </w:rPr>
           </w:pPr>
-          <w:hyperlink w:anchor="_Toc13674212" w:history="1">
+          <w:hyperlink w:anchor="_Toc77793079" w:history="1">
             <w:r>
               <w:rPr>
                 <w:rStyle w:val="Hipervnculo"/>
@@ -2679,7 +2994,9 @@
             <w:r>
               <w:rPr>
                 <w:rFonts w:asciiTheme="minorHAnsi" w:eastAsiaTheme="minorEastAsia" w:hAnsiTheme="minorHAnsi" w:cstheme="minorBidi"/>
-                <w:lang w:val="es-ES"/>
+                <w:b w:val="0"/>
+                <w:bCs w:val="0"/>
+                <w:lang w:eastAsia="es-AR"/>
               </w:rPr>
               <w:tab/>
             </w:r>
@@ -2705,7 +3022,7 @@
               <w:rPr>
                 <w:webHidden/>
               </w:rPr>
-              <w:instrText xml:space="preserve"> PAGEREF _Toc13674212 \h </w:instrText>
+              <w:instrText xml:space="preserve"> PAGEREF _Toc77793079 \h </w:instrText>
             </w:r>
             <w:r>
               <w:rPr>
@@ -2742,10 +3059,10 @@
             <w:rPr>
               <w:rFonts w:asciiTheme="minorHAnsi" w:eastAsiaTheme="minorEastAsia" w:hAnsiTheme="minorHAnsi" w:cstheme="minorBidi"/>
               <w:noProof/>
-              <w:lang w:val="es-ES"/>
+              <w:lang w:eastAsia="es-AR"/>
             </w:rPr>
           </w:pPr>
-          <w:hyperlink w:anchor="_Toc13674213" w:history="1">
+          <w:hyperlink w:anchor="_Toc77793080" w:history="1">
             <w:r>
               <w:rPr>
                 <w:rStyle w:val="Hipervnculo"/>
@@ -2757,7 +3074,7 @@
               <w:rPr>
                 <w:rFonts w:asciiTheme="minorHAnsi" w:eastAsiaTheme="minorEastAsia" w:hAnsiTheme="minorHAnsi" w:cstheme="minorBidi"/>
                 <w:noProof/>
-                <w:lang w:val="es-ES"/>
+                <w:lang w:eastAsia="es-AR"/>
               </w:rPr>
               <w:tab/>
             </w:r>
@@ -2787,7 +3104,7 @@
                 <w:noProof/>
                 <w:webHidden/>
               </w:rPr>
-              <w:instrText xml:space="preserve"> PAGEREF _Toc13674213 \h </w:instrText>
+              <w:instrText xml:space="preserve"> PAGEREF _Toc77793080 \h </w:instrText>
             </w:r>
             <w:r>
               <w:rPr>
@@ -2828,10 +3145,10 @@
             <w:rPr>
               <w:rFonts w:asciiTheme="minorHAnsi" w:eastAsiaTheme="minorEastAsia" w:hAnsiTheme="minorHAnsi" w:cstheme="minorBidi"/>
               <w:noProof/>
-              <w:lang w:val="es-ES"/>
+              <w:lang w:eastAsia="es-AR"/>
             </w:rPr>
           </w:pPr>
-          <w:hyperlink w:anchor="_Toc13674214" w:history="1">
+          <w:hyperlink w:anchor="_Toc77793081" w:history="1">
             <w:r>
               <w:rPr>
                 <w:rStyle w:val="Hipervnculo"/>
@@ -2843,7 +3160,7 @@
               <w:rPr>
                 <w:rFonts w:asciiTheme="minorHAnsi" w:eastAsiaTheme="minorEastAsia" w:hAnsiTheme="minorHAnsi" w:cstheme="minorBidi"/>
                 <w:noProof/>
-                <w:lang w:val="es-ES"/>
+                <w:lang w:eastAsia="es-AR"/>
               </w:rPr>
               <w:tab/>
             </w:r>
@@ -2873,7 +3190,7 @@
                 <w:noProof/>
                 <w:webHidden/>
               </w:rPr>
-              <w:instrText xml:space="preserve"> PAGEREF _Toc13674214 \h </w:instrText>
+              <w:instrText xml:space="preserve"> PAGEREF _Toc77793081 \h </w:instrText>
             </w:r>
             <w:r>
               <w:rPr>
@@ -2914,10 +3231,10 @@
             <w:rPr>
               <w:rFonts w:asciiTheme="minorHAnsi" w:eastAsiaTheme="minorEastAsia" w:hAnsiTheme="minorHAnsi" w:cstheme="minorBidi"/>
               <w:noProof/>
-              <w:lang w:val="es-ES"/>
+              <w:lang w:eastAsia="es-AR"/>
             </w:rPr>
           </w:pPr>
-          <w:hyperlink w:anchor="_Toc13674215" w:history="1">
+          <w:hyperlink w:anchor="_Toc77793082" w:history="1">
             <w:r>
               <w:rPr>
                 <w:rStyle w:val="Hipervnculo"/>
@@ -2929,7 +3246,7 @@
               <w:rPr>
                 <w:rFonts w:asciiTheme="minorHAnsi" w:eastAsiaTheme="minorEastAsia" w:hAnsiTheme="minorHAnsi" w:cstheme="minorBidi"/>
                 <w:noProof/>
-                <w:lang w:val="es-ES"/>
+                <w:lang w:eastAsia="es-AR"/>
               </w:rPr>
               <w:tab/>
             </w:r>
@@ -2959,7 +3276,7 @@
                 <w:noProof/>
                 <w:webHidden/>
               </w:rPr>
-              <w:instrText xml:space="preserve"> PAGEREF _Toc13674215 \h </w:instrText>
+              <w:instrText xml:space="preserve"> PAGEREF _Toc77793082 \h </w:instrText>
             </w:r>
             <w:r>
               <w:rPr>
@@ -3000,10 +3317,10 @@
             <w:rPr>
               <w:rFonts w:asciiTheme="minorHAnsi" w:eastAsiaTheme="minorEastAsia" w:hAnsiTheme="minorHAnsi" w:cstheme="minorBidi"/>
               <w:noProof/>
-              <w:lang w:val="es-ES"/>
+              <w:lang w:eastAsia="es-AR"/>
             </w:rPr>
           </w:pPr>
-          <w:hyperlink w:anchor="_Toc13674216" w:history="1">
+          <w:hyperlink w:anchor="_Toc77793083" w:history="1">
             <w:r>
               <w:rPr>
                 <w:rStyle w:val="Hipervnculo"/>
@@ -3015,7 +3332,7 @@
               <w:rPr>
                 <w:rFonts w:asciiTheme="minorHAnsi" w:eastAsiaTheme="minorEastAsia" w:hAnsiTheme="minorHAnsi" w:cstheme="minorBidi"/>
                 <w:noProof/>
-                <w:lang w:val="es-ES"/>
+                <w:lang w:eastAsia="es-AR"/>
               </w:rPr>
               <w:tab/>
             </w:r>
@@ -3045,7 +3362,7 @@
                 <w:noProof/>
                 <w:webHidden/>
               </w:rPr>
-              <w:instrText xml:space="preserve"> PAGEREF _Toc13674216 \h </w:instrText>
+              <w:instrText xml:space="preserve"> PAGEREF _Toc77793083 \h </w:instrText>
             </w:r>
             <w:r>
               <w:rPr>
@@ -3081,10 +3398,12 @@
             <w:pStyle w:val="TDC1"/>
             <w:rPr>
               <w:rFonts w:asciiTheme="minorHAnsi" w:eastAsiaTheme="minorEastAsia" w:hAnsiTheme="minorHAnsi" w:cstheme="minorBidi"/>
-              <w:lang w:val="es-ES"/>
+              <w:b w:val="0"/>
+              <w:bCs w:val="0"/>
+              <w:lang w:eastAsia="es-AR"/>
             </w:rPr>
           </w:pPr>
-          <w:hyperlink w:anchor="_Toc13674217" w:history="1">
+          <w:hyperlink w:anchor="_Toc77793084" w:history="1">
             <w:r>
               <w:rPr>
                 <w:rStyle w:val="Hipervnculo"/>
@@ -3094,7 +3413,9 @@
             <w:r>
               <w:rPr>
                 <w:rFonts w:asciiTheme="minorHAnsi" w:eastAsiaTheme="minorEastAsia" w:hAnsiTheme="minorHAnsi" w:cstheme="minorBidi"/>
-                <w:lang w:val="es-ES"/>
+                <w:b w:val="0"/>
+                <w:bCs w:val="0"/>
+                <w:lang w:eastAsia="es-AR"/>
               </w:rPr>
               <w:tab/>
             </w:r>
@@ -3120,7 +3441,7 @@
               <w:rPr>
                 <w:webHidden/>
               </w:rPr>
-              <w:instrText xml:space="preserve"> PAGEREF _Toc13674217 \h </w:instrText>
+              <w:instrText xml:space="preserve"> PAGEREF _Toc77793084 \h </w:instrText>
             </w:r>
             <w:r>
               <w:rPr>
@@ -3246,20 +3567,20 @@
           <w:numId w:val="9"/>
         </w:numPr>
       </w:pPr>
-      <w:bookmarkStart w:id="7" w:name="_x338hq8cefq" w:colFirst="0" w:colLast="0"/>
-      <w:bookmarkStart w:id="8" w:name="_Toc13674193"/>
-      <w:bookmarkEnd w:id="7"/>
+      <w:bookmarkStart w:id="8" w:name="_x338hq8cefq" w:colFirst="0" w:colLast="0"/>
+      <w:bookmarkStart w:id="9" w:name="_Hlk77791371"/>
+      <w:bookmarkStart w:id="10" w:name="_Toc77793059"/>
+      <w:bookmarkEnd w:id="8"/>
       <w:r>
         <w:rPr>
           <w:lang w:val="es-ES"/>
         </w:rPr>
-        <w:lastRenderedPageBreak/>
         <w:t>O</w:t>
       </w:r>
       <w:r>
         <w:t>BJETIVOS</w:t>
       </w:r>
-      <w:bookmarkEnd w:id="8"/>
+      <w:bookmarkEnd w:id="10"/>
     </w:p>
     <w:p>
       <w:pPr>
@@ -3267,8 +3588,8 @@
         <w:jc w:val="both"/>
       </w:pPr>
       <w:r>
-        <w:pict>
-          <v:rect id="_x0000_i1025" style="width:0;height:1.5pt" o:hralign="center" o:hrstd="t" o:hr="t" fillcolor="#a0a0a0" stroked="f"/>
+        <w:pict w14:anchorId="1B12996F">
+          <v:rect id="_x0000_i1157" style="width:0;height:1.5pt" o:hralign="center" o:hrstd="t" o:hr="t" fillcolor="#a0a0a0" stroked="f"/>
         </w:pict>
       </w:r>
     </w:p>
@@ -3281,6 +3602,7 @@
         <w:t>El Documento Especificación General de Requerimientos (EGR) tiene el objetivo de recolectar los requerimientos del sistema a desarrollar. Esto incluye requerimientos funcionales y no funcionales del producto y aspectos importantes del contexto del proyecto que pueden afectar el desarrollo del producto.</w:t>
       </w:r>
     </w:p>
+    <w:bookmarkEnd w:id="9"/>
     <w:p>
       <w:pPr>
         <w:jc w:val="both"/>
@@ -3295,13 +3617,13 @@
         </w:numPr>
         <w:jc w:val="both"/>
       </w:pPr>
-      <w:bookmarkStart w:id="9" w:name="_kvvakm2ksyru" w:colFirst="0" w:colLast="0"/>
-      <w:bookmarkStart w:id="10" w:name="_Toc13674194"/>
-      <w:bookmarkEnd w:id="9"/>
+      <w:bookmarkStart w:id="11" w:name="_kvvakm2ksyru" w:colFirst="0" w:colLast="0"/>
+      <w:bookmarkStart w:id="12" w:name="_Toc77793060"/>
+      <w:bookmarkEnd w:id="11"/>
       <w:r>
         <w:t>DOCUMENTO RELACIONADOS</w:t>
       </w:r>
-      <w:bookmarkEnd w:id="10"/>
+      <w:bookmarkEnd w:id="12"/>
     </w:p>
     <w:p>
       <w:pPr>
@@ -3309,8 +3631,8 @@
         <w:jc w:val="both"/>
       </w:pPr>
       <w:r>
-        <w:pict>
-          <v:rect id="_x0000_i1026" style="width:0;height:1.5pt" o:hralign="center" o:hrstd="t" o:hr="t" fillcolor="#a0a0a0" stroked="f"/>
+        <w:pict w14:anchorId="339502C7">
+          <v:rect id="_x0000_i1158" style="width:0;height:1.5pt" o:hralign="center" o:hrstd="t" o:hr="t" fillcolor="#a0a0a0" stroked="f"/>
         </w:pict>
       </w:r>
     </w:p>
@@ -3460,7 +3782,7 @@
               <w:spacing w:line="240" w:lineRule="auto"/>
               <w:jc w:val="both"/>
             </w:pPr>
-            <w:hyperlink r:id="rId10">
+            <w:hyperlink r:id="rId9">
               <w:r>
                 <w:rPr>
                   <w:color w:val="1155CC"/>
@@ -3497,6 +3819,97 @@
             </w:pPr>
             <w:r>
               <w:t>Casos de Uso</w:t>
+            </w:r>
+          </w:p>
+        </w:tc>
+        <w:tc>
+          <w:tcPr>
+            <w:tcW w:w="1328" w:type="dxa"/>
+            <w:shd w:val="clear" w:color="auto" w:fill="auto"/>
+            <w:tcMar>
+              <w:top w:w="100" w:type="dxa"/>
+              <w:left w:w="100" w:type="dxa"/>
+              <w:bottom w:w="100" w:type="dxa"/>
+              <w:right w:w="100" w:type="dxa"/>
+            </w:tcMar>
+          </w:tcPr>
+          <w:p>
+            <w:pPr>
+              <w:widowControl w:val="0"/>
+              <w:spacing w:line="240" w:lineRule="auto"/>
+              <w:jc w:val="both"/>
+            </w:pPr>
+            <w:r>
+              <w:t>Grupo 1</w:t>
+            </w:r>
+          </w:p>
+        </w:tc>
+      </w:tr>
+      <w:tr>
+        <w:trPr>
+          <w:trHeight w:val="420"/>
+        </w:trPr>
+        <w:tc>
+          <w:tcPr>
+            <w:tcW w:w="2737" w:type="dxa"/>
+            <w:shd w:val="clear" w:color="auto" w:fill="auto"/>
+            <w:tcMar>
+              <w:top w:w="100" w:type="dxa"/>
+              <w:left w:w="100" w:type="dxa"/>
+              <w:bottom w:w="100" w:type="dxa"/>
+              <w:right w:w="100" w:type="dxa"/>
+            </w:tcMar>
+          </w:tcPr>
+          <w:p>
+            <w:pPr>
+              <w:widowControl w:val="0"/>
+              <w:pBdr>
+                <w:top w:val="nil"/>
+                <w:left w:val="nil"/>
+                <w:bottom w:val="nil"/>
+                <w:right w:val="nil"/>
+                <w:between w:val="nil"/>
+              </w:pBdr>
+              <w:spacing w:line="240" w:lineRule="auto"/>
+              <w:jc w:val="both"/>
+            </w:pPr>
+            <w:hyperlink r:id="rId10">
+              <w:r>
+                <w:rPr>
+                  <w:color w:val="1155CC"/>
+                  <w:u w:val="single"/>
+                </w:rPr>
+                <w:t>Anexo II.docx</w:t>
+              </w:r>
+            </w:hyperlink>
+          </w:p>
+        </w:tc>
+        <w:tc>
+          <w:tcPr>
+            <w:tcW w:w="4395" w:type="dxa"/>
+            <w:shd w:val="clear" w:color="auto" w:fill="auto"/>
+            <w:tcMar>
+              <w:top w:w="100" w:type="dxa"/>
+              <w:left w:w="100" w:type="dxa"/>
+              <w:bottom w:w="100" w:type="dxa"/>
+              <w:right w:w="100" w:type="dxa"/>
+            </w:tcMar>
+          </w:tcPr>
+          <w:p>
+            <w:pPr>
+              <w:widowControl w:val="0"/>
+              <w:pBdr>
+                <w:top w:val="nil"/>
+                <w:left w:val="nil"/>
+                <w:bottom w:val="nil"/>
+                <w:right w:val="nil"/>
+                <w:between w:val="nil"/>
+              </w:pBdr>
+              <w:spacing w:line="240" w:lineRule="auto"/>
+              <w:jc w:val="both"/>
+            </w:pPr>
+            <w:r>
+              <w:t>Requisitos Funcionales y No Funcionales</w:t>
             </w:r>
           </w:p>
         </w:tc>
@@ -3557,97 +3970,6 @@
                   <w:color w:val="1155CC"/>
                   <w:u w:val="single"/>
                 </w:rPr>
-                <w:t>Anexo II.docx</w:t>
-              </w:r>
-            </w:hyperlink>
-          </w:p>
-        </w:tc>
-        <w:tc>
-          <w:tcPr>
-            <w:tcW w:w="4395" w:type="dxa"/>
-            <w:shd w:val="clear" w:color="auto" w:fill="auto"/>
-            <w:tcMar>
-              <w:top w:w="100" w:type="dxa"/>
-              <w:left w:w="100" w:type="dxa"/>
-              <w:bottom w:w="100" w:type="dxa"/>
-              <w:right w:w="100" w:type="dxa"/>
-            </w:tcMar>
-          </w:tcPr>
-          <w:p>
-            <w:pPr>
-              <w:widowControl w:val="0"/>
-              <w:pBdr>
-                <w:top w:val="nil"/>
-                <w:left w:val="nil"/>
-                <w:bottom w:val="nil"/>
-                <w:right w:val="nil"/>
-                <w:between w:val="nil"/>
-              </w:pBdr>
-              <w:spacing w:line="240" w:lineRule="auto"/>
-              <w:jc w:val="both"/>
-            </w:pPr>
-            <w:r>
-              <w:t>Requisitos Funcionales y No Funcionales</w:t>
-            </w:r>
-          </w:p>
-        </w:tc>
-        <w:tc>
-          <w:tcPr>
-            <w:tcW w:w="1328" w:type="dxa"/>
-            <w:shd w:val="clear" w:color="auto" w:fill="auto"/>
-            <w:tcMar>
-              <w:top w:w="100" w:type="dxa"/>
-              <w:left w:w="100" w:type="dxa"/>
-              <w:bottom w:w="100" w:type="dxa"/>
-              <w:right w:w="100" w:type="dxa"/>
-            </w:tcMar>
-          </w:tcPr>
-          <w:p>
-            <w:pPr>
-              <w:widowControl w:val="0"/>
-              <w:spacing w:line="240" w:lineRule="auto"/>
-              <w:jc w:val="both"/>
-            </w:pPr>
-            <w:r>
-              <w:t>Grupo 1</w:t>
-            </w:r>
-          </w:p>
-        </w:tc>
-      </w:tr>
-      <w:tr>
-        <w:trPr>
-          <w:trHeight w:val="420"/>
-        </w:trPr>
-        <w:tc>
-          <w:tcPr>
-            <w:tcW w:w="2737" w:type="dxa"/>
-            <w:shd w:val="clear" w:color="auto" w:fill="auto"/>
-            <w:tcMar>
-              <w:top w:w="100" w:type="dxa"/>
-              <w:left w:w="100" w:type="dxa"/>
-              <w:bottom w:w="100" w:type="dxa"/>
-              <w:right w:w="100" w:type="dxa"/>
-            </w:tcMar>
-          </w:tcPr>
-          <w:p>
-            <w:pPr>
-              <w:widowControl w:val="0"/>
-              <w:pBdr>
-                <w:top w:val="nil"/>
-                <w:left w:val="nil"/>
-                <w:bottom w:val="nil"/>
-                <w:right w:val="nil"/>
-                <w:between w:val="nil"/>
-              </w:pBdr>
-              <w:spacing w:line="240" w:lineRule="auto"/>
-              <w:jc w:val="both"/>
-            </w:pPr>
-            <w:hyperlink r:id="rId12">
-              <w:r>
-                <w:rPr>
-                  <w:color w:val="1155CC"/>
-                  <w:u w:val="single"/>
-                </w:rPr>
                 <w:t>Anexo III.docx</w:t>
               </w:r>
             </w:hyperlink>
@@ -3720,13 +4042,13 @@
         </w:numPr>
         <w:jc w:val="both"/>
       </w:pPr>
-      <w:bookmarkStart w:id="11" w:name="_wq3xqhjtimpa" w:colFirst="0" w:colLast="0"/>
-      <w:bookmarkStart w:id="12" w:name="_Toc13674195"/>
-      <w:bookmarkEnd w:id="11"/>
+      <w:bookmarkStart w:id="13" w:name="_wq3xqhjtimpa" w:colFirst="0" w:colLast="0"/>
+      <w:bookmarkStart w:id="14" w:name="_Toc77793061"/>
+      <w:bookmarkEnd w:id="13"/>
       <w:r>
         <w:t>DESTINATARIOS</w:t>
       </w:r>
-      <w:bookmarkEnd w:id="12"/>
+      <w:bookmarkEnd w:id="14"/>
     </w:p>
     <w:p>
       <w:pPr>
@@ -3734,8 +4056,8 @@
         <w:jc w:val="both"/>
       </w:pPr>
       <w:r>
-        <w:pict>
-          <v:rect id="_x0000_i1027" style="width:0;height:1.5pt" o:hralign="center" o:hrstd="t" o:hr="t" fillcolor="#a0a0a0" stroked="f"/>
+        <w:pict w14:anchorId="769862C2">
+          <v:rect id="_x0000_i1159" style="width:0;height:1.5pt" o:hralign="center" o:hrstd="t" o:hr="t" fillcolor="#a0a0a0" stroked="f"/>
         </w:pict>
       </w:r>
     </w:p>
@@ -4044,13 +4366,13 @@
         <w:ind w:left="708" w:hanging="566"/>
         <w:jc w:val="both"/>
       </w:pPr>
-      <w:bookmarkStart w:id="13" w:name="_2g7ap6p99n0j" w:colFirst="0" w:colLast="0"/>
-      <w:bookmarkStart w:id="14" w:name="_Toc13674196"/>
-      <w:bookmarkEnd w:id="13"/>
+      <w:bookmarkStart w:id="15" w:name="_2g7ap6p99n0j" w:colFirst="0" w:colLast="0"/>
+      <w:bookmarkStart w:id="16" w:name="_Toc77793062"/>
+      <w:bookmarkEnd w:id="15"/>
       <w:r>
         <w:t>PARTICIPANTES</w:t>
       </w:r>
-      <w:bookmarkEnd w:id="14"/>
+      <w:bookmarkEnd w:id="16"/>
     </w:p>
     <w:p>
       <w:pPr>
@@ -4058,8 +4380,8 @@
         <w:jc w:val="both"/>
       </w:pPr>
       <w:r>
-        <w:pict>
-          <v:rect id="_x0000_i1028" style="width:0;height:1.5pt" o:hralign="center" o:hrstd="t" o:hr="t" fillcolor="#a0a0a0" stroked="f"/>
+        <w:pict w14:anchorId="4F119DD8">
+          <v:rect id="_x0000_i1160" style="width:0;height:1.5pt" o:hralign="center" o:hrstd="t" o:hr="t" fillcolor="#a0a0a0" stroked="f"/>
         </w:pict>
       </w:r>
     </w:p>
@@ -4444,14 +4766,13 @@
         </w:numPr>
         <w:jc w:val="both"/>
       </w:pPr>
-      <w:bookmarkStart w:id="15" w:name="_o4w5jhoehc55" w:colFirst="0" w:colLast="0"/>
-      <w:bookmarkStart w:id="16" w:name="_Toc13674197"/>
-      <w:bookmarkEnd w:id="15"/>
-      <w:r>
-        <w:lastRenderedPageBreak/>
+      <w:bookmarkStart w:id="17" w:name="_o4w5jhoehc55" w:colFirst="0" w:colLast="0"/>
+      <w:bookmarkStart w:id="18" w:name="_Toc77793063"/>
+      <w:bookmarkEnd w:id="17"/>
+      <w:r>
         <w:t>PROPÓSITO DEL PRODUCTO</w:t>
       </w:r>
-      <w:bookmarkEnd w:id="16"/>
+      <w:bookmarkEnd w:id="18"/>
     </w:p>
     <w:p>
       <w:pPr>
@@ -4464,8 +4785,8 @@
         </w:rPr>
       </w:pPr>
       <w:r>
-        <w:pict>
-          <v:rect id="_x0000_i1029" style="width:0;height:1.5pt" o:hralign="center" o:hrstd="t" o:hr="t" fillcolor="#a0a0a0" stroked="f"/>
+        <w:pict w14:anchorId="71E13A90">
+          <v:rect id="_x0000_i1161" style="width:0;height:1.5pt" o:hralign="center" o:hrstd="t" o:hr="t" fillcolor="#a0a0a0" stroked="f"/>
         </w:pict>
       </w:r>
     </w:p>
@@ -4477,13 +4798,13 @@
           <w:numId w:val="12"/>
         </w:numPr>
       </w:pPr>
-      <w:bookmarkStart w:id="17" w:name="_c05xayrpw9sp" w:colFirst="0" w:colLast="0"/>
-      <w:bookmarkStart w:id="18" w:name="_Toc13674198"/>
-      <w:bookmarkEnd w:id="17"/>
+      <w:bookmarkStart w:id="19" w:name="_c05xayrpw9sp" w:colFirst="0" w:colLast="0"/>
+      <w:bookmarkStart w:id="20" w:name="_Toc77793064"/>
+      <w:bookmarkEnd w:id="19"/>
       <w:r>
         <w:t>PROBLEMA DEL USUARIO</w:t>
       </w:r>
-      <w:bookmarkEnd w:id="18"/>
+      <w:bookmarkEnd w:id="20"/>
     </w:p>
     <w:p>
       <w:pPr>
@@ -4494,8 +4815,8 @@
         </w:rPr>
       </w:pPr>
       <w:r>
-        <w:pict>
-          <v:rect id="_x0000_i1030" style="width:0;height:1.5pt" o:hralign="center" o:hrstd="t" o:hr="t" fillcolor="#a0a0a0" stroked="f"/>
+        <w:pict w14:anchorId="68909102">
+          <v:rect id="_x0000_i1162" style="width:0;height:1.5pt" o:hralign="center" o:hrstd="t" o:hr="t" fillcolor="#a0a0a0" stroked="f"/>
         </w:pict>
       </w:r>
     </w:p>
@@ -4530,13 +4851,13 @@
           <w:numId w:val="12"/>
         </w:numPr>
       </w:pPr>
-      <w:bookmarkStart w:id="19" w:name="_qougdovit2da" w:colFirst="0" w:colLast="0"/>
-      <w:bookmarkStart w:id="20" w:name="_Toc13674199"/>
-      <w:bookmarkEnd w:id="19"/>
+      <w:bookmarkStart w:id="21" w:name="_qougdovit2da" w:colFirst="0" w:colLast="0"/>
+      <w:bookmarkStart w:id="22" w:name="_Toc77793065"/>
+      <w:bookmarkEnd w:id="21"/>
       <w:r>
         <w:t>OBJETIVO DEL PROYECTO</w:t>
       </w:r>
-      <w:bookmarkEnd w:id="20"/>
+      <w:bookmarkEnd w:id="22"/>
     </w:p>
     <w:p>
       <w:pPr>
@@ -4547,8 +4868,8 @@
         </w:rPr>
       </w:pPr>
       <w:r>
-        <w:pict>
-          <v:rect id="_x0000_i1031" style="width:0;height:1.5pt" o:hralign="center" o:hrstd="t" o:hr="t" fillcolor="#a0a0a0" stroked="f"/>
+        <w:pict w14:anchorId="0D17ECBF">
+          <v:rect id="_x0000_i1163" style="width:0;height:1.5pt" o:hralign="center" o:hrstd="t" o:hr="t" fillcolor="#a0a0a0" stroked="f"/>
         </w:pict>
       </w:r>
     </w:p>
@@ -4575,9 +4896,9 @@
         </w:numPr>
         <w:jc w:val="both"/>
       </w:pPr>
-      <w:bookmarkStart w:id="21" w:name="_p8x6wi5x6dr" w:colFirst="0" w:colLast="0"/>
-      <w:bookmarkStart w:id="22" w:name="_Toc13674200"/>
-      <w:bookmarkEnd w:id="21"/>
+      <w:bookmarkStart w:id="23" w:name="_p8x6wi5x6dr" w:colFirst="0" w:colLast="0"/>
+      <w:bookmarkStart w:id="24" w:name="_Toc77793066"/>
+      <w:bookmarkEnd w:id="23"/>
       <w:r>
         <w:t>USUARIO</w:t>
       </w:r>
@@ -4587,7 +4908,7 @@
       <w:r>
         <w:t xml:space="preserve"> DEL PRODUCTO</w:t>
       </w:r>
-      <w:bookmarkEnd w:id="22"/>
+      <w:bookmarkEnd w:id="24"/>
     </w:p>
     <w:p>
       <w:pPr>
@@ -4600,8 +4921,8 @@
         </w:rPr>
       </w:pPr>
       <w:r>
-        <w:pict>
-          <v:rect id="_x0000_i1032" style="width:0;height:1.5pt" o:hralign="center" o:hrstd="t" o:hr="t" fillcolor="#a0a0a0" stroked="f"/>
+        <w:pict w14:anchorId="69E207E4">
+          <v:rect id="_x0000_i1164" style="width:0;height:1.5pt" o:hralign="center" o:hrstd="t" o:hr="t" fillcolor="#a0a0a0" stroked="f"/>
         </w:pict>
       </w:r>
     </w:p>
@@ -4613,11 +4934,13 @@
           <w:numId w:val="12"/>
         </w:numPr>
       </w:pPr>
-      <w:bookmarkStart w:id="23" w:name="_ui80fvc8h96h" w:colFirst="0" w:colLast="0"/>
-      <w:bookmarkEnd w:id="23"/>
+      <w:bookmarkStart w:id="25" w:name="_ui80fvc8h96h" w:colFirst="0" w:colLast="0"/>
+      <w:bookmarkStart w:id="26" w:name="_Toc77793067"/>
+      <w:bookmarkEnd w:id="25"/>
       <w:r>
         <w:t>OPERARIO</w:t>
       </w:r>
+      <w:bookmarkEnd w:id="26"/>
     </w:p>
     <w:p>
       <w:pPr>
@@ -4625,8 +4948,8 @@
         <w:jc w:val="both"/>
       </w:pPr>
       <w:r>
-        <w:pict>
-          <v:rect id="_x0000_i1033" style="width:0;height:1.5pt" o:hralign="center" o:hrstd="t" o:hr="t" fillcolor="#a0a0a0" stroked="f"/>
+        <w:pict w14:anchorId="1F55B1FD">
+          <v:rect id="_x0000_i1165" style="width:0;height:1.5pt" o:hralign="center" o:hrstd="t" o:hr="t" fillcolor="#a0a0a0" stroked="f"/>
         </w:pict>
       </w:r>
     </w:p>
@@ -4656,13 +4979,13 @@
           <w:numId w:val="12"/>
         </w:numPr>
       </w:pPr>
-      <w:bookmarkStart w:id="24" w:name="_xcujczb4pu8l" w:colFirst="0" w:colLast="0"/>
-      <w:bookmarkStart w:id="25" w:name="_Toc13674202"/>
-      <w:bookmarkEnd w:id="24"/>
+      <w:bookmarkStart w:id="27" w:name="_xcujczb4pu8l" w:colFirst="0" w:colLast="0"/>
+      <w:bookmarkStart w:id="28" w:name="_Toc77793068"/>
+      <w:bookmarkEnd w:id="27"/>
       <w:r>
         <w:t>ADMINISTRADOR</w:t>
       </w:r>
-      <w:bookmarkEnd w:id="25"/>
+      <w:bookmarkEnd w:id="28"/>
     </w:p>
     <w:p>
       <w:pPr>
@@ -4670,8 +4993,8 @@
         <w:jc w:val="both"/>
       </w:pPr>
       <w:r>
-        <w:pict>
-          <v:rect id="_x0000_i1034" style="width:0;height:1.5pt" o:hralign="center" o:hrstd="t" o:hr="t" fillcolor="#a0a0a0" stroked="f"/>
+        <w:pict w14:anchorId="3599E990">
+          <v:rect id="_x0000_i1166" style="width:0;height:1.5pt" o:hralign="center" o:hrstd="t" o:hr="t" fillcolor="#a0a0a0" stroked="f"/>
         </w:pict>
       </w:r>
     </w:p>
@@ -4681,7 +5004,15 @@
         <w:jc w:val="both"/>
       </w:pPr>
       <w:r>
-        <w:t>Tiene a cargo la asignación de permisos y roles, y es quien tiene todos los privilegios para acceder a las funcionalidades del sistema. Sus experiencias en tecnología abarca bases de datos, lenguajes de programación, redes y soporte técnico. Debe tener habilidades cognitivas para comprender las necesidades del Usuario Administrativo.</w:t>
+        <w:t xml:space="preserve">Tiene a cargo la asignación de permisos y roles, y es quien tiene todos los privilegios para acceder a las funcionalidades del sistema. </w:t>
+      </w:r>
+      <w:proofErr w:type="gramStart"/>
+      <w:r>
+        <w:t>Sus experiencias en tecnología abarca</w:t>
+      </w:r>
+      <w:proofErr w:type="gramEnd"/>
+      <w:r>
+        <w:t xml:space="preserve"> bases de datos, lenguajes de programación, redes y soporte técnico. Debe tener habilidades cognitivas para comprender las necesidades del Usuario Administrativo.</w:t>
       </w:r>
     </w:p>
     <w:p>
@@ -4698,9 +5029,11 @@
           <w:numId w:val="12"/>
         </w:numPr>
       </w:pPr>
-      <w:r>
-        <w:t>ADMINISTRADOR</w:t>
-      </w:r>
+      <w:bookmarkStart w:id="29" w:name="_Toc77793069"/>
+      <w:r>
+        <w:t>JEFE</w:t>
+      </w:r>
+      <w:bookmarkEnd w:id="29"/>
     </w:p>
     <w:p>
       <w:pPr>
@@ -4708,8 +5041,8 @@
         <w:jc w:val="both"/>
       </w:pPr>
       <w:r>
-        <w:pict>
-          <v:rect id="_x0000_i1051" style="width:0;height:1.5pt" o:hralign="center" o:hrstd="t" o:hr="t" fillcolor="#a0a0a0" stroked="f"/>
+        <w:pict w14:anchorId="6CA20B0F">
+          <v:rect id="_x0000_i1167" style="width:0;height:1.5pt" o:hralign="center" o:hrstd="t" o:hr="t" fillcolor="#a0a0a0" stroked="f"/>
         </w:pict>
       </w:r>
     </w:p>
@@ -4728,7 +5061,15 @@
         <w:jc w:val="both"/>
       </w:pPr>
       <w:r>
-        <w:t>Este usuario es quien tiene total conocimiento del negocio así como también experiencia utilizando otros sistemas de gestión internos.</w:t>
+        <w:t xml:space="preserve">Este usuario es quien tiene total conocimiento del </w:t>
+      </w:r>
+      <w:proofErr w:type="gramStart"/>
+      <w:r>
+        <w:t>negocio</w:t>
+      </w:r>
+      <w:proofErr w:type="gramEnd"/>
+      <w:r>
+        <w:t xml:space="preserve"> así como también experiencia utilizando otros sistemas de gestión internos.</w:t>
       </w:r>
     </w:p>
     <w:p>
@@ -4756,14 +5097,14 @@
         </w:numPr>
         <w:jc w:val="both"/>
       </w:pPr>
-      <w:bookmarkStart w:id="26" w:name="_zajwz2ruuxi0" w:colFirst="0" w:colLast="0"/>
-      <w:bookmarkStart w:id="27" w:name="_Toc13674203"/>
-      <w:bookmarkEnd w:id="26"/>
+      <w:bookmarkStart w:id="30" w:name="_zajwz2ruuxi0" w:colFirst="0" w:colLast="0"/>
+      <w:bookmarkStart w:id="31" w:name="_Toc77793070"/>
+      <w:bookmarkEnd w:id="30"/>
       <w:r>
         <w:lastRenderedPageBreak/>
         <w:t>SUPUESTOS Y RESTRICCIONES</w:t>
       </w:r>
-      <w:bookmarkEnd w:id="27"/>
+      <w:bookmarkEnd w:id="31"/>
     </w:p>
     <w:p>
       <w:pPr>
@@ -4776,8 +5117,8 @@
         </w:rPr>
       </w:pPr>
       <w:r>
-        <w:pict>
-          <v:rect id="_x0000_i1035" style="width:0;height:1.5pt" o:hralign="center" o:hrstd="t" o:hr="t" fillcolor="#a0a0a0" stroked="f"/>
+        <w:pict w14:anchorId="1F8F1ECF">
+          <v:rect id="_x0000_i1168" style="width:0;height:1.5pt" o:hralign="center" o:hrstd="t" o:hr="t" fillcolor="#a0a0a0" stroked="f"/>
         </w:pict>
       </w:r>
     </w:p>
@@ -4839,13 +5180,13 @@
         </w:numPr>
         <w:jc w:val="both"/>
       </w:pPr>
-      <w:bookmarkStart w:id="28" w:name="_58l7ua9r3uwc" w:colFirst="0" w:colLast="0"/>
-      <w:bookmarkStart w:id="29" w:name="_Toc13674204"/>
-      <w:bookmarkEnd w:id="28"/>
+      <w:bookmarkStart w:id="32" w:name="_58l7ua9r3uwc" w:colFirst="0" w:colLast="0"/>
+      <w:bookmarkStart w:id="33" w:name="_Toc77793071"/>
+      <w:bookmarkEnd w:id="32"/>
       <w:r>
         <w:t>CARACTERÍSTICAS DEL NEGOCIO</w:t>
       </w:r>
-      <w:bookmarkEnd w:id="29"/>
+      <w:bookmarkEnd w:id="33"/>
     </w:p>
     <w:p>
       <w:pPr>
@@ -4858,8 +5199,8 @@
         </w:rPr>
       </w:pPr>
       <w:r>
-        <w:pict>
-          <v:rect id="_x0000_i1036" style="width:0;height:1.5pt" o:hralign="center" o:hrstd="t" o:hr="t" fillcolor="#a0a0a0" stroked="f"/>
+        <w:pict w14:anchorId="509DB574">
+          <v:rect id="_x0000_i1169" style="width:0;height:1.5pt" o:hralign="center" o:hrstd="t" o:hr="t" fillcolor="#a0a0a0" stroked="f"/>
         </w:pict>
       </w:r>
     </w:p>
@@ -4871,13 +5212,13 @@
           <w:numId w:val="12"/>
         </w:numPr>
       </w:pPr>
-      <w:bookmarkStart w:id="30" w:name="_qf3yyddyzkez" w:colFirst="0" w:colLast="0"/>
-      <w:bookmarkStart w:id="31" w:name="_Toc13674205"/>
-      <w:bookmarkEnd w:id="30"/>
+      <w:bookmarkStart w:id="34" w:name="_qf3yyddyzkez" w:colFirst="0" w:colLast="0"/>
+      <w:bookmarkStart w:id="35" w:name="_Toc77793072"/>
+      <w:bookmarkEnd w:id="34"/>
       <w:r>
         <w:t>CONTEXTO DEL NEGOCIO</w:t>
       </w:r>
-      <w:bookmarkEnd w:id="31"/>
+      <w:bookmarkEnd w:id="35"/>
     </w:p>
     <w:p>
       <w:pPr>
@@ -4888,8 +5229,8 @@
         </w:rPr>
       </w:pPr>
       <w:r>
-        <w:pict>
-          <v:rect id="_x0000_i1037" style="width:0;height:1.5pt" o:hralign="center" o:hrstd="t" o:hr="t" fillcolor="#a0a0a0" stroked="f"/>
+        <w:pict w14:anchorId="4D46FD34">
+          <v:rect id="_x0000_i1170" style="width:0;height:1.5pt" o:hralign="center" o:hrstd="t" o:hr="t" fillcolor="#a0a0a0" stroked="f"/>
         </w:pict>
       </w:r>
     </w:p>
@@ -4932,7 +5273,7 @@
         <mc:AlternateContent>
           <mc:Choice Requires="wps">
             <w:drawing>
-              <wp:anchor distT="0" distB="0" distL="114300" distR="114300" simplePos="0" relativeHeight="251662336" behindDoc="0" locked="0" layoutInCell="1" allowOverlap="1" wp14:anchorId="17D34BDA" wp14:editId="2011B3C7">
+              <wp:anchor distT="0" distB="0" distL="114300" distR="114300" simplePos="0" relativeHeight="251662336" behindDoc="0" locked="0" layoutInCell="1" allowOverlap="1" wp14:anchorId="376C9A78" wp14:editId="5C6EBA9E">
                 <wp:simplePos x="0" y="0"/>
                 <wp:positionH relativeFrom="column">
                   <wp:posOffset>866775</wp:posOffset>
@@ -4968,7 +5309,7 @@
                         <w:txbxContent>
                           <w:p>
                             <w:pPr>
-                              <w:pStyle w:val="Epgrafe"/>
+                              <w:pStyle w:val="Descripcin"/>
                               <w:jc w:val="center"/>
                             </w:pPr>
                             <w:r>
@@ -4991,7 +5332,7 @@
           </mc:Choice>
           <mc:Fallback>
             <w:pict>
-              <v:shapetype id="_x0000_t202" coordsize="21600,21600" o:spt="202" path="m,l,21600r21600,l21600,xe">
+              <v:shapetype w14:anchorId="376C9A78" id="_x0000_t202" coordsize="21600,21600" o:spt="202" path="m,l,21600r21600,l21600,xe">
                 <v:stroke joinstyle="miter"/>
                 <v:path gradientshapeok="t" o:connecttype="rect"/>
               </v:shapetype>
@@ -5000,7 +5341,7 @@
                   <w:txbxContent>
                     <w:p>
                       <w:pPr>
-                        <w:pStyle w:val="Epgrafe"/>
+                        <w:pStyle w:val="Descripcin"/>
                         <w:jc w:val="center"/>
                       </w:pPr>
                       <w:r>
@@ -5021,7 +5362,7 @@
           <w:lang w:eastAsia="es-AR"/>
         </w:rPr>
         <w:drawing>
-          <wp:anchor distT="19050" distB="19050" distL="19050" distR="19050" simplePos="0" relativeHeight="251659264" behindDoc="0" locked="0" layoutInCell="1" hidden="0" allowOverlap="1">
+          <wp:anchor distT="19050" distB="19050" distL="19050" distR="19050" simplePos="0" relativeHeight="251659264" behindDoc="0" locked="0" layoutInCell="1" hidden="0" allowOverlap="1" wp14:anchorId="1EFA351D" wp14:editId="7FD45AB8">
             <wp:simplePos x="0" y="0"/>
             <wp:positionH relativeFrom="column">
               <wp:posOffset>866775</wp:posOffset>
@@ -5042,7 +5383,7 @@
                     <pic:cNvPicPr preferRelativeResize="0"/>
                   </pic:nvPicPr>
                   <pic:blipFill>
-                    <a:blip r:embed="rId13"/>
+                    <a:blip r:embed="rId12"/>
                     <a:srcRect l="-2777" t="-3180" r="-3282" b="-4946"/>
                     <a:stretch>
                       <a:fillRect/>
@@ -5169,8 +5510,8 @@
       <w:pPr>
         <w:pStyle w:val="Ttulo4"/>
       </w:pPr>
-      <w:bookmarkStart w:id="32" w:name="_679qn228xs9h" w:colFirst="0" w:colLast="0"/>
-      <w:bookmarkEnd w:id="32"/>
+      <w:bookmarkStart w:id="36" w:name="_679qn228xs9h" w:colFirst="0" w:colLast="0"/>
+      <w:bookmarkEnd w:id="36"/>
     </w:p>
     <w:p/>
     <w:p>
@@ -5229,14 +5570,14 @@
           <w:numId w:val="12"/>
         </w:numPr>
       </w:pPr>
-      <w:bookmarkStart w:id="33" w:name="_j2psajo1a5yf" w:colFirst="0" w:colLast="0"/>
-      <w:bookmarkStart w:id="34" w:name="_Toc13674206"/>
-      <w:bookmarkEnd w:id="33"/>
+      <w:bookmarkStart w:id="37" w:name="_j2psajo1a5yf" w:colFirst="0" w:colLast="0"/>
+      <w:bookmarkStart w:id="38" w:name="_Toc77793073"/>
+      <w:bookmarkEnd w:id="37"/>
       <w:r>
         <w:lastRenderedPageBreak/>
         <w:t>SEGMENTACIÓN DEL NEGOCIO</w:t>
       </w:r>
-      <w:bookmarkEnd w:id="34"/>
+      <w:bookmarkEnd w:id="38"/>
     </w:p>
     <w:p>
       <w:pPr>
@@ -5247,8 +5588,8 @@
         </w:rPr>
       </w:pPr>
       <w:r>
-        <w:pict>
-          <v:rect id="_x0000_i1038" style="width:0;height:1.5pt" o:hralign="center" o:hrstd="t" o:hr="t" fillcolor="#a0a0a0" stroked="f"/>
+        <w:pict w14:anchorId="10A94619">
+          <v:rect id="_x0000_i1171" style="width:0;height:1.5pt" o:hralign="center" o:hrstd="t" o:hr="t" fillcolor="#a0a0a0" stroked="f"/>
         </w:pict>
       </w:r>
     </w:p>
@@ -5283,7 +5624,7 @@
         <mc:AlternateContent>
           <mc:Choice Requires="wps">
             <w:drawing>
-              <wp:anchor distT="0" distB="0" distL="114300" distR="114300" simplePos="0" relativeHeight="251664384" behindDoc="1" locked="0" layoutInCell="1" allowOverlap="1" wp14:anchorId="081E054C" wp14:editId="02BDE71D">
+              <wp:anchor distT="0" distB="0" distL="114300" distR="114300" simplePos="0" relativeHeight="251664384" behindDoc="1" locked="0" layoutInCell="1" allowOverlap="1" wp14:anchorId="48F2ED4C" wp14:editId="2A8649A3">
                 <wp:simplePos x="0" y="0"/>
                 <wp:positionH relativeFrom="column">
                   <wp:posOffset>962025</wp:posOffset>
@@ -5326,7 +5667,7 @@
                         <w:txbxContent>
                           <w:p>
                             <w:pPr>
-                              <w:pStyle w:val="Epgrafe"/>
+                              <w:pStyle w:val="Descripcin"/>
                               <w:jc w:val="center"/>
                               <w:rPr>
                                 <w:noProof/>
@@ -5352,12 +5693,12 @@
           </mc:Choice>
           <mc:Fallback>
             <w:pict>
-              <v:shape id="Cuadro de texto 5" o:spid="_x0000_s1027" type="#_x0000_t202" style="position:absolute;left:0;text-align:left;margin-left:75.75pt;margin-top:150.25pt;width:312.4pt;height:.05pt;z-index:-251652096;visibility:visible;mso-wrap-style:square;mso-wrap-distance-left:9pt;mso-wrap-distance-top:0;mso-wrap-distance-right:9pt;mso-wrap-distance-bottom:0;mso-position-horizontal:absolute;mso-position-horizontal-relative:text;mso-position-vertical:absolute;mso-position-vertical-relative:text;v-text-anchor:top" o:gfxdata="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" stroked="f">
+              <v:shape w14:anchorId="48F2ED4C" id="Cuadro de texto 5" o:spid="_x0000_s1027" type="#_x0000_t202" style="position:absolute;left:0;text-align:left;margin-left:75.75pt;margin-top:150.25pt;width:312.4pt;height:.05pt;z-index:-251652096;visibility:visible;mso-wrap-style:square;mso-wrap-distance-left:9pt;mso-wrap-distance-top:0;mso-wrap-distance-right:9pt;mso-wrap-distance-bottom:0;mso-position-horizontal:absolute;mso-position-horizontal-relative:text;mso-position-vertical:absolute;mso-position-vertical-relative:text;v-text-anchor:top" o:gfxdata="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" stroked="f">
                 <v:textbox style="mso-fit-shape-to-text:t" inset="0,0,0,0">
                   <w:txbxContent>
                     <w:p>
                       <w:pPr>
-                        <w:pStyle w:val="Epgrafe"/>
+                        <w:pStyle w:val="Descripcin"/>
                         <w:jc w:val="center"/>
                         <w:rPr>
                           <w:noProof/>
@@ -5381,7 +5722,7 @@
           <w:lang w:eastAsia="es-AR"/>
         </w:rPr>
         <w:drawing>
-          <wp:anchor distT="0" distB="0" distL="114300" distR="114300" simplePos="0" relativeHeight="251660288" behindDoc="1" locked="0" layoutInCell="1" allowOverlap="1" wp14:anchorId="69802435">
+          <wp:anchor distT="0" distB="0" distL="114300" distR="114300" simplePos="0" relativeHeight="251660288" behindDoc="1" locked="0" layoutInCell="1" allowOverlap="1" wp14:anchorId="7CC3C18F" wp14:editId="7CE598DC">
             <wp:simplePos x="0" y="0"/>
             <wp:positionH relativeFrom="column">
               <wp:posOffset>962025</wp:posOffset>
@@ -5412,7 +5753,7 @@
                     <pic:cNvPicPr/>
                   </pic:nvPicPr>
                   <pic:blipFill rotWithShape="1">
-                    <a:blip r:embed="rId14">
+                    <a:blip r:embed="rId13">
                       <a:extLst>
                         <a:ext uri="{28A0092B-C50C-407E-A947-70E740481C1C}">
                           <a14:useLocalDpi xmlns:a14="http://schemas.microsoft.com/office/drawing/2010/main" val="0"/>
@@ -5624,13 +5965,13 @@
         </w:numPr>
         <w:jc w:val="both"/>
       </w:pPr>
-      <w:bookmarkStart w:id="35" w:name="_igzp453n4vt0" w:colFirst="0" w:colLast="0"/>
-      <w:bookmarkStart w:id="36" w:name="_Toc13674207"/>
-      <w:bookmarkEnd w:id="35"/>
+      <w:bookmarkStart w:id="39" w:name="_igzp453n4vt0" w:colFirst="0" w:colLast="0"/>
+      <w:bookmarkStart w:id="40" w:name="_Toc77793074"/>
+      <w:bookmarkEnd w:id="39"/>
       <w:r>
         <w:t>ALCANCE DEL PROYECTO</w:t>
       </w:r>
-      <w:bookmarkEnd w:id="36"/>
+      <w:bookmarkEnd w:id="40"/>
     </w:p>
     <w:p>
       <w:pPr>
@@ -5643,8 +5984,8 @@
         </w:rPr>
       </w:pPr>
       <w:r>
-        <w:pict>
-          <v:rect id="_x0000_i1039" style="width:0;height:1.5pt" o:hralign="center" o:hrstd="t" o:hr="t" fillcolor="#a0a0a0" stroked="f"/>
+        <w:pict w14:anchorId="0F263154">
+          <v:rect id="_x0000_i1172" style="width:0;height:1.5pt" o:hralign="center" o:hrstd="t" o:hr="t" fillcolor="#a0a0a0" stroked="f"/>
         </w:pict>
       </w:r>
     </w:p>
@@ -5719,13 +6060,13 @@
         </w:numPr>
         <w:jc w:val="both"/>
       </w:pPr>
-      <w:bookmarkStart w:id="37" w:name="_4b4nxhgxeg3b" w:colFirst="0" w:colLast="0"/>
-      <w:bookmarkStart w:id="38" w:name="_Toc13674208"/>
-      <w:bookmarkEnd w:id="37"/>
+      <w:bookmarkStart w:id="41" w:name="_4b4nxhgxeg3b" w:colFirst="0" w:colLast="0"/>
+      <w:bookmarkStart w:id="42" w:name="_Toc77793075"/>
+      <w:bookmarkEnd w:id="41"/>
       <w:r>
         <w:t>ALCANCE DEL PRODUCTO</w:t>
       </w:r>
-      <w:bookmarkEnd w:id="38"/>
+      <w:bookmarkEnd w:id="42"/>
     </w:p>
     <w:p>
       <w:pPr>
@@ -5733,14 +6074,14 @@
         <w:jc w:val="both"/>
       </w:pPr>
       <w:r>
-        <w:pict>
-          <v:rect id="_x0000_i1040" style="width:0;height:1.5pt" o:hralign="center" o:hrstd="t" o:hr="t" fillcolor="#a0a0a0" stroked="f"/>
+        <w:pict w14:anchorId="473F0B4D">
+          <v:rect id="_x0000_i1173" style="width:0;height:1.5pt" o:hralign="center" o:hrstd="t" o:hr="t" fillcolor="#a0a0a0" stroked="f"/>
         </w:pict>
       </w:r>
       <w:r>
         <w:t xml:space="preserve"> </w:t>
       </w:r>
-      <w:hyperlink r:id="rId15">
+      <w:hyperlink r:id="rId14">
         <w:r>
           <w:rPr>
             <w:b/>
@@ -5768,21 +6109,21 @@
         </w:numPr>
         <w:jc w:val="both"/>
       </w:pPr>
-      <w:bookmarkStart w:id="39" w:name="_dfosswl1nnyd" w:colFirst="0" w:colLast="0"/>
-      <w:bookmarkStart w:id="40" w:name="_Toc13674209"/>
-      <w:bookmarkEnd w:id="39"/>
+      <w:bookmarkStart w:id="43" w:name="_dfosswl1nnyd" w:colFirst="0" w:colLast="0"/>
+      <w:bookmarkStart w:id="44" w:name="_Toc77793076"/>
+      <w:bookmarkEnd w:id="43"/>
       <w:r>
         <w:t>REQUERIMIENTOS FUNCIONALES Y NO FUNCIONALES</w:t>
       </w:r>
-      <w:bookmarkEnd w:id="40"/>
+      <w:bookmarkEnd w:id="44"/>
     </w:p>
     <w:p>
       <w:pPr>
         <w:ind w:firstLine="720"/>
       </w:pPr>
       <w:r>
-        <w:pict>
-          <v:rect id="_x0000_i1041" style="width:0;height:1.5pt" o:hralign="center" o:hrstd="t" o:hr="t" fillcolor="#a0a0a0" stroked="f"/>
+        <w:pict w14:anchorId="58A1741E">
+          <v:rect id="_x0000_i1174" style="width:0;height:1.5pt" o:hralign="center" o:hrstd="t" o:hr="t" fillcolor="#a0a0a0" stroked="f"/>
         </w:pict>
       </w:r>
     </w:p>
@@ -5791,7 +6132,7 @@
         <w:ind w:firstLine="720"/>
         <w:jc w:val="both"/>
       </w:pPr>
-      <w:hyperlink r:id="rId16">
+      <w:hyperlink r:id="rId15">
         <w:r>
           <w:rPr>
             <w:b/>
@@ -5818,21 +6159,21 @@
           <w:numId w:val="1"/>
         </w:numPr>
       </w:pPr>
-      <w:bookmarkStart w:id="41" w:name="_it1g5qls0zea" w:colFirst="0" w:colLast="0"/>
-      <w:bookmarkStart w:id="42" w:name="_Toc13674210"/>
-      <w:bookmarkEnd w:id="41"/>
+      <w:bookmarkStart w:id="45" w:name="_it1g5qls0zea" w:colFirst="0" w:colLast="0"/>
+      <w:bookmarkStart w:id="46" w:name="_Toc77793077"/>
+      <w:bookmarkEnd w:id="45"/>
       <w:r>
         <w:t>REQUERIMIENTOS DE DATOS</w:t>
       </w:r>
-      <w:bookmarkEnd w:id="42"/>
+      <w:bookmarkEnd w:id="46"/>
     </w:p>
     <w:p>
       <w:pPr>
         <w:ind w:left="720"/>
       </w:pPr>
       <w:r>
-        <w:pict>
-          <v:rect id="_x0000_i1042" style="width:0;height:1.5pt" o:hralign="center" o:hrstd="t" o:hr="t" fillcolor="#a0a0a0" stroked="f"/>
+        <w:pict w14:anchorId="44F0995C">
+          <v:rect id="_x0000_i1175" style="width:0;height:1.5pt" o:hralign="center" o:hrstd="t" o:hr="t" fillcolor="#a0a0a0" stroked="f"/>
         </w:pict>
       </w:r>
     </w:p>
@@ -5840,7 +6181,7 @@
       <w:pPr>
         <w:ind w:firstLine="720"/>
       </w:pPr>
-      <w:hyperlink r:id="rId17">
+      <w:hyperlink r:id="rId16">
         <w:r>
           <w:rPr>
             <w:b/>
@@ -5861,22 +6202,22 @@
           <w:numId w:val="1"/>
         </w:numPr>
       </w:pPr>
-      <w:bookmarkStart w:id="43" w:name="_pdpoo57guoat" w:colFirst="0" w:colLast="0"/>
-      <w:bookmarkStart w:id="44" w:name="_Toc13674211"/>
-      <w:bookmarkEnd w:id="43"/>
+      <w:bookmarkStart w:id="47" w:name="_pdpoo57guoat" w:colFirst="0" w:colLast="0"/>
+      <w:bookmarkStart w:id="48" w:name="_Toc77793078"/>
+      <w:bookmarkEnd w:id="47"/>
       <w:r>
         <w:lastRenderedPageBreak/>
         <w:t>DOCUMENTACIÓN DE USUARIO</w:t>
       </w:r>
-      <w:bookmarkEnd w:id="44"/>
+      <w:bookmarkEnd w:id="48"/>
     </w:p>
     <w:p>
       <w:pPr>
         <w:ind w:firstLine="720"/>
       </w:pPr>
       <w:r>
-        <w:pict>
-          <v:rect id="_x0000_i1043" style="width:0;height:1.5pt" o:hralign="center" o:hrstd="t" o:hr="t" fillcolor="#a0a0a0" stroked="f"/>
+        <w:pict w14:anchorId="5D383EEE">
+          <v:rect id="_x0000_i1176" style="width:0;height:1.5pt" o:hralign="center" o:hrstd="t" o:hr="t" fillcolor="#a0a0a0" stroked="f"/>
         </w:pict>
       </w:r>
     </w:p>
@@ -5931,21 +6272,21 @@
           <w:numId w:val="1"/>
         </w:numPr>
       </w:pPr>
-      <w:bookmarkStart w:id="45" w:name="_5juqzbnjmfe" w:colFirst="0" w:colLast="0"/>
-      <w:bookmarkStart w:id="46" w:name="_Toc13674212"/>
-      <w:bookmarkEnd w:id="45"/>
+      <w:bookmarkStart w:id="49" w:name="_5juqzbnjmfe" w:colFirst="0" w:colLast="0"/>
+      <w:bookmarkStart w:id="50" w:name="_Toc77793079"/>
+      <w:bookmarkEnd w:id="49"/>
       <w:r>
         <w:t>CRITERIOS DE ACEPTACIÓN DE ENTREGABLES</w:t>
       </w:r>
-      <w:bookmarkEnd w:id="46"/>
+      <w:bookmarkEnd w:id="50"/>
     </w:p>
     <w:p>
       <w:pPr>
         <w:ind w:firstLine="720"/>
       </w:pPr>
       <w:r>
-        <w:pict>
-          <v:rect id="_x0000_i1044" style="width:0;height:1.5pt" o:hralign="center" o:hrstd="t" o:hr="t" fillcolor="#a0a0a0" stroked="f"/>
+        <w:pict w14:anchorId="51D30880">
+          <v:rect id="_x0000_i1177" style="width:0;height:1.5pt" o:hralign="center" o:hrstd="t" o:hr="t" fillcolor="#a0a0a0" stroked="f"/>
         </w:pict>
       </w:r>
     </w:p>
@@ -5957,21 +6298,21 @@
           <w:numId w:val="1"/>
         </w:numPr>
       </w:pPr>
-      <w:bookmarkStart w:id="47" w:name="_hsfnc4nkxy8o" w:colFirst="0" w:colLast="0"/>
-      <w:bookmarkStart w:id="48" w:name="_Toc13674213"/>
-      <w:bookmarkEnd w:id="47"/>
+      <w:bookmarkStart w:id="51" w:name="_hsfnc4nkxy8o" w:colFirst="0" w:colLast="0"/>
+      <w:bookmarkStart w:id="52" w:name="_Toc77793080"/>
+      <w:bookmarkEnd w:id="51"/>
       <w:r>
         <w:t>CRITERIOS DE ACEPTACIÓN DEL SOFTWARE</w:t>
       </w:r>
-      <w:bookmarkEnd w:id="48"/>
+      <w:bookmarkEnd w:id="52"/>
     </w:p>
     <w:p>
       <w:pPr>
         <w:ind w:left="720" w:firstLine="720"/>
       </w:pPr>
       <w:r>
-        <w:pict>
-          <v:rect id="_x0000_i1045" style="width:0;height:1.5pt" o:hralign="center" o:hrstd="t" o:hr="t" fillcolor="#a0a0a0" stroked="f"/>
+        <w:pict w14:anchorId="27FA00C0">
+          <v:rect id="_x0000_i1178" style="width:0;height:1.5pt" o:hralign="center" o:hrstd="t" o:hr="t" fillcolor="#a0a0a0" stroked="f"/>
         </w:pict>
       </w:r>
     </w:p>
@@ -6070,21 +6411,21 @@
           <w:numId w:val="1"/>
         </w:numPr>
       </w:pPr>
-      <w:bookmarkStart w:id="49" w:name="_xez6lign4m35" w:colFirst="0" w:colLast="0"/>
-      <w:bookmarkStart w:id="50" w:name="_Toc13674214"/>
-      <w:bookmarkEnd w:id="49"/>
+      <w:bookmarkStart w:id="53" w:name="_xez6lign4m35" w:colFirst="0" w:colLast="0"/>
+      <w:bookmarkStart w:id="54" w:name="_Toc77793081"/>
+      <w:bookmarkEnd w:id="53"/>
       <w:r>
         <w:t>CRITERIO DE ACEPTACIÓN DEL PRODUCTO</w:t>
       </w:r>
-      <w:bookmarkEnd w:id="50"/>
+      <w:bookmarkEnd w:id="54"/>
     </w:p>
     <w:p>
       <w:pPr>
         <w:ind w:left="1440" w:firstLine="720"/>
       </w:pPr>
       <w:r>
-        <w:pict>
-          <v:rect id="_x0000_i1046" style="width:0;height:1.5pt" o:hralign="center" o:hrstd="t" o:hr="t" fillcolor="#a0a0a0" stroked="f"/>
+        <w:pict w14:anchorId="3CFB8EF5">
+          <v:rect id="_x0000_i1179" style="width:0;height:1.5pt" o:hralign="center" o:hrstd="t" o:hr="t" fillcolor="#a0a0a0" stroked="f"/>
         </w:pict>
       </w:r>
     </w:p>
@@ -6439,21 +6780,21 @@
           <w:numId w:val="1"/>
         </w:numPr>
       </w:pPr>
-      <w:bookmarkStart w:id="51" w:name="_imb0fysqtewx" w:colFirst="0" w:colLast="0"/>
-      <w:bookmarkStart w:id="52" w:name="_Toc13674215"/>
-      <w:bookmarkEnd w:id="51"/>
+      <w:bookmarkStart w:id="55" w:name="_imb0fysqtewx" w:colFirst="0" w:colLast="0"/>
+      <w:bookmarkStart w:id="56" w:name="_Toc77793082"/>
+      <w:bookmarkEnd w:id="55"/>
       <w:r>
         <w:t>ACEPTACIÓN FINAL DEL PRODUCTO</w:t>
       </w:r>
-      <w:bookmarkEnd w:id="52"/>
+      <w:bookmarkEnd w:id="56"/>
     </w:p>
     <w:p>
       <w:pPr>
         <w:ind w:left="1440" w:firstLine="720"/>
       </w:pPr>
       <w:r>
-        <w:pict>
-          <v:rect id="_x0000_i1047" style="width:0;height:1.5pt" o:hralign="center" o:hrstd="t" o:hr="t" fillcolor="#a0a0a0" stroked="f"/>
+        <w:pict w14:anchorId="19A8123E">
+          <v:rect id="_x0000_i1180" style="width:0;height:1.5pt" o:hralign="center" o:hrstd="t" o:hr="t" fillcolor="#a0a0a0" stroked="f"/>
         </w:pict>
       </w:r>
     </w:p>
@@ -6479,21 +6820,21 @@
           <w:numId w:val="1"/>
         </w:numPr>
       </w:pPr>
-      <w:bookmarkStart w:id="53" w:name="_xpvfb96adwby" w:colFirst="0" w:colLast="0"/>
-      <w:bookmarkStart w:id="54" w:name="_Toc13674216"/>
-      <w:bookmarkEnd w:id="53"/>
+      <w:bookmarkStart w:id="57" w:name="_xpvfb96adwby" w:colFirst="0" w:colLast="0"/>
+      <w:bookmarkStart w:id="58" w:name="_Toc77793083"/>
+      <w:bookmarkEnd w:id="57"/>
       <w:r>
         <w:t>AMBIENTE DE VALIDACIÓN</w:t>
       </w:r>
-      <w:bookmarkEnd w:id="54"/>
+      <w:bookmarkEnd w:id="58"/>
     </w:p>
     <w:p>
       <w:pPr>
         <w:ind w:left="1440" w:firstLine="720"/>
       </w:pPr>
       <w:r>
-        <w:pict>
-          <v:rect id="_x0000_i1048" style="width:0;height:1.5pt" o:hralign="center" o:hrstd="t" o:hr="t" fillcolor="#a0a0a0" stroked="f"/>
+        <w:pict w14:anchorId="5FD081B4">
+          <v:rect id="_x0000_i1181" style="width:0;height:1.5pt" o:hralign="center" o:hrstd="t" o:hr="t" fillcolor="#a0a0a0" stroked="f"/>
         </w:pict>
       </w:r>
     </w:p>
@@ -6514,23 +6855,23 @@
           <w:numId w:val="1"/>
         </w:numPr>
       </w:pPr>
-      <w:bookmarkStart w:id="55" w:name="_7minhfz9ttsf" w:colFirst="0" w:colLast="0"/>
-      <w:bookmarkStart w:id="56" w:name="_mlencr9qrwql" w:colFirst="0" w:colLast="0"/>
-      <w:bookmarkStart w:id="57" w:name="_Toc13674217"/>
-      <w:bookmarkEnd w:id="55"/>
-      <w:bookmarkEnd w:id="56"/>
+      <w:bookmarkStart w:id="59" w:name="_7minhfz9ttsf" w:colFirst="0" w:colLast="0"/>
+      <w:bookmarkStart w:id="60" w:name="_mlencr9qrwql" w:colFirst="0" w:colLast="0"/>
+      <w:bookmarkStart w:id="61" w:name="_Toc77793084"/>
+      <w:bookmarkEnd w:id="59"/>
+      <w:bookmarkEnd w:id="60"/>
       <w:r>
         <w:t>GLOSARIO</w:t>
       </w:r>
-      <w:bookmarkEnd w:id="57"/>
+      <w:bookmarkEnd w:id="61"/>
     </w:p>
     <w:p>
       <w:pPr>
         <w:ind w:firstLine="720"/>
       </w:pPr>
       <w:r>
-        <w:pict>
-          <v:rect id="_x0000_i1049" style="width:0;height:1.5pt" o:hralign="center" o:hrstd="t" o:hr="t" fillcolor="#a0a0a0" stroked="f"/>
+        <w:pict w14:anchorId="5D0CC489">
+          <v:rect id="_x0000_i1051" style="width:0;height:1.5pt" o:hralign="center" o:hrstd="t" o:hr="t" fillcolor="#a0a0a0" stroked="f"/>
         </w:pict>
       </w:r>
     </w:p>
@@ -6552,7 +6893,7 @@
       </w:r>
     </w:p>
     <w:sectPr>
-      <w:footerReference w:type="default" r:id="rId18"/>
+      <w:footerReference w:type="default" r:id="rId17"/>
       <w:pgSz w:w="11909" w:h="16834"/>
       <w:pgMar w:top="1440" w:right="1440" w:bottom="1440" w:left="1440" w:header="720" w:footer="720" w:gutter="0"/>
       <w:pgNumType w:start="1"/>
@@ -6564,7 +6905,7 @@
 </file>
 
 <file path=word/endnotes.xml><?xml version="1.0" encoding="utf-8"?>
-<w:endnotes xmlns:wpc="http://schemas.microsoft.com/office/word/2010/wordprocessingCanvas" xmlns:mc="http://schemas.openxmlformats.org/markup-compatibility/2006" xmlns:o="urn:schemas-microsoft-com:office:office" xmlns:r="http://schemas.openxmlformats.org/officeDocument/2006/relationships" xmlns:m="http://schemas.openxmlformats.org/officeDocument/2006/math" xmlns:v="urn:schemas-microsoft-com:vml" xmlns:wp14="http://schemas.microsoft.com/office/word/2010/wordprocessingDrawing" xmlns:wp="http://schemas.openxmlformats.org/drawingml/2006/wordprocessingDrawing" xmlns:w10="urn:schemas-microsoft-com:office:word" xmlns:w="http://schemas.openxmlformats.org/wordprocessingml/2006/main" xmlns:w14="http://schemas.microsoft.com/office/word/2010/wordml" xmlns:wpg="http://schemas.microsoft.com/office/word/2010/wordprocessingGroup" xmlns:wpi="http://schemas.microsoft.com/office/word/2010/wordprocessingInk" xmlns:wne="http://schemas.microsoft.com/office/word/2006/wordml" xmlns:wps="http://schemas.microsoft.com/office/word/2010/wordprocessingShape" mc:Ignorable="w14 wp14">
+<w:endnotes xmlns:wpc="http://schemas.microsoft.com/office/word/2010/wordprocessingCanvas" xmlns:cx="http://schemas.microsoft.com/office/drawing/2014/chartex" xmlns:cx1="http://schemas.microsoft.com/office/drawing/2015/9/8/chartex" xmlns:cx2="http://schemas.microsoft.com/office/drawing/2015/10/21/chartex" xmlns:cx3="http://schemas.microsoft.com/office/drawing/2016/5/9/chartex" xmlns:cx4="http://schemas.microsoft.com/office/drawing/2016/5/10/chartex" xmlns:cx5="http://schemas.microsoft.com/office/drawing/2016/5/11/chartex" xmlns:cx6="http://schemas.microsoft.com/office/drawing/2016/5/12/chartex" xmlns:cx7="http://schemas.microsoft.com/office/drawing/2016/5/13/chartex" xmlns:cx8="http://schemas.microsoft.com/office/drawing/2016/5/14/chartex" xmlns:mc="http://schemas.openxmlformats.org/markup-compatibility/2006" xmlns:aink="http://schemas.microsoft.com/office/drawing/2016/ink" xmlns:am3d="http://schemas.microsoft.com/office/drawing/2017/model3d" xmlns:o="urn:schemas-microsoft-com:office:office" xmlns:r="http://schemas.openxmlformats.org/officeDocument/2006/relationships" xmlns:m="http://schemas.openxmlformats.org/officeDocument/2006/math" xmlns:v="urn:schemas-microsoft-com:vml" xmlns:wp14="http://schemas.microsoft.com/office/word/2010/wordprocessingDrawing" xmlns:wp="http://schemas.openxmlformats.org/drawingml/2006/wordprocessingDrawing" xmlns:w10="urn:schemas-microsoft-com:office:word" xmlns:w="http://schemas.openxmlformats.org/wordprocessingml/2006/main" xmlns:w14="http://schemas.microsoft.com/office/word/2010/wordml" xmlns:w15="http://schemas.microsoft.com/office/word/2012/wordml" xmlns:w16cex="http://schemas.microsoft.com/office/word/2018/wordml/cex" xmlns:w16cid="http://schemas.microsoft.com/office/word/2016/wordml/cid" xmlns:w16="http://schemas.microsoft.com/office/word/2018/wordml" xmlns:w16sdtdh="http://schemas.microsoft.com/office/word/2020/wordml/sdtdatahash" xmlns:w16se="http://schemas.microsoft.com/office/word/2015/wordml/symex" xmlns:wpg="http://schemas.microsoft.com/office/word/2010/wordprocessingGroup" xmlns:wpi="http://schemas.microsoft.com/office/word/2010/wordprocessingInk" xmlns:wne="http://schemas.microsoft.com/office/word/2006/wordml" xmlns:wps="http://schemas.microsoft.com/office/word/2010/wordprocessingShape" mc:Ignorable="w14 w15 w16se w16cid w16 w16cex w16sdtdh wp14">
   <w:endnote w:type="separator" w:id="-1">
     <w:p>
       <w:pPr>
@@ -6589,7 +6930,7 @@
 </file>
 
 <file path=word/footer1.xml><?xml version="1.0" encoding="utf-8"?>
-<w:ftr xmlns:wpc="http://schemas.microsoft.com/office/word/2010/wordprocessingCanvas" xmlns:mc="http://schemas.openxmlformats.org/markup-compatibility/2006" xmlns:o="urn:schemas-microsoft-com:office:office" xmlns:r="http://schemas.openxmlformats.org/officeDocument/2006/relationships" xmlns:m="http://schemas.openxmlformats.org/officeDocument/2006/math" xmlns:v="urn:schemas-microsoft-com:vml" xmlns:wp14="http://schemas.microsoft.com/office/word/2010/wordprocessingDrawing" xmlns:wp="http://schemas.openxmlformats.org/drawingml/2006/wordprocessingDrawing" xmlns:w10="urn:schemas-microsoft-com:office:word" xmlns:w="http://schemas.openxmlformats.org/wordprocessingml/2006/main" xmlns:w14="http://schemas.microsoft.com/office/word/2010/wordml" xmlns:wpg="http://schemas.microsoft.com/office/word/2010/wordprocessingGroup" xmlns:wpi="http://schemas.microsoft.com/office/word/2010/wordprocessingInk" xmlns:wne="http://schemas.microsoft.com/office/word/2006/wordml" xmlns:wps="http://schemas.microsoft.com/office/word/2010/wordprocessingShape" mc:Ignorable="w14 wp14">
+<w:ftr xmlns:wpc="http://schemas.microsoft.com/office/word/2010/wordprocessingCanvas" xmlns:cx="http://schemas.microsoft.com/office/drawing/2014/chartex" xmlns:cx1="http://schemas.microsoft.com/office/drawing/2015/9/8/chartex" xmlns:cx2="http://schemas.microsoft.com/office/drawing/2015/10/21/chartex" xmlns:cx3="http://schemas.microsoft.com/office/drawing/2016/5/9/chartex" xmlns:cx4="http://schemas.microsoft.com/office/drawing/2016/5/10/chartex" xmlns:cx5="http://schemas.microsoft.com/office/drawing/2016/5/11/chartex" xmlns:cx6="http://schemas.microsoft.com/office/drawing/2016/5/12/chartex" xmlns:cx7="http://schemas.microsoft.com/office/drawing/2016/5/13/chartex" xmlns:cx8="http://schemas.microsoft.com/office/drawing/2016/5/14/chartex" xmlns:mc="http://schemas.openxmlformats.org/markup-compatibility/2006" xmlns:aink="http://schemas.microsoft.com/office/drawing/2016/ink" xmlns:am3d="http://schemas.microsoft.com/office/drawing/2017/model3d" xmlns:o="urn:schemas-microsoft-com:office:office" xmlns:r="http://schemas.openxmlformats.org/officeDocument/2006/relationships" xmlns:m="http://schemas.openxmlformats.org/officeDocument/2006/math" xmlns:v="urn:schemas-microsoft-com:vml" xmlns:wp14="http://schemas.microsoft.com/office/word/2010/wordprocessingDrawing" xmlns:wp="http://schemas.openxmlformats.org/drawingml/2006/wordprocessingDrawing" xmlns:w10="urn:schemas-microsoft-com:office:word" xmlns:w="http://schemas.openxmlformats.org/wordprocessingml/2006/main" xmlns:w14="http://schemas.microsoft.com/office/word/2010/wordml" xmlns:w15="http://schemas.microsoft.com/office/word/2012/wordml" xmlns:w16cex="http://schemas.microsoft.com/office/word/2018/wordml/cex" xmlns:w16cid="http://schemas.microsoft.com/office/word/2016/wordml/cid" xmlns:w16="http://schemas.microsoft.com/office/word/2018/wordml" xmlns:w16sdtdh="http://schemas.microsoft.com/office/word/2020/wordml/sdtdatahash" xmlns:w16se="http://schemas.microsoft.com/office/word/2015/wordml/symex" xmlns:wpg="http://schemas.microsoft.com/office/word/2010/wordprocessingGroup" xmlns:wpi="http://schemas.microsoft.com/office/word/2010/wordprocessingInk" xmlns:wne="http://schemas.microsoft.com/office/word/2006/wordml" xmlns:wps="http://schemas.microsoft.com/office/word/2010/wordprocessingShape" mc:Ignorable="w14 w15 w16se w16cid w16 w16cex w16sdtdh wp14">
   <w:p>
     <w:pPr>
       <w:pStyle w:val="Ttulo3"/>
@@ -6597,8 +6938,8 @@
         <w:b/>
       </w:rPr>
     </w:pPr>
-    <w:bookmarkStart w:id="58" w:name="_ugbjou2yo5a0" w:colFirst="0" w:colLast="0"/>
-    <w:bookmarkEnd w:id="58"/>
+    <w:bookmarkStart w:id="62" w:name="_ugbjou2yo5a0" w:colFirst="0" w:colLast="0"/>
+    <w:bookmarkEnd w:id="62"/>
     <w:r>
       <w:t>Sistema de Gestión de Mantenimiento Hospital Sommer.</w:t>
     </w:r>
@@ -6617,16 +6958,13 @@
         <w:szCs w:val="18"/>
       </w:rPr>
     </w:pPr>
-    <w:bookmarkStart w:id="59" w:name="_5hd8r8g5agzr" w:colFirst="0" w:colLast="0"/>
-    <w:bookmarkEnd w:id="59"/>
+    <w:bookmarkStart w:id="63" w:name="_5hd8r8g5agzr" w:colFirst="0" w:colLast="0"/>
+    <w:bookmarkEnd w:id="63"/>
     <w:r>
       <w:t>Especificación de Requerimientos - Versión 1.</w:t>
     </w:r>
     <w:r>
-      <w:rPr>
-        <w:lang w:val="es-ES"/>
-      </w:rPr>
-      <w:t>3</w:t>
+      <w:t>5</w:t>
     </w:r>
     <w:r>
       <w:tab/>
@@ -6693,7 +7031,7 @@
 </file>
 
 <file path=word/footnotes.xml><?xml version="1.0" encoding="utf-8"?>
-<w:footnotes xmlns:wpc="http://schemas.microsoft.com/office/word/2010/wordprocessingCanvas" xmlns:mc="http://schemas.openxmlformats.org/markup-compatibility/2006" xmlns:o="urn:schemas-microsoft-com:office:office" xmlns:r="http://schemas.openxmlformats.org/officeDocument/2006/relationships" xmlns:m="http://schemas.openxmlformats.org/officeDocument/2006/math" xmlns:v="urn:schemas-microsoft-com:vml" xmlns:wp14="http://schemas.microsoft.com/office/word/2010/wordprocessingDrawing" xmlns:wp="http://schemas.openxmlformats.org/drawingml/2006/wordprocessingDrawing" xmlns:w10="urn:schemas-microsoft-com:office:word" xmlns:w="http://schemas.openxmlformats.org/wordprocessingml/2006/main" xmlns:w14="http://schemas.microsoft.com/office/word/2010/wordml" xmlns:wpg="http://schemas.microsoft.com/office/word/2010/wordprocessingGroup" xmlns:wpi="http://schemas.microsoft.com/office/word/2010/wordprocessingInk" xmlns:wne="http://schemas.microsoft.com/office/word/2006/wordml" xmlns:wps="http://schemas.microsoft.com/office/word/2010/wordprocessingShape" mc:Ignorable="w14 wp14">
+<w:footnotes xmlns:wpc="http://schemas.microsoft.com/office/word/2010/wordprocessingCanvas" xmlns:cx="http://schemas.microsoft.com/office/drawing/2014/chartex" xmlns:cx1="http://schemas.microsoft.com/office/drawing/2015/9/8/chartex" xmlns:cx2="http://schemas.microsoft.com/office/drawing/2015/10/21/chartex" xmlns:cx3="http://schemas.microsoft.com/office/drawing/2016/5/9/chartex" xmlns:cx4="http://schemas.microsoft.com/office/drawing/2016/5/10/chartex" xmlns:cx5="http://schemas.microsoft.com/office/drawing/2016/5/11/chartex" xmlns:cx6="http://schemas.microsoft.com/office/drawing/2016/5/12/chartex" xmlns:cx7="http://schemas.microsoft.com/office/drawing/2016/5/13/chartex" xmlns:cx8="http://schemas.microsoft.com/office/drawing/2016/5/14/chartex" xmlns:mc="http://schemas.openxmlformats.org/markup-compatibility/2006" xmlns:aink="http://schemas.microsoft.com/office/drawing/2016/ink" xmlns:am3d="http://schemas.microsoft.com/office/drawing/2017/model3d" xmlns:o="urn:schemas-microsoft-com:office:office" xmlns:r="http://schemas.openxmlformats.org/officeDocument/2006/relationships" xmlns:m="http://schemas.openxmlformats.org/officeDocument/2006/math" xmlns:v="urn:schemas-microsoft-com:vml" xmlns:wp14="http://schemas.microsoft.com/office/word/2010/wordprocessingDrawing" xmlns:wp="http://schemas.openxmlformats.org/drawingml/2006/wordprocessingDrawing" xmlns:w10="urn:schemas-microsoft-com:office:word" xmlns:w="http://schemas.openxmlformats.org/wordprocessingml/2006/main" xmlns:w14="http://schemas.microsoft.com/office/word/2010/wordml" xmlns:w15="http://schemas.microsoft.com/office/word/2012/wordml" xmlns:w16cex="http://schemas.microsoft.com/office/word/2018/wordml/cex" xmlns:w16cid="http://schemas.microsoft.com/office/word/2016/wordml/cid" xmlns:w16="http://schemas.microsoft.com/office/word/2018/wordml" xmlns:w16sdtdh="http://schemas.microsoft.com/office/word/2020/wordml/sdtdatahash" xmlns:w16se="http://schemas.microsoft.com/office/word/2015/wordml/symex" xmlns:wpg="http://schemas.microsoft.com/office/word/2010/wordprocessingGroup" xmlns:wpi="http://schemas.microsoft.com/office/word/2010/wordprocessingInk" xmlns:wne="http://schemas.microsoft.com/office/word/2006/wordml" xmlns:wps="http://schemas.microsoft.com/office/word/2010/wordprocessingShape" mc:Ignorable="w14 w15 w16se w16cid w16 w16cex w16sdtdh wp14">
   <w:footnote w:type="separator" w:id="-1">
     <w:p>
       <w:pPr>
@@ -6718,8 +7056,8 @@
 </file>
 
 <file path=word/numbering.xml><?xml version="1.0" encoding="utf-8"?>
-<w:numbering xmlns:wpc="http://schemas.microsoft.com/office/word/2010/wordprocessingCanvas" xmlns:mc="http://schemas.openxmlformats.org/markup-compatibility/2006" xmlns:o="urn:schemas-microsoft-com:office:office" xmlns:r="http://schemas.openxmlformats.org/officeDocument/2006/relationships" xmlns:m="http://schemas.openxmlformats.org/officeDocument/2006/math" xmlns:v="urn:schemas-microsoft-com:vml" xmlns:wp14="http://schemas.microsoft.com/office/word/2010/wordprocessingDrawing" xmlns:wp="http://schemas.openxmlformats.org/drawingml/2006/wordprocessingDrawing" xmlns:w10="urn:schemas-microsoft-com:office:word" xmlns:w="http://schemas.openxmlformats.org/wordprocessingml/2006/main" xmlns:w14="http://schemas.microsoft.com/office/word/2010/wordml" xmlns:wpg="http://schemas.microsoft.com/office/word/2010/wordprocessingGroup" xmlns:wpi="http://schemas.microsoft.com/office/word/2010/wordprocessingInk" xmlns:wne="http://schemas.microsoft.com/office/word/2006/wordml" xmlns:wps="http://schemas.microsoft.com/office/word/2010/wordprocessingShape" mc:Ignorable="w14 wp14">
-  <w:abstractNum w:abstractNumId="0">
+<w:numbering xmlns:wpc="http://schemas.microsoft.com/office/word/2010/wordprocessingCanvas" xmlns:cx="http://schemas.microsoft.com/office/drawing/2014/chartex" xmlns:cx1="http://schemas.microsoft.com/office/drawing/2015/9/8/chartex" xmlns:cx2="http://schemas.microsoft.com/office/drawing/2015/10/21/chartex" xmlns:cx3="http://schemas.microsoft.com/office/drawing/2016/5/9/chartex" xmlns:cx4="http://schemas.microsoft.com/office/drawing/2016/5/10/chartex" xmlns:cx5="http://schemas.microsoft.com/office/drawing/2016/5/11/chartex" xmlns:cx6="http://schemas.microsoft.com/office/drawing/2016/5/12/chartex" xmlns:cx7="http://schemas.microsoft.com/office/drawing/2016/5/13/chartex" xmlns:cx8="http://schemas.microsoft.com/office/drawing/2016/5/14/chartex" xmlns:mc="http://schemas.openxmlformats.org/markup-compatibility/2006" xmlns:aink="http://schemas.microsoft.com/office/drawing/2016/ink" xmlns:am3d="http://schemas.microsoft.com/office/drawing/2017/model3d" xmlns:o="urn:schemas-microsoft-com:office:office" xmlns:r="http://schemas.openxmlformats.org/officeDocument/2006/relationships" xmlns:m="http://schemas.openxmlformats.org/officeDocument/2006/math" xmlns:v="urn:schemas-microsoft-com:vml" xmlns:wp14="http://schemas.microsoft.com/office/word/2010/wordprocessingDrawing" xmlns:wp="http://schemas.openxmlformats.org/drawingml/2006/wordprocessingDrawing" xmlns:w10="urn:schemas-microsoft-com:office:word" xmlns:w="http://schemas.openxmlformats.org/wordprocessingml/2006/main" xmlns:w14="http://schemas.microsoft.com/office/word/2010/wordml" xmlns:w15="http://schemas.microsoft.com/office/word/2012/wordml" xmlns:w16cex="http://schemas.microsoft.com/office/word/2018/wordml/cex" xmlns:w16cid="http://schemas.microsoft.com/office/word/2016/wordml/cid" xmlns:w16="http://schemas.microsoft.com/office/word/2018/wordml" xmlns:w16sdtdh="http://schemas.microsoft.com/office/word/2020/wordml/sdtdatahash" xmlns:w16se="http://schemas.microsoft.com/office/word/2015/wordml/symex" xmlns:wpg="http://schemas.microsoft.com/office/word/2010/wordprocessingGroup" xmlns:wpi="http://schemas.microsoft.com/office/word/2010/wordprocessingInk" xmlns:wne="http://schemas.microsoft.com/office/word/2006/wordml" xmlns:wps="http://schemas.microsoft.com/office/word/2010/wordprocessingShape" mc:Ignorable="w14 w15 w16se w16cid w16 w16cex w16sdtdh wp14">
+  <w:abstractNum w:abstractNumId="0" w15:restartNumberingAfterBreak="0">
     <w:nsid w:val="0C402BFB"/>
     <w:multiLevelType w:val="multilevel"/>
     <w:tmpl w:val="CD4C76F8"/>
@@ -6832,7 +7170,7 @@
       </w:rPr>
     </w:lvl>
   </w:abstractNum>
-  <w:abstractNum w:abstractNumId="1">
+  <w:abstractNum w:abstractNumId="1" w15:restartNumberingAfterBreak="0">
     <w:nsid w:val="0DE952D3"/>
     <w:multiLevelType w:val="multilevel"/>
     <w:tmpl w:val="628298C6"/>
@@ -6945,7 +7283,7 @@
       </w:rPr>
     </w:lvl>
   </w:abstractNum>
-  <w:abstractNum w:abstractNumId="2">
+  <w:abstractNum w:abstractNumId="2" w15:restartNumberingAfterBreak="0">
     <w:nsid w:val="176C3198"/>
     <w:multiLevelType w:val="multilevel"/>
     <w:tmpl w:val="AF2CBC32"/>
@@ -7060,7 +7398,7 @@
       </w:rPr>
     </w:lvl>
   </w:abstractNum>
-  <w:abstractNum w:abstractNumId="3">
+  <w:abstractNum w:abstractNumId="3" w15:restartNumberingAfterBreak="0">
     <w:nsid w:val="2DCD4952"/>
     <w:multiLevelType w:val="multilevel"/>
     <w:tmpl w:val="269C74DE"/>
@@ -7173,7 +7511,7 @@
       </w:rPr>
     </w:lvl>
   </w:abstractNum>
-  <w:abstractNum w:abstractNumId="4">
+  <w:abstractNum w:abstractNumId="4" w15:restartNumberingAfterBreak="0">
     <w:nsid w:val="39AC3F46"/>
     <w:multiLevelType w:val="multilevel"/>
     <w:tmpl w:val="498CD0CC"/>
@@ -7286,7 +7624,7 @@
       </w:rPr>
     </w:lvl>
   </w:abstractNum>
-  <w:abstractNum w:abstractNumId="5">
+  <w:abstractNum w:abstractNumId="5" w15:restartNumberingAfterBreak="0">
     <w:nsid w:val="3A231025"/>
     <w:multiLevelType w:val="multilevel"/>
     <w:tmpl w:val="143A5444"/>
@@ -7399,7 +7737,7 @@
       </w:rPr>
     </w:lvl>
   </w:abstractNum>
-  <w:abstractNum w:abstractNumId="6">
+  <w:abstractNum w:abstractNumId="6" w15:restartNumberingAfterBreak="0">
     <w:nsid w:val="3BBF57DD"/>
     <w:multiLevelType w:val="multilevel"/>
     <w:tmpl w:val="E3329BCC"/>
@@ -7514,7 +7852,7 @@
       </w:rPr>
     </w:lvl>
   </w:abstractNum>
-  <w:abstractNum w:abstractNumId="7">
+  <w:abstractNum w:abstractNumId="7" w15:restartNumberingAfterBreak="0">
     <w:nsid w:val="41523508"/>
     <w:multiLevelType w:val="multilevel"/>
     <w:tmpl w:val="4FA25288"/>
@@ -7627,7 +7965,7 @@
       </w:rPr>
     </w:lvl>
   </w:abstractNum>
-  <w:abstractNum w:abstractNumId="8">
+  <w:abstractNum w:abstractNumId="8" w15:restartNumberingAfterBreak="0">
     <w:nsid w:val="4E4E5924"/>
     <w:multiLevelType w:val="multilevel"/>
     <w:tmpl w:val="F00488AC"/>
@@ -7740,7 +8078,7 @@
       </w:rPr>
     </w:lvl>
   </w:abstractNum>
-  <w:abstractNum w:abstractNumId="9">
+  <w:abstractNum w:abstractNumId="9" w15:restartNumberingAfterBreak="0">
     <w:nsid w:val="51637B55"/>
     <w:multiLevelType w:val="multilevel"/>
     <w:tmpl w:val="73CE437A"/>
@@ -7853,7 +8191,7 @@
       </w:rPr>
     </w:lvl>
   </w:abstractNum>
-  <w:abstractNum w:abstractNumId="10">
+  <w:abstractNum w:abstractNumId="10" w15:restartNumberingAfterBreak="0">
     <w:nsid w:val="57BD464E"/>
     <w:multiLevelType w:val="multilevel"/>
     <w:tmpl w:val="B3E60D28"/>
@@ -7966,7 +8304,7 @@
       </w:rPr>
     </w:lvl>
   </w:abstractNum>
-  <w:abstractNum w:abstractNumId="11">
+  <w:abstractNum w:abstractNumId="11" w15:restartNumberingAfterBreak="0">
     <w:nsid w:val="5D1A7DFD"/>
     <w:multiLevelType w:val="multilevel"/>
     <w:tmpl w:val="543E597A"/>
@@ -8079,7 +8417,7 @@
       </w:rPr>
     </w:lvl>
   </w:abstractNum>
-  <w:abstractNum w:abstractNumId="12">
+  <w:abstractNum w:abstractNumId="12" w15:restartNumberingAfterBreak="0">
     <w:nsid w:val="734160CD"/>
     <w:multiLevelType w:val="multilevel"/>
     <w:tmpl w:val="CA06EACE"/>
@@ -8192,7 +8530,7 @@
       </w:rPr>
     </w:lvl>
   </w:abstractNum>
-  <w:abstractNum w:abstractNumId="13">
+  <w:abstractNum w:abstractNumId="13" w15:restartNumberingAfterBreak="0">
     <w:nsid w:val="7EB24169"/>
     <w:multiLevelType w:val="multilevel"/>
     <w:tmpl w:val="32CC47EC"/>
@@ -8351,7 +8689,7 @@
 </file>
 
 <file path=word/styles.xml><?xml version="1.0" encoding="utf-8"?>
-<w:styles xmlns:mc="http://schemas.openxmlformats.org/markup-compatibility/2006" xmlns:r="http://schemas.openxmlformats.org/officeDocument/2006/relationships" xmlns:w="http://schemas.openxmlformats.org/wordprocessingml/2006/main" xmlns:w14="http://schemas.microsoft.com/office/word/2010/wordml" mc:Ignorable="w14">
+<w:styles xmlns:mc="http://schemas.openxmlformats.org/markup-compatibility/2006" xmlns:r="http://schemas.openxmlformats.org/officeDocument/2006/relationships" xmlns:w="http://schemas.openxmlformats.org/wordprocessingml/2006/main" xmlns:w14="http://schemas.microsoft.com/office/word/2010/wordml" xmlns:w15="http://schemas.microsoft.com/office/word/2012/wordml" xmlns:w16cex="http://schemas.microsoft.com/office/word/2018/wordml/cex" xmlns:w16cid="http://schemas.microsoft.com/office/word/2016/wordml/cid" xmlns:w16="http://schemas.microsoft.com/office/word/2018/wordml" xmlns:w16sdtdh="http://schemas.microsoft.com/office/word/2020/wordml/sdtdatahash" xmlns:w16se="http://schemas.microsoft.com/office/word/2015/wordml/symex" mc:Ignorable="w14 w15 w16se w16cid w16 w16cex w16sdtdh">
   <w:docDefaults>
     <w:rPrDefault>
       <w:rPr>
@@ -8367,144 +8705,383 @@
       </w:pPr>
     </w:pPrDefault>
   </w:docDefaults>
-  <w:latentStyles w:defLockedState="0" w:defUIPriority="99" w:defSemiHidden="1" w:defUnhideWhenUsed="1" w:defQFormat="0" w:count="267">
-    <w:lsdException w:name="Normal" w:semiHidden="0" w:uiPriority="0" w:unhideWhenUsed="0" w:qFormat="1"/>
-    <w:lsdException w:name="heading 1" w:semiHidden="0" w:uiPriority="9" w:unhideWhenUsed="0" w:qFormat="1"/>
-    <w:lsdException w:name="heading 2" w:uiPriority="9" w:qFormat="1"/>
-    <w:lsdException w:name="heading 3" w:uiPriority="9" w:qFormat="1"/>
-    <w:lsdException w:name="heading 4" w:uiPriority="9" w:qFormat="1"/>
-    <w:lsdException w:name="heading 5" w:uiPriority="9" w:qFormat="1"/>
-    <w:lsdException w:name="heading 6" w:uiPriority="9" w:qFormat="1"/>
-    <w:lsdException w:name="heading 7" w:uiPriority="9" w:qFormat="1"/>
-    <w:lsdException w:name="heading 8" w:uiPriority="9" w:qFormat="1"/>
-    <w:lsdException w:name="heading 9" w:uiPriority="9" w:qFormat="1"/>
-    <w:lsdException w:name="toc 1" w:uiPriority="39"/>
-    <w:lsdException w:name="toc 2" w:uiPriority="39"/>
-    <w:lsdException w:name="toc 3" w:uiPriority="39"/>
-    <w:lsdException w:name="toc 4" w:uiPriority="39"/>
-    <w:lsdException w:name="toc 5" w:uiPriority="39"/>
-    <w:lsdException w:name="toc 6" w:uiPriority="39"/>
-    <w:lsdException w:name="toc 7" w:uiPriority="39"/>
-    <w:lsdException w:name="toc 8" w:uiPriority="39"/>
-    <w:lsdException w:name="toc 9" w:uiPriority="39"/>
-    <w:lsdException w:name="caption" w:uiPriority="35" w:qFormat="1"/>
-    <w:lsdException w:name="Title" w:semiHidden="0" w:uiPriority="10" w:unhideWhenUsed="0" w:qFormat="1"/>
-    <w:lsdException w:name="Default Paragraph Font" w:uiPriority="1"/>
-    <w:lsdException w:name="Subtitle" w:semiHidden="0" w:uiPriority="11" w:unhideWhenUsed="0" w:qFormat="1"/>
-    <w:lsdException w:name="Strong" w:semiHidden="0" w:uiPriority="22" w:unhideWhenUsed="0" w:qFormat="1"/>
-    <w:lsdException w:name="Emphasis" w:semiHidden="0" w:uiPriority="20" w:unhideWhenUsed="0" w:qFormat="1"/>
-    <w:lsdException w:name="Table Grid" w:semiHidden="0" w:uiPriority="39" w:unhideWhenUsed="0"/>
-    <w:lsdException w:name="Placeholder Text" w:unhideWhenUsed="0"/>
-    <w:lsdException w:name="No Spacing" w:semiHidden="0" w:uiPriority="1" w:unhideWhenUsed="0" w:qFormat="1"/>
-    <w:lsdException w:name="Light Shading" w:semiHidden="0" w:uiPriority="60" w:unhideWhenUsed="0"/>
-    <w:lsdException w:name="Light List" w:semiHidden="0" w:uiPriority="61" w:unhideWhenUsed="0"/>
-    <w:lsdException w:name="Light Grid" w:semiHidden="0" w:uiPriority="62" w:unhideWhenUsed="0"/>
-    <w:lsdException w:name="Medium Shading 1" w:semiHidden="0" w:uiPriority="63" w:unhideWhenUsed="0"/>
-    <w:lsdException w:name="Medium Shading 2" w:semiHidden="0" w:uiPriority="64" w:unhideWhenUsed="0"/>
-    <w:lsdException w:name="Medium List 1" w:semiHidden="0" w:uiPriority="65" w:unhideWhenUsed="0"/>
-    <w:lsdException w:name="Medium List 2" w:semiHidden="0" w:uiPriority="66" w:unhideWhenUsed="0"/>
-    <w:lsdException w:name="Medium Grid 1" w:semiHidden="0" w:uiPriority="67" w:unhideWhenUsed="0"/>
-    <w:lsdException w:name="Medium Grid 2" w:semiHidden="0" w:uiPriority="68" w:unhideWhenUsed="0"/>
-    <w:lsdException w:name="Medium Grid 3" w:semiHidden="0" w:uiPriority="69" w:unhideWhenUsed="0"/>
-    <w:lsdException w:name="Dark List" w:semiHidden="0" w:uiPriority="70" w:unhideWhenUsed="0"/>
-    <w:lsdException w:name="Colorful Shading" w:semiHidden="0" w:uiPriority="71" w:unhideWhenUsed="0"/>
-    <w:lsdException w:name="Colorful List" w:semiHidden="0" w:uiPriority="72" w:unhideWhenUsed="0"/>
-    <w:lsdException w:name="Colorful Grid" w:semiHidden="0" w:uiPriority="73" w:unhideWhenUsed="0"/>
-    <w:lsdException w:name="Light Shading Accent 1" w:semiHidden="0" w:uiPriority="60" w:unhideWhenUsed="0"/>
-    <w:lsdException w:name="Light List Accent 1" w:semiHidden="0" w:uiPriority="61" w:unhideWhenUsed="0"/>
-    <w:lsdException w:name="Light Grid Accent 1" w:semiHidden="0" w:uiPriority="62" w:unhideWhenUsed="0"/>
-    <w:lsdException w:name="Medium Shading 1 Accent 1" w:semiHidden="0" w:uiPriority="63" w:unhideWhenUsed="0"/>
-    <w:lsdException w:name="Medium Shading 2 Accent 1" w:semiHidden="0" w:uiPriority="64" w:unhideWhenUsed="0"/>
-    <w:lsdException w:name="Medium List 1 Accent 1" w:semiHidden="0" w:uiPriority="65" w:unhideWhenUsed="0"/>
-    <w:lsdException w:name="Revision" w:unhideWhenUsed="0"/>
-    <w:lsdException w:name="List Paragraph" w:semiHidden="0" w:uiPriority="34" w:unhideWhenUsed="0" w:qFormat="1"/>
-    <w:lsdException w:name="Quote" w:semiHidden="0" w:uiPriority="29" w:unhideWhenUsed="0" w:qFormat="1"/>
-    <w:lsdException w:name="Intense Quote" w:semiHidden="0" w:uiPriority="30" w:unhideWhenUsed="0" w:qFormat="1"/>
-    <w:lsdException w:name="Medium List 2 Accent 1" w:semiHidden="0" w:uiPriority="66" w:unhideWhenUsed="0"/>
-    <w:lsdException w:name="Medium Grid 1 Accent 1" w:semiHidden="0" w:uiPriority="67" w:unhideWhenUsed="0"/>
-    <w:lsdException w:name="Medium Grid 2 Accent 1" w:semiHidden="0" w:uiPriority="68" w:unhideWhenUsed="0"/>
-    <w:lsdException w:name="Medium Grid 3 Accent 1" w:semiHidden="0" w:uiPriority="69" w:unhideWhenUsed="0"/>
-    <w:lsdException w:name="Dark List Accent 1" w:semiHidden="0" w:uiPriority="70" w:unhideWhenUsed="0"/>
-    <w:lsdException w:name="Colorful Shading Accent 1" w:semiHidden="0" w:uiPriority="71" w:unhideWhenUsed="0"/>
-    <w:lsdException w:name="Colorful List Accent 1" w:semiHidden="0" w:uiPriority="72" w:unhideWhenUsed="0"/>
-    <w:lsdException w:name="Colorful Grid Accent 1" w:semiHidden="0" w:uiPriority="73" w:unhideWhenUsed="0"/>
-    <w:lsdException w:name="Light Shading Accent 2" w:semiHidden="0" w:uiPriority="60" w:unhideWhenUsed="0"/>
-    <w:lsdException w:name="Light List Accent 2" w:semiHidden="0" w:uiPriority="61" w:unhideWhenUsed="0"/>
-    <w:lsdException w:name="Light Grid Accent 2" w:semiHidden="0" w:uiPriority="62" w:unhideWhenUsed="0"/>
-    <w:lsdException w:name="Medium Shading 1 Accent 2" w:semiHidden="0" w:uiPriority="63" w:unhideWhenUsed="0"/>
-    <w:lsdException w:name="Medium Shading 2 Accent 2" w:semiHidden="0" w:uiPriority="64" w:unhideWhenUsed="0"/>
-    <w:lsdException w:name="Medium List 1 Accent 2" w:semiHidden="0" w:uiPriority="65" w:unhideWhenUsed="0"/>
-    <w:lsdException w:name="Medium List 2 Accent 2" w:semiHidden="0" w:uiPriority="66" w:unhideWhenUsed="0"/>
-    <w:lsdException w:name="Medium Grid 1 Accent 2" w:semiHidden="0" w:uiPriority="67" w:unhideWhenUsed="0"/>
-    <w:lsdException w:name="Medium Grid 2 Accent 2" w:semiHidden="0" w:uiPriority="68" w:unhideWhenUsed="0"/>
-    <w:lsdException w:name="Medium Grid 3 Accent 2" w:semiHidden="0" w:uiPriority="69" w:unhideWhenUsed="0"/>
-    <w:lsdException w:name="Dark List Accent 2" w:semiHidden="0" w:uiPriority="70" w:unhideWhenUsed="0"/>
-    <w:lsdException w:name="Colorful Shading Accent 2" w:semiHidden="0" w:uiPriority="71" w:unhideWhenUsed="0"/>
-    <w:lsdException w:name="Colorful List Accent 2" w:semiHidden="0" w:uiPriority="72" w:unhideWhenUsed="0"/>
-    <w:lsdException w:name="Colorful Grid Accent 2" w:semiHidden="0" w:uiPriority="73" w:unhideWhenUsed="0"/>
-    <w:lsdException w:name="Light Shading Accent 3" w:semiHidden="0" w:uiPriority="60" w:unhideWhenUsed="0"/>
-    <w:lsdException w:name="Light List Accent 3" w:semiHidden="0" w:uiPriority="61" w:unhideWhenUsed="0"/>
-    <w:lsdException w:name="Light Grid Accent 3" w:semiHidden="0" w:uiPriority="62" w:unhideWhenUsed="0"/>
-    <w:lsdException w:name="Medium Shading 1 Accent 3" w:semiHidden="0" w:uiPriority="63" w:unhideWhenUsed="0"/>
-    <w:lsdException w:name="Medium Shading 2 Accent 3" w:semiHidden="0" w:uiPriority="64" w:unhideWhenUsed="0"/>
-    <w:lsdException w:name="Medium List 1 Accent 3" w:semiHidden="0" w:uiPriority="65" w:unhideWhenUsed="0"/>
-    <w:lsdException w:name="Medium List 2 Accent 3" w:semiHidden="0" w:uiPriority="66" w:unhideWhenUsed="0"/>
-    <w:lsdException w:name="Medium Grid 1 Accent 3" w:semiHidden="0" w:uiPriority="67" w:unhideWhenUsed="0"/>
-    <w:lsdException w:name="Medium Grid 2 Accent 3" w:semiHidden="0" w:uiPriority="68" w:unhideWhenUsed="0"/>
-    <w:lsdException w:name="Medium Grid 3 Accent 3" w:semiHidden="0" w:uiPriority="69" w:unhideWhenUsed="0"/>
-    <w:lsdException w:name="Dark List Accent 3" w:semiHidden="0" w:uiPriority="70" w:unhideWhenUsed="0"/>
-    <w:lsdException w:name="Colorful Shading Accent 3" w:semiHidden="0" w:uiPriority="71" w:unhideWhenUsed="0"/>
-    <w:lsdException w:name="Colorful List Accent 3" w:semiHidden="0" w:uiPriority="72" w:unhideWhenUsed="0"/>
-    <w:lsdException w:name="Colorful Grid Accent 3" w:semiHidden="0" w:uiPriority="73" w:unhideWhenUsed="0"/>
-    <w:lsdException w:name="Light Shading Accent 4" w:semiHidden="0" w:uiPriority="60" w:unhideWhenUsed="0"/>
-    <w:lsdException w:name="Light List Accent 4" w:semiHidden="0" w:uiPriority="61" w:unhideWhenUsed="0"/>
-    <w:lsdException w:name="Light Grid Accent 4" w:semiHidden="0" w:uiPriority="62" w:unhideWhenUsed="0"/>
-    <w:lsdException w:name="Medium Shading 1 Accent 4" w:semiHidden="0" w:uiPriority="63" w:unhideWhenUsed="0"/>
-    <w:lsdException w:name="Medium Shading 2 Accent 4" w:semiHidden="0" w:uiPriority="64" w:unhideWhenUsed="0"/>
-    <w:lsdException w:name="Medium List 1 Accent 4" w:semiHidden="0" w:uiPriority="65" w:unhideWhenUsed="0"/>
-    <w:lsdException w:name="Medium List 2 Accent 4" w:semiHidden="0" w:uiPriority="66" w:unhideWhenUsed="0"/>
-    <w:lsdException w:name="Medium Grid 1 Accent 4" w:semiHidden="0" w:uiPriority="67" w:unhideWhenUsed="0"/>
-    <w:lsdException w:name="Medium Grid 2 Accent 4" w:semiHidden="0" w:uiPriority="68" w:unhideWhenUsed="0"/>
-    <w:lsdException w:name="Medium Grid 3 Accent 4" w:semiHidden="0" w:uiPriority="69" w:unhideWhenUsed="0"/>
-    <w:lsdException w:name="Dark List Accent 4" w:semiHidden="0" w:uiPriority="70" w:unhideWhenUsed="0"/>
-    <w:lsdException w:name="Colorful Shading Accent 4" w:semiHidden="0" w:uiPriority="71" w:unhideWhenUsed="0"/>
-    <w:lsdException w:name="Colorful List Accent 4" w:semiHidden="0" w:uiPriority="72" w:unhideWhenUsed="0"/>
-    <w:lsdException w:name="Colorful Grid Accent 4" w:semiHidden="0" w:uiPriority="73" w:unhideWhenUsed="0"/>
-    <w:lsdException w:name="Light Shading Accent 5" w:semiHidden="0" w:uiPriority="60" w:unhideWhenUsed="0"/>
-    <w:lsdException w:name="Light List Accent 5" w:semiHidden="0" w:uiPriority="61" w:unhideWhenUsed="0"/>
-    <w:lsdException w:name="Light Grid Accent 5" w:semiHidden="0" w:uiPriority="62" w:unhideWhenUsed="0"/>
-    <w:lsdException w:name="Medium Shading 1 Accent 5" w:semiHidden="0" w:uiPriority="63" w:unhideWhenUsed="0"/>
-    <w:lsdException w:name="Medium Shading 2 Accent 5" w:semiHidden="0" w:uiPriority="64" w:unhideWhenUsed="0"/>
-    <w:lsdException w:name="Medium List 1 Accent 5" w:semiHidden="0" w:uiPriority="65" w:unhideWhenUsed="0"/>
-    <w:lsdException w:name="Medium List 2 Accent 5" w:semiHidden="0" w:uiPriority="66" w:unhideWhenUsed="0"/>
-    <w:lsdException w:name="Medium Grid 1 Accent 5" w:semiHidden="0" w:uiPriority="67" w:unhideWhenUsed="0"/>
-    <w:lsdException w:name="Medium Grid 2 Accent 5" w:semiHidden="0" w:uiPriority="68" w:unhideWhenUsed="0"/>
-    <w:lsdException w:name="Medium Grid 3 Accent 5" w:semiHidden="0" w:uiPriority="69" w:unhideWhenUsed="0"/>
-    <w:lsdException w:name="Dark List Accent 5" w:semiHidden="0" w:uiPriority="70" w:unhideWhenUsed="0"/>
-    <w:lsdException w:name="Colorful Shading Accent 5" w:semiHidden="0" w:uiPriority="71" w:unhideWhenUsed="0"/>
-    <w:lsdException w:name="Colorful List Accent 5" w:semiHidden="0" w:uiPriority="72" w:unhideWhenUsed="0"/>
-    <w:lsdException w:name="Colorful Grid Accent 5" w:semiHidden="0" w:uiPriority="73" w:unhideWhenUsed="0"/>
-    <w:lsdException w:name="Light Shading Accent 6" w:semiHidden="0" w:uiPriority="60" w:unhideWhenUsed="0"/>
-    <w:lsdException w:name="Light List Accent 6" w:semiHidden="0" w:uiPriority="61" w:unhideWhenUsed="0"/>
-    <w:lsdException w:name="Light Grid Accent 6" w:semiHidden="0" w:uiPriority="62" w:unhideWhenUsed="0"/>
-    <w:lsdException w:name="Medium Shading 1 Accent 6" w:semiHidden="0" w:uiPriority="63" w:unhideWhenUsed="0"/>
-    <w:lsdException w:name="Medium Shading 2 Accent 6" w:semiHidden="0" w:uiPriority="64" w:unhideWhenUsed="0"/>
-    <w:lsdException w:name="Medium List 1 Accent 6" w:semiHidden="0" w:uiPriority="65" w:unhideWhenUsed="0"/>
-    <w:lsdException w:name="Medium List 2 Accent 6" w:semiHidden="0" w:uiPriority="66" w:unhideWhenUsed="0"/>
-    <w:lsdException w:name="Medium Grid 1 Accent 6" w:semiHidden="0" w:uiPriority="67" w:unhideWhenUsed="0"/>
-    <w:lsdException w:name="Medium Grid 2 Accent 6" w:semiHidden="0" w:uiPriority="68" w:unhideWhenUsed="0"/>
-    <w:lsdException w:name="Medium Grid 3 Accent 6" w:semiHidden="0" w:uiPriority="69" w:unhideWhenUsed="0"/>
-    <w:lsdException w:name="Dark List Accent 6" w:semiHidden="0" w:uiPriority="70" w:unhideWhenUsed="0"/>
-    <w:lsdException w:name="Colorful Shading Accent 6" w:semiHidden="0" w:uiPriority="71" w:unhideWhenUsed="0"/>
-    <w:lsdException w:name="Colorful List Accent 6" w:semiHidden="0" w:uiPriority="72" w:unhideWhenUsed="0"/>
-    <w:lsdException w:name="Colorful Grid Accent 6" w:semiHidden="0" w:uiPriority="73" w:unhideWhenUsed="0"/>
-    <w:lsdException w:name="Subtle Emphasis" w:semiHidden="0" w:uiPriority="19" w:unhideWhenUsed="0" w:qFormat="1"/>
-    <w:lsdException w:name="Intense Emphasis" w:semiHidden="0" w:uiPriority="21" w:unhideWhenUsed="0" w:qFormat="1"/>
-    <w:lsdException w:name="Subtle Reference" w:semiHidden="0" w:uiPriority="31" w:unhideWhenUsed="0" w:qFormat="1"/>
-    <w:lsdException w:name="Intense Reference" w:semiHidden="0" w:uiPriority="32" w:unhideWhenUsed="0" w:qFormat="1"/>
-    <w:lsdException w:name="Book Title" w:semiHidden="0" w:uiPriority="33" w:unhideWhenUsed="0" w:qFormat="1"/>
-    <w:lsdException w:name="Bibliography" w:uiPriority="37"/>
-    <w:lsdException w:name="TOC Heading" w:uiPriority="39" w:qFormat="1"/>
+  <w:latentStyles w:defLockedState="0" w:defUIPriority="99" w:defSemiHidden="0" w:defUnhideWhenUsed="0" w:defQFormat="0" w:count="376">
+    <w:lsdException w:name="Normal" w:uiPriority="0" w:qFormat="1"/>
+    <w:lsdException w:name="heading 1" w:uiPriority="9" w:qFormat="1"/>
+    <w:lsdException w:name="heading 2" w:semiHidden="1" w:uiPriority="9" w:unhideWhenUsed="1" w:qFormat="1"/>
+    <w:lsdException w:name="heading 3" w:semiHidden="1" w:uiPriority="9" w:unhideWhenUsed="1" w:qFormat="1"/>
+    <w:lsdException w:name="heading 4" w:semiHidden="1" w:uiPriority="9" w:unhideWhenUsed="1" w:qFormat="1"/>
+    <w:lsdException w:name="heading 5" w:semiHidden="1" w:uiPriority="9" w:unhideWhenUsed="1" w:qFormat="1"/>
+    <w:lsdException w:name="heading 6" w:semiHidden="1" w:uiPriority="9" w:unhideWhenUsed="1" w:qFormat="1"/>
+    <w:lsdException w:name="heading 7" w:semiHidden="1" w:uiPriority="9" w:unhideWhenUsed="1" w:qFormat="1"/>
+    <w:lsdException w:name="heading 8" w:semiHidden="1" w:uiPriority="9" w:unhideWhenUsed="1" w:qFormat="1"/>
+    <w:lsdException w:name="heading 9" w:semiHidden="1" w:uiPriority="9" w:unhideWhenUsed="1" w:qFormat="1"/>
+    <w:lsdException w:name="index 1" w:semiHidden="1" w:unhideWhenUsed="1"/>
+    <w:lsdException w:name="index 2" w:semiHidden="1" w:unhideWhenUsed="1"/>
+    <w:lsdException w:name="index 3" w:semiHidden="1" w:unhideWhenUsed="1"/>
+    <w:lsdException w:name="index 4" w:semiHidden="1" w:unhideWhenUsed="1"/>
+    <w:lsdException w:name="index 5" w:semiHidden="1" w:unhideWhenUsed="1"/>
+    <w:lsdException w:name="index 6" w:semiHidden="1" w:unhideWhenUsed="1"/>
+    <w:lsdException w:name="index 7" w:semiHidden="1" w:unhideWhenUsed="1"/>
+    <w:lsdException w:name="index 8" w:semiHidden="1" w:unhideWhenUsed="1"/>
+    <w:lsdException w:name="index 9" w:semiHidden="1" w:unhideWhenUsed="1"/>
+    <w:lsdException w:name="toc 1" w:semiHidden="1" w:uiPriority="39" w:unhideWhenUsed="1"/>
+    <w:lsdException w:name="toc 2" w:semiHidden="1" w:uiPriority="39" w:unhideWhenUsed="1"/>
+    <w:lsdException w:name="toc 3" w:semiHidden="1" w:uiPriority="39" w:unhideWhenUsed="1"/>
+    <w:lsdException w:name="toc 4" w:semiHidden="1" w:uiPriority="39" w:unhideWhenUsed="1"/>
+    <w:lsdException w:name="toc 5" w:semiHidden="1" w:uiPriority="39" w:unhideWhenUsed="1"/>
+    <w:lsdException w:name="toc 6" w:semiHidden="1" w:uiPriority="39" w:unhideWhenUsed="1"/>
+    <w:lsdException w:name="toc 7" w:semiHidden="1" w:uiPriority="39" w:unhideWhenUsed="1"/>
+    <w:lsdException w:name="toc 8" w:semiHidden="1" w:uiPriority="39" w:unhideWhenUsed="1"/>
+    <w:lsdException w:name="toc 9" w:semiHidden="1" w:uiPriority="39" w:unhideWhenUsed="1"/>
+    <w:lsdException w:name="Normal Indent" w:semiHidden="1" w:unhideWhenUsed="1"/>
+    <w:lsdException w:name="footnote text" w:semiHidden="1" w:unhideWhenUsed="1"/>
+    <w:lsdException w:name="annotation text" w:semiHidden="1" w:unhideWhenUsed="1"/>
+    <w:lsdException w:name="header" w:semiHidden="1" w:unhideWhenUsed="1"/>
+    <w:lsdException w:name="footer" w:semiHidden="1" w:unhideWhenUsed="1"/>
+    <w:lsdException w:name="index heading" w:semiHidden="1" w:unhideWhenUsed="1"/>
+    <w:lsdException w:name="caption" w:semiHidden="1" w:uiPriority="35" w:unhideWhenUsed="1" w:qFormat="1"/>
+    <w:lsdException w:name="table of figures" w:semiHidden="1" w:unhideWhenUsed="1"/>
+    <w:lsdException w:name="envelope address" w:semiHidden="1" w:unhideWhenUsed="1"/>
+    <w:lsdException w:name="envelope return" w:semiHidden="1" w:unhideWhenUsed="1"/>
+    <w:lsdException w:name="footnote reference" w:semiHidden="1" w:unhideWhenUsed="1"/>
+    <w:lsdException w:name="annotation reference" w:semiHidden="1" w:unhideWhenUsed="1"/>
+    <w:lsdException w:name="line number" w:semiHidden="1" w:unhideWhenUsed="1"/>
+    <w:lsdException w:name="page number" w:semiHidden="1" w:unhideWhenUsed="1"/>
+    <w:lsdException w:name="endnote reference" w:semiHidden="1" w:unhideWhenUsed="1"/>
+    <w:lsdException w:name="endnote text" w:semiHidden="1" w:unhideWhenUsed="1"/>
+    <w:lsdException w:name="table of authorities" w:semiHidden="1" w:unhideWhenUsed="1"/>
+    <w:lsdException w:name="macro" w:semiHidden="1" w:unhideWhenUsed="1"/>
+    <w:lsdException w:name="toa heading" w:semiHidden="1" w:unhideWhenUsed="1"/>
+    <w:lsdException w:name="List" w:semiHidden="1" w:unhideWhenUsed="1"/>
+    <w:lsdException w:name="List Bullet" w:semiHidden="1" w:unhideWhenUsed="1"/>
+    <w:lsdException w:name="List Number" w:semiHidden="1" w:unhideWhenUsed="1"/>
+    <w:lsdException w:name="List 2" w:semiHidden="1" w:unhideWhenUsed="1"/>
+    <w:lsdException w:name="List 3" w:semiHidden="1" w:unhideWhenUsed="1"/>
+    <w:lsdException w:name="List 4" w:semiHidden="1" w:unhideWhenUsed="1"/>
+    <w:lsdException w:name="List 5" w:semiHidden="1" w:unhideWhenUsed="1"/>
+    <w:lsdException w:name="List Bullet 2" w:semiHidden="1" w:unhideWhenUsed="1"/>
+    <w:lsdException w:name="List Bullet 3" w:semiHidden="1" w:unhideWhenUsed="1"/>
+    <w:lsdException w:name="List Bullet 4" w:semiHidden="1" w:unhideWhenUsed="1"/>
+    <w:lsdException w:name="List Bullet 5" w:semiHidden="1" w:unhideWhenUsed="1"/>
+    <w:lsdException w:name="List Number 2" w:semiHidden="1" w:unhideWhenUsed="1"/>
+    <w:lsdException w:name="List Number 3" w:semiHidden="1" w:unhideWhenUsed="1"/>
+    <w:lsdException w:name="List Number 4" w:semiHidden="1" w:unhideWhenUsed="1"/>
+    <w:lsdException w:name="List Number 5" w:semiHidden="1" w:unhideWhenUsed="1"/>
+    <w:lsdException w:name="Title" w:uiPriority="10" w:qFormat="1"/>
+    <w:lsdException w:name="Closing" w:semiHidden="1" w:unhideWhenUsed="1"/>
+    <w:lsdException w:name="Signature" w:semiHidden="1" w:unhideWhenUsed="1"/>
+    <w:lsdException w:name="Default Paragraph Font" w:semiHidden="1" w:uiPriority="1" w:unhideWhenUsed="1"/>
+    <w:lsdException w:name="Body Text" w:semiHidden="1" w:unhideWhenUsed="1"/>
+    <w:lsdException w:name="Body Text Indent" w:semiHidden="1" w:unhideWhenUsed="1"/>
+    <w:lsdException w:name="List Continue" w:semiHidden="1" w:unhideWhenUsed="1"/>
+    <w:lsdException w:name="List Continue 2" w:semiHidden="1" w:unhideWhenUsed="1"/>
+    <w:lsdException w:name="List Continue 3" w:semiHidden="1" w:unhideWhenUsed="1"/>
+    <w:lsdException w:name="List Continue 4" w:semiHidden="1" w:unhideWhenUsed="1"/>
+    <w:lsdException w:name="List Continue 5" w:semiHidden="1" w:unhideWhenUsed="1"/>
+    <w:lsdException w:name="Message Header" w:semiHidden="1" w:unhideWhenUsed="1"/>
+    <w:lsdException w:name="Subtitle" w:uiPriority="11" w:qFormat="1"/>
+    <w:lsdException w:name="Salutation" w:semiHidden="1" w:unhideWhenUsed="1"/>
+    <w:lsdException w:name="Date" w:semiHidden="1" w:unhideWhenUsed="1"/>
+    <w:lsdException w:name="Body Text First Indent" w:semiHidden="1" w:unhideWhenUsed="1"/>
+    <w:lsdException w:name="Body Text First Indent 2" w:semiHidden="1" w:unhideWhenUsed="1"/>
+    <w:lsdException w:name="Note Heading" w:semiHidden="1" w:unhideWhenUsed="1"/>
+    <w:lsdException w:name="Body Text 2" w:semiHidden="1" w:unhideWhenUsed="1"/>
+    <w:lsdException w:name="Body Text 3" w:semiHidden="1" w:unhideWhenUsed="1"/>
+    <w:lsdException w:name="Body Text Indent 2" w:semiHidden="1" w:unhideWhenUsed="1"/>
+    <w:lsdException w:name="Body Text Indent 3" w:semiHidden="1" w:unhideWhenUsed="1"/>
+    <w:lsdException w:name="Block Text" w:semiHidden="1" w:unhideWhenUsed="1"/>
+    <w:lsdException w:name="Hyperlink" w:semiHidden="1" w:unhideWhenUsed="1"/>
+    <w:lsdException w:name="FollowedHyperlink" w:semiHidden="1" w:unhideWhenUsed="1"/>
+    <w:lsdException w:name="Strong" w:uiPriority="22" w:qFormat="1"/>
+    <w:lsdException w:name="Emphasis" w:uiPriority="20" w:qFormat="1"/>
+    <w:lsdException w:name="Document Map" w:semiHidden="1" w:unhideWhenUsed="1"/>
+    <w:lsdException w:name="Plain Text" w:semiHidden="1" w:unhideWhenUsed="1"/>
+    <w:lsdException w:name="E-mail Signature" w:semiHidden="1" w:unhideWhenUsed="1"/>
+    <w:lsdException w:name="HTML Top of Form" w:semiHidden="1" w:unhideWhenUsed="1"/>
+    <w:lsdException w:name="HTML Bottom of Form" w:semiHidden="1" w:unhideWhenUsed="1"/>
+    <w:lsdException w:name="Normal (Web)" w:semiHidden="1" w:unhideWhenUsed="1"/>
+    <w:lsdException w:name="HTML Acronym" w:semiHidden="1" w:unhideWhenUsed="1"/>
+    <w:lsdException w:name="HTML Address" w:semiHidden="1" w:unhideWhenUsed="1"/>
+    <w:lsdException w:name="HTML Cite" w:semiHidden="1" w:unhideWhenUsed="1"/>
+    <w:lsdException w:name="HTML Code" w:semiHidden="1" w:unhideWhenUsed="1"/>
+    <w:lsdException w:name="HTML Definition" w:semiHidden="1" w:unhideWhenUsed="1"/>
+    <w:lsdException w:name="HTML Keyboard" w:semiHidden="1" w:unhideWhenUsed="1"/>
+    <w:lsdException w:name="HTML Preformatted" w:semiHidden="1" w:unhideWhenUsed="1"/>
+    <w:lsdException w:name="HTML Sample" w:semiHidden="1" w:unhideWhenUsed="1"/>
+    <w:lsdException w:name="HTML Typewriter" w:semiHidden="1" w:unhideWhenUsed="1"/>
+    <w:lsdException w:name="HTML Variable" w:semiHidden="1" w:unhideWhenUsed="1"/>
+    <w:lsdException w:name="Normal Table" w:semiHidden="1" w:unhideWhenUsed="1"/>
+    <w:lsdException w:name="annotation subject" w:semiHidden="1" w:unhideWhenUsed="1"/>
+    <w:lsdException w:name="No List" w:semiHidden="1" w:unhideWhenUsed="1"/>
+    <w:lsdException w:name="Outline List 1" w:semiHidden="1" w:unhideWhenUsed="1"/>
+    <w:lsdException w:name="Outline List 2" w:semiHidden="1" w:unhideWhenUsed="1"/>
+    <w:lsdException w:name="Outline List 3" w:semiHidden="1" w:unhideWhenUsed="1"/>
+    <w:lsdException w:name="Table Simple 1" w:semiHidden="1" w:unhideWhenUsed="1"/>
+    <w:lsdException w:name="Table Simple 2" w:semiHidden="1" w:unhideWhenUsed="1"/>
+    <w:lsdException w:name="Table Simple 3" w:semiHidden="1" w:unhideWhenUsed="1"/>
+    <w:lsdException w:name="Table Classic 1" w:semiHidden="1" w:unhideWhenUsed="1"/>
+    <w:lsdException w:name="Table Classic 2" w:semiHidden="1" w:unhideWhenUsed="1"/>
+    <w:lsdException w:name="Table Classic 3" w:semiHidden="1" w:unhideWhenUsed="1"/>
+    <w:lsdException w:name="Table Classic 4" w:semiHidden="1" w:unhideWhenUsed="1"/>
+    <w:lsdException w:name="Table Colorful 1" w:semiHidden="1" w:unhideWhenUsed="1"/>
+    <w:lsdException w:name="Table Colorful 2" w:semiHidden="1" w:unhideWhenUsed="1"/>
+    <w:lsdException w:name="Table Colorful 3" w:semiHidden="1" w:unhideWhenUsed="1"/>
+    <w:lsdException w:name="Table Columns 1" w:semiHidden="1" w:unhideWhenUsed="1"/>
+    <w:lsdException w:name="Table Columns 2" w:semiHidden="1" w:unhideWhenUsed="1"/>
+    <w:lsdException w:name="Table Columns 3" w:semiHidden="1" w:unhideWhenUsed="1"/>
+    <w:lsdException w:name="Table Columns 4" w:semiHidden="1" w:unhideWhenUsed="1"/>
+    <w:lsdException w:name="Table Columns 5" w:semiHidden="1" w:unhideWhenUsed="1"/>
+    <w:lsdException w:name="Table Grid 1" w:semiHidden="1" w:unhideWhenUsed="1"/>
+    <w:lsdException w:name="Table Grid 2" w:semiHidden="1" w:unhideWhenUsed="1"/>
+    <w:lsdException w:name="Table Grid 3" w:semiHidden="1" w:unhideWhenUsed="1"/>
+    <w:lsdException w:name="Table Grid 4" w:semiHidden="1" w:unhideWhenUsed="1"/>
+    <w:lsdException w:name="Table Grid 5" w:semiHidden="1" w:unhideWhenUsed="1"/>
+    <w:lsdException w:name="Table Grid 6" w:semiHidden="1" w:unhideWhenUsed="1"/>
+    <w:lsdException w:name="Table Grid 7" w:semiHidden="1" w:unhideWhenUsed="1"/>
+    <w:lsdException w:name="Table Grid 8" w:semiHidden="1" w:unhideWhenUsed="1"/>
+    <w:lsdException w:name="Table List 1" w:semiHidden="1" w:unhideWhenUsed="1"/>
+    <w:lsdException w:name="Table List 2" w:semiHidden="1" w:unhideWhenUsed="1"/>
+    <w:lsdException w:name="Table List 3" w:semiHidden="1" w:unhideWhenUsed="1"/>
+    <w:lsdException w:name="Table List 4" w:semiHidden="1" w:unhideWhenUsed="1"/>
+    <w:lsdException w:name="Table List 5" w:semiHidden="1" w:unhideWhenUsed="1"/>
+    <w:lsdException w:name="Table List 6" w:semiHidden="1" w:unhideWhenUsed="1"/>
+    <w:lsdException w:name="Table List 7" w:semiHidden="1" w:unhideWhenUsed="1"/>
+    <w:lsdException w:name="Table List 8" w:semiHidden="1" w:unhideWhenUsed="1"/>
+    <w:lsdException w:name="Table 3D effects 1" w:semiHidden="1" w:unhideWhenUsed="1"/>
+    <w:lsdException w:name="Table 3D effects 2" w:semiHidden="1" w:unhideWhenUsed="1"/>
+    <w:lsdException w:name="Table 3D effects 3" w:semiHidden="1" w:unhideWhenUsed="1"/>
+    <w:lsdException w:name="Table Contemporary" w:semiHidden="1" w:unhideWhenUsed="1"/>
+    <w:lsdException w:name="Table Elegant" w:semiHidden="1" w:unhideWhenUsed="1"/>
+    <w:lsdException w:name="Table Professional" w:semiHidden="1" w:unhideWhenUsed="1"/>
+    <w:lsdException w:name="Table Subtle 1" w:semiHidden="1" w:unhideWhenUsed="1"/>
+    <w:lsdException w:name="Table Subtle 2" w:semiHidden="1" w:unhideWhenUsed="1"/>
+    <w:lsdException w:name="Table Web 1" w:semiHidden="1" w:unhideWhenUsed="1"/>
+    <w:lsdException w:name="Table Web 2" w:semiHidden="1" w:unhideWhenUsed="1"/>
+    <w:lsdException w:name="Table Web 3" w:semiHidden="1" w:unhideWhenUsed="1"/>
+    <w:lsdException w:name="Balloon Text" w:semiHidden="1" w:unhideWhenUsed="1"/>
+    <w:lsdException w:name="Table Grid" w:uiPriority="39"/>
+    <w:lsdException w:name="Table Theme" w:semiHidden="1" w:unhideWhenUsed="1"/>
+    <w:lsdException w:name="Placeholder Text" w:semiHidden="1"/>
+    <w:lsdException w:name="No Spacing" w:uiPriority="1" w:qFormat="1"/>
+    <w:lsdException w:name="Light Shading" w:uiPriority="60"/>
+    <w:lsdException w:name="Light List" w:uiPriority="61"/>
+    <w:lsdException w:name="Light Grid" w:uiPriority="62"/>
+    <w:lsdException w:name="Medium Shading 1" w:uiPriority="63"/>
+    <w:lsdException w:name="Medium Shading 2" w:uiPriority="64"/>
+    <w:lsdException w:name="Medium List 1" w:uiPriority="65"/>
+    <w:lsdException w:name="Medium List 2" w:uiPriority="66"/>
+    <w:lsdException w:name="Medium Grid 1" w:uiPriority="67"/>
+    <w:lsdException w:name="Medium Grid 2" w:uiPriority="68"/>
+    <w:lsdException w:name="Medium Grid 3" w:uiPriority="69"/>
+    <w:lsdException w:name="Dark List" w:uiPriority="70"/>
+    <w:lsdException w:name="Colorful Shading" w:uiPriority="71"/>
+    <w:lsdException w:name="Colorful List" w:uiPriority="72"/>
+    <w:lsdException w:name="Colorful Grid" w:uiPriority="73"/>
+    <w:lsdException w:name="Light Shading Accent 1" w:uiPriority="60"/>
+    <w:lsdException w:name="Light List Accent 1" w:uiPriority="61"/>
+    <w:lsdException w:name="Light Grid Accent 1" w:uiPriority="62"/>
+    <w:lsdException w:name="Medium Shading 1 Accent 1" w:uiPriority="63"/>
+    <w:lsdException w:name="Medium Shading 2 Accent 1" w:uiPriority="64"/>
+    <w:lsdException w:name="Medium List 1 Accent 1" w:uiPriority="65"/>
+    <w:lsdException w:name="Revision" w:semiHidden="1"/>
+    <w:lsdException w:name="List Paragraph" w:uiPriority="34" w:qFormat="1"/>
+    <w:lsdException w:name="Quote" w:uiPriority="29" w:qFormat="1"/>
+    <w:lsdException w:name="Intense Quote" w:uiPriority="30" w:qFormat="1"/>
+    <w:lsdException w:name="Medium List 2 Accent 1" w:uiPriority="66"/>
+    <w:lsdException w:name="Medium Grid 1 Accent 1" w:uiPriority="67"/>
+    <w:lsdException w:name="Medium Grid 2 Accent 1" w:uiPriority="68"/>
+    <w:lsdException w:name="Medium Grid 3 Accent 1" w:uiPriority="69"/>
+    <w:lsdException w:name="Dark List Accent 1" w:uiPriority="70"/>
+    <w:lsdException w:name="Colorful Shading Accent 1" w:uiPriority="71"/>
+    <w:lsdException w:name="Colorful List Accent 1" w:uiPriority="72"/>
+    <w:lsdException w:name="Colorful Grid Accent 1" w:uiPriority="73"/>
+    <w:lsdException w:name="Light Shading Accent 2" w:uiPriority="60"/>
+    <w:lsdException w:name="Light List Accent 2" w:uiPriority="61"/>
+    <w:lsdException w:name="Light Grid Accent 2" w:uiPriority="62"/>
+    <w:lsdException w:name="Medium Shading 1 Accent 2" w:uiPriority="63"/>
+    <w:lsdException w:name="Medium Shading 2 Accent 2" w:uiPriority="64"/>
+    <w:lsdException w:name="Medium List 1 Accent 2" w:uiPriority="65"/>
+    <w:lsdException w:name="Medium List 2 Accent 2" w:uiPriority="66"/>
+    <w:lsdException w:name="Medium Grid 1 Accent 2" w:uiPriority="67"/>
+    <w:lsdException w:name="Medium Grid 2 Accent 2" w:uiPriority="68"/>
+    <w:lsdException w:name="Medium Grid 3 Accent 2" w:uiPriority="69"/>
+    <w:lsdException w:name="Dark List Accent 2" w:uiPriority="70"/>
+    <w:lsdException w:name="Colorful Shading Accent 2" w:uiPriority="71"/>
+    <w:lsdException w:name="Colorful List Accent 2" w:uiPriority="72"/>
+    <w:lsdException w:name="Colorful Grid Accent 2" w:uiPriority="73"/>
+    <w:lsdException w:name="Light Shading Accent 3" w:uiPriority="60"/>
+    <w:lsdException w:name="Light List Accent 3" w:uiPriority="61"/>
+    <w:lsdException w:name="Light Grid Accent 3" w:uiPriority="62"/>
+    <w:lsdException w:name="Medium Shading 1 Accent 3" w:uiPriority="63"/>
+    <w:lsdException w:name="Medium Shading 2 Accent 3" w:uiPriority="64"/>
+    <w:lsdException w:name="Medium List 1 Accent 3" w:uiPriority="65"/>
+    <w:lsdException w:name="Medium List 2 Accent 3" w:uiPriority="66"/>
+    <w:lsdException w:name="Medium Grid 1 Accent 3" w:uiPriority="67"/>
+    <w:lsdException w:name="Medium Grid 2 Accent 3" w:uiPriority="68"/>
+    <w:lsdException w:name="Medium Grid 3 Accent 3" w:uiPriority="69"/>
+    <w:lsdException w:name="Dark List Accent 3" w:uiPriority="70"/>
+    <w:lsdException w:name="Colorful Shading Accent 3" w:uiPriority="71"/>
+    <w:lsdException w:name="Colorful List Accent 3" w:uiPriority="72"/>
+    <w:lsdException w:name="Colorful Grid Accent 3" w:uiPriority="73"/>
+    <w:lsdException w:name="Light Shading Accent 4" w:uiPriority="60"/>
+    <w:lsdException w:name="Light List Accent 4" w:uiPriority="61"/>
+    <w:lsdException w:name="Light Grid Accent 4" w:uiPriority="62"/>
+    <w:lsdException w:name="Medium Shading 1 Accent 4" w:uiPriority="63"/>
+    <w:lsdException w:name="Medium Shading 2 Accent 4" w:uiPriority="64"/>
+    <w:lsdException w:name="Medium List 1 Accent 4" w:uiPriority="65"/>
+    <w:lsdException w:name="Medium List 2 Accent 4" w:uiPriority="66"/>
+    <w:lsdException w:name="Medium Grid 1 Accent 4" w:uiPriority="67"/>
+    <w:lsdException w:name="Medium Grid 2 Accent 4" w:uiPriority="68"/>
+    <w:lsdException w:name="Medium Grid 3 Accent 4" w:uiPriority="69"/>
+    <w:lsdException w:name="Dark List Accent 4" w:uiPriority="70"/>
+    <w:lsdException w:name="Colorful Shading Accent 4" w:uiPriority="71"/>
+    <w:lsdException w:name="Colorful List Accent 4" w:uiPriority="72"/>
+    <w:lsdException w:name="Colorful Grid Accent 4" w:uiPriority="73"/>
+    <w:lsdException w:name="Light Shading Accent 5" w:uiPriority="60"/>
+    <w:lsdException w:name="Light List Accent 5" w:uiPriority="61"/>
+    <w:lsdException w:name="Light Grid Accent 5" w:uiPriority="62"/>
+    <w:lsdException w:name="Medium Shading 1 Accent 5" w:uiPriority="63"/>
+    <w:lsdException w:name="Medium Shading 2 Accent 5" w:uiPriority="64"/>
+    <w:lsdException w:name="Medium List 1 Accent 5" w:uiPriority="65"/>
+    <w:lsdException w:name="Medium List 2 Accent 5" w:uiPriority="66"/>
+    <w:lsdException w:name="Medium Grid 1 Accent 5" w:uiPriority="67"/>
+    <w:lsdException w:name="Medium Grid 2 Accent 5" w:uiPriority="68"/>
+    <w:lsdException w:name="Medium Grid 3 Accent 5" w:uiPriority="69"/>
+    <w:lsdException w:name="Dark List Accent 5" w:uiPriority="70"/>
+    <w:lsdException w:name="Colorful Shading Accent 5" w:uiPriority="71"/>
+    <w:lsdException w:name="Colorful List Accent 5" w:uiPriority="72"/>
+    <w:lsdException w:name="Colorful Grid Accent 5" w:uiPriority="73"/>
+    <w:lsdException w:name="Light Shading Accent 6" w:uiPriority="60"/>
+    <w:lsdException w:name="Light List Accent 6" w:uiPriority="61"/>
+    <w:lsdException w:name="Light Grid Accent 6" w:uiPriority="62"/>
+    <w:lsdException w:name="Medium Shading 1 Accent 6" w:uiPriority="63"/>
+    <w:lsdException w:name="Medium Shading 2 Accent 6" w:uiPriority="64"/>
+    <w:lsdException w:name="Medium List 1 Accent 6" w:uiPriority="65"/>
+    <w:lsdException w:name="Medium List 2 Accent 6" w:uiPriority="66"/>
+    <w:lsdException w:name="Medium Grid 1 Accent 6" w:uiPriority="67"/>
+    <w:lsdException w:name="Medium Grid 2 Accent 6" w:uiPriority="68"/>
+    <w:lsdException w:name="Medium Grid 3 Accent 6" w:uiPriority="69"/>
+    <w:lsdException w:name="Dark List Accent 6" w:uiPriority="70"/>
+    <w:lsdException w:name="Colorful Shading Accent 6" w:uiPriority="71"/>
+    <w:lsdException w:name="Colorful List Accent 6" w:uiPriority="72"/>
+    <w:lsdException w:name="Colorful Grid Accent 6" w:uiPriority="73"/>
+    <w:lsdException w:name="Subtle Emphasis" w:uiPriority="19" w:qFormat="1"/>
+    <w:lsdException w:name="Intense Emphasis" w:uiPriority="21" w:qFormat="1"/>
+    <w:lsdException w:name="Subtle Reference" w:uiPriority="31" w:qFormat="1"/>
+    <w:lsdException w:name="Intense Reference" w:uiPriority="32" w:qFormat="1"/>
+    <w:lsdException w:name="Book Title" w:uiPriority="33" w:qFormat="1"/>
+    <w:lsdException w:name="Bibliography" w:semiHidden="1" w:uiPriority="37" w:unhideWhenUsed="1"/>
+    <w:lsdException w:name="TOC Heading" w:semiHidden="1" w:uiPriority="39" w:unhideWhenUsed="1" w:qFormat="1"/>
+    <w:lsdException w:name="Plain Table 1" w:uiPriority="41"/>
+    <w:lsdException w:name="Plain Table 2" w:uiPriority="42"/>
+    <w:lsdException w:name="Plain Table 3" w:uiPriority="43"/>
+    <w:lsdException w:name="Plain Table 4" w:uiPriority="44"/>
+    <w:lsdException w:name="Plain Table 5" w:uiPriority="45"/>
+    <w:lsdException w:name="Grid Table Light" w:uiPriority="40"/>
+    <w:lsdException w:name="Grid Table 1 Light" w:uiPriority="46"/>
+    <w:lsdException w:name="Grid Table 2" w:uiPriority="47"/>
+    <w:lsdException w:name="Grid Table 3" w:uiPriority="48"/>
+    <w:lsdException w:name="Grid Table 4" w:uiPriority="49"/>
+    <w:lsdException w:name="Grid Table 5 Dark" w:uiPriority="50"/>
+    <w:lsdException w:name="Grid Table 6 Colorful" w:uiPriority="51"/>
+    <w:lsdException w:name="Grid Table 7 Colorful" w:uiPriority="52"/>
+    <w:lsdException w:name="Grid Table 1 Light Accent 1" w:uiPriority="46"/>
+    <w:lsdException w:name="Grid Table 2 Accent 1" w:uiPriority="47"/>
+    <w:lsdException w:name="Grid Table 3 Accent 1" w:uiPriority="48"/>
+    <w:lsdException w:name="Grid Table 4 Accent 1" w:uiPriority="49"/>
+    <w:lsdException w:name="Grid Table 5 Dark Accent 1" w:uiPriority="50"/>
+    <w:lsdException w:name="Grid Table 6 Colorful Accent 1" w:uiPriority="51"/>
+    <w:lsdException w:name="Grid Table 7 Colorful Accent 1" w:uiPriority="52"/>
+    <w:lsdException w:name="Grid Table 1 Light Accent 2" w:uiPriority="46"/>
+    <w:lsdException w:name="Grid Table 2 Accent 2" w:uiPriority="47"/>
+    <w:lsdException w:name="Grid Table 3 Accent 2" w:uiPriority="48"/>
+    <w:lsdException w:name="Grid Table 4 Accent 2" w:uiPriority="49"/>
+    <w:lsdException w:name="Grid Table 5 Dark Accent 2" w:uiPriority="50"/>
+    <w:lsdException w:name="Grid Table 6 Colorful Accent 2" w:uiPriority="51"/>
+    <w:lsdException w:name="Grid Table 7 Colorful Accent 2" w:uiPriority="52"/>
+    <w:lsdException w:name="Grid Table 1 Light Accent 3" w:uiPriority="46"/>
+    <w:lsdException w:name="Grid Table 2 Accent 3" w:uiPriority="47"/>
+    <w:lsdException w:name="Grid Table 3 Accent 3" w:uiPriority="48"/>
+    <w:lsdException w:name="Grid Table 4 Accent 3" w:uiPriority="49"/>
+    <w:lsdException w:name="Grid Table 5 Dark Accent 3" w:uiPriority="50"/>
+    <w:lsdException w:name="Grid Table 6 Colorful Accent 3" w:uiPriority="51"/>
+    <w:lsdException w:name="Grid Table 7 Colorful Accent 3" w:uiPriority="52"/>
+    <w:lsdException w:name="Grid Table 1 Light Accent 4" w:uiPriority="46"/>
+    <w:lsdException w:name="Grid Table 2 Accent 4" w:uiPriority="47"/>
+    <w:lsdException w:name="Grid Table 3 Accent 4" w:uiPriority="48"/>
+    <w:lsdException w:name="Grid Table 4 Accent 4" w:uiPriority="49"/>
+    <w:lsdException w:name="Grid Table 5 Dark Accent 4" w:uiPriority="50"/>
+    <w:lsdException w:name="Grid Table 6 Colorful Accent 4" w:uiPriority="51"/>
+    <w:lsdException w:name="Grid Table 7 Colorful Accent 4" w:uiPriority="52"/>
+    <w:lsdException w:name="Grid Table 1 Light Accent 5" w:uiPriority="46"/>
+    <w:lsdException w:name="Grid Table 2 Accent 5" w:uiPriority="47"/>
+    <w:lsdException w:name="Grid Table 3 Accent 5" w:uiPriority="48"/>
+    <w:lsdException w:name="Grid Table 4 Accent 5" w:uiPriority="49"/>
+    <w:lsdException w:name="Grid Table 5 Dark Accent 5" w:uiPriority="50"/>
+    <w:lsdException w:name="Grid Table 6 Colorful Accent 5" w:uiPriority="51"/>
+    <w:lsdException w:name="Grid Table 7 Colorful Accent 5" w:uiPriority="52"/>
+    <w:lsdException w:name="Grid Table 1 Light Accent 6" w:uiPriority="46"/>
+    <w:lsdException w:name="Grid Table 2 Accent 6" w:uiPriority="47"/>
+    <w:lsdException w:name="Grid Table 3 Accent 6" w:uiPriority="48"/>
+    <w:lsdException w:name="Grid Table 4 Accent 6" w:uiPriority="49"/>
+    <w:lsdException w:name="Grid Table 5 Dark Accent 6" w:uiPriority="50"/>
+    <w:lsdException w:name="Grid Table 6 Colorful Accent 6" w:uiPriority="51"/>
+    <w:lsdException w:name="Grid Table 7 Colorful Accent 6" w:uiPriority="52"/>
+    <w:lsdException w:name="List Table 1 Light" w:uiPriority="46"/>
+    <w:lsdException w:name="List Table 2" w:uiPriority="47"/>
+    <w:lsdException w:name="List Table 3" w:uiPriority="48"/>
+    <w:lsdException w:name="List Table 4" w:uiPriority="49"/>
+    <w:lsdException w:name="List Table 5 Dark" w:uiPriority="50"/>
+    <w:lsdException w:name="List Table 6 Colorful" w:uiPriority="51"/>
+    <w:lsdException w:name="List Table 7 Colorful" w:uiPriority="52"/>
+    <w:lsdException w:name="List Table 1 Light Accent 1" w:uiPriority="46"/>
+    <w:lsdException w:name="List Table 2 Accent 1" w:uiPriority="47"/>
+    <w:lsdException w:name="List Table 3 Accent 1" w:uiPriority="48"/>
+    <w:lsdException w:name="List Table 4 Accent 1" w:uiPriority="49"/>
+    <w:lsdException w:name="List Table 5 Dark Accent 1" w:uiPriority="50"/>
+    <w:lsdException w:name="List Table 6 Colorful Accent 1" w:uiPriority="51"/>
+    <w:lsdException w:name="List Table 7 Colorful Accent 1" w:uiPriority="52"/>
+    <w:lsdException w:name="List Table 1 Light Accent 2" w:uiPriority="46"/>
+    <w:lsdException w:name="List Table 2 Accent 2" w:uiPriority="47"/>
+    <w:lsdException w:name="List Table 3 Accent 2" w:uiPriority="48"/>
+    <w:lsdException w:name="List Table 4 Accent 2" w:uiPriority="49"/>
+    <w:lsdException w:name="List Table 5 Dark Accent 2" w:uiPriority="50"/>
+    <w:lsdException w:name="List Table 6 Colorful Accent 2" w:uiPriority="51"/>
+    <w:lsdException w:name="List Table 7 Colorful Accent 2" w:uiPriority="52"/>
+    <w:lsdException w:name="List Table 1 Light Accent 3" w:uiPriority="46"/>
+    <w:lsdException w:name="List Table 2 Accent 3" w:uiPriority="47"/>
+    <w:lsdException w:name="List Table 3 Accent 3" w:uiPriority="48"/>
+    <w:lsdException w:name="List Table 4 Accent 3" w:uiPriority="49"/>
+    <w:lsdException w:name="List Table 5 Dark Accent 3" w:uiPriority="50"/>
+    <w:lsdException w:name="List Table 6 Colorful Accent 3" w:uiPriority="51"/>
+    <w:lsdException w:name="List Table 7 Colorful Accent 3" w:uiPriority="52"/>
+    <w:lsdException w:name="List Table 1 Light Accent 4" w:uiPriority="46"/>
+    <w:lsdException w:name="List Table 2 Accent 4" w:uiPriority="47"/>
+    <w:lsdException w:name="List Table 3 Accent 4" w:uiPriority="48"/>
+    <w:lsdException w:name="List Table 4 Accent 4" w:uiPriority="49"/>
+    <w:lsdException w:name="List Table 5 Dark Accent 4" w:uiPriority="50"/>
+    <w:lsdException w:name="List Table 6 Colorful Accent 4" w:uiPriority="51"/>
+    <w:lsdException w:name="List Table 7 Colorful Accent 4" w:uiPriority="52"/>
+    <w:lsdException w:name="List Table 1 Light Accent 5" w:uiPriority="46"/>
+    <w:lsdException w:name="List Table 2 Accent 5" w:uiPriority="47"/>
+    <w:lsdException w:name="List Table 3 Accent 5" w:uiPriority="48"/>
+    <w:lsdException w:name="List Table 4 Accent 5" w:uiPriority="49"/>
+    <w:lsdException w:name="List Table 5 Dark Accent 5" w:uiPriority="50"/>
+    <w:lsdException w:name="List Table 6 Colorful Accent 5" w:uiPriority="51"/>
+    <w:lsdException w:name="List Table 7 Colorful Accent 5" w:uiPriority="52"/>
+    <w:lsdException w:name="List Table 1 Light Accent 6" w:uiPriority="46"/>
+    <w:lsdException w:name="List Table 2 Accent 6" w:uiPriority="47"/>
+    <w:lsdException w:name="List Table 3 Accent 6" w:uiPriority="48"/>
+    <w:lsdException w:name="List Table 4 Accent 6" w:uiPriority="49"/>
+    <w:lsdException w:name="List Table 5 Dark Accent 6" w:uiPriority="50"/>
+    <w:lsdException w:name="List Table 6 Colorful Accent 6" w:uiPriority="51"/>
+    <w:lsdException w:name="List Table 7 Colorful Accent 6" w:uiPriority="52"/>
+    <w:lsdException w:name="Mention" w:semiHidden="1" w:unhideWhenUsed="1"/>
+    <w:lsdException w:name="Smart Hyperlink" w:semiHidden="1" w:unhideWhenUsed="1"/>
+    <w:lsdException w:name="Hashtag" w:semiHidden="1" w:unhideWhenUsed="1"/>
+    <w:lsdException w:name="Unresolved Mention" w:semiHidden="1" w:unhideWhenUsed="1"/>
+    <w:lsdException w:name="Smart Link" w:semiHidden="1" w:unhideWhenUsed="1"/>
   </w:latentStyles>
   <w:style w:type="paragraph" w:default="1" w:styleId="Normal">
     <w:name w:val="Normal"/>
@@ -8779,7 +9356,7 @@
       </w:tblCellMar>
     </w:tblPr>
   </w:style>
-  <w:style w:type="paragraph" w:styleId="TtulodeTDC">
+  <w:style w:type="paragraph" w:styleId="TtuloTDC">
     <w:name w:val="TOC Heading"/>
     <w:basedOn w:val="Ttulo1"/>
     <w:next w:val="Normal"/>
@@ -8900,622 +9477,7 @@
     <w:uiPriority w:val="99"/>
     <w:rsid w:val="00E734AB"/>
   </w:style>
-  <w:style w:type="paragraph" w:styleId="Epgrafe">
-    <w:name w:val="caption"/>
-    <w:basedOn w:val="Normal"/>
-    <w:next w:val="Normal"/>
-    <w:uiPriority w:val="35"/>
-    <w:unhideWhenUsed/>
-    <w:qFormat/>
-    <w:rsid w:val="00E2573D"/>
-    <w:pPr>
-      <w:spacing w:after="200" w:line="240" w:lineRule="auto"/>
-    </w:pPr>
-    <w:rPr>
-      <w:i/>
-      <w:iCs/>
-      <w:color w:val="1F497D" w:themeColor="text2"/>
-      <w:sz w:val="18"/>
-      <w:szCs w:val="18"/>
-    </w:rPr>
-  </w:style>
-  <w:style w:type="paragraph" w:styleId="Textodeglobo">
-    <w:name w:val="Balloon Text"/>
-    <w:basedOn w:val="Normal"/>
-    <w:link w:val="TextodegloboCar"/>
-    <w:uiPriority w:val="99"/>
-    <w:semiHidden/>
-    <w:unhideWhenUsed/>
-    <w:rsid w:val="00C21E52"/>
-    <w:pPr>
-      <w:spacing w:line="240" w:lineRule="auto"/>
-    </w:pPr>
-    <w:rPr>
-      <w:rFonts w:ascii="Tahoma" w:hAnsi="Tahoma" w:cs="Tahoma"/>
-      <w:sz w:val="16"/>
-      <w:szCs w:val="16"/>
-    </w:rPr>
-  </w:style>
-  <w:style w:type="character" w:customStyle="1" w:styleId="TextodegloboCar">
-    <w:name w:val="Texto de globo Car"/>
-    <w:basedOn w:val="Fuentedeprrafopredeter"/>
-    <w:link w:val="Textodeglobo"/>
-    <w:uiPriority w:val="99"/>
-    <w:semiHidden/>
-    <w:rsid w:val="00C21E52"/>
-    <w:rPr>
-      <w:rFonts w:ascii="Tahoma" w:hAnsi="Tahoma" w:cs="Tahoma"/>
-      <w:sz w:val="16"/>
-      <w:szCs w:val="16"/>
-    </w:rPr>
-  </w:style>
-  <w:style w:type="character" w:customStyle="1" w:styleId="Ttulo2Car">
-    <w:name w:val="Título 2 Car"/>
-    <w:basedOn w:val="Fuentedeprrafopredeter"/>
-    <w:link w:val="Ttulo2"/>
-    <w:uiPriority w:val="9"/>
-    <w:rsid w:val="00C21E52"/>
-    <w:rPr>
-      <w:rFonts w:ascii="Times New Roman" w:eastAsia="Times New Roman" w:hAnsi="Times New Roman" w:cs="Times New Roman"/>
-      <w:color w:val="38761D"/>
-      <w:sz w:val="28"/>
-      <w:szCs w:val="28"/>
-    </w:rPr>
-  </w:style>
-</w:styles>
-</file>
-
-<file path=word/stylesWithEffects.xml><?xml version="1.0" encoding="utf-8"?>
-<w:styles xmlns:wpc="http://schemas.microsoft.com/office/word/2010/wordprocessingCanvas" xmlns:mc="http://schemas.openxmlformats.org/markup-compatibility/2006" xmlns:o="urn:schemas-microsoft-com:office:office" xmlns:r="http://schemas.openxmlformats.org/officeDocument/2006/relationships" xmlns:m="http://schemas.openxmlformats.org/officeDocument/2006/math" xmlns:v="urn:schemas-microsoft-com:vml" xmlns:wp14="http://schemas.microsoft.com/office/word/2010/wordprocessingDrawing" xmlns:wp="http://schemas.openxmlformats.org/drawingml/2006/wordprocessingDrawing" xmlns:w10="urn:schemas-microsoft-com:office:word" xmlns:w="http://schemas.openxmlformats.org/wordprocessingml/2006/main" xmlns:w14="http://schemas.microsoft.com/office/word/2010/wordml" xmlns:wpg="http://schemas.microsoft.com/office/word/2010/wordprocessingGroup" xmlns:wpi="http://schemas.microsoft.com/office/word/2010/wordprocessingInk" xmlns:wne="http://schemas.microsoft.com/office/word/2006/wordml" xmlns:wps="http://schemas.microsoft.com/office/word/2010/wordprocessingShape" mc:Ignorable="w14 wp14">
-  <w:docDefaults>
-    <w:rPrDefault>
-      <w:rPr>
-        <w:rFonts w:ascii="Arial" w:eastAsia="Arial" w:hAnsi="Arial" w:cs="Arial"/>
-        <w:sz w:val="22"/>
-        <w:szCs w:val="22"/>
-        <w:lang w:val="es-AR" w:eastAsia="es-ES" w:bidi="ar-SA"/>
-      </w:rPr>
-    </w:rPrDefault>
-    <w:pPrDefault>
-      <w:pPr>
-        <w:spacing w:line="276" w:lineRule="auto"/>
-      </w:pPr>
-    </w:pPrDefault>
-  </w:docDefaults>
-  <w:latentStyles w:defLockedState="0" w:defUIPriority="99" w:defSemiHidden="1" w:defUnhideWhenUsed="1" w:defQFormat="0" w:count="267">
-    <w:lsdException w:name="Normal" w:semiHidden="0" w:uiPriority="0" w:unhideWhenUsed="0" w:qFormat="1"/>
-    <w:lsdException w:name="heading 1" w:semiHidden="0" w:uiPriority="9" w:unhideWhenUsed="0" w:qFormat="1"/>
-    <w:lsdException w:name="heading 2" w:uiPriority="9" w:qFormat="1"/>
-    <w:lsdException w:name="heading 3" w:uiPriority="9" w:qFormat="1"/>
-    <w:lsdException w:name="heading 4" w:uiPriority="9" w:qFormat="1"/>
-    <w:lsdException w:name="heading 5" w:uiPriority="9" w:qFormat="1"/>
-    <w:lsdException w:name="heading 6" w:uiPriority="9" w:qFormat="1"/>
-    <w:lsdException w:name="heading 7" w:uiPriority="9" w:qFormat="1"/>
-    <w:lsdException w:name="heading 8" w:uiPriority="9" w:qFormat="1"/>
-    <w:lsdException w:name="heading 9" w:uiPriority="9" w:qFormat="1"/>
-    <w:lsdException w:name="toc 1" w:uiPriority="39"/>
-    <w:lsdException w:name="toc 2" w:uiPriority="39"/>
-    <w:lsdException w:name="toc 3" w:uiPriority="39"/>
-    <w:lsdException w:name="toc 4" w:uiPriority="39"/>
-    <w:lsdException w:name="toc 5" w:uiPriority="39"/>
-    <w:lsdException w:name="toc 6" w:uiPriority="39"/>
-    <w:lsdException w:name="toc 7" w:uiPriority="39"/>
-    <w:lsdException w:name="toc 8" w:uiPriority="39"/>
-    <w:lsdException w:name="toc 9" w:uiPriority="39"/>
-    <w:lsdException w:name="caption" w:uiPriority="35" w:qFormat="1"/>
-    <w:lsdException w:name="Title" w:semiHidden="0" w:uiPriority="10" w:unhideWhenUsed="0" w:qFormat="1"/>
-    <w:lsdException w:name="Default Paragraph Font" w:uiPriority="1"/>
-    <w:lsdException w:name="Subtitle" w:semiHidden="0" w:uiPriority="11" w:unhideWhenUsed="0" w:qFormat="1"/>
-    <w:lsdException w:name="Strong" w:semiHidden="0" w:uiPriority="22" w:unhideWhenUsed="0" w:qFormat="1"/>
-    <w:lsdException w:name="Emphasis" w:semiHidden="0" w:uiPriority="20" w:unhideWhenUsed="0" w:qFormat="1"/>
-    <w:lsdException w:name="Table Grid" w:semiHidden="0" w:uiPriority="39" w:unhideWhenUsed="0"/>
-    <w:lsdException w:name="Placeholder Text" w:unhideWhenUsed="0"/>
-    <w:lsdException w:name="No Spacing" w:semiHidden="0" w:uiPriority="1" w:unhideWhenUsed="0" w:qFormat="1"/>
-    <w:lsdException w:name="Light Shading" w:semiHidden="0" w:uiPriority="60" w:unhideWhenUsed="0"/>
-    <w:lsdException w:name="Light List" w:semiHidden="0" w:uiPriority="61" w:unhideWhenUsed="0"/>
-    <w:lsdException w:name="Light Grid" w:semiHidden="0" w:uiPriority="62" w:unhideWhenUsed="0"/>
-    <w:lsdException w:name="Medium Shading 1" w:semiHidden="0" w:uiPriority="63" w:unhideWhenUsed="0"/>
-    <w:lsdException w:name="Medium Shading 2" w:semiHidden="0" w:uiPriority="64" w:unhideWhenUsed="0"/>
-    <w:lsdException w:name="Medium List 1" w:semiHidden="0" w:uiPriority="65" w:unhideWhenUsed="0"/>
-    <w:lsdException w:name="Medium List 2" w:semiHidden="0" w:uiPriority="66" w:unhideWhenUsed="0"/>
-    <w:lsdException w:name="Medium Grid 1" w:semiHidden="0" w:uiPriority="67" w:unhideWhenUsed="0"/>
-    <w:lsdException w:name="Medium Grid 2" w:semiHidden="0" w:uiPriority="68" w:unhideWhenUsed="0"/>
-    <w:lsdException w:name="Medium Grid 3" w:semiHidden="0" w:uiPriority="69" w:unhideWhenUsed="0"/>
-    <w:lsdException w:name="Dark List" w:semiHidden="0" w:uiPriority="70" w:unhideWhenUsed="0"/>
-    <w:lsdException w:name="Colorful Shading" w:semiHidden="0" w:uiPriority="71" w:unhideWhenUsed="0"/>
-    <w:lsdException w:name="Colorful List" w:semiHidden="0" w:uiPriority="72" w:unhideWhenUsed="0"/>
-    <w:lsdException w:name="Colorful Grid" w:semiHidden="0" w:uiPriority="73" w:unhideWhenUsed="0"/>
-    <w:lsdException w:name="Light Shading Accent 1" w:semiHidden="0" w:uiPriority="60" w:unhideWhenUsed="0"/>
-    <w:lsdException w:name="Light List Accent 1" w:semiHidden="0" w:uiPriority="61" w:unhideWhenUsed="0"/>
-    <w:lsdException w:name="Light Grid Accent 1" w:semiHidden="0" w:uiPriority="62" w:unhideWhenUsed="0"/>
-    <w:lsdException w:name="Medium Shading 1 Accent 1" w:semiHidden="0" w:uiPriority="63" w:unhideWhenUsed="0"/>
-    <w:lsdException w:name="Medium Shading 2 Accent 1" w:semiHidden="0" w:uiPriority="64" w:unhideWhenUsed="0"/>
-    <w:lsdException w:name="Medium List 1 Accent 1" w:semiHidden="0" w:uiPriority="65" w:unhideWhenUsed="0"/>
-    <w:lsdException w:name="Revision" w:unhideWhenUsed="0"/>
-    <w:lsdException w:name="List Paragraph" w:semiHidden="0" w:uiPriority="34" w:unhideWhenUsed="0" w:qFormat="1"/>
-    <w:lsdException w:name="Quote" w:semiHidden="0" w:uiPriority="29" w:unhideWhenUsed="0" w:qFormat="1"/>
-    <w:lsdException w:name="Intense Quote" w:semiHidden="0" w:uiPriority="30" w:unhideWhenUsed="0" w:qFormat="1"/>
-    <w:lsdException w:name="Medium List 2 Accent 1" w:semiHidden="0" w:uiPriority="66" w:unhideWhenUsed="0"/>
-    <w:lsdException w:name="Medium Grid 1 Accent 1" w:semiHidden="0" w:uiPriority="67" w:unhideWhenUsed="0"/>
-    <w:lsdException w:name="Medium Grid 2 Accent 1" w:semiHidden="0" w:uiPriority="68" w:unhideWhenUsed="0"/>
-    <w:lsdException w:name="Medium Grid 3 Accent 1" w:semiHidden="0" w:uiPriority="69" w:unhideWhenUsed="0"/>
-    <w:lsdException w:name="Dark List Accent 1" w:semiHidden="0" w:uiPriority="70" w:unhideWhenUsed="0"/>
-    <w:lsdException w:name="Colorful Shading Accent 1" w:semiHidden="0" w:uiPriority="71" w:unhideWhenUsed="0"/>
-    <w:lsdException w:name="Colorful List Accent 1" w:semiHidden="0" w:uiPriority="72" w:unhideWhenUsed="0"/>
-    <w:lsdException w:name="Colorful Grid Accent 1" w:semiHidden="0" w:uiPriority="73" w:unhideWhenUsed="0"/>
-    <w:lsdException w:name="Light Shading Accent 2" w:semiHidden="0" w:uiPriority="60" w:unhideWhenUsed="0"/>
-    <w:lsdException w:name="Light List Accent 2" w:semiHidden="0" w:uiPriority="61" w:unhideWhenUsed="0"/>
-    <w:lsdException w:name="Light Grid Accent 2" w:semiHidden="0" w:uiPriority="62" w:unhideWhenUsed="0"/>
-    <w:lsdException w:name="Medium Shading 1 Accent 2" w:semiHidden="0" w:uiPriority="63" w:unhideWhenUsed="0"/>
-    <w:lsdException w:name="Medium Shading 2 Accent 2" w:semiHidden="0" w:uiPriority="64" w:unhideWhenUsed="0"/>
-    <w:lsdException w:name="Medium List 1 Accent 2" w:semiHidden="0" w:uiPriority="65" w:unhideWhenUsed="0"/>
-    <w:lsdException w:name="Medium List 2 Accent 2" w:semiHidden="0" w:uiPriority="66" w:unhideWhenUsed="0"/>
-    <w:lsdException w:name="Medium Grid 1 Accent 2" w:semiHidden="0" w:uiPriority="67" w:unhideWhenUsed="0"/>
-    <w:lsdException w:name="Medium Grid 2 Accent 2" w:semiHidden="0" w:uiPriority="68" w:unhideWhenUsed="0"/>
-    <w:lsdException w:name="Medium Grid 3 Accent 2" w:semiHidden="0" w:uiPriority="69" w:unhideWhenUsed="0"/>
-    <w:lsdException w:name="Dark List Accent 2" w:semiHidden="0" w:uiPriority="70" w:unhideWhenUsed="0"/>
-    <w:lsdException w:name="Colorful Shading Accent 2" w:semiHidden="0" w:uiPriority="71" w:unhideWhenUsed="0"/>
-    <w:lsdException w:name="Colorful List Accent 2" w:semiHidden="0" w:uiPriority="72" w:unhideWhenUsed="0"/>
-    <w:lsdException w:name="Colorful Grid Accent 2" w:semiHidden="0" w:uiPriority="73" w:unhideWhenUsed="0"/>
-    <w:lsdException w:name="Light Shading Accent 3" w:semiHidden="0" w:uiPriority="60" w:unhideWhenUsed="0"/>
-    <w:lsdException w:name="Light List Accent 3" w:semiHidden="0" w:uiPriority="61" w:unhideWhenUsed="0"/>
-    <w:lsdException w:name="Light Grid Accent 3" w:semiHidden="0" w:uiPriority="62" w:unhideWhenUsed="0"/>
-    <w:lsdException w:name="Medium Shading 1 Accent 3" w:semiHidden="0" w:uiPriority="63" w:unhideWhenUsed="0"/>
-    <w:lsdException w:name="Medium Shading 2 Accent 3" w:semiHidden="0" w:uiPriority="64" w:unhideWhenUsed="0"/>
-    <w:lsdException w:name="Medium List 1 Accent 3" w:semiHidden="0" w:uiPriority="65" w:unhideWhenUsed="0"/>
-    <w:lsdException w:name="Medium List 2 Accent 3" w:semiHidden="0" w:uiPriority="66" w:unhideWhenUsed="0"/>
-    <w:lsdException w:name="Medium Grid 1 Accent 3" w:semiHidden="0" w:uiPriority="67" w:unhideWhenUsed="0"/>
-    <w:lsdException w:name="Medium Grid 2 Accent 3" w:semiHidden="0" w:uiPriority="68" w:unhideWhenUsed="0"/>
-    <w:lsdException w:name="Medium Grid 3 Accent 3" w:semiHidden="0" w:uiPriority="69" w:unhideWhenUsed="0"/>
-    <w:lsdException w:name="Dark List Accent 3" w:semiHidden="0" w:uiPriority="70" w:unhideWhenUsed="0"/>
-    <w:lsdException w:name="Colorful Shading Accent 3" w:semiHidden="0" w:uiPriority="71" w:unhideWhenUsed="0"/>
-    <w:lsdException w:name="Colorful List Accent 3" w:semiHidden="0" w:uiPriority="72" w:unhideWhenUsed="0"/>
-    <w:lsdException w:name="Colorful Grid Accent 3" w:semiHidden="0" w:uiPriority="73" w:unhideWhenUsed="0"/>
-    <w:lsdException w:name="Light Shading Accent 4" w:semiHidden="0" w:uiPriority="60" w:unhideWhenUsed="0"/>
-    <w:lsdException w:name="Light List Accent 4" w:semiHidden="0" w:uiPriority="61" w:unhideWhenUsed="0"/>
-    <w:lsdException w:name="Light Grid Accent 4" w:semiHidden="0" w:uiPriority="62" w:unhideWhenUsed="0"/>
-    <w:lsdException w:name="Medium Shading 1 Accent 4" w:semiHidden="0" w:uiPriority="63" w:unhideWhenUsed="0"/>
-    <w:lsdException w:name="Medium Shading 2 Accent 4" w:semiHidden="0" w:uiPriority="64" w:unhideWhenUsed="0"/>
-    <w:lsdException w:name="Medium List 1 Accent 4" w:semiHidden="0" w:uiPriority="65" w:unhideWhenUsed="0"/>
-    <w:lsdException w:name="Medium List 2 Accent 4" w:semiHidden="0" w:uiPriority="66" w:unhideWhenUsed="0"/>
-    <w:lsdException w:name="Medium Grid 1 Accent 4" w:semiHidden="0" w:uiPriority="67" w:unhideWhenUsed="0"/>
-    <w:lsdException w:name="Medium Grid 2 Accent 4" w:semiHidden="0" w:uiPriority="68" w:unhideWhenUsed="0"/>
-    <w:lsdException w:name="Medium Grid 3 Accent 4" w:semiHidden="0" w:uiPriority="69" w:unhideWhenUsed="0"/>
-    <w:lsdException w:name="Dark List Accent 4" w:semiHidden="0" w:uiPriority="70" w:unhideWhenUsed="0"/>
-    <w:lsdException w:name="Colorful Shading Accent 4" w:semiHidden="0" w:uiPriority="71" w:unhideWhenUsed="0"/>
-    <w:lsdException w:name="Colorful List Accent 4" w:semiHidden="0" w:uiPriority="72" w:unhideWhenUsed="0"/>
-    <w:lsdException w:name="Colorful Grid Accent 4" w:semiHidden="0" w:uiPriority="73" w:unhideWhenUsed="0"/>
-    <w:lsdException w:name="Light Shading Accent 5" w:semiHidden="0" w:uiPriority="60" w:unhideWhenUsed="0"/>
-    <w:lsdException w:name="Light List Accent 5" w:semiHidden="0" w:uiPriority="61" w:unhideWhenUsed="0"/>
-    <w:lsdException w:name="Light Grid Accent 5" w:semiHidden="0" w:uiPriority="62" w:unhideWhenUsed="0"/>
-    <w:lsdException w:name="Medium Shading 1 Accent 5" w:semiHidden="0" w:uiPriority="63" w:unhideWhenUsed="0"/>
-    <w:lsdException w:name="Medium Shading 2 Accent 5" w:semiHidden="0" w:uiPriority="64" w:unhideWhenUsed="0"/>
-    <w:lsdException w:name="Medium List 1 Accent 5" w:semiHidden="0" w:uiPriority="65" w:unhideWhenUsed="0"/>
-    <w:lsdException w:name="Medium List 2 Accent 5" w:semiHidden="0" w:uiPriority="66" w:unhideWhenUsed="0"/>
-    <w:lsdException w:name="Medium Grid 1 Accent 5" w:semiHidden="0" w:uiPriority="67" w:unhideWhenUsed="0"/>
-    <w:lsdException w:name="Medium Grid 2 Accent 5" w:semiHidden="0" w:uiPriority="68" w:unhideWhenUsed="0"/>
-    <w:lsdException w:name="Medium Grid 3 Accent 5" w:semiHidden="0" w:uiPriority="69" w:unhideWhenUsed="0"/>
-    <w:lsdException w:name="Dark List Accent 5" w:semiHidden="0" w:uiPriority="70" w:unhideWhenUsed="0"/>
-    <w:lsdException w:name="Colorful Shading Accent 5" w:semiHidden="0" w:uiPriority="71" w:unhideWhenUsed="0"/>
-    <w:lsdException w:name="Colorful List Accent 5" w:semiHidden="0" w:uiPriority="72" w:unhideWhenUsed="0"/>
-    <w:lsdException w:name="Colorful Grid Accent 5" w:semiHidden="0" w:uiPriority="73" w:unhideWhenUsed="0"/>
-    <w:lsdException w:name="Light Shading Accent 6" w:semiHidden="0" w:uiPriority="60" w:unhideWhenUsed="0"/>
-    <w:lsdException w:name="Light List Accent 6" w:semiHidden="0" w:uiPriority="61" w:unhideWhenUsed="0"/>
-    <w:lsdException w:name="Light Grid Accent 6" w:semiHidden="0" w:uiPriority="62" w:unhideWhenUsed="0"/>
-    <w:lsdException w:name="Medium Shading 1 Accent 6" w:semiHidden="0" w:uiPriority="63" w:unhideWhenUsed="0"/>
-    <w:lsdException w:name="Medium Shading 2 Accent 6" w:semiHidden="0" w:uiPriority="64" w:unhideWhenUsed="0"/>
-    <w:lsdException w:name="Medium List 1 Accent 6" w:semiHidden="0" w:uiPriority="65" w:unhideWhenUsed="0"/>
-    <w:lsdException w:name="Medium List 2 Accent 6" w:semiHidden="0" w:uiPriority="66" w:unhideWhenUsed="0"/>
-    <w:lsdException w:name="Medium Grid 1 Accent 6" w:semiHidden="0" w:uiPriority="67" w:unhideWhenUsed="0"/>
-    <w:lsdException w:name="Medium Grid 2 Accent 6" w:semiHidden="0" w:uiPriority="68" w:unhideWhenUsed="0"/>
-    <w:lsdException w:name="Medium Grid 3 Accent 6" w:semiHidden="0" w:uiPriority="69" w:unhideWhenUsed="0"/>
-    <w:lsdException w:name="Dark List Accent 6" w:semiHidden="0" w:uiPriority="70" w:unhideWhenUsed="0"/>
-    <w:lsdException w:name="Colorful Shading Accent 6" w:semiHidden="0" w:uiPriority="71" w:unhideWhenUsed="0"/>
-    <w:lsdException w:name="Colorful List Accent 6" w:semiHidden="0" w:uiPriority="72" w:unhideWhenUsed="0"/>
-    <w:lsdException w:name="Colorful Grid Accent 6" w:semiHidden="0" w:uiPriority="73" w:unhideWhenUsed="0"/>
-    <w:lsdException w:name="Subtle Emphasis" w:semiHidden="0" w:uiPriority="19" w:unhideWhenUsed="0" w:qFormat="1"/>
-    <w:lsdException w:name="Intense Emphasis" w:semiHidden="0" w:uiPriority="21" w:unhideWhenUsed="0" w:qFormat="1"/>
-    <w:lsdException w:name="Subtle Reference" w:semiHidden="0" w:uiPriority="31" w:unhideWhenUsed="0" w:qFormat="1"/>
-    <w:lsdException w:name="Intense Reference" w:semiHidden="0" w:uiPriority="32" w:unhideWhenUsed="0" w:qFormat="1"/>
-    <w:lsdException w:name="Book Title" w:semiHidden="0" w:uiPriority="33" w:unhideWhenUsed="0" w:qFormat="1"/>
-    <w:lsdException w:name="Bibliography" w:uiPriority="37"/>
-    <w:lsdException w:name="TOC Heading" w:uiPriority="39" w:qFormat="1"/>
-  </w:latentStyles>
-  <w:style w:type="paragraph" w:default="1" w:styleId="Normal">
-    <w:name w:val="Normal"/>
-    <w:qFormat/>
-    <w:rsid w:val="00C21E52"/>
-  </w:style>
-  <w:style w:type="paragraph" w:styleId="Ttulo1">
-    <w:name w:val="heading 1"/>
-    <w:basedOn w:val="Normal"/>
-    <w:next w:val="Normal"/>
-    <w:uiPriority w:val="9"/>
-    <w:qFormat/>
-    <w:pPr>
-      <w:keepNext/>
-      <w:keepLines/>
-      <w:ind w:left="720" w:hanging="360"/>
-      <w:outlineLvl w:val="0"/>
-    </w:pPr>
-    <w:rPr>
-      <w:rFonts w:ascii="Times New Roman" w:eastAsia="Times New Roman" w:hAnsi="Times New Roman" w:cs="Times New Roman"/>
-      <w:color w:val="38761D"/>
-      <w:sz w:val="32"/>
-      <w:szCs w:val="32"/>
-    </w:rPr>
-  </w:style>
-  <w:style w:type="paragraph" w:styleId="Ttulo2">
-    <w:name w:val="heading 2"/>
-    <w:basedOn w:val="Normal"/>
-    <w:next w:val="Normal"/>
-    <w:link w:val="Ttulo2Car"/>
-    <w:uiPriority w:val="9"/>
-    <w:unhideWhenUsed/>
-    <w:qFormat/>
-    <w:pPr>
-      <w:keepNext/>
-      <w:keepLines/>
-      <w:ind w:left="1440" w:hanging="360"/>
-      <w:jc w:val="both"/>
-      <w:outlineLvl w:val="1"/>
-    </w:pPr>
-    <w:rPr>
-      <w:rFonts w:ascii="Times New Roman" w:eastAsia="Times New Roman" w:hAnsi="Times New Roman" w:cs="Times New Roman"/>
-      <w:color w:val="38761D"/>
-      <w:sz w:val="28"/>
-      <w:szCs w:val="28"/>
-    </w:rPr>
-  </w:style>
-  <w:style w:type="paragraph" w:styleId="Ttulo3">
-    <w:name w:val="heading 3"/>
-    <w:basedOn w:val="Normal"/>
-    <w:next w:val="Normal"/>
-    <w:uiPriority w:val="9"/>
-    <w:unhideWhenUsed/>
-    <w:qFormat/>
-    <w:pPr>
-      <w:keepNext/>
-      <w:keepLines/>
-      <w:spacing w:line="240" w:lineRule="auto"/>
-      <w:outlineLvl w:val="2"/>
-    </w:pPr>
-    <w:rPr>
-      <w:rFonts w:ascii="Times New Roman" w:eastAsia="Times New Roman" w:hAnsi="Times New Roman" w:cs="Times New Roman"/>
-      <w:color w:val="666666"/>
-      <w:sz w:val="16"/>
-      <w:szCs w:val="16"/>
-    </w:rPr>
-  </w:style>
-  <w:style w:type="paragraph" w:styleId="Ttulo4">
-    <w:name w:val="heading 4"/>
-    <w:basedOn w:val="Normal"/>
-    <w:next w:val="Normal"/>
-    <w:uiPriority w:val="9"/>
-    <w:unhideWhenUsed/>
-    <w:qFormat/>
-    <w:pPr>
-      <w:keepNext/>
-      <w:keepLines/>
-      <w:ind w:left="720"/>
-      <w:jc w:val="center"/>
-      <w:outlineLvl w:val="3"/>
-    </w:pPr>
-    <w:rPr>
-      <w:i/>
-      <w:color w:val="666666"/>
-      <w:sz w:val="24"/>
-      <w:szCs w:val="24"/>
-    </w:rPr>
-  </w:style>
-  <w:style w:type="paragraph" w:styleId="Ttulo5">
-    <w:name w:val="heading 5"/>
-    <w:basedOn w:val="Normal"/>
-    <w:next w:val="Normal"/>
-    <w:uiPriority w:val="9"/>
-    <w:semiHidden/>
-    <w:unhideWhenUsed/>
-    <w:qFormat/>
-    <w:pPr>
-      <w:keepNext/>
-      <w:keepLines/>
-      <w:spacing w:before="240" w:after="80"/>
-      <w:outlineLvl w:val="4"/>
-    </w:pPr>
-    <w:rPr>
-      <w:color w:val="666666"/>
-    </w:rPr>
-  </w:style>
-  <w:style w:type="paragraph" w:styleId="Ttulo6">
-    <w:name w:val="heading 6"/>
-    <w:basedOn w:val="Normal"/>
-    <w:next w:val="Normal"/>
-    <w:uiPriority w:val="9"/>
-    <w:semiHidden/>
-    <w:unhideWhenUsed/>
-    <w:qFormat/>
-    <w:pPr>
-      <w:keepNext/>
-      <w:keepLines/>
-      <w:spacing w:before="240" w:after="80"/>
-      <w:outlineLvl w:val="5"/>
-    </w:pPr>
-    <w:rPr>
-      <w:i/>
-      <w:color w:val="666666"/>
-    </w:rPr>
-  </w:style>
-  <w:style w:type="character" w:default="1" w:styleId="Fuentedeprrafopredeter">
-    <w:name w:val="Default Paragraph Font"/>
-    <w:uiPriority w:val="1"/>
-    <w:semiHidden/>
-    <w:unhideWhenUsed/>
-  </w:style>
-  <w:style w:type="table" w:default="1" w:styleId="Tablanormal">
-    <w:name w:val="Normal Table"/>
-    <w:uiPriority w:val="99"/>
-    <w:semiHidden/>
-    <w:unhideWhenUsed/>
-    <w:tblPr>
-      <w:tblInd w:w="0" w:type="dxa"/>
-      <w:tblCellMar>
-        <w:top w:w="0" w:type="dxa"/>
-        <w:left w:w="108" w:type="dxa"/>
-        <w:bottom w:w="0" w:type="dxa"/>
-        <w:right w:w="108" w:type="dxa"/>
-      </w:tblCellMar>
-    </w:tblPr>
-  </w:style>
-  <w:style w:type="numbering" w:default="1" w:styleId="Sinlista">
-    <w:name w:val="No List"/>
-    <w:uiPriority w:val="99"/>
-    <w:semiHidden/>
-    <w:unhideWhenUsed/>
-  </w:style>
-  <w:style w:type="table" w:customStyle="1" w:styleId="TableNormal">
-    <w:name w:val="Table Normal"/>
-    <w:tblPr>
-      <w:tblCellMar>
-        <w:top w:w="0" w:type="dxa"/>
-        <w:left w:w="0" w:type="dxa"/>
-        <w:bottom w:w="0" w:type="dxa"/>
-        <w:right w:w="0" w:type="dxa"/>
-      </w:tblCellMar>
-    </w:tblPr>
-  </w:style>
-  <w:style w:type="paragraph" w:styleId="Ttulo">
-    <w:name w:val="Title"/>
-    <w:basedOn w:val="Normal"/>
-    <w:next w:val="Normal"/>
-    <w:uiPriority w:val="10"/>
-    <w:qFormat/>
-    <w:pPr>
-      <w:keepNext/>
-      <w:keepLines/>
-      <w:spacing w:after="60"/>
-    </w:pPr>
-    <w:rPr>
-      <w:sz w:val="52"/>
-      <w:szCs w:val="52"/>
-    </w:rPr>
-  </w:style>
-  <w:style w:type="paragraph" w:styleId="Subttulo">
-    <w:name w:val="Subtitle"/>
-    <w:basedOn w:val="Normal"/>
-    <w:next w:val="Normal"/>
-    <w:uiPriority w:val="11"/>
-    <w:qFormat/>
-    <w:pPr>
-      <w:keepNext/>
-      <w:keepLines/>
-      <w:spacing w:after="320"/>
-    </w:pPr>
-    <w:rPr>
-      <w:color w:val="666666"/>
-      <w:sz w:val="30"/>
-      <w:szCs w:val="30"/>
-    </w:rPr>
-  </w:style>
-  <w:style w:type="table" w:customStyle="1" w:styleId="a">
-    <w:basedOn w:val="TableNormal"/>
-    <w:tblPr>
-      <w:tblStyleRowBandSize w:val="1"/>
-      <w:tblStyleColBandSize w:val="1"/>
-      <w:tblCellMar>
-        <w:top w:w="100" w:type="dxa"/>
-        <w:left w:w="100" w:type="dxa"/>
-        <w:bottom w:w="100" w:type="dxa"/>
-        <w:right w:w="100" w:type="dxa"/>
-      </w:tblCellMar>
-    </w:tblPr>
-  </w:style>
-  <w:style w:type="table" w:customStyle="1" w:styleId="a0">
-    <w:basedOn w:val="TableNormal"/>
-    <w:tblPr>
-      <w:tblStyleRowBandSize w:val="1"/>
-      <w:tblStyleColBandSize w:val="1"/>
-      <w:tblCellMar>
-        <w:top w:w="100" w:type="dxa"/>
-        <w:left w:w="100" w:type="dxa"/>
-        <w:bottom w:w="100" w:type="dxa"/>
-        <w:right w:w="100" w:type="dxa"/>
-      </w:tblCellMar>
-    </w:tblPr>
-  </w:style>
-  <w:style w:type="table" w:customStyle="1" w:styleId="a1">
-    <w:basedOn w:val="TableNormal"/>
-    <w:tblPr>
-      <w:tblStyleRowBandSize w:val="1"/>
-      <w:tblStyleColBandSize w:val="1"/>
-      <w:tblCellMar>
-        <w:top w:w="100" w:type="dxa"/>
-        <w:left w:w="100" w:type="dxa"/>
-        <w:bottom w:w="100" w:type="dxa"/>
-        <w:right w:w="100" w:type="dxa"/>
-      </w:tblCellMar>
-    </w:tblPr>
-  </w:style>
-  <w:style w:type="table" w:customStyle="1" w:styleId="a2">
-    <w:basedOn w:val="TableNormal"/>
-    <w:tblPr>
-      <w:tblStyleRowBandSize w:val="1"/>
-      <w:tblStyleColBandSize w:val="1"/>
-      <w:tblCellMar>
-        <w:top w:w="100" w:type="dxa"/>
-        <w:left w:w="100" w:type="dxa"/>
-        <w:bottom w:w="100" w:type="dxa"/>
-        <w:right w:w="100" w:type="dxa"/>
-      </w:tblCellMar>
-    </w:tblPr>
-  </w:style>
-  <w:style w:type="table" w:customStyle="1" w:styleId="a3">
-    <w:basedOn w:val="TableNormal"/>
-    <w:tblPr>
-      <w:tblStyleRowBandSize w:val="1"/>
-      <w:tblStyleColBandSize w:val="1"/>
-      <w:tblCellMar>
-        <w:top w:w="100" w:type="dxa"/>
-        <w:left w:w="100" w:type="dxa"/>
-        <w:bottom w:w="100" w:type="dxa"/>
-        <w:right w:w="100" w:type="dxa"/>
-      </w:tblCellMar>
-    </w:tblPr>
-  </w:style>
-  <w:style w:type="table" w:customStyle="1" w:styleId="a4">
-    <w:basedOn w:val="TableNormal"/>
-    <w:tblPr>
-      <w:tblStyleRowBandSize w:val="1"/>
-      <w:tblStyleColBandSize w:val="1"/>
-      <w:tblCellMar>
-        <w:top w:w="100" w:type="dxa"/>
-        <w:left w:w="100" w:type="dxa"/>
-        <w:bottom w:w="100" w:type="dxa"/>
-        <w:right w:w="100" w:type="dxa"/>
-      </w:tblCellMar>
-    </w:tblPr>
-  </w:style>
-  <w:style w:type="paragraph" w:styleId="TtulodeTDC">
-    <w:name w:val="TOC Heading"/>
-    <w:basedOn w:val="Ttulo1"/>
-    <w:next w:val="Normal"/>
-    <w:uiPriority w:val="39"/>
-    <w:unhideWhenUsed/>
-    <w:qFormat/>
-    <w:rsid w:val="00590688"/>
-    <w:pPr>
-      <w:spacing w:before="240" w:line="259" w:lineRule="auto"/>
-      <w:ind w:left="0" w:firstLine="0"/>
-      <w:outlineLvl w:val="9"/>
-    </w:pPr>
-    <w:rPr>
-      <w:rFonts w:asciiTheme="majorHAnsi" w:eastAsiaTheme="majorEastAsia" w:hAnsiTheme="majorHAnsi" w:cstheme="majorBidi"/>
-      <w:color w:val="365F91" w:themeColor="accent1" w:themeShade="BF"/>
-      <w:lang w:val="es-ES"/>
-    </w:rPr>
-  </w:style>
-  <w:style w:type="paragraph" w:styleId="TDC3">
-    <w:name w:val="toc 3"/>
-    <w:basedOn w:val="Normal"/>
-    <w:next w:val="Normal"/>
-    <w:autoRedefine/>
-    <w:uiPriority w:val="39"/>
-    <w:unhideWhenUsed/>
-    <w:rsid w:val="00590688"/>
-    <w:pPr>
-      <w:spacing w:after="100"/>
-      <w:ind w:left="440"/>
-    </w:pPr>
-  </w:style>
-  <w:style w:type="paragraph" w:styleId="TDC1">
-    <w:name w:val="toc 1"/>
-    <w:basedOn w:val="Normal"/>
-    <w:next w:val="Normal"/>
-    <w:autoRedefine/>
-    <w:uiPriority w:val="39"/>
-    <w:unhideWhenUsed/>
-    <w:rsid w:val="00F21DCB"/>
-    <w:pPr>
-      <w:tabs>
-        <w:tab w:val="left" w:pos="440"/>
-        <w:tab w:val="right" w:leader="dot" w:pos="9019"/>
-      </w:tabs>
-      <w:spacing w:after="100"/>
-    </w:pPr>
-    <w:rPr>
-      <w:b/>
-      <w:bCs/>
-      <w:noProof/>
-    </w:rPr>
-  </w:style>
-  <w:style w:type="paragraph" w:styleId="TDC2">
-    <w:name w:val="toc 2"/>
-    <w:basedOn w:val="Normal"/>
-    <w:next w:val="Normal"/>
-    <w:autoRedefine/>
-    <w:uiPriority w:val="39"/>
-    <w:unhideWhenUsed/>
-    <w:rsid w:val="00590688"/>
-    <w:pPr>
-      <w:spacing w:after="100"/>
-      <w:ind w:left="220"/>
-    </w:pPr>
-  </w:style>
-  <w:style w:type="character" w:styleId="Hipervnculo">
-    <w:name w:val="Hyperlink"/>
-    <w:basedOn w:val="Fuentedeprrafopredeter"/>
-    <w:uiPriority w:val="99"/>
-    <w:unhideWhenUsed/>
-    <w:rsid w:val="00590688"/>
-    <w:rPr>
-      <w:color w:val="0000FF" w:themeColor="hyperlink"/>
-      <w:u w:val="single"/>
-    </w:rPr>
-  </w:style>
-  <w:style w:type="paragraph" w:styleId="Encabezado">
-    <w:name w:val="header"/>
-    <w:basedOn w:val="Normal"/>
-    <w:link w:val="EncabezadoCar"/>
-    <w:uiPriority w:val="99"/>
-    <w:unhideWhenUsed/>
-    <w:rsid w:val="00E734AB"/>
-    <w:pPr>
-      <w:tabs>
-        <w:tab w:val="center" w:pos="4252"/>
-        <w:tab w:val="right" w:pos="8504"/>
-      </w:tabs>
-      <w:spacing w:line="240" w:lineRule="auto"/>
-    </w:pPr>
-  </w:style>
-  <w:style w:type="character" w:customStyle="1" w:styleId="EncabezadoCar">
-    <w:name w:val="Encabezado Car"/>
-    <w:basedOn w:val="Fuentedeprrafopredeter"/>
-    <w:link w:val="Encabezado"/>
-    <w:uiPriority w:val="99"/>
-    <w:rsid w:val="00E734AB"/>
-  </w:style>
-  <w:style w:type="paragraph" w:styleId="Piedepgina">
-    <w:name w:val="footer"/>
-    <w:basedOn w:val="Normal"/>
-    <w:link w:val="PiedepginaCar"/>
-    <w:uiPriority w:val="99"/>
-    <w:unhideWhenUsed/>
-    <w:rsid w:val="00E734AB"/>
-    <w:pPr>
-      <w:tabs>
-        <w:tab w:val="center" w:pos="4252"/>
-        <w:tab w:val="right" w:pos="8504"/>
-      </w:tabs>
-      <w:spacing w:line="240" w:lineRule="auto"/>
-    </w:pPr>
-  </w:style>
-  <w:style w:type="character" w:customStyle="1" w:styleId="PiedepginaCar">
-    <w:name w:val="Pie de página Car"/>
-    <w:basedOn w:val="Fuentedeprrafopredeter"/>
-    <w:link w:val="Piedepgina"/>
-    <w:uiPriority w:val="99"/>
-    <w:rsid w:val="00E734AB"/>
-  </w:style>
-  <w:style w:type="paragraph" w:styleId="Epgrafe">
+  <w:style w:type="paragraph" w:styleId="Descripcin">
     <w:name w:val="caption"/>
     <w:basedOn w:val="Normal"/>
     <w:next w:val="Normal"/>

</xml_diff>

<commit_message>
un poco de orden para la Preentrega - Agosto 2021
</commit_message>
<xml_diff>
--- a/Documentacion/EGR - SISTEMA DE GESTIÓN DE MANTENIMIENTO HOSPITAL SOMMER.docx
+++ b/Documentacion/EGR - SISTEMA DE GESTIÓN DE MANTENIMIENTO HOSPITAL SOMMER.docx
@@ -238,7 +238,7 @@
       </w:pPr>
       <w:r>
         <w:pict w14:anchorId="7B91951E">
-          <v:rect id="_x0000_i1156" style="width:0;height:1.5pt" o:hralign="center" o:hrstd="t" o:hr="t" fillcolor="#a0a0a0" stroked="f"/>
+          <v:rect id="_x0000_i1025" style="width:0;height:1.5pt" o:hralign="center" o:hrstd="t" o:hr="t" fillcolor="#a0a0a0" stroked="f"/>
         </w:pict>
       </w:r>
     </w:p>
@@ -3568,8 +3568,8 @@
         </w:numPr>
       </w:pPr>
       <w:bookmarkStart w:id="8" w:name="_x338hq8cefq" w:colFirst="0" w:colLast="0"/>
-      <w:bookmarkStart w:id="9" w:name="_Hlk77791371"/>
-      <w:bookmarkStart w:id="10" w:name="_Toc77793059"/>
+      <w:bookmarkStart w:id="9" w:name="_Toc77793059"/>
+      <w:bookmarkStart w:id="10" w:name="_Hlk77791371"/>
       <w:bookmarkEnd w:id="8"/>
       <w:r>
         <w:rPr>
@@ -3580,7 +3580,7 @@
       <w:r>
         <w:t>BJETIVOS</w:t>
       </w:r>
-      <w:bookmarkEnd w:id="10"/>
+      <w:bookmarkEnd w:id="9"/>
     </w:p>
     <w:p>
       <w:pPr>
@@ -3589,7 +3589,7 @@
       </w:pPr>
       <w:r>
         <w:pict w14:anchorId="1B12996F">
-          <v:rect id="_x0000_i1157" style="width:0;height:1.5pt" o:hralign="center" o:hrstd="t" o:hr="t" fillcolor="#a0a0a0" stroked="f"/>
+          <v:rect id="_x0000_i1026" style="width:0;height:1.5pt" o:hralign="center" o:hrstd="t" o:hr="t" fillcolor="#a0a0a0" stroked="f"/>
         </w:pict>
       </w:r>
     </w:p>
@@ -3602,7 +3602,7 @@
         <w:t>El Documento Especificación General de Requerimientos (EGR) tiene el objetivo de recolectar los requerimientos del sistema a desarrollar. Esto incluye requerimientos funcionales y no funcionales del producto y aspectos importantes del contexto del proyecto que pueden afectar el desarrollo del producto.</w:t>
       </w:r>
     </w:p>
-    <w:bookmarkEnd w:id="9"/>
+    <w:bookmarkEnd w:id="10"/>
     <w:p>
       <w:pPr>
         <w:jc w:val="both"/>
@@ -3632,7 +3632,7 @@
       </w:pPr>
       <w:r>
         <w:pict w14:anchorId="339502C7">
-          <v:rect id="_x0000_i1158" style="width:0;height:1.5pt" o:hralign="center" o:hrstd="t" o:hr="t" fillcolor="#a0a0a0" stroked="f"/>
+          <v:rect id="_x0000_i1027" style="width:0;height:1.5pt" o:hralign="center" o:hrstd="t" o:hr="t" fillcolor="#a0a0a0" stroked="f"/>
         </w:pict>
       </w:r>
     </w:p>
@@ -3879,7 +3879,21 @@
                   <w:color w:val="1155CC"/>
                   <w:u w:val="single"/>
                 </w:rPr>
-                <w:t>Anexo II.docx</w:t>
+                <w:t>Anexo II.do</w:t>
+              </w:r>
+              <w:r>
+                <w:rPr>
+                  <w:color w:val="1155CC"/>
+                  <w:u w:val="single"/>
+                </w:rPr>
+                <w:t>c</w:t>
+              </w:r>
+              <w:r>
+                <w:rPr>
+                  <w:color w:val="1155CC"/>
+                  <w:u w:val="single"/>
+                </w:rPr>
+                <w:t>x</w:t>
               </w:r>
             </w:hyperlink>
           </w:p>
@@ -3970,7 +3984,21 @@
                   <w:color w:val="1155CC"/>
                   <w:u w:val="single"/>
                 </w:rPr>
-                <w:t>Anexo III.docx</w:t>
+                <w:t>Anexo III</w:t>
+              </w:r>
+              <w:r>
+                <w:rPr>
+                  <w:color w:val="1155CC"/>
+                  <w:u w:val="single"/>
+                </w:rPr>
+                <w:t>.</w:t>
+              </w:r>
+              <w:r>
+                <w:rPr>
+                  <w:color w:val="1155CC"/>
+                  <w:u w:val="single"/>
+                </w:rPr>
+                <w:t>docx</w:t>
               </w:r>
             </w:hyperlink>
           </w:p>
@@ -4057,7 +4085,7 @@
       </w:pPr>
       <w:r>
         <w:pict w14:anchorId="769862C2">
-          <v:rect id="_x0000_i1159" style="width:0;height:1.5pt" o:hralign="center" o:hrstd="t" o:hr="t" fillcolor="#a0a0a0" stroked="f"/>
+          <v:rect id="_x0000_i1028" style="width:0;height:1.5pt" o:hralign="center" o:hrstd="t" o:hr="t" fillcolor="#a0a0a0" stroked="f"/>
         </w:pict>
       </w:r>
     </w:p>
@@ -4381,7 +4409,7 @@
       </w:pPr>
       <w:r>
         <w:pict w14:anchorId="4F119DD8">
-          <v:rect id="_x0000_i1160" style="width:0;height:1.5pt" o:hralign="center" o:hrstd="t" o:hr="t" fillcolor="#a0a0a0" stroked="f"/>
+          <v:rect id="_x0000_i1029" style="width:0;height:1.5pt" o:hralign="center" o:hrstd="t" o:hr="t" fillcolor="#a0a0a0" stroked="f"/>
         </w:pict>
       </w:r>
     </w:p>
@@ -4786,7 +4814,7 @@
       </w:pPr>
       <w:r>
         <w:pict w14:anchorId="71E13A90">
-          <v:rect id="_x0000_i1161" style="width:0;height:1.5pt" o:hralign="center" o:hrstd="t" o:hr="t" fillcolor="#a0a0a0" stroked="f"/>
+          <v:rect id="_x0000_i1030" style="width:0;height:1.5pt" o:hralign="center" o:hrstd="t" o:hr="t" fillcolor="#a0a0a0" stroked="f"/>
         </w:pict>
       </w:r>
     </w:p>
@@ -4816,7 +4844,7 @@
       </w:pPr>
       <w:r>
         <w:pict w14:anchorId="68909102">
-          <v:rect id="_x0000_i1162" style="width:0;height:1.5pt" o:hralign="center" o:hrstd="t" o:hr="t" fillcolor="#a0a0a0" stroked="f"/>
+          <v:rect id="_x0000_i1031" style="width:0;height:1.5pt" o:hralign="center" o:hrstd="t" o:hr="t" fillcolor="#a0a0a0" stroked="f"/>
         </w:pict>
       </w:r>
     </w:p>
@@ -4869,7 +4897,7 @@
       </w:pPr>
       <w:r>
         <w:pict w14:anchorId="0D17ECBF">
-          <v:rect id="_x0000_i1163" style="width:0;height:1.5pt" o:hralign="center" o:hrstd="t" o:hr="t" fillcolor="#a0a0a0" stroked="f"/>
+          <v:rect id="_x0000_i1032" style="width:0;height:1.5pt" o:hralign="center" o:hrstd="t" o:hr="t" fillcolor="#a0a0a0" stroked="f"/>
         </w:pict>
       </w:r>
     </w:p>
@@ -4922,7 +4950,7 @@
       </w:pPr>
       <w:r>
         <w:pict w14:anchorId="69E207E4">
-          <v:rect id="_x0000_i1164" style="width:0;height:1.5pt" o:hralign="center" o:hrstd="t" o:hr="t" fillcolor="#a0a0a0" stroked="f"/>
+          <v:rect id="_x0000_i1033" style="width:0;height:1.5pt" o:hralign="center" o:hrstd="t" o:hr="t" fillcolor="#a0a0a0" stroked="f"/>
         </w:pict>
       </w:r>
     </w:p>
@@ -4949,7 +4977,7 @@
       </w:pPr>
       <w:r>
         <w:pict w14:anchorId="1F55B1FD">
-          <v:rect id="_x0000_i1165" style="width:0;height:1.5pt" o:hralign="center" o:hrstd="t" o:hr="t" fillcolor="#a0a0a0" stroked="f"/>
+          <v:rect id="_x0000_i1034" style="width:0;height:1.5pt" o:hralign="center" o:hrstd="t" o:hr="t" fillcolor="#a0a0a0" stroked="f"/>
         </w:pict>
       </w:r>
     </w:p>
@@ -4994,7 +5022,7 @@
       </w:pPr>
       <w:r>
         <w:pict w14:anchorId="3599E990">
-          <v:rect id="_x0000_i1166" style="width:0;height:1.5pt" o:hralign="center" o:hrstd="t" o:hr="t" fillcolor="#a0a0a0" stroked="f"/>
+          <v:rect id="_x0000_i1035" style="width:0;height:1.5pt" o:hralign="center" o:hrstd="t" o:hr="t" fillcolor="#a0a0a0" stroked="f"/>
         </w:pict>
       </w:r>
     </w:p>
@@ -5042,7 +5070,7 @@
       </w:pPr>
       <w:r>
         <w:pict w14:anchorId="6CA20B0F">
-          <v:rect id="_x0000_i1167" style="width:0;height:1.5pt" o:hralign="center" o:hrstd="t" o:hr="t" fillcolor="#a0a0a0" stroked="f"/>
+          <v:rect id="_x0000_i1036" style="width:0;height:1.5pt" o:hralign="center" o:hrstd="t" o:hr="t" fillcolor="#a0a0a0" stroked="f"/>
         </w:pict>
       </w:r>
     </w:p>
@@ -5118,7 +5146,7 @@
       </w:pPr>
       <w:r>
         <w:pict w14:anchorId="1F8F1ECF">
-          <v:rect id="_x0000_i1168" style="width:0;height:1.5pt" o:hralign="center" o:hrstd="t" o:hr="t" fillcolor="#a0a0a0" stroked="f"/>
+          <v:rect id="_x0000_i1037" style="width:0;height:1.5pt" o:hralign="center" o:hrstd="t" o:hr="t" fillcolor="#a0a0a0" stroked="f"/>
         </w:pict>
       </w:r>
     </w:p>
@@ -5200,7 +5228,7 @@
       </w:pPr>
       <w:r>
         <w:pict w14:anchorId="509DB574">
-          <v:rect id="_x0000_i1169" style="width:0;height:1.5pt" o:hralign="center" o:hrstd="t" o:hr="t" fillcolor="#a0a0a0" stroked="f"/>
+          <v:rect id="_x0000_i1038" style="width:0;height:1.5pt" o:hralign="center" o:hrstd="t" o:hr="t" fillcolor="#a0a0a0" stroked="f"/>
         </w:pict>
       </w:r>
     </w:p>
@@ -5230,7 +5258,7 @@
       </w:pPr>
       <w:r>
         <w:pict w14:anchorId="4D46FD34">
-          <v:rect id="_x0000_i1170" style="width:0;height:1.5pt" o:hralign="center" o:hrstd="t" o:hr="t" fillcolor="#a0a0a0" stroked="f"/>
+          <v:rect id="_x0000_i1039" style="width:0;height:1.5pt" o:hralign="center" o:hrstd="t" o:hr="t" fillcolor="#a0a0a0" stroked="f"/>
         </w:pict>
       </w:r>
     </w:p>
@@ -5589,7 +5617,7 @@
       </w:pPr>
       <w:r>
         <w:pict w14:anchorId="10A94619">
-          <v:rect id="_x0000_i1171" style="width:0;height:1.5pt" o:hralign="center" o:hrstd="t" o:hr="t" fillcolor="#a0a0a0" stroked="f"/>
+          <v:rect id="_x0000_i1040" style="width:0;height:1.5pt" o:hralign="center" o:hrstd="t" o:hr="t" fillcolor="#a0a0a0" stroked="f"/>
         </w:pict>
       </w:r>
     </w:p>
@@ -5985,7 +6013,7 @@
       </w:pPr>
       <w:r>
         <w:pict w14:anchorId="0F263154">
-          <v:rect id="_x0000_i1172" style="width:0;height:1.5pt" o:hralign="center" o:hrstd="t" o:hr="t" fillcolor="#a0a0a0" stroked="f"/>
+          <v:rect id="_x0000_i1041" style="width:0;height:1.5pt" o:hralign="center" o:hrstd="t" o:hr="t" fillcolor="#a0a0a0" stroked="f"/>
         </w:pict>
       </w:r>
     </w:p>
@@ -6075,7 +6103,7 @@
       </w:pPr>
       <w:r>
         <w:pict w14:anchorId="473F0B4D">
-          <v:rect id="_x0000_i1173" style="width:0;height:1.5pt" o:hralign="center" o:hrstd="t" o:hr="t" fillcolor="#a0a0a0" stroked="f"/>
+          <v:rect id="_x0000_i1042" style="width:0;height:1.5pt" o:hralign="center" o:hrstd="t" o:hr="t" fillcolor="#a0a0a0" stroked="f"/>
         </w:pict>
       </w:r>
       <w:r>
@@ -6090,7 +6118,27 @@
             <w:szCs w:val="28"/>
             <w:u w:val="single"/>
           </w:rPr>
-          <w:t>VER ANEXO I</w:t>
+          <w:t>VER A</w:t>
+        </w:r>
+        <w:r>
+          <w:rPr>
+            <w:b/>
+            <w:color w:val="1155CC"/>
+            <w:sz w:val="28"/>
+            <w:szCs w:val="28"/>
+            <w:u w:val="single"/>
+          </w:rPr>
+          <w:t>N</w:t>
+        </w:r>
+        <w:r>
+          <w:rPr>
+            <w:b/>
+            <w:color w:val="1155CC"/>
+            <w:sz w:val="28"/>
+            <w:szCs w:val="28"/>
+            <w:u w:val="single"/>
+          </w:rPr>
+          <w:t>EXO I</w:t>
         </w:r>
       </w:hyperlink>
     </w:p>
@@ -6123,7 +6171,7 @@
       </w:pPr>
       <w:r>
         <w:pict w14:anchorId="58A1741E">
-          <v:rect id="_x0000_i1174" style="width:0;height:1.5pt" o:hralign="center" o:hrstd="t" o:hr="t" fillcolor="#a0a0a0" stroked="f"/>
+          <v:rect id="_x0000_i1043" style="width:0;height:1.5pt" o:hralign="center" o:hrstd="t" o:hr="t" fillcolor="#a0a0a0" stroked="f"/>
         </w:pict>
       </w:r>
     </w:p>
@@ -6173,7 +6221,7 @@
       </w:pPr>
       <w:r>
         <w:pict w14:anchorId="44F0995C">
-          <v:rect id="_x0000_i1175" style="width:0;height:1.5pt" o:hralign="center" o:hrstd="t" o:hr="t" fillcolor="#a0a0a0" stroked="f"/>
+          <v:rect id="_x0000_i1044" style="width:0;height:1.5pt" o:hralign="center" o:hrstd="t" o:hr="t" fillcolor="#a0a0a0" stroked="f"/>
         </w:pict>
       </w:r>
     </w:p>
@@ -6190,7 +6238,27 @@
             <w:szCs w:val="28"/>
             <w:u w:val="single"/>
           </w:rPr>
-          <w:t>VER ANEXO III</w:t>
+          <w:t>VER A</w:t>
+        </w:r>
+        <w:r>
+          <w:rPr>
+            <w:b/>
+            <w:color w:val="1155CC"/>
+            <w:sz w:val="28"/>
+            <w:szCs w:val="28"/>
+            <w:u w:val="single"/>
+          </w:rPr>
+          <w:t>N</w:t>
+        </w:r>
+        <w:r>
+          <w:rPr>
+            <w:b/>
+            <w:color w:val="1155CC"/>
+            <w:sz w:val="28"/>
+            <w:szCs w:val="28"/>
+            <w:u w:val="single"/>
+          </w:rPr>
+          <w:t>EXO III</w:t>
         </w:r>
       </w:hyperlink>
     </w:p>
@@ -6217,7 +6285,7 @@
       </w:pPr>
       <w:r>
         <w:pict w14:anchorId="5D383EEE">
-          <v:rect id="_x0000_i1176" style="width:0;height:1.5pt" o:hralign="center" o:hrstd="t" o:hr="t" fillcolor="#a0a0a0" stroked="f"/>
+          <v:rect id="_x0000_i1045" style="width:0;height:1.5pt" o:hralign="center" o:hrstd="t" o:hr="t" fillcolor="#a0a0a0" stroked="f"/>
         </w:pict>
       </w:r>
     </w:p>
@@ -6286,7 +6354,7 @@
       </w:pPr>
       <w:r>
         <w:pict w14:anchorId="51D30880">
-          <v:rect id="_x0000_i1177" style="width:0;height:1.5pt" o:hralign="center" o:hrstd="t" o:hr="t" fillcolor="#a0a0a0" stroked="f"/>
+          <v:rect id="_x0000_i1046" style="width:0;height:1.5pt" o:hralign="center" o:hrstd="t" o:hr="t" fillcolor="#a0a0a0" stroked="f"/>
         </w:pict>
       </w:r>
     </w:p>
@@ -6312,7 +6380,7 @@
       </w:pPr>
       <w:r>
         <w:pict w14:anchorId="27FA00C0">
-          <v:rect id="_x0000_i1178" style="width:0;height:1.5pt" o:hralign="center" o:hrstd="t" o:hr="t" fillcolor="#a0a0a0" stroked="f"/>
+          <v:rect id="_x0000_i1047" style="width:0;height:1.5pt" o:hralign="center" o:hrstd="t" o:hr="t" fillcolor="#a0a0a0" stroked="f"/>
         </w:pict>
       </w:r>
     </w:p>
@@ -6425,7 +6493,7 @@
       </w:pPr>
       <w:r>
         <w:pict w14:anchorId="3CFB8EF5">
-          <v:rect id="_x0000_i1179" style="width:0;height:1.5pt" o:hralign="center" o:hrstd="t" o:hr="t" fillcolor="#a0a0a0" stroked="f"/>
+          <v:rect id="_x0000_i1048" style="width:0;height:1.5pt" o:hralign="center" o:hrstd="t" o:hr="t" fillcolor="#a0a0a0" stroked="f"/>
         </w:pict>
       </w:r>
     </w:p>
@@ -6794,7 +6862,7 @@
       </w:pPr>
       <w:r>
         <w:pict w14:anchorId="19A8123E">
-          <v:rect id="_x0000_i1180" style="width:0;height:1.5pt" o:hralign="center" o:hrstd="t" o:hr="t" fillcolor="#a0a0a0" stroked="f"/>
+          <v:rect id="_x0000_i1049" style="width:0;height:1.5pt" o:hralign="center" o:hrstd="t" o:hr="t" fillcolor="#a0a0a0" stroked="f"/>
         </w:pict>
       </w:r>
     </w:p>
@@ -6834,7 +6902,7 @@
       </w:pPr>
       <w:r>
         <w:pict w14:anchorId="5FD081B4">
-          <v:rect id="_x0000_i1181" style="width:0;height:1.5pt" o:hralign="center" o:hrstd="t" o:hr="t" fillcolor="#a0a0a0" stroked="f"/>
+          <v:rect id="_x0000_i1050" style="width:0;height:1.5pt" o:hralign="center" o:hrstd="t" o:hr="t" fillcolor="#a0a0a0" stroked="f"/>
         </w:pict>
       </w:r>
     </w:p>

</xml_diff>

<commit_message>
fix insumo repetido (nombre-descripcion) + egr 'reclamos' por 'pedidos'
</commit_message>
<xml_diff>
--- a/Documentacion/EGR - SISTEMA DE GESTIÓN DE MANTENIMIENTO HOSPITAL SOMMER.docx
+++ b/Documentacion/EGR - SISTEMA DE GESTIÓN DE MANTENIMIENTO HOSPITAL SOMMER.docx
@@ -3879,21 +3879,7 @@
                   <w:color w:val="1155CC"/>
                   <w:u w:val="single"/>
                 </w:rPr>
-                <w:t>Anexo II.do</w:t>
-              </w:r>
-              <w:r>
-                <w:rPr>
-                  <w:color w:val="1155CC"/>
-                  <w:u w:val="single"/>
-                </w:rPr>
-                <w:t>c</w:t>
-              </w:r>
-              <w:r>
-                <w:rPr>
-                  <w:color w:val="1155CC"/>
-                  <w:u w:val="single"/>
-                </w:rPr>
-                <w:t>x</w:t>
+                <w:t>Anexo II.docx</w:t>
               </w:r>
             </w:hyperlink>
           </w:p>
@@ -3984,21 +3970,7 @@
                   <w:color w:val="1155CC"/>
                   <w:u w:val="single"/>
                 </w:rPr>
-                <w:t>Anexo III</w:t>
-              </w:r>
-              <w:r>
-                <w:rPr>
-                  <w:color w:val="1155CC"/>
-                  <w:u w:val="single"/>
-                </w:rPr>
-                <w:t>.</w:t>
-              </w:r>
-              <w:r>
-                <w:rPr>
-                  <w:color w:val="1155CC"/>
-                  <w:u w:val="single"/>
-                </w:rPr>
-                <w:t>docx</w:t>
+                <w:t>Anexo III.docx</w:t>
               </w:r>
             </w:hyperlink>
           </w:p>
@@ -4987,7 +4959,13 @@
         <w:jc w:val="both"/>
       </w:pPr>
       <w:r>
-        <w:t>El usuario tiene a cargo la carga de los reclamos y es quien inicia y finaliza uno. Genera los informes periódicos y actualiza el calendario de actividades</w:t>
+        <w:t xml:space="preserve">El usuario tiene a cargo la carga de los </w:t>
+      </w:r>
+      <w:r>
+        <w:t>pedidos</w:t>
+      </w:r>
+      <w:r>
+        <w:t xml:space="preserve"> y es quien inicia y finaliza uno. Genera los informes periódicos y actualiza el calendario de actividades</w:t>
       </w:r>
       <w:r>
         <w:t>.</w:t>
@@ -6118,27 +6096,7 @@
             <w:szCs w:val="28"/>
             <w:u w:val="single"/>
           </w:rPr>
-          <w:t>VER A</w:t>
-        </w:r>
-        <w:r>
-          <w:rPr>
-            <w:b/>
-            <w:color w:val="1155CC"/>
-            <w:sz w:val="28"/>
-            <w:szCs w:val="28"/>
-            <w:u w:val="single"/>
-          </w:rPr>
-          <w:t>N</w:t>
-        </w:r>
-        <w:r>
-          <w:rPr>
-            <w:b/>
-            <w:color w:val="1155CC"/>
-            <w:sz w:val="28"/>
-            <w:szCs w:val="28"/>
-            <w:u w:val="single"/>
-          </w:rPr>
-          <w:t>EXO I</w:t>
+          <w:t>VER ANEXO I</w:t>
         </w:r>
       </w:hyperlink>
     </w:p>
@@ -6238,27 +6196,7 @@
             <w:szCs w:val="28"/>
             <w:u w:val="single"/>
           </w:rPr>
-          <w:t>VER A</w:t>
-        </w:r>
-        <w:r>
-          <w:rPr>
-            <w:b/>
-            <w:color w:val="1155CC"/>
-            <w:sz w:val="28"/>
-            <w:szCs w:val="28"/>
-            <w:u w:val="single"/>
-          </w:rPr>
-          <w:t>N</w:t>
-        </w:r>
-        <w:r>
-          <w:rPr>
-            <w:b/>
-            <w:color w:val="1155CC"/>
-            <w:sz w:val="28"/>
-            <w:szCs w:val="28"/>
-            <w:u w:val="single"/>
-          </w:rPr>
-          <w:t>EXO III</w:t>
+          <w:t>VER ANEXO III</w:t>
         </w:r>
       </w:hyperlink>
     </w:p>

</xml_diff>

<commit_message>
fix bug rol al desasignar todos los permisos
</commit_message>
<xml_diff>
--- a/Documentacion/EGR - SISTEMA DE GESTIÓN DE MANTENIMIENTO HOSPITAL SOMMER.docx
+++ b/Documentacion/EGR - SISTEMA DE GESTIÓN DE MANTENIMIENTO HOSPITAL SOMMER.docx
@@ -24,6 +24,7 @@
       <w:bookmarkStart w:id="1" w:name="_Toc13671195"/>
       <w:bookmarkStart w:id="2" w:name="_Toc13674191"/>
       <w:bookmarkStart w:id="3" w:name="_Toc77793057"/>
+      <w:bookmarkStart w:id="4" w:name="_Toc79432789"/>
       <w:bookmarkEnd w:id="0"/>
       <w:r>
         <w:rPr>
@@ -37,6 +38,7 @@
       <w:bookmarkEnd w:id="1"/>
       <w:bookmarkEnd w:id="2"/>
       <w:bookmarkEnd w:id="3"/>
+      <w:bookmarkEnd w:id="4"/>
     </w:p>
     <w:p>
       <w:pPr>
@@ -210,10 +212,10 @@
         <w:ind w:left="360" w:firstLine="360"/>
         <w:jc w:val="both"/>
       </w:pPr>
-      <w:bookmarkStart w:id="4" w:name="_xqtg0zheur1y" w:colFirst="0" w:colLast="0"/>
-      <w:bookmarkStart w:id="5" w:name="_Toc13671196"/>
-      <w:bookmarkStart w:id="6" w:name="_Toc13674192"/>
-      <w:bookmarkEnd w:id="4"/>
+      <w:bookmarkStart w:id="5" w:name="_xqtg0zheur1y" w:colFirst="0" w:colLast="0"/>
+      <w:bookmarkStart w:id="6" w:name="_Toc13671196"/>
+      <w:bookmarkStart w:id="7" w:name="_Toc13674192"/>
+      <w:bookmarkEnd w:id="5"/>
     </w:p>
     <w:p/>
     <w:p/>
@@ -223,14 +225,14 @@
         <w:ind w:left="360" w:firstLine="360"/>
         <w:jc w:val="both"/>
       </w:pPr>
-      <w:bookmarkStart w:id="7" w:name="_Toc77793058"/>
+      <w:bookmarkStart w:id="8" w:name="_Toc79432790"/>
       <w:r>
         <w:lastRenderedPageBreak/>
         <w:t>HISTORIAL DE CAMBIOS</w:t>
       </w:r>
-      <w:bookmarkEnd w:id="5"/>
       <w:bookmarkEnd w:id="6"/>
       <w:bookmarkEnd w:id="7"/>
+      <w:bookmarkEnd w:id="8"/>
     </w:p>
     <w:p>
       <w:pPr>
@@ -238,7 +240,7 @@
       </w:pPr>
       <w:r>
         <w:pict w14:anchorId="7B91951E">
-          <v:rect id="_x0000_i1025" style="width:0;height:1.5pt" o:hralign="center" o:hrstd="t" o:hr="t" fillcolor="#a0a0a0" stroked="f"/>
+          <v:rect id="_x0000_i1964" style="width:0;height:1.5pt" o:hralign="center" o:hrstd="t" o:hr="t" fillcolor="#a0a0a0" stroked="f"/>
         </w:pict>
       </w:r>
     </w:p>
@@ -1340,7 +1342,7 @@
               <w:lang w:eastAsia="es-AR"/>
             </w:rPr>
           </w:pPr>
-          <w:hyperlink w:anchor="_Toc77793058" w:history="1">
+          <w:hyperlink w:anchor="_Toc79432790" w:history="1">
             <w:r>
               <w:rPr>
                 <w:rStyle w:val="Hipervnculo"/>
@@ -1363,7 +1365,7 @@
               <w:rPr>
                 <w:webHidden/>
               </w:rPr>
-              <w:instrText xml:space="preserve"> PAGEREF _Toc77793058 \h </w:instrText>
+              <w:instrText xml:space="preserve"> PAGEREF _Toc79432790 \h </w:instrText>
             </w:r>
             <w:r>
               <w:rPr>
@@ -1400,7 +1402,7 @@
               <w:lang w:eastAsia="es-AR"/>
             </w:rPr>
           </w:pPr>
-          <w:hyperlink w:anchor="_Toc77793059" w:history="1">
+          <w:hyperlink w:anchor="_Toc79432791" w:history="1">
             <w:r>
               <w:rPr>
                 <w:rStyle w:val="Hipervnculo"/>
@@ -1445,7 +1447,7 @@
               <w:rPr>
                 <w:webHidden/>
               </w:rPr>
-              <w:instrText xml:space="preserve"> PAGEREF _Toc77793059 \h </w:instrText>
+              <w:instrText xml:space="preserve"> PAGEREF _Toc79432791 \h </w:instrText>
             </w:r>
             <w:r>
               <w:rPr>
@@ -1482,7 +1484,7 @@
               <w:lang w:eastAsia="es-AR"/>
             </w:rPr>
           </w:pPr>
-          <w:hyperlink w:anchor="_Toc77793060" w:history="1">
+          <w:hyperlink w:anchor="_Toc79432792" w:history="1">
             <w:r>
               <w:rPr>
                 <w:rStyle w:val="Hipervnculo"/>
@@ -1520,7 +1522,7 @@
               <w:rPr>
                 <w:webHidden/>
               </w:rPr>
-              <w:instrText xml:space="preserve"> PAGEREF _Toc77793060 \h </w:instrText>
+              <w:instrText xml:space="preserve"> PAGEREF _Toc79432792 \h </w:instrText>
             </w:r>
             <w:r>
               <w:rPr>
@@ -1557,7 +1559,7 @@
               <w:lang w:eastAsia="es-AR"/>
             </w:rPr>
           </w:pPr>
-          <w:hyperlink w:anchor="_Toc77793061" w:history="1">
+          <w:hyperlink w:anchor="_Toc79432793" w:history="1">
             <w:r>
               <w:rPr>
                 <w:rStyle w:val="Hipervnculo"/>
@@ -1595,7 +1597,7 @@
               <w:rPr>
                 <w:webHidden/>
               </w:rPr>
-              <w:instrText xml:space="preserve"> PAGEREF _Toc77793061 \h </w:instrText>
+              <w:instrText xml:space="preserve"> PAGEREF _Toc79432793 \h </w:instrText>
             </w:r>
             <w:r>
               <w:rPr>
@@ -1632,7 +1634,7 @@
               <w:lang w:eastAsia="es-AR"/>
             </w:rPr>
           </w:pPr>
-          <w:hyperlink w:anchor="_Toc77793062" w:history="1">
+          <w:hyperlink w:anchor="_Toc79432794" w:history="1">
             <w:r>
               <w:rPr>
                 <w:rStyle w:val="Hipervnculo"/>
@@ -1670,7 +1672,7 @@
               <w:rPr>
                 <w:webHidden/>
               </w:rPr>
-              <w:instrText xml:space="preserve"> PAGEREF _Toc77793062 \h </w:instrText>
+              <w:instrText xml:space="preserve"> PAGEREF _Toc79432794 \h </w:instrText>
             </w:r>
             <w:r>
               <w:rPr>
@@ -1707,7 +1709,7 @@
               <w:lang w:eastAsia="es-AR"/>
             </w:rPr>
           </w:pPr>
-          <w:hyperlink w:anchor="_Toc77793063" w:history="1">
+          <w:hyperlink w:anchor="_Toc79432795" w:history="1">
             <w:r>
               <w:rPr>
                 <w:rStyle w:val="Hipervnculo"/>
@@ -1745,7 +1747,7 @@
               <w:rPr>
                 <w:webHidden/>
               </w:rPr>
-              <w:instrText xml:space="preserve"> PAGEREF _Toc77793063 \h </w:instrText>
+              <w:instrText xml:space="preserve"> PAGEREF _Toc79432795 \h </w:instrText>
             </w:r>
             <w:r>
               <w:rPr>
@@ -1785,7 +1787,7 @@
               <w:lang w:eastAsia="es-AR"/>
             </w:rPr>
           </w:pPr>
-          <w:hyperlink w:anchor="_Toc77793064" w:history="1">
+          <w:hyperlink w:anchor="_Toc79432796" w:history="1">
             <w:r>
               <w:rPr>
                 <w:rStyle w:val="Hipervnculo"/>
@@ -1827,7 +1829,7 @@
                 <w:noProof/>
                 <w:webHidden/>
               </w:rPr>
-              <w:instrText xml:space="preserve"> PAGEREF _Toc77793064 \h </w:instrText>
+              <w:instrText xml:space="preserve"> PAGEREF _Toc79432796 \h </w:instrText>
             </w:r>
             <w:r>
               <w:rPr>
@@ -1871,7 +1873,7 @@
               <w:lang w:eastAsia="es-AR"/>
             </w:rPr>
           </w:pPr>
-          <w:hyperlink w:anchor="_Toc77793065" w:history="1">
+          <w:hyperlink w:anchor="_Toc79432797" w:history="1">
             <w:r>
               <w:rPr>
                 <w:rStyle w:val="Hipervnculo"/>
@@ -1913,7 +1915,7 @@
                 <w:noProof/>
                 <w:webHidden/>
               </w:rPr>
-              <w:instrText xml:space="preserve"> PAGEREF _Toc77793065 \h </w:instrText>
+              <w:instrText xml:space="preserve"> PAGEREF _Toc79432797 \h </w:instrText>
             </w:r>
             <w:r>
               <w:rPr>
@@ -1954,7 +1956,7 @@
               <w:lang w:eastAsia="es-AR"/>
             </w:rPr>
           </w:pPr>
-          <w:hyperlink w:anchor="_Toc77793066" w:history="1">
+          <w:hyperlink w:anchor="_Toc79432798" w:history="1">
             <w:r>
               <w:rPr>
                 <w:rStyle w:val="Hipervnculo"/>
@@ -1992,7 +1994,7 @@
               <w:rPr>
                 <w:webHidden/>
               </w:rPr>
-              <w:instrText xml:space="preserve"> PAGEREF _Toc77793066 \h </w:instrText>
+              <w:instrText xml:space="preserve"> PAGEREF _Toc79432798 \h </w:instrText>
             </w:r>
             <w:r>
               <w:rPr>
@@ -2032,7 +2034,7 @@
               <w:lang w:eastAsia="es-AR"/>
             </w:rPr>
           </w:pPr>
-          <w:hyperlink w:anchor="_Toc77793067" w:history="1">
+          <w:hyperlink w:anchor="_Toc79432799" w:history="1">
             <w:r>
               <w:rPr>
                 <w:rStyle w:val="Hipervnculo"/>
@@ -2074,7 +2076,7 @@
                 <w:noProof/>
                 <w:webHidden/>
               </w:rPr>
-              <w:instrText xml:space="preserve"> PAGEREF _Toc77793067 \h </w:instrText>
+              <w:instrText xml:space="preserve"> PAGEREF _Toc79432799 \h </w:instrText>
             </w:r>
             <w:r>
               <w:rPr>
@@ -2118,7 +2120,7 @@
               <w:lang w:eastAsia="es-AR"/>
             </w:rPr>
           </w:pPr>
-          <w:hyperlink w:anchor="_Toc77793068" w:history="1">
+          <w:hyperlink w:anchor="_Toc79432800" w:history="1">
             <w:r>
               <w:rPr>
                 <w:rStyle w:val="Hipervnculo"/>
@@ -2160,7 +2162,7 @@
                 <w:noProof/>
                 <w:webHidden/>
               </w:rPr>
-              <w:instrText xml:space="preserve"> PAGEREF _Toc77793068 \h </w:instrText>
+              <w:instrText xml:space="preserve"> PAGEREF _Toc79432800 \h </w:instrText>
             </w:r>
             <w:r>
               <w:rPr>
@@ -2204,7 +2206,7 @@
               <w:lang w:eastAsia="es-AR"/>
             </w:rPr>
           </w:pPr>
-          <w:hyperlink w:anchor="_Toc77793069" w:history="1">
+          <w:hyperlink w:anchor="_Toc79432801" w:history="1">
             <w:r>
               <w:rPr>
                 <w:rStyle w:val="Hipervnculo"/>
@@ -2246,7 +2248,7 @@
                 <w:noProof/>
                 <w:webHidden/>
               </w:rPr>
-              <w:instrText xml:space="preserve"> PAGEREF _Toc77793069 \h </w:instrText>
+              <w:instrText xml:space="preserve"> PAGEREF _Toc79432801 \h </w:instrText>
             </w:r>
             <w:r>
               <w:rPr>
@@ -2287,7 +2289,7 @@
               <w:lang w:eastAsia="es-AR"/>
             </w:rPr>
           </w:pPr>
-          <w:hyperlink w:anchor="_Toc77793070" w:history="1">
+          <w:hyperlink w:anchor="_Toc79432802" w:history="1">
             <w:r>
               <w:rPr>
                 <w:rStyle w:val="Hipervnculo"/>
@@ -2325,7 +2327,7 @@
               <w:rPr>
                 <w:webHidden/>
               </w:rPr>
-              <w:instrText xml:space="preserve"> PAGEREF _Toc77793070 \h </w:instrText>
+              <w:instrText xml:space="preserve"> PAGEREF _Toc79432802 \h </w:instrText>
             </w:r>
             <w:r>
               <w:rPr>
@@ -2362,7 +2364,7 @@
               <w:lang w:eastAsia="es-AR"/>
             </w:rPr>
           </w:pPr>
-          <w:hyperlink w:anchor="_Toc77793071" w:history="1">
+          <w:hyperlink w:anchor="_Toc79432803" w:history="1">
             <w:r>
               <w:rPr>
                 <w:rStyle w:val="Hipervnculo"/>
@@ -2400,7 +2402,7 @@
               <w:rPr>
                 <w:webHidden/>
               </w:rPr>
-              <w:instrText xml:space="preserve"> PAGEREF _Toc77793071 \h </w:instrText>
+              <w:instrText xml:space="preserve"> PAGEREF _Toc79432803 \h </w:instrText>
             </w:r>
             <w:r>
               <w:rPr>
@@ -2440,7 +2442,7 @@
               <w:lang w:eastAsia="es-AR"/>
             </w:rPr>
           </w:pPr>
-          <w:hyperlink w:anchor="_Toc77793072" w:history="1">
+          <w:hyperlink w:anchor="_Toc79432804" w:history="1">
             <w:r>
               <w:rPr>
                 <w:rStyle w:val="Hipervnculo"/>
@@ -2482,7 +2484,7 @@
                 <w:noProof/>
                 <w:webHidden/>
               </w:rPr>
-              <w:instrText xml:space="preserve"> PAGEREF _Toc77793072 \h </w:instrText>
+              <w:instrText xml:space="preserve"> PAGEREF _Toc79432804 \h </w:instrText>
             </w:r>
             <w:r>
               <w:rPr>
@@ -2526,7 +2528,7 @@
               <w:lang w:eastAsia="es-AR"/>
             </w:rPr>
           </w:pPr>
-          <w:hyperlink w:anchor="_Toc77793073" w:history="1">
+          <w:hyperlink w:anchor="_Toc79432805" w:history="1">
             <w:r>
               <w:rPr>
                 <w:rStyle w:val="Hipervnculo"/>
@@ -2568,7 +2570,7 @@
                 <w:noProof/>
                 <w:webHidden/>
               </w:rPr>
-              <w:instrText xml:space="preserve"> PAGEREF _Toc77793073 \h </w:instrText>
+              <w:instrText xml:space="preserve"> PAGEREF _Toc79432805 \h </w:instrText>
             </w:r>
             <w:r>
               <w:rPr>
@@ -2609,7 +2611,7 @@
               <w:lang w:eastAsia="es-AR"/>
             </w:rPr>
           </w:pPr>
-          <w:hyperlink w:anchor="_Toc77793074" w:history="1">
+          <w:hyperlink w:anchor="_Toc79432806" w:history="1">
             <w:r>
               <w:rPr>
                 <w:rStyle w:val="Hipervnculo"/>
@@ -2647,7 +2649,7 @@
               <w:rPr>
                 <w:webHidden/>
               </w:rPr>
-              <w:instrText xml:space="preserve"> PAGEREF _Toc77793074 \h </w:instrText>
+              <w:instrText xml:space="preserve"> PAGEREF _Toc79432806 \h </w:instrText>
             </w:r>
             <w:r>
               <w:rPr>
@@ -2684,7 +2686,7 @@
               <w:lang w:eastAsia="es-AR"/>
             </w:rPr>
           </w:pPr>
-          <w:hyperlink w:anchor="_Toc77793075" w:history="1">
+          <w:hyperlink w:anchor="_Toc79432807" w:history="1">
             <w:r>
               <w:rPr>
                 <w:rStyle w:val="Hipervnculo"/>
@@ -2722,7 +2724,7 @@
               <w:rPr>
                 <w:webHidden/>
               </w:rPr>
-              <w:instrText xml:space="preserve"> PAGEREF _Toc77793075 \h </w:instrText>
+              <w:instrText xml:space="preserve"> PAGEREF _Toc79432807 \h </w:instrText>
             </w:r>
             <w:r>
               <w:rPr>
@@ -2739,7 +2741,7 @@
               <w:rPr>
                 <w:webHidden/>
               </w:rPr>
-              <w:t>7</w:t>
+              <w:t>8</w:t>
             </w:r>
             <w:r>
               <w:rPr>
@@ -2759,7 +2761,7 @@
               <w:lang w:eastAsia="es-AR"/>
             </w:rPr>
           </w:pPr>
-          <w:hyperlink w:anchor="_Toc77793076" w:history="1">
+          <w:hyperlink w:anchor="_Toc79432808" w:history="1">
             <w:r>
               <w:rPr>
                 <w:rStyle w:val="Hipervnculo"/>
@@ -2797,7 +2799,7 @@
               <w:rPr>
                 <w:webHidden/>
               </w:rPr>
-              <w:instrText xml:space="preserve"> PAGEREF _Toc77793076 \h </w:instrText>
+              <w:instrText xml:space="preserve"> PAGEREF _Toc79432808 \h </w:instrText>
             </w:r>
             <w:r>
               <w:rPr>
@@ -2814,7 +2816,7 @@
               <w:rPr>
                 <w:webHidden/>
               </w:rPr>
-              <w:t>7</w:t>
+              <w:t>10</w:t>
             </w:r>
             <w:r>
               <w:rPr>
@@ -2834,7 +2836,7 @@
               <w:lang w:eastAsia="es-AR"/>
             </w:rPr>
           </w:pPr>
-          <w:hyperlink w:anchor="_Toc77793077" w:history="1">
+          <w:hyperlink w:anchor="_Toc79432809" w:history="1">
             <w:r>
               <w:rPr>
                 <w:rStyle w:val="Hipervnculo"/>
@@ -2854,7 +2856,7 @@
               <w:rPr>
                 <w:rStyle w:val="Hipervnculo"/>
               </w:rPr>
-              <w:t>REQUERIMIENTOS DE DATOS</w:t>
+              <w:t>MODELO DE FUNCIONES</w:t>
             </w:r>
             <w:r>
               <w:rPr>
@@ -2872,7 +2874,7 @@
               <w:rPr>
                 <w:webHidden/>
               </w:rPr>
-              <w:instrText xml:space="preserve"> PAGEREF _Toc77793077 \h </w:instrText>
+              <w:instrText xml:space="preserve"> PAGEREF _Toc79432809 \h </w:instrText>
             </w:r>
             <w:r>
               <w:rPr>
@@ -2889,7 +2891,7 @@
               <w:rPr>
                 <w:webHidden/>
               </w:rPr>
-              <w:t>7</w:t>
+              <w:t>10</w:t>
             </w:r>
             <w:r>
               <w:rPr>
@@ -2909,7 +2911,7 @@
               <w:lang w:eastAsia="es-AR"/>
             </w:rPr>
           </w:pPr>
-          <w:hyperlink w:anchor="_Toc77793078" w:history="1">
+          <w:hyperlink w:anchor="_Toc79432811" w:history="1">
             <w:r>
               <w:rPr>
                 <w:rStyle w:val="Hipervnculo"/>
@@ -2929,7 +2931,7 @@
               <w:rPr>
                 <w:rStyle w:val="Hipervnculo"/>
               </w:rPr>
-              <w:t>DOCUMENTACIÓN DE USUARIO</w:t>
+              <w:t>REQUERIMIENTOS DE DATOS</w:t>
             </w:r>
             <w:r>
               <w:rPr>
@@ -2947,7 +2949,7 @@
               <w:rPr>
                 <w:webHidden/>
               </w:rPr>
-              <w:instrText xml:space="preserve"> PAGEREF _Toc77793078 \h </w:instrText>
+              <w:instrText xml:space="preserve"> PAGEREF _Toc79432811 \h </w:instrText>
             </w:r>
             <w:r>
               <w:rPr>
@@ -2964,7 +2966,7 @@
               <w:rPr>
                 <w:webHidden/>
               </w:rPr>
-              <w:t>8</w:t>
+              <w:t>10</w:t>
             </w:r>
             <w:r>
               <w:rPr>
@@ -2984,7 +2986,7 @@
               <w:lang w:eastAsia="es-AR"/>
             </w:rPr>
           </w:pPr>
-          <w:hyperlink w:anchor="_Toc77793079" w:history="1">
+          <w:hyperlink w:anchor="_Toc79432812" w:history="1">
             <w:r>
               <w:rPr>
                 <w:rStyle w:val="Hipervnculo"/>
@@ -3004,6 +3006,81 @@
               <w:rPr>
                 <w:rStyle w:val="Hipervnculo"/>
               </w:rPr>
+              <w:t>DOCUMENTACIÓN DE USUARIO</w:t>
+            </w:r>
+            <w:r>
+              <w:rPr>
+                <w:webHidden/>
+              </w:rPr>
+              <w:tab/>
+            </w:r>
+            <w:r>
+              <w:rPr>
+                <w:webHidden/>
+              </w:rPr>
+              <w:fldChar w:fldCharType="begin"/>
+            </w:r>
+            <w:r>
+              <w:rPr>
+                <w:webHidden/>
+              </w:rPr>
+              <w:instrText xml:space="preserve"> PAGEREF _Toc79432812 \h </w:instrText>
+            </w:r>
+            <w:r>
+              <w:rPr>
+                <w:webHidden/>
+              </w:rPr>
+            </w:r>
+            <w:r>
+              <w:rPr>
+                <w:webHidden/>
+              </w:rPr>
+              <w:fldChar w:fldCharType="separate"/>
+            </w:r>
+            <w:r>
+              <w:rPr>
+                <w:webHidden/>
+              </w:rPr>
+              <w:t>10</w:t>
+            </w:r>
+            <w:r>
+              <w:rPr>
+                <w:webHidden/>
+              </w:rPr>
+              <w:fldChar w:fldCharType="end"/>
+            </w:r>
+          </w:hyperlink>
+        </w:p>
+        <w:p>
+          <w:pPr>
+            <w:pStyle w:val="TDC1"/>
+            <w:rPr>
+              <w:rFonts w:asciiTheme="minorHAnsi" w:eastAsiaTheme="minorEastAsia" w:hAnsiTheme="minorHAnsi" w:cstheme="minorBidi"/>
+              <w:b w:val="0"/>
+              <w:bCs w:val="0"/>
+              <w:lang w:eastAsia="es-AR"/>
+            </w:rPr>
+          </w:pPr>
+          <w:hyperlink w:anchor="_Toc79432813" w:history="1">
+            <w:r>
+              <w:rPr>
+                <w:rStyle w:val="Hipervnculo"/>
+              </w:rPr>
+              <w:t>15.</w:t>
+            </w:r>
+            <w:r>
+              <w:rPr>
+                <w:rFonts w:asciiTheme="minorHAnsi" w:eastAsiaTheme="minorEastAsia" w:hAnsiTheme="minorHAnsi" w:cstheme="minorBidi"/>
+                <w:b w:val="0"/>
+                <w:bCs w:val="0"/>
+                <w:lang w:eastAsia="es-AR"/>
+              </w:rPr>
+              <w:tab/>
+            </w:r>
+            <w:r>
+              <w:rPr>
+                <w:rStyle w:val="Hipervnculo"/>
+              </w:rPr>
               <w:t>CRITERIOS DE ACEPTACIÓN DE ENTREGABLES</w:t>
             </w:r>
             <w:r>
@@ -3022,7 +3099,7 @@
               <w:rPr>
                 <w:webHidden/>
               </w:rPr>
-              <w:instrText xml:space="preserve"> PAGEREF _Toc77793079 \h </w:instrText>
+              <w:instrText xml:space="preserve"> PAGEREF _Toc79432813 \h </w:instrText>
             </w:r>
             <w:r>
               <w:rPr>
@@ -3039,7 +3116,7 @@
               <w:rPr>
                 <w:webHidden/>
               </w:rPr>
-              <w:t>8</w:t>
+              <w:t>10</w:t>
             </w:r>
             <w:r>
               <w:rPr>
@@ -3062,13 +3139,13 @@
               <w:lang w:eastAsia="es-AR"/>
             </w:rPr>
           </w:pPr>
-          <w:hyperlink w:anchor="_Toc77793080" w:history="1">
+          <w:hyperlink w:anchor="_Toc79432814" w:history="1">
             <w:r>
               <w:rPr>
                 <w:rStyle w:val="Hipervnculo"/>
                 <w:noProof/>
               </w:rPr>
-              <w:t>14.1.</w:t>
+              <w:t>15.1.</w:t>
             </w:r>
             <w:r>
               <w:rPr>
@@ -3104,7 +3181,7 @@
                 <w:noProof/>
                 <w:webHidden/>
               </w:rPr>
-              <w:instrText xml:space="preserve"> PAGEREF _Toc77793080 \h </w:instrText>
+              <w:instrText xml:space="preserve"> PAGEREF _Toc79432814 \h </w:instrText>
             </w:r>
             <w:r>
               <w:rPr>
@@ -3124,7 +3201,7 @@
                 <w:noProof/>
                 <w:webHidden/>
               </w:rPr>
-              <w:t>8</w:t>
+              <w:t>10</w:t>
             </w:r>
             <w:r>
               <w:rPr>
@@ -3148,13 +3225,13 @@
               <w:lang w:eastAsia="es-AR"/>
             </w:rPr>
           </w:pPr>
-          <w:hyperlink w:anchor="_Toc77793081" w:history="1">
+          <w:hyperlink w:anchor="_Toc79432815" w:history="1">
             <w:r>
               <w:rPr>
                 <w:rStyle w:val="Hipervnculo"/>
                 <w:noProof/>
               </w:rPr>
-              <w:t>14.1.1.</w:t>
+              <w:t>15.1.1.</w:t>
             </w:r>
             <w:r>
               <w:rPr>
@@ -3190,7 +3267,7 @@
                 <w:noProof/>
                 <w:webHidden/>
               </w:rPr>
-              <w:instrText xml:space="preserve"> PAGEREF _Toc77793081 \h </w:instrText>
+              <w:instrText xml:space="preserve"> PAGEREF _Toc79432815 \h </w:instrText>
             </w:r>
             <w:r>
               <w:rPr>
@@ -3210,7 +3287,7 @@
                 <w:noProof/>
                 <w:webHidden/>
               </w:rPr>
-              <w:t>8</w:t>
+              <w:t>11</w:t>
             </w:r>
             <w:r>
               <w:rPr>
@@ -3234,13 +3311,13 @@
               <w:lang w:eastAsia="es-AR"/>
             </w:rPr>
           </w:pPr>
-          <w:hyperlink w:anchor="_Toc77793082" w:history="1">
+          <w:hyperlink w:anchor="_Toc79432816" w:history="1">
             <w:r>
               <w:rPr>
                 <w:rStyle w:val="Hipervnculo"/>
                 <w:noProof/>
               </w:rPr>
-              <w:t>14.1.2.</w:t>
+              <w:t>15.1.2.</w:t>
             </w:r>
             <w:r>
               <w:rPr>
@@ -3276,7 +3353,7 @@
                 <w:noProof/>
                 <w:webHidden/>
               </w:rPr>
-              <w:instrText xml:space="preserve"> PAGEREF _Toc77793082 \h </w:instrText>
+              <w:instrText xml:space="preserve"> PAGEREF _Toc79432816 \h </w:instrText>
             </w:r>
             <w:r>
               <w:rPr>
@@ -3296,7 +3373,7 @@
                 <w:noProof/>
                 <w:webHidden/>
               </w:rPr>
-              <w:t>9</w:t>
+              <w:t>11</w:t>
             </w:r>
             <w:r>
               <w:rPr>
@@ -3320,13 +3397,13 @@
               <w:lang w:eastAsia="es-AR"/>
             </w:rPr>
           </w:pPr>
-          <w:hyperlink w:anchor="_Toc77793083" w:history="1">
+          <w:hyperlink w:anchor="_Toc79432817" w:history="1">
             <w:r>
               <w:rPr>
                 <w:rStyle w:val="Hipervnculo"/>
                 <w:noProof/>
               </w:rPr>
-              <w:t>14.1.3.</w:t>
+              <w:t>15.1.3.</w:t>
             </w:r>
             <w:r>
               <w:rPr>
@@ -3362,7 +3439,7 @@
                 <w:noProof/>
                 <w:webHidden/>
               </w:rPr>
-              <w:instrText xml:space="preserve"> PAGEREF _Toc77793083 \h </w:instrText>
+              <w:instrText xml:space="preserve"> PAGEREF _Toc79432817 \h </w:instrText>
             </w:r>
             <w:r>
               <w:rPr>
@@ -3382,7 +3459,7 @@
                 <w:noProof/>
                 <w:webHidden/>
               </w:rPr>
-              <w:t>9</w:t>
+              <w:t>11</w:t>
             </w:r>
             <w:r>
               <w:rPr>
@@ -3403,12 +3480,12 @@
               <w:lang w:eastAsia="es-AR"/>
             </w:rPr>
           </w:pPr>
-          <w:hyperlink w:anchor="_Toc77793084" w:history="1">
+          <w:hyperlink w:anchor="_Toc79432818" w:history="1">
             <w:r>
               <w:rPr>
                 <w:rStyle w:val="Hipervnculo"/>
               </w:rPr>
-              <w:t>15.</w:t>
+              <w:t>16.</w:t>
             </w:r>
             <w:r>
               <w:rPr>
@@ -3441,7 +3518,7 @@
               <w:rPr>
                 <w:webHidden/>
               </w:rPr>
-              <w:instrText xml:space="preserve"> PAGEREF _Toc77793084 \h </w:instrText>
+              <w:instrText xml:space="preserve"> PAGEREF _Toc79432818 \h </w:instrText>
             </w:r>
             <w:r>
               <w:rPr>
@@ -3458,7 +3535,7 @@
               <w:rPr>
                 <w:webHidden/>
               </w:rPr>
-              <w:t>9</w:t>
+              <w:t>12</w:t>
             </w:r>
             <w:r>
               <w:rPr>
@@ -3546,41 +3623,27 @@
     </w:p>
     <w:p>
       <w:pPr>
-        <w:jc w:val="both"/>
-      </w:pPr>
-    </w:p>
-    <w:p>
-      <w:pPr>
-        <w:jc w:val="both"/>
-      </w:pPr>
-    </w:p>
-    <w:p>
-      <w:pPr>
-        <w:jc w:val="both"/>
-      </w:pPr>
-    </w:p>
-    <w:p>
-      <w:pPr>
         <w:pStyle w:val="Ttulo1"/>
         <w:numPr>
           <w:ilvl w:val="0"/>
           <w:numId w:val="9"/>
         </w:numPr>
       </w:pPr>
-      <w:bookmarkStart w:id="8" w:name="_x338hq8cefq" w:colFirst="0" w:colLast="0"/>
-      <w:bookmarkStart w:id="9" w:name="_Toc77793059"/>
+      <w:bookmarkStart w:id="9" w:name="_x338hq8cefq" w:colFirst="0" w:colLast="0"/>
       <w:bookmarkStart w:id="10" w:name="_Hlk77791371"/>
-      <w:bookmarkEnd w:id="8"/>
+      <w:bookmarkStart w:id="11" w:name="_Toc79432791"/>
+      <w:bookmarkEnd w:id="9"/>
       <w:r>
         <w:rPr>
           <w:lang w:val="es-ES"/>
         </w:rPr>
+        <w:lastRenderedPageBreak/>
         <w:t>O</w:t>
       </w:r>
       <w:r>
         <w:t>BJETIVOS</w:t>
       </w:r>
-      <w:bookmarkEnd w:id="9"/>
+      <w:bookmarkEnd w:id="11"/>
     </w:p>
     <w:p>
       <w:pPr>
@@ -3589,7 +3652,7 @@
       </w:pPr>
       <w:r>
         <w:pict w14:anchorId="1B12996F">
-          <v:rect id="_x0000_i1026" style="width:0;height:1.5pt" o:hralign="center" o:hrstd="t" o:hr="t" fillcolor="#a0a0a0" stroked="f"/>
+          <v:rect id="_x0000_i1965" style="width:0;height:1.5pt" o:hralign="center" o:hrstd="t" o:hr="t" fillcolor="#a0a0a0" stroked="f"/>
         </w:pict>
       </w:r>
     </w:p>
@@ -3617,13 +3680,13 @@
         </w:numPr>
         <w:jc w:val="both"/>
       </w:pPr>
-      <w:bookmarkStart w:id="11" w:name="_kvvakm2ksyru" w:colFirst="0" w:colLast="0"/>
-      <w:bookmarkStart w:id="12" w:name="_Toc77793060"/>
-      <w:bookmarkEnd w:id="11"/>
+      <w:bookmarkStart w:id="12" w:name="_kvvakm2ksyru" w:colFirst="0" w:colLast="0"/>
+      <w:bookmarkStart w:id="13" w:name="_Toc79432792"/>
+      <w:bookmarkEnd w:id="12"/>
       <w:r>
         <w:t>DOCUMENTO RELACIONADOS</w:t>
       </w:r>
-      <w:bookmarkEnd w:id="12"/>
+      <w:bookmarkEnd w:id="13"/>
     </w:p>
     <w:p>
       <w:pPr>
@@ -3632,7 +3695,7 @@
       </w:pPr>
       <w:r>
         <w:pict w14:anchorId="339502C7">
-          <v:rect id="_x0000_i1027" style="width:0;height:1.5pt" o:hralign="center" o:hrstd="t" o:hr="t" fillcolor="#a0a0a0" stroked="f"/>
+          <v:rect id="_x0000_i1966" style="width:0;height:1.5pt" o:hralign="center" o:hrstd="t" o:hr="t" fillcolor="#a0a0a0" stroked="f"/>
         </w:pict>
       </w:r>
     </w:p>
@@ -3818,7 +3881,7 @@
               <w:jc w:val="both"/>
             </w:pPr>
             <w:r>
-              <w:t>Casos de Uso</w:t>
+              <w:t>Requisitos Funcionales y No Funcionales</w:t>
             </w:r>
           </w:p>
         </w:tc>
@@ -3909,7 +3972,7 @@
               <w:jc w:val="both"/>
             </w:pPr>
             <w:r>
-              <w:t>Requisitos Funcionales y No Funcionales</w:t>
+              <w:t>Casos de Uso</w:t>
             </w:r>
           </w:p>
         </w:tc>
@@ -4042,13 +4105,13 @@
         </w:numPr>
         <w:jc w:val="both"/>
       </w:pPr>
-      <w:bookmarkStart w:id="13" w:name="_wq3xqhjtimpa" w:colFirst="0" w:colLast="0"/>
-      <w:bookmarkStart w:id="14" w:name="_Toc77793061"/>
-      <w:bookmarkEnd w:id="13"/>
+      <w:bookmarkStart w:id="14" w:name="_wq3xqhjtimpa" w:colFirst="0" w:colLast="0"/>
+      <w:bookmarkStart w:id="15" w:name="_Toc79432793"/>
+      <w:bookmarkEnd w:id="14"/>
       <w:r>
         <w:t>DESTINATARIOS</w:t>
       </w:r>
-      <w:bookmarkEnd w:id="14"/>
+      <w:bookmarkEnd w:id="15"/>
     </w:p>
     <w:p>
       <w:pPr>
@@ -4057,7 +4120,7 @@
       </w:pPr>
       <w:r>
         <w:pict w14:anchorId="769862C2">
-          <v:rect id="_x0000_i1028" style="width:0;height:1.5pt" o:hralign="center" o:hrstd="t" o:hr="t" fillcolor="#a0a0a0" stroked="f"/>
+          <v:rect id="_x0000_i1967" style="width:0;height:1.5pt" o:hralign="center" o:hrstd="t" o:hr="t" fillcolor="#a0a0a0" stroked="f"/>
         </w:pict>
       </w:r>
     </w:p>
@@ -4366,13 +4429,13 @@
         <w:ind w:left="708" w:hanging="566"/>
         <w:jc w:val="both"/>
       </w:pPr>
-      <w:bookmarkStart w:id="15" w:name="_2g7ap6p99n0j" w:colFirst="0" w:colLast="0"/>
-      <w:bookmarkStart w:id="16" w:name="_Toc77793062"/>
-      <w:bookmarkEnd w:id="15"/>
+      <w:bookmarkStart w:id="16" w:name="_2g7ap6p99n0j" w:colFirst="0" w:colLast="0"/>
+      <w:bookmarkStart w:id="17" w:name="_Toc79432794"/>
+      <w:bookmarkEnd w:id="16"/>
       <w:r>
         <w:t>PARTICIPANTES</w:t>
       </w:r>
-      <w:bookmarkEnd w:id="16"/>
+      <w:bookmarkEnd w:id="17"/>
     </w:p>
     <w:p>
       <w:pPr>
@@ -4381,7 +4444,7 @@
       </w:pPr>
       <w:r>
         <w:pict w14:anchorId="4F119DD8">
-          <v:rect id="_x0000_i1029" style="width:0;height:1.5pt" o:hralign="center" o:hrstd="t" o:hr="t" fillcolor="#a0a0a0" stroked="f"/>
+          <v:rect id="_x0000_i1968" style="width:0;height:1.5pt" o:hralign="center" o:hrstd="t" o:hr="t" fillcolor="#a0a0a0" stroked="f"/>
         </w:pict>
       </w:r>
     </w:p>
@@ -4633,33 +4696,11 @@
                 <w:lang w:val="en-US"/>
               </w:rPr>
             </w:pPr>
-            <w:proofErr w:type="spellStart"/>
             <w:r>
               <w:rPr>
                 <w:lang w:val="en-US"/>
               </w:rPr>
-              <w:t>Relevamiento</w:t>
-            </w:r>
-            <w:proofErr w:type="spellEnd"/>
-            <w:r>
-              <w:rPr>
-                <w:lang w:val="en-US"/>
-              </w:rPr>
-              <w:t xml:space="preserve">, </w:t>
-            </w:r>
-            <w:proofErr w:type="spellStart"/>
-            <w:r>
-              <w:rPr>
-                <w:lang w:val="en-US"/>
-              </w:rPr>
-              <w:t>Documentación</w:t>
-            </w:r>
-            <w:proofErr w:type="spellEnd"/>
-            <w:r>
-              <w:rPr>
-                <w:lang w:val="en-US"/>
-              </w:rPr>
-              <w:t>,</w:t>
+              <w:t>Relevamiento, Documentación,</w:t>
             </w:r>
             <w:r>
               <w:rPr>
@@ -4701,13 +4742,8 @@
               <w:jc w:val="both"/>
             </w:pPr>
             <w:r>
-              <w:t xml:space="preserve">Costa, </w:t>
-            </w:r>
-            <w:proofErr w:type="spellStart"/>
-            <w:r>
-              <w:t>Ivan</w:t>
-            </w:r>
-            <w:proofErr w:type="spellEnd"/>
+              <w:t>Costa, Ivan</w:t>
+            </w:r>
           </w:p>
         </w:tc>
         <w:tc>
@@ -4766,13 +4802,14 @@
         </w:numPr>
         <w:jc w:val="both"/>
       </w:pPr>
-      <w:bookmarkStart w:id="17" w:name="_o4w5jhoehc55" w:colFirst="0" w:colLast="0"/>
-      <w:bookmarkStart w:id="18" w:name="_Toc77793063"/>
-      <w:bookmarkEnd w:id="17"/>
-      <w:r>
+      <w:bookmarkStart w:id="18" w:name="_o4w5jhoehc55" w:colFirst="0" w:colLast="0"/>
+      <w:bookmarkStart w:id="19" w:name="_Toc79432795"/>
+      <w:bookmarkEnd w:id="18"/>
+      <w:r>
+        <w:lastRenderedPageBreak/>
         <w:t>PROPÓSITO DEL PRODUCTO</w:t>
       </w:r>
-      <w:bookmarkEnd w:id="18"/>
+      <w:bookmarkEnd w:id="19"/>
     </w:p>
     <w:p>
       <w:pPr>
@@ -4786,7 +4823,7 @@
       </w:pPr>
       <w:r>
         <w:pict w14:anchorId="71E13A90">
-          <v:rect id="_x0000_i1030" style="width:0;height:1.5pt" o:hralign="center" o:hrstd="t" o:hr="t" fillcolor="#a0a0a0" stroked="f"/>
+          <v:rect id="_x0000_i1969" style="width:0;height:1.5pt" o:hralign="center" o:hrstd="t" o:hr="t" fillcolor="#a0a0a0" stroked="f"/>
         </w:pict>
       </w:r>
     </w:p>
@@ -4798,13 +4835,13 @@
           <w:numId w:val="12"/>
         </w:numPr>
       </w:pPr>
-      <w:bookmarkStart w:id="19" w:name="_c05xayrpw9sp" w:colFirst="0" w:colLast="0"/>
-      <w:bookmarkStart w:id="20" w:name="_Toc77793064"/>
-      <w:bookmarkEnd w:id="19"/>
+      <w:bookmarkStart w:id="20" w:name="_c05xayrpw9sp" w:colFirst="0" w:colLast="0"/>
+      <w:bookmarkStart w:id="21" w:name="_Toc79432796"/>
+      <w:bookmarkEnd w:id="20"/>
       <w:r>
         <w:t>PROBLEMA DEL USUARIO</w:t>
       </w:r>
-      <w:bookmarkEnd w:id="20"/>
+      <w:bookmarkEnd w:id="21"/>
     </w:p>
     <w:p>
       <w:pPr>
@@ -4816,7 +4853,7 @@
       </w:pPr>
       <w:r>
         <w:pict w14:anchorId="68909102">
-          <v:rect id="_x0000_i1031" style="width:0;height:1.5pt" o:hralign="center" o:hrstd="t" o:hr="t" fillcolor="#a0a0a0" stroked="f"/>
+          <v:rect id="_x0000_i1970" style="width:0;height:1.5pt" o:hralign="center" o:hrstd="t" o:hr="t" fillcolor="#a0a0a0" stroked="f"/>
         </w:pict>
       </w:r>
     </w:p>
@@ -4851,13 +4888,13 @@
           <w:numId w:val="12"/>
         </w:numPr>
       </w:pPr>
-      <w:bookmarkStart w:id="21" w:name="_qougdovit2da" w:colFirst="0" w:colLast="0"/>
-      <w:bookmarkStart w:id="22" w:name="_Toc77793065"/>
-      <w:bookmarkEnd w:id="21"/>
+      <w:bookmarkStart w:id="22" w:name="_qougdovit2da" w:colFirst="0" w:colLast="0"/>
+      <w:bookmarkStart w:id="23" w:name="_Toc79432797"/>
+      <w:bookmarkEnd w:id="22"/>
       <w:r>
         <w:t>OBJETIVO DEL PROYECTO</w:t>
       </w:r>
-      <w:bookmarkEnd w:id="22"/>
+      <w:bookmarkEnd w:id="23"/>
     </w:p>
     <w:p>
       <w:pPr>
@@ -4869,7 +4906,7 @@
       </w:pPr>
       <w:r>
         <w:pict w14:anchorId="0D17ECBF">
-          <v:rect id="_x0000_i1032" style="width:0;height:1.5pt" o:hralign="center" o:hrstd="t" o:hr="t" fillcolor="#a0a0a0" stroked="f"/>
+          <v:rect id="_x0000_i1971" style="width:0;height:1.5pt" o:hralign="center" o:hrstd="t" o:hr="t" fillcolor="#a0a0a0" stroked="f"/>
         </w:pict>
       </w:r>
     </w:p>
@@ -4896,9 +4933,9 @@
         </w:numPr>
         <w:jc w:val="both"/>
       </w:pPr>
-      <w:bookmarkStart w:id="23" w:name="_p8x6wi5x6dr" w:colFirst="0" w:colLast="0"/>
-      <w:bookmarkStart w:id="24" w:name="_Toc77793066"/>
-      <w:bookmarkEnd w:id="23"/>
+      <w:bookmarkStart w:id="24" w:name="_p8x6wi5x6dr" w:colFirst="0" w:colLast="0"/>
+      <w:bookmarkStart w:id="25" w:name="_Toc79432798"/>
+      <w:bookmarkEnd w:id="24"/>
       <w:r>
         <w:t>USUARIO</w:t>
       </w:r>
@@ -4908,7 +4945,7 @@
       <w:r>
         <w:t xml:space="preserve"> DEL PRODUCTO</w:t>
       </w:r>
-      <w:bookmarkEnd w:id="24"/>
+      <w:bookmarkEnd w:id="25"/>
     </w:p>
     <w:p>
       <w:pPr>
@@ -4922,7 +4959,7 @@
       </w:pPr>
       <w:r>
         <w:pict w14:anchorId="69E207E4">
-          <v:rect id="_x0000_i1033" style="width:0;height:1.5pt" o:hralign="center" o:hrstd="t" o:hr="t" fillcolor="#a0a0a0" stroked="f"/>
+          <v:rect id="_x0000_i1972" style="width:0;height:1.5pt" o:hralign="center" o:hrstd="t" o:hr="t" fillcolor="#a0a0a0" stroked="f"/>
         </w:pict>
       </w:r>
     </w:p>
@@ -4934,13 +4971,13 @@
           <w:numId w:val="12"/>
         </w:numPr>
       </w:pPr>
-      <w:bookmarkStart w:id="25" w:name="_ui80fvc8h96h" w:colFirst="0" w:colLast="0"/>
-      <w:bookmarkStart w:id="26" w:name="_Toc77793067"/>
-      <w:bookmarkEnd w:id="25"/>
+      <w:bookmarkStart w:id="26" w:name="_ui80fvc8h96h" w:colFirst="0" w:colLast="0"/>
+      <w:bookmarkStart w:id="27" w:name="_Toc79432799"/>
+      <w:bookmarkEnd w:id="26"/>
       <w:r>
         <w:t>OPERARIO</w:t>
       </w:r>
-      <w:bookmarkEnd w:id="26"/>
+      <w:bookmarkEnd w:id="27"/>
     </w:p>
     <w:p>
       <w:pPr>
@@ -4949,7 +4986,7 @@
       </w:pPr>
       <w:r>
         <w:pict w14:anchorId="1F55B1FD">
-          <v:rect id="_x0000_i1034" style="width:0;height:1.5pt" o:hralign="center" o:hrstd="t" o:hr="t" fillcolor="#a0a0a0" stroked="f"/>
+          <v:rect id="_x0000_i1973" style="width:0;height:1.5pt" o:hralign="center" o:hrstd="t" o:hr="t" fillcolor="#a0a0a0" stroked="f"/>
         </w:pict>
       </w:r>
     </w:p>
@@ -4985,13 +5022,13 @@
           <w:numId w:val="12"/>
         </w:numPr>
       </w:pPr>
-      <w:bookmarkStart w:id="27" w:name="_xcujczb4pu8l" w:colFirst="0" w:colLast="0"/>
-      <w:bookmarkStart w:id="28" w:name="_Toc77793068"/>
-      <w:bookmarkEnd w:id="27"/>
+      <w:bookmarkStart w:id="28" w:name="_xcujczb4pu8l" w:colFirst="0" w:colLast="0"/>
+      <w:bookmarkStart w:id="29" w:name="_Toc79432800"/>
+      <w:bookmarkEnd w:id="28"/>
       <w:r>
         <w:t>ADMINISTRADOR</w:t>
       </w:r>
-      <w:bookmarkEnd w:id="28"/>
+      <w:bookmarkEnd w:id="29"/>
     </w:p>
     <w:p>
       <w:pPr>
@@ -5000,7 +5037,7 @@
       </w:pPr>
       <w:r>
         <w:pict w14:anchorId="3599E990">
-          <v:rect id="_x0000_i1035" style="width:0;height:1.5pt" o:hralign="center" o:hrstd="t" o:hr="t" fillcolor="#a0a0a0" stroked="f"/>
+          <v:rect id="_x0000_i1974" style="width:0;height:1.5pt" o:hralign="center" o:hrstd="t" o:hr="t" fillcolor="#a0a0a0" stroked="f"/>
         </w:pict>
       </w:r>
     </w:p>
@@ -5010,15 +5047,7 @@
         <w:jc w:val="both"/>
       </w:pPr>
       <w:r>
-        <w:t xml:space="preserve">Tiene a cargo la asignación de permisos y roles, y es quien tiene todos los privilegios para acceder a las funcionalidades del sistema. </w:t>
-      </w:r>
-      <w:proofErr w:type="gramStart"/>
-      <w:r>
-        <w:t>Sus experiencias en tecnología abarca</w:t>
-      </w:r>
-      <w:proofErr w:type="gramEnd"/>
-      <w:r>
-        <w:t xml:space="preserve"> bases de datos, lenguajes de programación, redes y soporte técnico. Debe tener habilidades cognitivas para comprender las necesidades del Usuario Administrativo.</w:t>
+        <w:t>Tiene a cargo la asignación de permisos y roles, y es quien tiene todos los privilegios para acceder a las funcionalidades del sistema. Sus experiencias en tecnología abarca bases de datos, lenguajes de programación, redes y soporte técnico. Debe tener habilidades cognitivas para comprender las necesidades del Usuario Administrativo.</w:t>
       </w:r>
     </w:p>
     <w:p>
@@ -5035,11 +5064,11 @@
           <w:numId w:val="12"/>
         </w:numPr>
       </w:pPr>
-      <w:bookmarkStart w:id="29" w:name="_Toc77793069"/>
+      <w:bookmarkStart w:id="30" w:name="_Toc79432801"/>
       <w:r>
         <w:t>JEFE</w:t>
       </w:r>
-      <w:bookmarkEnd w:id="29"/>
+      <w:bookmarkEnd w:id="30"/>
     </w:p>
     <w:p>
       <w:pPr>
@@ -5048,7 +5077,7 @@
       </w:pPr>
       <w:r>
         <w:pict w14:anchorId="6CA20B0F">
-          <v:rect id="_x0000_i1036" style="width:0;height:1.5pt" o:hralign="center" o:hrstd="t" o:hr="t" fillcolor="#a0a0a0" stroked="f"/>
+          <v:rect id="_x0000_i1975" style="width:0;height:1.5pt" o:hralign="center" o:hrstd="t" o:hr="t" fillcolor="#a0a0a0" stroked="f"/>
         </w:pict>
       </w:r>
     </w:p>
@@ -5067,15 +5096,7 @@
         <w:jc w:val="both"/>
       </w:pPr>
       <w:r>
-        <w:t xml:space="preserve">Este usuario es quien tiene total conocimiento del </w:t>
-      </w:r>
-      <w:proofErr w:type="gramStart"/>
-      <w:r>
-        <w:t>negocio</w:t>
-      </w:r>
-      <w:proofErr w:type="gramEnd"/>
-      <w:r>
-        <w:t xml:space="preserve"> así como también experiencia utilizando otros sistemas de gestión internos.</w:t>
+        <w:t>Este usuario es quien tiene total conocimiento del negocio así como también experiencia utilizando otros sistemas de gestión internos.</w:t>
       </w:r>
     </w:p>
     <w:p>
@@ -5103,14 +5124,14 @@
         </w:numPr>
         <w:jc w:val="both"/>
       </w:pPr>
-      <w:bookmarkStart w:id="30" w:name="_zajwz2ruuxi0" w:colFirst="0" w:colLast="0"/>
-      <w:bookmarkStart w:id="31" w:name="_Toc77793070"/>
-      <w:bookmarkEnd w:id="30"/>
+      <w:bookmarkStart w:id="31" w:name="_zajwz2ruuxi0" w:colFirst="0" w:colLast="0"/>
+      <w:bookmarkStart w:id="32" w:name="_Toc79432802"/>
+      <w:bookmarkEnd w:id="31"/>
       <w:r>
         <w:lastRenderedPageBreak/>
         <w:t>SUPUESTOS Y RESTRICCIONES</w:t>
       </w:r>
-      <w:bookmarkEnd w:id="31"/>
+      <w:bookmarkEnd w:id="32"/>
     </w:p>
     <w:p>
       <w:pPr>
@@ -5124,7 +5145,7 @@
       </w:pPr>
       <w:r>
         <w:pict w14:anchorId="1F8F1ECF">
-          <v:rect id="_x0000_i1037" style="width:0;height:1.5pt" o:hralign="center" o:hrstd="t" o:hr="t" fillcolor="#a0a0a0" stroked="f"/>
+          <v:rect id="_x0000_i1976" style="width:0;height:1.5pt" o:hralign="center" o:hrstd="t" o:hr="t" fillcolor="#a0a0a0" stroked="f"/>
         </w:pict>
       </w:r>
     </w:p>
@@ -5186,13 +5207,13 @@
         </w:numPr>
         <w:jc w:val="both"/>
       </w:pPr>
-      <w:bookmarkStart w:id="32" w:name="_58l7ua9r3uwc" w:colFirst="0" w:colLast="0"/>
-      <w:bookmarkStart w:id="33" w:name="_Toc77793071"/>
-      <w:bookmarkEnd w:id="32"/>
+      <w:bookmarkStart w:id="33" w:name="_58l7ua9r3uwc" w:colFirst="0" w:colLast="0"/>
+      <w:bookmarkStart w:id="34" w:name="_Toc79432803"/>
+      <w:bookmarkEnd w:id="33"/>
       <w:r>
         <w:t>CARACTERÍSTICAS DEL NEGOCIO</w:t>
       </w:r>
-      <w:bookmarkEnd w:id="33"/>
+      <w:bookmarkEnd w:id="34"/>
     </w:p>
     <w:p>
       <w:pPr>
@@ -5206,7 +5227,7 @@
       </w:pPr>
       <w:r>
         <w:pict w14:anchorId="509DB574">
-          <v:rect id="_x0000_i1038" style="width:0;height:1.5pt" o:hralign="center" o:hrstd="t" o:hr="t" fillcolor="#a0a0a0" stroked="f"/>
+          <v:rect id="_x0000_i1977" style="width:0;height:1.5pt" o:hralign="center" o:hrstd="t" o:hr="t" fillcolor="#a0a0a0" stroked="f"/>
         </w:pict>
       </w:r>
     </w:p>
@@ -5218,13 +5239,13 @@
           <w:numId w:val="12"/>
         </w:numPr>
       </w:pPr>
-      <w:bookmarkStart w:id="34" w:name="_qf3yyddyzkez" w:colFirst="0" w:colLast="0"/>
-      <w:bookmarkStart w:id="35" w:name="_Toc77793072"/>
-      <w:bookmarkEnd w:id="34"/>
+      <w:bookmarkStart w:id="35" w:name="_qf3yyddyzkez" w:colFirst="0" w:colLast="0"/>
+      <w:bookmarkStart w:id="36" w:name="_Toc79432804"/>
+      <w:bookmarkEnd w:id="35"/>
       <w:r>
         <w:t>CONTEXTO DEL NEGOCIO</w:t>
       </w:r>
-      <w:bookmarkEnd w:id="35"/>
+      <w:bookmarkEnd w:id="36"/>
     </w:p>
     <w:p>
       <w:pPr>
@@ -5236,7 +5257,7 @@
       </w:pPr>
       <w:r>
         <w:pict w14:anchorId="4D46FD34">
-          <v:rect id="_x0000_i1039" style="width:0;height:1.5pt" o:hralign="center" o:hrstd="t" o:hr="t" fillcolor="#a0a0a0" stroked="f"/>
+          <v:rect id="_x0000_i1978" style="width:0;height:1.5pt" o:hralign="center" o:hrstd="t" o:hr="t" fillcolor="#a0a0a0" stroked="f"/>
         </w:pict>
       </w:r>
     </w:p>
@@ -5516,8 +5537,8 @@
       <w:pPr>
         <w:pStyle w:val="Ttulo4"/>
       </w:pPr>
-      <w:bookmarkStart w:id="36" w:name="_679qn228xs9h" w:colFirst="0" w:colLast="0"/>
-      <w:bookmarkEnd w:id="36"/>
+      <w:bookmarkStart w:id="37" w:name="_679qn228xs9h" w:colFirst="0" w:colLast="0"/>
+      <w:bookmarkEnd w:id="37"/>
     </w:p>
     <w:p/>
     <w:p>
@@ -5576,14 +5597,14 @@
           <w:numId w:val="12"/>
         </w:numPr>
       </w:pPr>
-      <w:bookmarkStart w:id="37" w:name="_j2psajo1a5yf" w:colFirst="0" w:colLast="0"/>
-      <w:bookmarkStart w:id="38" w:name="_Toc77793073"/>
-      <w:bookmarkEnd w:id="37"/>
+      <w:bookmarkStart w:id="38" w:name="_j2psajo1a5yf" w:colFirst="0" w:colLast="0"/>
+      <w:bookmarkStart w:id="39" w:name="_Toc79432805"/>
+      <w:bookmarkEnd w:id="38"/>
       <w:r>
         <w:lastRenderedPageBreak/>
         <w:t>SEGMENTACIÓN DEL NEGOCIO</w:t>
       </w:r>
-      <w:bookmarkEnd w:id="38"/>
+      <w:bookmarkEnd w:id="39"/>
     </w:p>
     <w:p>
       <w:pPr>
@@ -5595,7 +5616,7 @@
       </w:pPr>
       <w:r>
         <w:pict w14:anchorId="10A94619">
-          <v:rect id="_x0000_i1040" style="width:0;height:1.5pt" o:hralign="center" o:hrstd="t" o:hr="t" fillcolor="#a0a0a0" stroked="f"/>
+          <v:rect id="_x0000_i1979" style="width:0;height:1.5pt" o:hralign="center" o:hrstd="t" o:hr="t" fillcolor="#a0a0a0" stroked="f"/>
         </w:pict>
       </w:r>
     </w:p>
@@ -5912,7 +5933,7 @@
         <w:jc w:val="both"/>
       </w:pPr>
       <w:r>
-        <w:t>Crear un nuevo pedido, ya sea normal (Son las tarea que se realizan diariamente)</w:t>
+        <w:t>Crear un nuevo pedido</w:t>
       </w:r>
       <w:r>
         <w:rPr>
@@ -5971,13 +5992,13 @@
         </w:numPr>
         <w:jc w:val="both"/>
       </w:pPr>
-      <w:bookmarkStart w:id="39" w:name="_igzp453n4vt0" w:colFirst="0" w:colLast="0"/>
-      <w:bookmarkStart w:id="40" w:name="_Toc77793074"/>
-      <w:bookmarkEnd w:id="39"/>
+      <w:bookmarkStart w:id="40" w:name="_igzp453n4vt0" w:colFirst="0" w:colLast="0"/>
+      <w:bookmarkStart w:id="41" w:name="_Toc79432806"/>
+      <w:bookmarkEnd w:id="40"/>
       <w:r>
         <w:t>ALCANCE DEL PROYECTO</w:t>
       </w:r>
-      <w:bookmarkEnd w:id="40"/>
+      <w:bookmarkEnd w:id="41"/>
     </w:p>
     <w:p>
       <w:pPr>
@@ -5991,7 +6012,7 @@
       </w:pPr>
       <w:r>
         <w:pict w14:anchorId="0F263154">
-          <v:rect id="_x0000_i1041" style="width:0;height:1.5pt" o:hralign="center" o:hrstd="t" o:hr="t" fillcolor="#a0a0a0" stroked="f"/>
+          <v:rect id="_x0000_i1980" style="width:0;height:1.5pt" o:hralign="center" o:hrstd="t" o:hr="t" fillcolor="#a0a0a0" stroked="f"/>
         </w:pict>
       </w:r>
     </w:p>
@@ -6059,6 +6080,66 @@
     </w:p>
     <w:p>
       <w:pPr>
+        <w:jc w:val="both"/>
+      </w:pPr>
+    </w:p>
+    <w:p>
+      <w:pPr>
+        <w:jc w:val="both"/>
+      </w:pPr>
+    </w:p>
+    <w:p>
+      <w:pPr>
+        <w:jc w:val="both"/>
+      </w:pPr>
+    </w:p>
+    <w:p>
+      <w:pPr>
+        <w:jc w:val="both"/>
+      </w:pPr>
+    </w:p>
+    <w:p>
+      <w:pPr>
+        <w:jc w:val="both"/>
+      </w:pPr>
+    </w:p>
+    <w:p>
+      <w:pPr>
+        <w:jc w:val="both"/>
+      </w:pPr>
+    </w:p>
+    <w:p>
+      <w:pPr>
+        <w:jc w:val="both"/>
+      </w:pPr>
+    </w:p>
+    <w:p>
+      <w:pPr>
+        <w:jc w:val="both"/>
+      </w:pPr>
+    </w:p>
+    <w:p>
+      <w:pPr>
+        <w:jc w:val="both"/>
+      </w:pPr>
+    </w:p>
+    <w:p>
+      <w:pPr>
+        <w:jc w:val="both"/>
+      </w:pPr>
+    </w:p>
+    <w:p>
+      <w:pPr>
+        <w:jc w:val="both"/>
+      </w:pPr>
+    </w:p>
+    <w:p>
+      <w:pPr>
+        <w:jc w:val="both"/>
+      </w:pPr>
+    </w:p>
+    <w:p>
+      <w:pPr>
         <w:pStyle w:val="Ttulo1"/>
         <w:numPr>
           <w:ilvl w:val="0"/>
@@ -6066,13 +6147,14 @@
         </w:numPr>
         <w:jc w:val="both"/>
       </w:pPr>
-      <w:bookmarkStart w:id="41" w:name="_4b4nxhgxeg3b" w:colFirst="0" w:colLast="0"/>
-      <w:bookmarkStart w:id="42" w:name="_Toc77793075"/>
-      <w:bookmarkEnd w:id="41"/>
-      <w:r>
+      <w:bookmarkStart w:id="42" w:name="_4b4nxhgxeg3b" w:colFirst="0" w:colLast="0"/>
+      <w:bookmarkStart w:id="43" w:name="_Toc79432807"/>
+      <w:bookmarkEnd w:id="42"/>
+      <w:r>
+        <w:lastRenderedPageBreak/>
         <w:t>ALCANCE DEL PRODUCTO</w:t>
       </w:r>
-      <w:bookmarkEnd w:id="42"/>
+      <w:bookmarkEnd w:id="43"/>
     </w:p>
     <w:p>
       <w:pPr>
@@ -6081,12 +6163,1929 @@
       </w:pPr>
       <w:r>
         <w:pict w14:anchorId="473F0B4D">
-          <v:rect id="_x0000_i1042" style="width:0;height:1.5pt" o:hralign="center" o:hrstd="t" o:hr="t" fillcolor="#a0a0a0" stroked="f"/>
+          <v:rect id="_x0000_i1990" style="width:0;height:1.5pt" o:hralign="center" o:bullet="t" o:hrstd="t" o:hr="t" fillcolor="#a0a0a0" stroked="f"/>
         </w:pict>
       </w:r>
-      <w:r>
-        <w:t xml:space="preserve"> </w:t>
-      </w:r>
+    </w:p>
+    <w:p>
+      <w:pPr>
+        <w:pStyle w:val="Prrafodelista"/>
+        <w:numPr>
+          <w:ilvl w:val="0"/>
+          <w:numId w:val="18"/>
+        </w:numPr>
+        <w:jc w:val="both"/>
+        <w:rPr>
+          <w:bCs/>
+        </w:rPr>
+      </w:pPr>
+      <w:r>
+        <w:rPr>
+          <w:bCs/>
+        </w:rPr>
+        <w:t>RF001 Gestión de Usuario</w:t>
+      </w:r>
+    </w:p>
+    <w:p>
+      <w:pPr>
+        <w:pStyle w:val="Prrafodelista"/>
+        <w:numPr>
+          <w:ilvl w:val="1"/>
+          <w:numId w:val="18"/>
+        </w:numPr>
+        <w:jc w:val="both"/>
+        <w:rPr>
+          <w:bCs/>
+        </w:rPr>
+      </w:pPr>
+      <w:r>
+        <w:rPr>
+          <w:bCs/>
+        </w:rPr>
+        <w:t>RF001.001 Administración de Permisos</w:t>
+      </w:r>
+    </w:p>
+    <w:p>
+      <w:pPr>
+        <w:pStyle w:val="Prrafodelista"/>
+        <w:numPr>
+          <w:ilvl w:val="2"/>
+          <w:numId w:val="18"/>
+        </w:numPr>
+        <w:jc w:val="both"/>
+        <w:rPr>
+          <w:bCs/>
+        </w:rPr>
+      </w:pPr>
+      <w:r>
+        <w:rPr>
+          <w:bCs/>
+        </w:rPr>
+        <w:t>RF001.001.001 Alta de Permiso</w:t>
+      </w:r>
+    </w:p>
+    <w:p>
+      <w:pPr>
+        <w:pStyle w:val="Prrafodelista"/>
+        <w:numPr>
+          <w:ilvl w:val="2"/>
+          <w:numId w:val="18"/>
+        </w:numPr>
+        <w:jc w:val="both"/>
+        <w:rPr>
+          <w:bCs/>
+        </w:rPr>
+      </w:pPr>
+      <w:r>
+        <w:rPr>
+          <w:bCs/>
+        </w:rPr>
+        <w:t>RF001.001.002 Modificacion de Permiso</w:t>
+      </w:r>
+    </w:p>
+    <w:p>
+      <w:pPr>
+        <w:pStyle w:val="Prrafodelista"/>
+        <w:numPr>
+          <w:ilvl w:val="2"/>
+          <w:numId w:val="18"/>
+        </w:numPr>
+        <w:jc w:val="both"/>
+        <w:rPr>
+          <w:bCs/>
+        </w:rPr>
+      </w:pPr>
+      <w:r>
+        <w:rPr>
+          <w:bCs/>
+        </w:rPr>
+        <w:t>RF001.001.003 Baja de Permiso</w:t>
+      </w:r>
+    </w:p>
+    <w:p>
+      <w:pPr>
+        <w:pStyle w:val="Prrafodelista"/>
+        <w:numPr>
+          <w:ilvl w:val="2"/>
+          <w:numId w:val="18"/>
+        </w:numPr>
+        <w:jc w:val="both"/>
+        <w:rPr>
+          <w:bCs/>
+        </w:rPr>
+      </w:pPr>
+      <w:r>
+        <w:rPr>
+          <w:bCs/>
+        </w:rPr>
+        <w:t>RF001.001.004 Consulta de Permiso</w:t>
+      </w:r>
+    </w:p>
+    <w:p>
+      <w:pPr>
+        <w:pStyle w:val="Prrafodelista"/>
+        <w:numPr>
+          <w:ilvl w:val="1"/>
+          <w:numId w:val="18"/>
+        </w:numPr>
+        <w:jc w:val="both"/>
+        <w:rPr>
+          <w:bCs/>
+        </w:rPr>
+      </w:pPr>
+      <w:r>
+        <w:rPr>
+          <w:bCs/>
+        </w:rPr>
+        <w:t>RF001.002 Administración de Roles</w:t>
+      </w:r>
+    </w:p>
+    <w:p>
+      <w:pPr>
+        <w:pStyle w:val="Prrafodelista"/>
+        <w:numPr>
+          <w:ilvl w:val="2"/>
+          <w:numId w:val="18"/>
+        </w:numPr>
+        <w:jc w:val="both"/>
+        <w:rPr>
+          <w:bCs/>
+        </w:rPr>
+      </w:pPr>
+      <w:r>
+        <w:rPr>
+          <w:bCs/>
+        </w:rPr>
+        <w:t>RF001.002.001 Alta de Rol</w:t>
+      </w:r>
+    </w:p>
+    <w:p>
+      <w:pPr>
+        <w:pStyle w:val="Prrafodelista"/>
+        <w:numPr>
+          <w:ilvl w:val="2"/>
+          <w:numId w:val="18"/>
+        </w:numPr>
+        <w:jc w:val="both"/>
+        <w:rPr>
+          <w:bCs/>
+        </w:rPr>
+      </w:pPr>
+      <w:r>
+        <w:rPr>
+          <w:bCs/>
+        </w:rPr>
+        <w:t>RF001.002.002 Modificacion de Rol</w:t>
+      </w:r>
+    </w:p>
+    <w:p>
+      <w:pPr>
+        <w:pStyle w:val="Prrafodelista"/>
+        <w:numPr>
+          <w:ilvl w:val="2"/>
+          <w:numId w:val="18"/>
+        </w:numPr>
+        <w:jc w:val="both"/>
+        <w:rPr>
+          <w:bCs/>
+        </w:rPr>
+      </w:pPr>
+      <w:r>
+        <w:rPr>
+          <w:bCs/>
+        </w:rPr>
+        <w:t>RF001.002.003 Baja de Rol</w:t>
+      </w:r>
+    </w:p>
+    <w:p>
+      <w:pPr>
+        <w:pStyle w:val="Prrafodelista"/>
+        <w:numPr>
+          <w:ilvl w:val="2"/>
+          <w:numId w:val="18"/>
+        </w:numPr>
+        <w:jc w:val="both"/>
+        <w:rPr>
+          <w:bCs/>
+        </w:rPr>
+      </w:pPr>
+      <w:r>
+        <w:rPr>
+          <w:bCs/>
+        </w:rPr>
+        <w:t>RF001.002.004 Consulta de Rol</w:t>
+      </w:r>
+    </w:p>
+    <w:p>
+      <w:pPr>
+        <w:pStyle w:val="Prrafodelista"/>
+        <w:numPr>
+          <w:ilvl w:val="2"/>
+          <w:numId w:val="18"/>
+        </w:numPr>
+        <w:jc w:val="both"/>
+        <w:rPr>
+          <w:bCs/>
+        </w:rPr>
+      </w:pPr>
+      <w:r>
+        <w:rPr>
+          <w:bCs/>
+        </w:rPr>
+        <w:t>RF001.002.005 Asignación de Permisos a Roles</w:t>
+      </w:r>
+    </w:p>
+    <w:p>
+      <w:pPr>
+        <w:pStyle w:val="Prrafodelista"/>
+        <w:numPr>
+          <w:ilvl w:val="3"/>
+          <w:numId w:val="18"/>
+        </w:numPr>
+        <w:jc w:val="both"/>
+        <w:rPr>
+          <w:bCs/>
+        </w:rPr>
+      </w:pPr>
+      <w:r>
+        <w:rPr>
+          <w:bCs/>
+        </w:rPr>
+        <w:t>RF001.002.005.001 Asignar Permiso</w:t>
+      </w:r>
+    </w:p>
+    <w:p>
+      <w:pPr>
+        <w:pStyle w:val="Prrafodelista"/>
+        <w:numPr>
+          <w:ilvl w:val="3"/>
+          <w:numId w:val="18"/>
+        </w:numPr>
+        <w:jc w:val="both"/>
+        <w:rPr>
+          <w:bCs/>
+        </w:rPr>
+      </w:pPr>
+      <w:r>
+        <w:rPr>
+          <w:bCs/>
+        </w:rPr>
+        <w:t>RF001.002.005.002 Desasignar Permiso</w:t>
+      </w:r>
+    </w:p>
+    <w:p>
+      <w:pPr>
+        <w:pStyle w:val="Prrafodelista"/>
+        <w:numPr>
+          <w:ilvl w:val="1"/>
+          <w:numId w:val="18"/>
+        </w:numPr>
+        <w:jc w:val="both"/>
+        <w:rPr>
+          <w:bCs/>
+        </w:rPr>
+      </w:pPr>
+      <w:r>
+        <w:rPr>
+          <w:bCs/>
+        </w:rPr>
+        <w:t>RF001.003 Administración de Personas</w:t>
+      </w:r>
+    </w:p>
+    <w:p>
+      <w:pPr>
+        <w:pStyle w:val="Prrafodelista"/>
+        <w:numPr>
+          <w:ilvl w:val="2"/>
+          <w:numId w:val="18"/>
+        </w:numPr>
+        <w:jc w:val="both"/>
+        <w:rPr>
+          <w:bCs/>
+        </w:rPr>
+      </w:pPr>
+      <w:r>
+        <w:rPr>
+          <w:bCs/>
+        </w:rPr>
+        <w:t>RF001.003.001 Alta de Personas</w:t>
+      </w:r>
+    </w:p>
+    <w:p>
+      <w:pPr>
+        <w:pStyle w:val="Prrafodelista"/>
+        <w:numPr>
+          <w:ilvl w:val="2"/>
+          <w:numId w:val="18"/>
+        </w:numPr>
+        <w:jc w:val="both"/>
+        <w:rPr>
+          <w:bCs/>
+        </w:rPr>
+      </w:pPr>
+      <w:r>
+        <w:rPr>
+          <w:bCs/>
+        </w:rPr>
+        <w:t>RF001.003.002 Modificacion de Personas</w:t>
+      </w:r>
+    </w:p>
+    <w:p>
+      <w:pPr>
+        <w:pStyle w:val="Prrafodelista"/>
+        <w:numPr>
+          <w:ilvl w:val="2"/>
+          <w:numId w:val="18"/>
+        </w:numPr>
+        <w:jc w:val="both"/>
+        <w:rPr>
+          <w:bCs/>
+        </w:rPr>
+      </w:pPr>
+      <w:r>
+        <w:rPr>
+          <w:bCs/>
+        </w:rPr>
+        <w:t>RF001.003.003 Baja de Personas</w:t>
+      </w:r>
+    </w:p>
+    <w:p>
+      <w:pPr>
+        <w:pStyle w:val="Prrafodelista"/>
+        <w:numPr>
+          <w:ilvl w:val="2"/>
+          <w:numId w:val="18"/>
+        </w:numPr>
+        <w:jc w:val="both"/>
+        <w:rPr>
+          <w:bCs/>
+        </w:rPr>
+      </w:pPr>
+      <w:r>
+        <w:rPr>
+          <w:bCs/>
+        </w:rPr>
+        <w:t>RF001.003.004 Consulta de Persona</w:t>
+      </w:r>
+    </w:p>
+    <w:p>
+      <w:pPr>
+        <w:pStyle w:val="Prrafodelista"/>
+        <w:numPr>
+          <w:ilvl w:val="2"/>
+          <w:numId w:val="18"/>
+        </w:numPr>
+        <w:jc w:val="both"/>
+        <w:rPr>
+          <w:bCs/>
+        </w:rPr>
+      </w:pPr>
+      <w:r>
+        <w:rPr>
+          <w:bCs/>
+        </w:rPr>
+        <w:t>RF001.003.005 Asignación de Estado a Persona</w:t>
+      </w:r>
+    </w:p>
+    <w:p>
+      <w:pPr>
+        <w:pStyle w:val="Prrafodelista"/>
+        <w:numPr>
+          <w:ilvl w:val="1"/>
+          <w:numId w:val="18"/>
+        </w:numPr>
+        <w:jc w:val="both"/>
+        <w:rPr>
+          <w:bCs/>
+        </w:rPr>
+      </w:pPr>
+      <w:r>
+        <w:rPr>
+          <w:bCs/>
+        </w:rPr>
+        <w:t>RF001.004 Administración de Usuarios</w:t>
+      </w:r>
+    </w:p>
+    <w:p>
+      <w:pPr>
+        <w:pStyle w:val="Prrafodelista"/>
+        <w:numPr>
+          <w:ilvl w:val="2"/>
+          <w:numId w:val="18"/>
+        </w:numPr>
+        <w:jc w:val="both"/>
+        <w:rPr>
+          <w:bCs/>
+        </w:rPr>
+      </w:pPr>
+      <w:r>
+        <w:rPr>
+          <w:bCs/>
+        </w:rPr>
+        <w:t>RF001.004.001 Alta de Usuario</w:t>
+      </w:r>
+    </w:p>
+    <w:p>
+      <w:pPr>
+        <w:pStyle w:val="Prrafodelista"/>
+        <w:numPr>
+          <w:ilvl w:val="2"/>
+          <w:numId w:val="18"/>
+        </w:numPr>
+        <w:jc w:val="both"/>
+        <w:rPr>
+          <w:bCs/>
+        </w:rPr>
+      </w:pPr>
+      <w:r>
+        <w:rPr>
+          <w:bCs/>
+        </w:rPr>
+        <w:t>RF001.004.002 Modificacion de Usuario</w:t>
+      </w:r>
+    </w:p>
+    <w:p>
+      <w:pPr>
+        <w:pStyle w:val="Prrafodelista"/>
+        <w:numPr>
+          <w:ilvl w:val="2"/>
+          <w:numId w:val="18"/>
+        </w:numPr>
+        <w:jc w:val="both"/>
+        <w:rPr>
+          <w:bCs/>
+        </w:rPr>
+      </w:pPr>
+      <w:r>
+        <w:rPr>
+          <w:bCs/>
+        </w:rPr>
+        <w:t>RF001.004.003 Baja de Usuario</w:t>
+      </w:r>
+    </w:p>
+    <w:p>
+      <w:pPr>
+        <w:pStyle w:val="Prrafodelista"/>
+        <w:numPr>
+          <w:ilvl w:val="2"/>
+          <w:numId w:val="18"/>
+        </w:numPr>
+        <w:jc w:val="both"/>
+        <w:rPr>
+          <w:bCs/>
+        </w:rPr>
+      </w:pPr>
+      <w:r>
+        <w:rPr>
+          <w:bCs/>
+        </w:rPr>
+        <w:t>RF001.004.004 Consulta de Usuario</w:t>
+      </w:r>
+    </w:p>
+    <w:p>
+      <w:pPr>
+        <w:pStyle w:val="Prrafodelista"/>
+        <w:numPr>
+          <w:ilvl w:val="2"/>
+          <w:numId w:val="18"/>
+        </w:numPr>
+        <w:jc w:val="both"/>
+        <w:rPr>
+          <w:bCs/>
+        </w:rPr>
+      </w:pPr>
+      <w:r>
+        <w:rPr>
+          <w:bCs/>
+        </w:rPr>
+        <w:t>RF001.004.005 Asignación de Roles a Usuarios</w:t>
+      </w:r>
+    </w:p>
+    <w:p>
+      <w:pPr>
+        <w:pStyle w:val="Prrafodelista"/>
+        <w:numPr>
+          <w:ilvl w:val="3"/>
+          <w:numId w:val="18"/>
+        </w:numPr>
+        <w:jc w:val="both"/>
+        <w:rPr>
+          <w:bCs/>
+        </w:rPr>
+      </w:pPr>
+      <w:r>
+        <w:rPr>
+          <w:bCs/>
+        </w:rPr>
+        <w:t>RF001.002.005.001 Asignar Rol a un Usuario</w:t>
+      </w:r>
+    </w:p>
+    <w:p>
+      <w:pPr>
+        <w:pStyle w:val="Prrafodelista"/>
+        <w:numPr>
+          <w:ilvl w:val="3"/>
+          <w:numId w:val="18"/>
+        </w:numPr>
+        <w:jc w:val="both"/>
+        <w:rPr>
+          <w:bCs/>
+        </w:rPr>
+      </w:pPr>
+      <w:r>
+        <w:rPr>
+          <w:bCs/>
+        </w:rPr>
+        <w:t>RF001.002.005.002 Desasignar Rol a un Usuario</w:t>
+      </w:r>
+    </w:p>
+    <w:p>
+      <w:pPr>
+        <w:pStyle w:val="Prrafodelista"/>
+        <w:numPr>
+          <w:ilvl w:val="2"/>
+          <w:numId w:val="18"/>
+        </w:numPr>
+        <w:jc w:val="both"/>
+        <w:rPr>
+          <w:bCs/>
+        </w:rPr>
+      </w:pPr>
+      <w:r>
+        <w:rPr>
+          <w:bCs/>
+        </w:rPr>
+        <w:t>RF001.004.006 Autentificar Usuario</w:t>
+      </w:r>
+    </w:p>
+    <w:p>
+      <w:pPr>
+        <w:pStyle w:val="Prrafodelista"/>
+        <w:numPr>
+          <w:ilvl w:val="3"/>
+          <w:numId w:val="18"/>
+        </w:numPr>
+        <w:jc w:val="both"/>
+        <w:rPr>
+          <w:bCs/>
+        </w:rPr>
+      </w:pPr>
+      <w:r>
+        <w:rPr>
+          <w:bCs/>
+        </w:rPr>
+        <w:t>RF001.004.006.001 Logueo de Usuario</w:t>
+      </w:r>
+    </w:p>
+    <w:p>
+      <w:pPr>
+        <w:pStyle w:val="Prrafodelista"/>
+        <w:numPr>
+          <w:ilvl w:val="3"/>
+          <w:numId w:val="18"/>
+        </w:numPr>
+        <w:jc w:val="both"/>
+        <w:rPr>
+          <w:bCs/>
+        </w:rPr>
+      </w:pPr>
+      <w:r>
+        <w:rPr>
+          <w:bCs/>
+        </w:rPr>
+        <w:t>RF001.004.006.002 Deslogueo de Usuario</w:t>
+      </w:r>
+    </w:p>
+    <w:p>
+      <w:pPr>
+        <w:pStyle w:val="Prrafodelista"/>
+        <w:numPr>
+          <w:ilvl w:val="0"/>
+          <w:numId w:val="18"/>
+        </w:numPr>
+        <w:jc w:val="both"/>
+        <w:rPr>
+          <w:bCs/>
+        </w:rPr>
+      </w:pPr>
+      <w:r>
+        <w:rPr>
+          <w:bCs/>
+        </w:rPr>
+        <w:t>RF002 Gestión de Agentes</w:t>
+      </w:r>
+    </w:p>
+    <w:p>
+      <w:pPr>
+        <w:pStyle w:val="Prrafodelista"/>
+        <w:numPr>
+          <w:ilvl w:val="1"/>
+          <w:numId w:val="18"/>
+        </w:numPr>
+        <w:jc w:val="both"/>
+        <w:rPr>
+          <w:bCs/>
+        </w:rPr>
+      </w:pPr>
+      <w:r>
+        <w:rPr>
+          <w:bCs/>
+        </w:rPr>
+        <w:t>RF002.001 Alta de Agente</w:t>
+      </w:r>
+    </w:p>
+    <w:p>
+      <w:pPr>
+        <w:pStyle w:val="Prrafodelista"/>
+        <w:numPr>
+          <w:ilvl w:val="1"/>
+          <w:numId w:val="18"/>
+        </w:numPr>
+        <w:jc w:val="both"/>
+        <w:rPr>
+          <w:bCs/>
+        </w:rPr>
+      </w:pPr>
+      <w:r>
+        <w:rPr>
+          <w:bCs/>
+        </w:rPr>
+        <w:t>RF002.002 Modificación de Agente</w:t>
+      </w:r>
+    </w:p>
+    <w:p>
+      <w:pPr>
+        <w:pStyle w:val="Prrafodelista"/>
+        <w:numPr>
+          <w:ilvl w:val="1"/>
+          <w:numId w:val="18"/>
+        </w:numPr>
+        <w:jc w:val="both"/>
+        <w:rPr>
+          <w:bCs/>
+        </w:rPr>
+      </w:pPr>
+      <w:r>
+        <w:rPr>
+          <w:bCs/>
+        </w:rPr>
+        <w:t>RF002.003 Baja de Agente</w:t>
+      </w:r>
+    </w:p>
+    <w:p>
+      <w:pPr>
+        <w:pStyle w:val="Prrafodelista"/>
+        <w:numPr>
+          <w:ilvl w:val="1"/>
+          <w:numId w:val="18"/>
+        </w:numPr>
+        <w:jc w:val="both"/>
+        <w:rPr>
+          <w:bCs/>
+        </w:rPr>
+      </w:pPr>
+      <w:r>
+        <w:rPr>
+          <w:bCs/>
+        </w:rPr>
+        <w:t>RF002.004 Consulta de Agente</w:t>
+      </w:r>
+    </w:p>
+    <w:p>
+      <w:pPr>
+        <w:pStyle w:val="Prrafodelista"/>
+        <w:numPr>
+          <w:ilvl w:val="1"/>
+          <w:numId w:val="18"/>
+        </w:numPr>
+        <w:jc w:val="both"/>
+        <w:rPr>
+          <w:bCs/>
+        </w:rPr>
+      </w:pPr>
+      <w:r>
+        <w:rPr>
+          <w:bCs/>
+        </w:rPr>
+        <w:t>RF002.005 Consulta de Disponibilidad</w:t>
+      </w:r>
+    </w:p>
+    <w:p>
+      <w:pPr>
+        <w:pStyle w:val="Prrafodelista"/>
+        <w:numPr>
+          <w:ilvl w:val="0"/>
+          <w:numId w:val="18"/>
+        </w:numPr>
+        <w:jc w:val="both"/>
+        <w:rPr>
+          <w:bCs/>
+        </w:rPr>
+      </w:pPr>
+      <w:r>
+        <w:rPr>
+          <w:bCs/>
+        </w:rPr>
+        <w:t>RF003 Gestión de Sectores</w:t>
+      </w:r>
+    </w:p>
+    <w:p>
+      <w:pPr>
+        <w:pStyle w:val="Prrafodelista"/>
+        <w:numPr>
+          <w:ilvl w:val="1"/>
+          <w:numId w:val="18"/>
+        </w:numPr>
+        <w:jc w:val="both"/>
+        <w:rPr>
+          <w:bCs/>
+        </w:rPr>
+      </w:pPr>
+      <w:r>
+        <w:rPr>
+          <w:bCs/>
+        </w:rPr>
+        <w:t>RF003.001 Alta de Sectores</w:t>
+      </w:r>
+    </w:p>
+    <w:p>
+      <w:pPr>
+        <w:pStyle w:val="Prrafodelista"/>
+        <w:numPr>
+          <w:ilvl w:val="1"/>
+          <w:numId w:val="18"/>
+        </w:numPr>
+        <w:jc w:val="both"/>
+        <w:rPr>
+          <w:bCs/>
+        </w:rPr>
+      </w:pPr>
+      <w:r>
+        <w:rPr>
+          <w:bCs/>
+        </w:rPr>
+        <w:t>RF003.002 Modificación de Sectores</w:t>
+      </w:r>
+    </w:p>
+    <w:p>
+      <w:pPr>
+        <w:pStyle w:val="Prrafodelista"/>
+        <w:numPr>
+          <w:ilvl w:val="1"/>
+          <w:numId w:val="18"/>
+        </w:numPr>
+        <w:jc w:val="both"/>
+        <w:rPr>
+          <w:bCs/>
+        </w:rPr>
+      </w:pPr>
+      <w:r>
+        <w:rPr>
+          <w:bCs/>
+        </w:rPr>
+        <w:t>RF003.003 Baja de Sectores</w:t>
+      </w:r>
+    </w:p>
+    <w:p>
+      <w:pPr>
+        <w:pStyle w:val="Prrafodelista"/>
+        <w:numPr>
+          <w:ilvl w:val="1"/>
+          <w:numId w:val="18"/>
+        </w:numPr>
+        <w:jc w:val="both"/>
+        <w:rPr>
+          <w:bCs/>
+        </w:rPr>
+      </w:pPr>
+      <w:r>
+        <w:rPr>
+          <w:bCs/>
+        </w:rPr>
+        <w:t>RF003.004 Consulta de Sectores</w:t>
+      </w:r>
+    </w:p>
+    <w:p>
+      <w:pPr>
+        <w:jc w:val="both"/>
+        <w:rPr>
+          <w:bCs/>
+        </w:rPr>
+      </w:pPr>
+    </w:p>
+    <w:p>
+      <w:pPr>
+        <w:jc w:val="both"/>
+        <w:rPr>
+          <w:bCs/>
+        </w:rPr>
+      </w:pPr>
+    </w:p>
+    <w:p>
+      <w:pPr>
+        <w:jc w:val="both"/>
+        <w:rPr>
+          <w:bCs/>
+        </w:rPr>
+      </w:pPr>
+    </w:p>
+    <w:p>
+      <w:pPr>
+        <w:pStyle w:val="Prrafodelista"/>
+        <w:numPr>
+          <w:ilvl w:val="0"/>
+          <w:numId w:val="18"/>
+        </w:numPr>
+        <w:jc w:val="both"/>
+        <w:rPr>
+          <w:bCs/>
+        </w:rPr>
+      </w:pPr>
+      <w:r>
+        <w:rPr>
+          <w:bCs/>
+        </w:rPr>
+        <w:lastRenderedPageBreak/>
+        <w:t>RF004 Gestión de Pedidos</w:t>
+      </w:r>
+    </w:p>
+    <w:p>
+      <w:pPr>
+        <w:pStyle w:val="Prrafodelista"/>
+        <w:numPr>
+          <w:ilvl w:val="1"/>
+          <w:numId w:val="18"/>
+        </w:numPr>
+        <w:jc w:val="both"/>
+        <w:rPr>
+          <w:bCs/>
+        </w:rPr>
+      </w:pPr>
+      <w:r>
+        <w:rPr>
+          <w:bCs/>
+        </w:rPr>
+        <w:t>RF004.001 Alta de Pedido</w:t>
+      </w:r>
+    </w:p>
+    <w:p>
+      <w:pPr>
+        <w:pStyle w:val="Prrafodelista"/>
+        <w:numPr>
+          <w:ilvl w:val="1"/>
+          <w:numId w:val="18"/>
+        </w:numPr>
+        <w:jc w:val="both"/>
+        <w:rPr>
+          <w:bCs/>
+        </w:rPr>
+      </w:pPr>
+      <w:r>
+        <w:rPr>
+          <w:bCs/>
+        </w:rPr>
+        <w:t>RF004.002 Modificación de Pedido</w:t>
+      </w:r>
+    </w:p>
+    <w:p>
+      <w:pPr>
+        <w:pStyle w:val="Prrafodelista"/>
+        <w:numPr>
+          <w:ilvl w:val="1"/>
+          <w:numId w:val="18"/>
+        </w:numPr>
+        <w:jc w:val="both"/>
+        <w:rPr>
+          <w:bCs/>
+        </w:rPr>
+      </w:pPr>
+      <w:r>
+        <w:rPr>
+          <w:bCs/>
+        </w:rPr>
+        <w:t>RF004.003 Emision del Pedido</w:t>
+      </w:r>
+    </w:p>
+    <w:p>
+      <w:pPr>
+        <w:pStyle w:val="Prrafodelista"/>
+        <w:numPr>
+          <w:ilvl w:val="1"/>
+          <w:numId w:val="18"/>
+        </w:numPr>
+        <w:jc w:val="both"/>
+        <w:rPr>
+          <w:bCs/>
+        </w:rPr>
+      </w:pPr>
+      <w:r>
+        <w:rPr>
+          <w:bCs/>
+        </w:rPr>
+        <w:t>RF004.004 Consulta de Pedidos</w:t>
+      </w:r>
+    </w:p>
+    <w:p>
+      <w:pPr>
+        <w:pStyle w:val="Prrafodelista"/>
+        <w:numPr>
+          <w:ilvl w:val="1"/>
+          <w:numId w:val="18"/>
+        </w:numPr>
+        <w:jc w:val="both"/>
+        <w:rPr>
+          <w:bCs/>
+        </w:rPr>
+      </w:pPr>
+      <w:r>
+        <w:rPr>
+          <w:bCs/>
+        </w:rPr>
+        <w:t>RF004.005 Administración de Tareas</w:t>
+      </w:r>
+    </w:p>
+    <w:p>
+      <w:pPr>
+        <w:pStyle w:val="Prrafodelista"/>
+        <w:numPr>
+          <w:ilvl w:val="2"/>
+          <w:numId w:val="18"/>
+        </w:numPr>
+        <w:jc w:val="both"/>
+        <w:rPr>
+          <w:bCs/>
+        </w:rPr>
+      </w:pPr>
+      <w:r>
+        <w:rPr>
+          <w:bCs/>
+        </w:rPr>
+        <w:t>RF004.005.001 Alta de tareas</w:t>
+      </w:r>
+    </w:p>
+    <w:p>
+      <w:pPr>
+        <w:pStyle w:val="Prrafodelista"/>
+        <w:numPr>
+          <w:ilvl w:val="2"/>
+          <w:numId w:val="18"/>
+        </w:numPr>
+        <w:jc w:val="both"/>
+        <w:rPr>
+          <w:bCs/>
+        </w:rPr>
+      </w:pPr>
+      <w:r>
+        <w:rPr>
+          <w:bCs/>
+        </w:rPr>
+        <w:t>RF004.005.002 Modificacion de Tareas</w:t>
+      </w:r>
+    </w:p>
+    <w:p>
+      <w:pPr>
+        <w:pStyle w:val="Prrafodelista"/>
+        <w:numPr>
+          <w:ilvl w:val="2"/>
+          <w:numId w:val="18"/>
+        </w:numPr>
+        <w:jc w:val="both"/>
+        <w:rPr>
+          <w:bCs/>
+        </w:rPr>
+      </w:pPr>
+      <w:r>
+        <w:rPr>
+          <w:bCs/>
+        </w:rPr>
+        <w:t>RF004.005.003 Consulta de Tareas</w:t>
+      </w:r>
+    </w:p>
+    <w:p>
+      <w:pPr>
+        <w:pStyle w:val="Prrafodelista"/>
+        <w:numPr>
+          <w:ilvl w:val="2"/>
+          <w:numId w:val="18"/>
+        </w:numPr>
+        <w:jc w:val="both"/>
+        <w:rPr>
+          <w:bCs/>
+        </w:rPr>
+      </w:pPr>
+      <w:r>
+        <w:rPr>
+          <w:bCs/>
+        </w:rPr>
+        <w:t>RF004.005.004 Cancelar una Tarea.</w:t>
+      </w:r>
+    </w:p>
+    <w:p>
+      <w:pPr>
+        <w:pStyle w:val="Prrafodelista"/>
+        <w:numPr>
+          <w:ilvl w:val="2"/>
+          <w:numId w:val="18"/>
+        </w:numPr>
+        <w:jc w:val="both"/>
+        <w:rPr>
+          <w:bCs/>
+        </w:rPr>
+      </w:pPr>
+      <w:r>
+        <w:rPr>
+          <w:bCs/>
+        </w:rPr>
+        <w:t>RF004.005.005 Asignar Recursos a las Tareas</w:t>
+      </w:r>
+    </w:p>
+    <w:p>
+      <w:pPr>
+        <w:pStyle w:val="Prrafodelista"/>
+        <w:numPr>
+          <w:ilvl w:val="3"/>
+          <w:numId w:val="18"/>
+        </w:numPr>
+        <w:jc w:val="both"/>
+        <w:rPr>
+          <w:bCs/>
+        </w:rPr>
+      </w:pPr>
+      <w:r>
+        <w:rPr>
+          <w:bCs/>
+        </w:rPr>
+        <w:t>RF004.005.005.001 Asignacion de Agentes</w:t>
+      </w:r>
+    </w:p>
+    <w:p>
+      <w:pPr>
+        <w:pStyle w:val="Prrafodelista"/>
+        <w:numPr>
+          <w:ilvl w:val="3"/>
+          <w:numId w:val="18"/>
+        </w:numPr>
+        <w:jc w:val="both"/>
+        <w:rPr>
+          <w:bCs/>
+        </w:rPr>
+      </w:pPr>
+      <w:r>
+        <w:rPr>
+          <w:bCs/>
+        </w:rPr>
+        <w:t>RF004.005.005.00</w:t>
+      </w:r>
+      <w:r>
+        <w:rPr>
+          <w:bCs/>
+        </w:rPr>
+        <w:t>2</w:t>
+      </w:r>
+      <w:r>
+        <w:rPr>
+          <w:bCs/>
+        </w:rPr>
+        <w:t xml:space="preserve"> Asignacion de Insumos</w:t>
+      </w:r>
+    </w:p>
+    <w:p>
+      <w:pPr>
+        <w:pStyle w:val="Prrafodelista"/>
+        <w:numPr>
+          <w:ilvl w:val="2"/>
+          <w:numId w:val="18"/>
+        </w:numPr>
+        <w:jc w:val="both"/>
+        <w:rPr>
+          <w:bCs/>
+        </w:rPr>
+      </w:pPr>
+      <w:r>
+        <w:rPr>
+          <w:bCs/>
+        </w:rPr>
+        <w:t>RF004.005.006 Desasignar Recursos a las Tareas</w:t>
+      </w:r>
+    </w:p>
+    <w:p>
+      <w:pPr>
+        <w:pStyle w:val="Prrafodelista"/>
+        <w:numPr>
+          <w:ilvl w:val="3"/>
+          <w:numId w:val="18"/>
+        </w:numPr>
+        <w:jc w:val="both"/>
+        <w:rPr>
+          <w:bCs/>
+        </w:rPr>
+      </w:pPr>
+      <w:r>
+        <w:rPr>
+          <w:bCs/>
+        </w:rPr>
+        <w:t>RF004.005.006.001 Desasignación de Insumos</w:t>
+      </w:r>
+    </w:p>
+    <w:p>
+      <w:pPr>
+        <w:pStyle w:val="Prrafodelista"/>
+        <w:numPr>
+          <w:ilvl w:val="3"/>
+          <w:numId w:val="18"/>
+        </w:numPr>
+        <w:jc w:val="both"/>
+        <w:rPr>
+          <w:bCs/>
+        </w:rPr>
+      </w:pPr>
+      <w:r>
+        <w:rPr>
+          <w:bCs/>
+        </w:rPr>
+        <w:t>RF004.005.006.002 Desasignación de Agentes</w:t>
+      </w:r>
+    </w:p>
+    <w:p>
+      <w:pPr>
+        <w:pStyle w:val="Prrafodelista"/>
+        <w:numPr>
+          <w:ilvl w:val="0"/>
+          <w:numId w:val="18"/>
+        </w:numPr>
+        <w:jc w:val="both"/>
+        <w:rPr>
+          <w:bCs/>
+        </w:rPr>
+      </w:pPr>
+      <w:r>
+        <w:rPr>
+          <w:bCs/>
+        </w:rPr>
+        <w:t>RF005 Gestión de Insumos</w:t>
+      </w:r>
+    </w:p>
+    <w:p>
+      <w:pPr>
+        <w:pStyle w:val="Prrafodelista"/>
+        <w:numPr>
+          <w:ilvl w:val="1"/>
+          <w:numId w:val="18"/>
+        </w:numPr>
+        <w:jc w:val="both"/>
+        <w:rPr>
+          <w:bCs/>
+        </w:rPr>
+      </w:pPr>
+      <w:r>
+        <w:rPr>
+          <w:bCs/>
+        </w:rPr>
+        <w:t>RF005.001 Alta de Insumo</w:t>
+      </w:r>
+    </w:p>
+    <w:p>
+      <w:pPr>
+        <w:pStyle w:val="Prrafodelista"/>
+        <w:numPr>
+          <w:ilvl w:val="1"/>
+          <w:numId w:val="18"/>
+        </w:numPr>
+        <w:jc w:val="both"/>
+        <w:rPr>
+          <w:bCs/>
+        </w:rPr>
+      </w:pPr>
+      <w:r>
+        <w:rPr>
+          <w:bCs/>
+        </w:rPr>
+        <w:t>RF005.002 Modificación de Insumo</w:t>
+      </w:r>
+    </w:p>
+    <w:p>
+      <w:pPr>
+        <w:pStyle w:val="Prrafodelista"/>
+        <w:numPr>
+          <w:ilvl w:val="1"/>
+          <w:numId w:val="18"/>
+        </w:numPr>
+        <w:jc w:val="both"/>
+        <w:rPr>
+          <w:bCs/>
+        </w:rPr>
+      </w:pPr>
+      <w:r>
+        <w:rPr>
+          <w:bCs/>
+        </w:rPr>
+        <w:t>RF005.003 Baja de Insumo</w:t>
+      </w:r>
+    </w:p>
+    <w:p>
+      <w:pPr>
+        <w:pStyle w:val="Prrafodelista"/>
+        <w:numPr>
+          <w:ilvl w:val="1"/>
+          <w:numId w:val="18"/>
+        </w:numPr>
+        <w:jc w:val="both"/>
+        <w:rPr>
+          <w:bCs/>
+        </w:rPr>
+      </w:pPr>
+      <w:r>
+        <w:rPr>
+          <w:bCs/>
+        </w:rPr>
+        <w:t>RF005.004 Consulta de Insumo</w:t>
+      </w:r>
+    </w:p>
+    <w:p>
+      <w:pPr>
+        <w:pStyle w:val="Prrafodelista"/>
+        <w:numPr>
+          <w:ilvl w:val="0"/>
+          <w:numId w:val="18"/>
+        </w:numPr>
+        <w:jc w:val="both"/>
+        <w:rPr>
+          <w:bCs/>
+        </w:rPr>
+      </w:pPr>
+      <w:r>
+        <w:rPr>
+          <w:bCs/>
+        </w:rPr>
+        <w:t>RF006 Gestión de Informes</w:t>
+      </w:r>
+    </w:p>
+    <w:p>
+      <w:pPr>
+        <w:pStyle w:val="Prrafodelista"/>
+        <w:numPr>
+          <w:ilvl w:val="1"/>
+          <w:numId w:val="18"/>
+        </w:numPr>
+        <w:jc w:val="both"/>
+        <w:rPr>
+          <w:bCs/>
+        </w:rPr>
+      </w:pPr>
+      <w:r>
+        <w:rPr>
+          <w:bCs/>
+        </w:rPr>
+        <w:t>RF006.001 Informe sobre Pedidos realizados</w:t>
+      </w:r>
+    </w:p>
+    <w:p>
+      <w:pPr>
+        <w:pStyle w:val="Prrafodelista"/>
+        <w:numPr>
+          <w:ilvl w:val="1"/>
+          <w:numId w:val="18"/>
+        </w:numPr>
+        <w:jc w:val="both"/>
+        <w:rPr>
+          <w:bCs/>
+        </w:rPr>
+      </w:pPr>
+      <w:r>
+        <w:rPr>
+          <w:bCs/>
+        </w:rPr>
+        <w:t>RF006.002 Informe sobre Orden de Trabajo realizadas</w:t>
+      </w:r>
+    </w:p>
+    <w:p>
+      <w:pPr>
+        <w:pStyle w:val="Prrafodelista"/>
+        <w:numPr>
+          <w:ilvl w:val="1"/>
+          <w:numId w:val="18"/>
+        </w:numPr>
+        <w:jc w:val="both"/>
+        <w:rPr>
+          <w:bCs/>
+        </w:rPr>
+      </w:pPr>
+      <w:r>
+        <w:rPr>
+          <w:bCs/>
+        </w:rPr>
+        <w:t>RF006.003 Informe sobre Orden de Compra realizadas</w:t>
+      </w:r>
+    </w:p>
+    <w:p>
+      <w:pPr>
+        <w:pStyle w:val="Prrafodelista"/>
+        <w:numPr>
+          <w:ilvl w:val="1"/>
+          <w:numId w:val="18"/>
+        </w:numPr>
+        <w:jc w:val="both"/>
+        <w:rPr>
+          <w:bCs/>
+        </w:rPr>
+      </w:pPr>
+      <w:r>
+        <w:rPr>
+          <w:bCs/>
+        </w:rPr>
+        <w:t>RF006.004 Informe sobre Eventos realizados</w:t>
+      </w:r>
+    </w:p>
+    <w:p>
+      <w:pPr>
+        <w:pStyle w:val="Prrafodelista"/>
+        <w:numPr>
+          <w:ilvl w:val="0"/>
+          <w:numId w:val="18"/>
+        </w:numPr>
+        <w:jc w:val="both"/>
+        <w:rPr>
+          <w:bCs/>
+        </w:rPr>
+      </w:pPr>
+      <w:r>
+        <w:rPr>
+          <w:bCs/>
+        </w:rPr>
+        <w:t>RF007 Gestión de Eventos</w:t>
+      </w:r>
+    </w:p>
+    <w:p>
+      <w:pPr>
+        <w:pStyle w:val="Prrafodelista"/>
+        <w:numPr>
+          <w:ilvl w:val="1"/>
+          <w:numId w:val="18"/>
+        </w:numPr>
+        <w:jc w:val="both"/>
+        <w:rPr>
+          <w:bCs/>
+        </w:rPr>
+      </w:pPr>
+      <w:r>
+        <w:rPr>
+          <w:bCs/>
+        </w:rPr>
+        <w:t>RF007.001.001 Alta de Evento</w:t>
+      </w:r>
+    </w:p>
+    <w:p>
+      <w:pPr>
+        <w:pStyle w:val="Prrafodelista"/>
+        <w:numPr>
+          <w:ilvl w:val="1"/>
+          <w:numId w:val="18"/>
+        </w:numPr>
+        <w:jc w:val="both"/>
+        <w:rPr>
+          <w:bCs/>
+        </w:rPr>
+      </w:pPr>
+      <w:r>
+        <w:rPr>
+          <w:bCs/>
+        </w:rPr>
+        <w:t>RF007.001.002 Modificación de Evento</w:t>
+      </w:r>
+    </w:p>
+    <w:p>
+      <w:pPr>
+        <w:pStyle w:val="Prrafodelista"/>
+        <w:numPr>
+          <w:ilvl w:val="1"/>
+          <w:numId w:val="18"/>
+        </w:numPr>
+        <w:jc w:val="both"/>
+        <w:rPr>
+          <w:bCs/>
+        </w:rPr>
+      </w:pPr>
+      <w:r>
+        <w:rPr>
+          <w:bCs/>
+        </w:rPr>
+        <w:t>RF007.001.003 Baja de Evento</w:t>
+      </w:r>
+    </w:p>
+    <w:p>
+      <w:pPr>
+        <w:pStyle w:val="Prrafodelista"/>
+        <w:numPr>
+          <w:ilvl w:val="1"/>
+          <w:numId w:val="18"/>
+        </w:numPr>
+        <w:jc w:val="both"/>
+        <w:rPr>
+          <w:bCs/>
+        </w:rPr>
+      </w:pPr>
+      <w:r>
+        <w:rPr>
+          <w:bCs/>
+        </w:rPr>
+        <w:t>RF007.001.004 Consulta de Evento</w:t>
+      </w:r>
+    </w:p>
+    <w:p>
+      <w:pPr>
+        <w:pStyle w:val="Prrafodelista"/>
+        <w:numPr>
+          <w:ilvl w:val="0"/>
+          <w:numId w:val="18"/>
+        </w:numPr>
+        <w:jc w:val="both"/>
+        <w:rPr>
+          <w:bCs/>
+        </w:rPr>
+      </w:pPr>
+      <w:r>
+        <w:rPr>
+          <w:bCs/>
+        </w:rPr>
+        <w:t>RF008 Gestión de Orden de Trabajo</w:t>
+      </w:r>
+    </w:p>
+    <w:p>
+      <w:pPr>
+        <w:pStyle w:val="Prrafodelista"/>
+        <w:numPr>
+          <w:ilvl w:val="1"/>
+          <w:numId w:val="18"/>
+        </w:numPr>
+        <w:jc w:val="both"/>
+        <w:rPr>
+          <w:bCs/>
+        </w:rPr>
+      </w:pPr>
+      <w:r>
+        <w:rPr>
+          <w:bCs/>
+        </w:rPr>
+        <w:t>RF008.001 Alta de Orden de Trabajo</w:t>
+      </w:r>
+    </w:p>
+    <w:p>
+      <w:pPr>
+        <w:pStyle w:val="Prrafodelista"/>
+        <w:numPr>
+          <w:ilvl w:val="1"/>
+          <w:numId w:val="18"/>
+        </w:numPr>
+        <w:jc w:val="both"/>
+        <w:rPr>
+          <w:bCs/>
+        </w:rPr>
+      </w:pPr>
+      <w:r>
+        <w:rPr>
+          <w:bCs/>
+        </w:rPr>
+        <w:t>RF008.002 Modificacion de Orden de Trabajo</w:t>
+      </w:r>
+    </w:p>
+    <w:p>
+      <w:pPr>
+        <w:pStyle w:val="Prrafodelista"/>
+        <w:numPr>
+          <w:ilvl w:val="1"/>
+          <w:numId w:val="18"/>
+        </w:numPr>
+        <w:jc w:val="both"/>
+        <w:rPr>
+          <w:bCs/>
+        </w:rPr>
+      </w:pPr>
+      <w:r>
+        <w:rPr>
+          <w:bCs/>
+        </w:rPr>
+        <w:t>RF008.003 Asignar Tareas</w:t>
+      </w:r>
+    </w:p>
+    <w:p>
+      <w:pPr>
+        <w:pStyle w:val="Prrafodelista"/>
+        <w:numPr>
+          <w:ilvl w:val="1"/>
+          <w:numId w:val="18"/>
+        </w:numPr>
+        <w:jc w:val="both"/>
+        <w:rPr>
+          <w:bCs/>
+        </w:rPr>
+      </w:pPr>
+      <w:r>
+        <w:rPr>
+          <w:bCs/>
+        </w:rPr>
+        <w:t>RF008.004 Estado de Orden de Trabajo</w:t>
+      </w:r>
+    </w:p>
+    <w:p>
+      <w:pPr>
+        <w:pStyle w:val="Prrafodelista"/>
+        <w:numPr>
+          <w:ilvl w:val="1"/>
+          <w:numId w:val="18"/>
+        </w:numPr>
+        <w:jc w:val="both"/>
+        <w:rPr>
+          <w:bCs/>
+        </w:rPr>
+      </w:pPr>
+      <w:r>
+        <w:rPr>
+          <w:bCs/>
+        </w:rPr>
+        <w:t>RF008.005 Emitir Orden de Trabajo</w:t>
+      </w:r>
+    </w:p>
+    <w:p>
+      <w:pPr>
+        <w:pStyle w:val="Prrafodelista"/>
+        <w:numPr>
+          <w:ilvl w:val="1"/>
+          <w:numId w:val="18"/>
+        </w:numPr>
+        <w:jc w:val="both"/>
+        <w:rPr>
+          <w:bCs/>
+        </w:rPr>
+      </w:pPr>
+      <w:r>
+        <w:rPr>
+          <w:bCs/>
+        </w:rPr>
+        <w:t>RF008.006 Consulta de Ordenes de Trabajo</w:t>
+      </w:r>
+    </w:p>
+    <w:p>
+      <w:pPr>
+        <w:pStyle w:val="Prrafodelista"/>
+        <w:numPr>
+          <w:ilvl w:val="1"/>
+          <w:numId w:val="18"/>
+        </w:numPr>
+        <w:jc w:val="both"/>
+        <w:rPr>
+          <w:bCs/>
+        </w:rPr>
+      </w:pPr>
+      <w:r>
+        <w:rPr>
+          <w:bCs/>
+        </w:rPr>
+        <w:t>RF008.007 Modificación de Estado de Tareas</w:t>
+      </w:r>
+    </w:p>
+    <w:p>
+      <w:pPr>
+        <w:pStyle w:val="Prrafodelista"/>
+        <w:numPr>
+          <w:ilvl w:val="0"/>
+          <w:numId w:val="18"/>
+        </w:numPr>
+        <w:jc w:val="both"/>
+        <w:rPr>
+          <w:bCs/>
+        </w:rPr>
+      </w:pPr>
+      <w:r>
+        <w:rPr>
+          <w:bCs/>
+        </w:rPr>
+        <w:t>RF009 Gestión de Especialización</w:t>
+      </w:r>
+    </w:p>
+    <w:p>
+      <w:pPr>
+        <w:pStyle w:val="Prrafodelista"/>
+        <w:numPr>
+          <w:ilvl w:val="1"/>
+          <w:numId w:val="18"/>
+        </w:numPr>
+        <w:jc w:val="both"/>
+        <w:rPr>
+          <w:bCs/>
+        </w:rPr>
+      </w:pPr>
+      <w:r>
+        <w:rPr>
+          <w:bCs/>
+        </w:rPr>
+        <w:t>RF009.001 Alta de Especialización</w:t>
+      </w:r>
+    </w:p>
+    <w:p>
+      <w:pPr>
+        <w:pStyle w:val="Prrafodelista"/>
+        <w:numPr>
+          <w:ilvl w:val="1"/>
+          <w:numId w:val="18"/>
+        </w:numPr>
+        <w:jc w:val="both"/>
+        <w:rPr>
+          <w:bCs/>
+        </w:rPr>
+      </w:pPr>
+      <w:r>
+        <w:rPr>
+          <w:bCs/>
+        </w:rPr>
+        <w:t>RF009.002 Modificacion de Especialización</w:t>
+      </w:r>
+    </w:p>
+    <w:p>
+      <w:pPr>
+        <w:pStyle w:val="Prrafodelista"/>
+        <w:numPr>
+          <w:ilvl w:val="1"/>
+          <w:numId w:val="18"/>
+        </w:numPr>
+        <w:jc w:val="both"/>
+        <w:rPr>
+          <w:bCs/>
+        </w:rPr>
+      </w:pPr>
+      <w:r>
+        <w:rPr>
+          <w:bCs/>
+        </w:rPr>
+        <w:t>RF009.003 Baja de Especialización</w:t>
+      </w:r>
+    </w:p>
+    <w:p>
+      <w:pPr>
+        <w:pStyle w:val="Prrafodelista"/>
+        <w:numPr>
+          <w:ilvl w:val="1"/>
+          <w:numId w:val="18"/>
+        </w:numPr>
+        <w:jc w:val="both"/>
+        <w:rPr>
+          <w:bCs/>
+        </w:rPr>
+      </w:pPr>
+      <w:r>
+        <w:rPr>
+          <w:bCs/>
+        </w:rPr>
+        <w:t>RF009.004 Consulta de Especialización</w:t>
+      </w:r>
+    </w:p>
+    <w:p>
+      <w:pPr>
+        <w:jc w:val="both"/>
+        <w:rPr>
+          <w:bCs/>
+        </w:rPr>
+      </w:pPr>
+    </w:p>
+    <w:p>
+      <w:pPr>
+        <w:jc w:val="both"/>
+        <w:rPr>
+          <w:bCs/>
+        </w:rPr>
+      </w:pPr>
+    </w:p>
+    <w:p>
+      <w:pPr>
+        <w:jc w:val="both"/>
+        <w:rPr>
+          <w:bCs/>
+        </w:rPr>
+      </w:pPr>
+    </w:p>
+    <w:p>
+      <w:pPr>
+        <w:jc w:val="both"/>
+        <w:rPr>
+          <w:bCs/>
+        </w:rPr>
+      </w:pPr>
+    </w:p>
+    <w:p>
+      <w:pPr>
+        <w:pStyle w:val="Prrafodelista"/>
+        <w:numPr>
+          <w:ilvl w:val="0"/>
+          <w:numId w:val="18"/>
+        </w:numPr>
+        <w:jc w:val="both"/>
+        <w:rPr>
+          <w:bCs/>
+        </w:rPr>
+      </w:pPr>
+      <w:r>
+        <w:rPr>
+          <w:bCs/>
+        </w:rPr>
+        <w:lastRenderedPageBreak/>
+        <w:t>RF010 Gestión de Orden de Compra</w:t>
+      </w:r>
+    </w:p>
+    <w:p>
+      <w:pPr>
+        <w:pStyle w:val="Prrafodelista"/>
+        <w:numPr>
+          <w:ilvl w:val="1"/>
+          <w:numId w:val="18"/>
+        </w:numPr>
+        <w:jc w:val="both"/>
+        <w:rPr>
+          <w:bCs/>
+        </w:rPr>
+      </w:pPr>
+      <w:r>
+        <w:rPr>
+          <w:bCs/>
+        </w:rPr>
+        <w:t>RF010.001 Alta de Orden de Compra</w:t>
+      </w:r>
+    </w:p>
+    <w:p>
+      <w:pPr>
+        <w:pStyle w:val="Prrafodelista"/>
+        <w:numPr>
+          <w:ilvl w:val="2"/>
+          <w:numId w:val="18"/>
+        </w:numPr>
+        <w:jc w:val="both"/>
+        <w:rPr>
+          <w:bCs/>
+        </w:rPr>
+      </w:pPr>
+      <w:r>
+        <w:rPr>
+          <w:bCs/>
+        </w:rPr>
+        <w:t>RF010.001.001 Agregar Item</w:t>
+      </w:r>
+    </w:p>
+    <w:p>
+      <w:pPr>
+        <w:pStyle w:val="Prrafodelista"/>
+        <w:numPr>
+          <w:ilvl w:val="1"/>
+          <w:numId w:val="18"/>
+        </w:numPr>
+        <w:jc w:val="both"/>
+        <w:rPr>
+          <w:bCs/>
+        </w:rPr>
+      </w:pPr>
+      <w:r>
+        <w:rPr>
+          <w:bCs/>
+        </w:rPr>
+        <w:t>RF010.002 Modificación de Orden de Compra</w:t>
+      </w:r>
+    </w:p>
+    <w:p>
+      <w:pPr>
+        <w:pStyle w:val="Prrafodelista"/>
+        <w:numPr>
+          <w:ilvl w:val="1"/>
+          <w:numId w:val="18"/>
+        </w:numPr>
+        <w:jc w:val="both"/>
+        <w:rPr>
+          <w:bCs/>
+        </w:rPr>
+      </w:pPr>
+      <w:r>
+        <w:rPr>
+          <w:bCs/>
+        </w:rPr>
+        <w:t>RF010.003 Consulta de Orden de Compra</w:t>
+      </w:r>
+    </w:p>
+    <w:p>
+      <w:pPr>
+        <w:pStyle w:val="Prrafodelista"/>
+        <w:numPr>
+          <w:ilvl w:val="1"/>
+          <w:numId w:val="18"/>
+        </w:numPr>
+        <w:jc w:val="both"/>
+        <w:rPr>
+          <w:bCs/>
+        </w:rPr>
+      </w:pPr>
+      <w:r>
+        <w:rPr>
+          <w:bCs/>
+        </w:rPr>
+        <w:t>RF010.004 Cancelar Pedido de Item</w:t>
+      </w:r>
+    </w:p>
+    <w:p>
+      <w:pPr>
+        <w:pStyle w:val="Prrafodelista"/>
+        <w:numPr>
+          <w:ilvl w:val="1"/>
+          <w:numId w:val="18"/>
+        </w:numPr>
+        <w:jc w:val="both"/>
+        <w:rPr>
+          <w:bCs/>
+        </w:rPr>
+      </w:pPr>
+      <w:r>
+        <w:rPr>
+          <w:bCs/>
+        </w:rPr>
+        <w:t>RF010.005 Confirmar Recepcion de Item</w:t>
+      </w:r>
+    </w:p>
+    <w:p>
+      <w:pPr>
+        <w:pStyle w:val="Prrafodelista"/>
+        <w:numPr>
+          <w:ilvl w:val="1"/>
+          <w:numId w:val="18"/>
+        </w:numPr>
+        <w:jc w:val="both"/>
+        <w:rPr>
+          <w:bCs/>
+        </w:rPr>
+      </w:pPr>
+      <w:r>
+        <w:rPr>
+          <w:bCs/>
+        </w:rPr>
+        <w:t>RF010.006 Estado de Orden de Compra</w:t>
+      </w:r>
+    </w:p>
+    <w:p>
+      <w:pPr>
+        <w:pStyle w:val="Prrafodelista"/>
+        <w:numPr>
+          <w:ilvl w:val="1"/>
+          <w:numId w:val="18"/>
+        </w:numPr>
+        <w:jc w:val="both"/>
+        <w:rPr>
+          <w:bCs/>
+        </w:rPr>
+      </w:pPr>
+      <w:r>
+        <w:rPr>
+          <w:bCs/>
+        </w:rPr>
+        <w:t>RF010.007 Emision de Orden de Compra</w:t>
+      </w:r>
+    </w:p>
+    <w:p>
+      <w:pPr>
+        <w:ind w:left="720"/>
+        <w:jc w:val="both"/>
+      </w:pPr>
+    </w:p>
+    <w:p>
+      <w:pPr>
+        <w:pStyle w:val="Ttulo1"/>
+        <w:numPr>
+          <w:ilvl w:val="0"/>
+          <w:numId w:val="12"/>
+        </w:numPr>
+        <w:jc w:val="both"/>
+      </w:pPr>
+      <w:bookmarkStart w:id="44" w:name="_Toc79432808"/>
+      <w:r>
+        <w:t>REQUERIMIENTOS FUNCIONALES Y NO FUNCIONALES</w:t>
+      </w:r>
+      <w:bookmarkEnd w:id="44"/>
+    </w:p>
+    <w:p>
+      <w:pPr>
+        <w:ind w:left="720"/>
+        <w:jc w:val="both"/>
+        <w:rPr>
+          <w:b/>
+          <w:color w:val="1155CC"/>
+          <w:sz w:val="28"/>
+          <w:szCs w:val="28"/>
+          <w:u w:val="single"/>
+        </w:rPr>
+      </w:pPr>
+      <w:r>
+        <w:pict w14:anchorId="541E8C8C">
+          <v:rect id="_x0000_i1989" style="width:0;height:1.5pt" o:hralign="center" o:bullet="t" o:hrstd="t" o:hr="t" fillcolor="#a0a0a0" stroked="f"/>
+        </w:pict>
+      </w:r>
+    </w:p>
+    <w:p>
+      <w:pPr>
+        <w:ind w:firstLine="720"/>
+        <w:jc w:val="both"/>
+      </w:pPr>
       <w:hyperlink r:id="rId14">
         <w:r>
           <w:rPr>
@@ -6105,6 +8104,8 @@
         <w:ind w:left="720" w:hanging="360"/>
         <w:jc w:val="both"/>
       </w:pPr>
+      <w:bookmarkStart w:id="45" w:name="_dfosswl1nnyd" w:colFirst="0" w:colLast="0"/>
+      <w:bookmarkEnd w:id="45"/>
     </w:p>
     <w:p>
       <w:pPr>
@@ -6115,13 +8116,11 @@
         </w:numPr>
         <w:jc w:val="both"/>
       </w:pPr>
-      <w:bookmarkStart w:id="43" w:name="_dfosswl1nnyd" w:colFirst="0" w:colLast="0"/>
-      <w:bookmarkStart w:id="44" w:name="_Toc77793076"/>
-      <w:bookmarkEnd w:id="43"/>
-      <w:r>
-        <w:t>REQUERIMIENTOS FUNCIONALES Y NO FUNCIONALES</w:t>
-      </w:r>
-      <w:bookmarkEnd w:id="44"/>
+      <w:bookmarkStart w:id="46" w:name="_Toc79432809"/>
+      <w:r>
+        <w:t>MODELO DE FUNCIONES</w:t>
+      </w:r>
+      <w:bookmarkEnd w:id="46"/>
     </w:p>
     <w:p>
       <w:pPr>
@@ -6129,7 +8128,7 @@
       </w:pPr>
       <w:r>
         <w:pict w14:anchorId="58A1741E">
-          <v:rect id="_x0000_i1043" style="width:0;height:1.5pt" o:hralign="center" o:hrstd="t" o:hr="t" fillcolor="#a0a0a0" stroked="f"/>
+          <v:rect id="_x0000_i1981" style="width:0;height:1.5pt" o:hralign="center" o:hrstd="t" o:hr="t" fillcolor="#a0a0a0" stroked="f"/>
         </w:pict>
       </w:r>
     </w:p>
@@ -6137,6 +8136,13 @@
       <w:pPr>
         <w:ind w:firstLine="720"/>
         <w:jc w:val="both"/>
+        <w:rPr>
+          <w:b/>
+          <w:color w:val="1155CC"/>
+          <w:sz w:val="28"/>
+          <w:szCs w:val="28"/>
+          <w:u w:val="single"/>
+        </w:rPr>
       </w:pPr>
       <w:hyperlink r:id="rId15">
         <w:r>
@@ -6153,25 +8159,47 @@
     </w:p>
     <w:p>
       <w:pPr>
-        <w:ind w:left="720" w:firstLine="720"/>
-        <w:jc w:val="both"/>
-      </w:pPr>
-    </w:p>
-    <w:p>
-      <w:pPr>
-        <w:pStyle w:val="Ttulo1"/>
+        <w:ind w:firstLine="720"/>
+        <w:jc w:val="both"/>
+      </w:pPr>
+    </w:p>
+    <w:p>
+      <w:pPr>
+        <w:pStyle w:val="Prrafodelista"/>
+        <w:keepNext/>
+        <w:keepLines/>
         <w:numPr>
           <w:ilvl w:val="0"/>
           <w:numId w:val="1"/>
         </w:numPr>
-      </w:pPr>
-      <w:bookmarkStart w:id="45" w:name="_it1g5qls0zea" w:colFirst="0" w:colLast="0"/>
-      <w:bookmarkStart w:id="46" w:name="_Toc77793077"/>
-      <w:bookmarkEnd w:id="45"/>
+        <w:contextualSpacing w:val="0"/>
+        <w:outlineLvl w:val="0"/>
+        <w:rPr>
+          <w:rFonts w:ascii="Times New Roman" w:eastAsia="Times New Roman" w:hAnsi="Times New Roman" w:cs="Times New Roman"/>
+          <w:vanish/>
+          <w:color w:val="38761D"/>
+          <w:sz w:val="32"/>
+          <w:szCs w:val="32"/>
+        </w:rPr>
+      </w:pPr>
+      <w:bookmarkStart w:id="47" w:name="_it1g5qls0zea" w:colFirst="0" w:colLast="0"/>
+      <w:bookmarkStart w:id="48" w:name="_Toc79432810"/>
+      <w:bookmarkEnd w:id="47"/>
+      <w:bookmarkEnd w:id="48"/>
+    </w:p>
+    <w:p>
+      <w:pPr>
+        <w:pStyle w:val="Ttulo1"/>
+        <w:numPr>
+          <w:ilvl w:val="0"/>
+          <w:numId w:val="1"/>
+        </w:numPr>
+      </w:pPr>
+      <w:bookmarkStart w:id="49" w:name="_Toc79432811"/>
       <w:r>
         <w:t>REQUERIMIENTOS DE DATOS</w:t>
       </w:r>
-      <w:bookmarkEnd w:id="46"/>
+      <w:bookmarkEnd w:id="49"/>
     </w:p>
     <w:p>
       <w:pPr>
@@ -6179,13 +8207,20 @@
       </w:pPr>
       <w:r>
         <w:pict w14:anchorId="44F0995C">
-          <v:rect id="_x0000_i1044" style="width:0;height:1.5pt" o:hralign="center" o:hrstd="t" o:hr="t" fillcolor="#a0a0a0" stroked="f"/>
+          <v:rect id="_x0000_i1982" style="width:0;height:1.5pt" o:hralign="center" o:hrstd="t" o:hr="t" fillcolor="#a0a0a0" stroked="f"/>
         </w:pict>
       </w:r>
     </w:p>
     <w:p>
       <w:pPr>
         <w:ind w:firstLine="720"/>
+        <w:rPr>
+          <w:b/>
+          <w:color w:val="1155CC"/>
+          <w:sz w:val="28"/>
+          <w:szCs w:val="28"/>
+          <w:u w:val="single"/>
+        </w:rPr>
       </w:pPr>
       <w:hyperlink r:id="rId16">
         <w:r>
@@ -6196,26 +8231,50 @@
             <w:szCs w:val="28"/>
             <w:u w:val="single"/>
           </w:rPr>
-          <w:t>VER ANEXO III</w:t>
+          <w:t>VER ANE</w:t>
+        </w:r>
+        <w:r>
+          <w:rPr>
+            <w:b/>
+            <w:color w:val="1155CC"/>
+            <w:sz w:val="28"/>
+            <w:szCs w:val="28"/>
+            <w:u w:val="single"/>
+          </w:rPr>
+          <w:t>X</w:t>
+        </w:r>
+        <w:r>
+          <w:rPr>
+            <w:b/>
+            <w:color w:val="1155CC"/>
+            <w:sz w:val="28"/>
+            <w:szCs w:val="28"/>
+            <w:u w:val="single"/>
+          </w:rPr>
+          <w:t>O III</w:t>
         </w:r>
       </w:hyperlink>
     </w:p>
     <w:p>
       <w:pPr>
+        <w:ind w:firstLine="720"/>
+      </w:pPr>
+    </w:p>
+    <w:p>
+      <w:pPr>
         <w:pStyle w:val="Ttulo1"/>
         <w:numPr>
           <w:ilvl w:val="0"/>
           <w:numId w:val="1"/>
         </w:numPr>
       </w:pPr>
-      <w:bookmarkStart w:id="47" w:name="_pdpoo57guoat" w:colFirst="0" w:colLast="0"/>
-      <w:bookmarkStart w:id="48" w:name="_Toc77793078"/>
-      <w:bookmarkEnd w:id="47"/>
-      <w:r>
-        <w:lastRenderedPageBreak/>
+      <w:bookmarkStart w:id="50" w:name="_pdpoo57guoat" w:colFirst="0" w:colLast="0"/>
+      <w:bookmarkStart w:id="51" w:name="_Toc79432812"/>
+      <w:bookmarkEnd w:id="50"/>
+      <w:r>
         <w:t>DOCUMENTACIÓN DE USUARIO</w:t>
       </w:r>
-      <w:bookmarkEnd w:id="48"/>
+      <w:bookmarkEnd w:id="51"/>
     </w:p>
     <w:p>
       <w:pPr>
@@ -6223,7 +8282,7 @@
       </w:pPr>
       <w:r>
         <w:pict w14:anchorId="5D383EEE">
-          <v:rect id="_x0000_i1045" style="width:0;height:1.5pt" o:hralign="center" o:hrstd="t" o:hr="t" fillcolor="#a0a0a0" stroked="f"/>
+          <v:rect id="_x0000_i1983" style="width:0;height:1.5pt" o:hralign="center" o:hrstd="t" o:hr="t" fillcolor="#a0a0a0" stroked="f"/>
         </w:pict>
       </w:r>
     </w:p>
@@ -6278,13 +8337,13 @@
           <w:numId w:val="1"/>
         </w:numPr>
       </w:pPr>
-      <w:bookmarkStart w:id="49" w:name="_5juqzbnjmfe" w:colFirst="0" w:colLast="0"/>
-      <w:bookmarkStart w:id="50" w:name="_Toc77793079"/>
-      <w:bookmarkEnd w:id="49"/>
+      <w:bookmarkStart w:id="52" w:name="_5juqzbnjmfe" w:colFirst="0" w:colLast="0"/>
+      <w:bookmarkStart w:id="53" w:name="_Toc79432813"/>
+      <w:bookmarkEnd w:id="52"/>
       <w:r>
         <w:t>CRITERIOS DE ACEPTACIÓN DE ENTREGABLES</w:t>
       </w:r>
-      <w:bookmarkEnd w:id="50"/>
+      <w:bookmarkEnd w:id="53"/>
     </w:p>
     <w:p>
       <w:pPr>
@@ -6292,7 +8351,7 @@
       </w:pPr>
       <w:r>
         <w:pict w14:anchorId="51D30880">
-          <v:rect id="_x0000_i1046" style="width:0;height:1.5pt" o:hralign="center" o:hrstd="t" o:hr="t" fillcolor="#a0a0a0" stroked="f"/>
+          <v:rect id="_x0000_i1984" style="width:0;height:1.5pt" o:hralign="center" o:hrstd="t" o:hr="t" fillcolor="#a0a0a0" stroked="f"/>
         </w:pict>
       </w:r>
     </w:p>
@@ -6304,13 +8363,13 @@
           <w:numId w:val="1"/>
         </w:numPr>
       </w:pPr>
-      <w:bookmarkStart w:id="51" w:name="_hsfnc4nkxy8o" w:colFirst="0" w:colLast="0"/>
-      <w:bookmarkStart w:id="52" w:name="_Toc77793080"/>
-      <w:bookmarkEnd w:id="51"/>
+      <w:bookmarkStart w:id="54" w:name="_hsfnc4nkxy8o" w:colFirst="0" w:colLast="0"/>
+      <w:bookmarkStart w:id="55" w:name="_Toc79432814"/>
+      <w:bookmarkEnd w:id="54"/>
       <w:r>
         <w:t>CRITERIOS DE ACEPTACIÓN DEL SOFTWARE</w:t>
       </w:r>
-      <w:bookmarkEnd w:id="52"/>
+      <w:bookmarkEnd w:id="55"/>
     </w:p>
     <w:p>
       <w:pPr>
@@ -6318,7 +8377,7 @@
       </w:pPr>
       <w:r>
         <w:pict w14:anchorId="27FA00C0">
-          <v:rect id="_x0000_i1047" style="width:0;height:1.5pt" o:hralign="center" o:hrstd="t" o:hr="t" fillcolor="#a0a0a0" stroked="f"/>
+          <v:rect id="_x0000_i1985" style="width:0;height:1.5pt" o:hralign="center" o:hrstd="t" o:hr="t" fillcolor="#a0a0a0" stroked="f"/>
         </w:pict>
       </w:r>
     </w:p>
@@ -6357,6 +8416,18 @@
     </w:p>
     <w:p>
       <w:pPr>
+        <w:ind w:left="1440" w:firstLine="720"/>
+        <w:jc w:val="both"/>
+      </w:pPr>
+    </w:p>
+    <w:p>
+      <w:pPr>
+        <w:ind w:left="1440" w:firstLine="720"/>
+        <w:jc w:val="both"/>
+      </w:pPr>
+    </w:p>
+    <w:p>
+      <w:pPr>
         <w:numPr>
           <w:ilvl w:val="0"/>
           <w:numId w:val="11"/>
@@ -6367,6 +8438,7 @@
         <w:rPr>
           <w:u w:val="single"/>
         </w:rPr>
+        <w:lastRenderedPageBreak/>
         <w:t>Problemas tipo B:</w:t>
       </w:r>
     </w:p>
@@ -6417,13 +8489,13 @@
           <w:numId w:val="1"/>
         </w:numPr>
       </w:pPr>
-      <w:bookmarkStart w:id="53" w:name="_xez6lign4m35" w:colFirst="0" w:colLast="0"/>
-      <w:bookmarkStart w:id="54" w:name="_Toc77793081"/>
-      <w:bookmarkEnd w:id="53"/>
+      <w:bookmarkStart w:id="56" w:name="_xez6lign4m35" w:colFirst="0" w:colLast="0"/>
+      <w:bookmarkStart w:id="57" w:name="_Toc79432815"/>
+      <w:bookmarkEnd w:id="56"/>
       <w:r>
         <w:t>CRITERIO DE ACEPTACIÓN DEL PRODUCTO</w:t>
       </w:r>
-      <w:bookmarkEnd w:id="54"/>
+      <w:bookmarkEnd w:id="57"/>
     </w:p>
     <w:p>
       <w:pPr>
@@ -6431,7 +8503,7 @@
       </w:pPr>
       <w:r>
         <w:pict w14:anchorId="3CFB8EF5">
-          <v:rect id="_x0000_i1048" style="width:0;height:1.5pt" o:hralign="center" o:hrstd="t" o:hr="t" fillcolor="#a0a0a0" stroked="f"/>
+          <v:rect id="_x0000_i1986" style="width:0;height:1.5pt" o:hralign="center" o:hrstd="t" o:hr="t" fillcolor="#a0a0a0" stroked="f"/>
         </w:pict>
       </w:r>
     </w:p>
@@ -6774,7 +8846,6 @@
         <w:ind w:left="1440" w:firstLine="720"/>
       </w:pPr>
       <w:r>
-        <w:lastRenderedPageBreak/>
         <w:t>Los pendientes tipo B y C detectados quedarán asentados en el Protocolo de Aceptación donde se establecerá la fecha de compromiso de solución de los mismos.</w:t>
       </w:r>
     </w:p>
@@ -6786,13 +8857,13 @@
           <w:numId w:val="1"/>
         </w:numPr>
       </w:pPr>
-      <w:bookmarkStart w:id="55" w:name="_imb0fysqtewx" w:colFirst="0" w:colLast="0"/>
-      <w:bookmarkStart w:id="56" w:name="_Toc77793082"/>
-      <w:bookmarkEnd w:id="55"/>
+      <w:bookmarkStart w:id="58" w:name="_imb0fysqtewx" w:colFirst="0" w:colLast="0"/>
+      <w:bookmarkStart w:id="59" w:name="_Toc79432816"/>
+      <w:bookmarkEnd w:id="58"/>
       <w:r>
         <w:t>ACEPTACIÓN FINAL DEL PRODUCTO</w:t>
       </w:r>
-      <w:bookmarkEnd w:id="56"/>
+      <w:bookmarkEnd w:id="59"/>
     </w:p>
     <w:p>
       <w:pPr>
@@ -6800,7 +8871,7 @@
       </w:pPr>
       <w:r>
         <w:pict w14:anchorId="19A8123E">
-          <v:rect id="_x0000_i1049" style="width:0;height:1.5pt" o:hralign="center" o:hrstd="t" o:hr="t" fillcolor="#a0a0a0" stroked="f"/>
+          <v:rect id="_x0000_i1987" style="width:0;height:1.5pt" o:hralign="center" o:hrstd="t" o:hr="t" fillcolor="#a0a0a0" stroked="f"/>
         </w:pict>
       </w:r>
     </w:p>
@@ -6826,13 +8897,13 @@
           <w:numId w:val="1"/>
         </w:numPr>
       </w:pPr>
-      <w:bookmarkStart w:id="57" w:name="_xpvfb96adwby" w:colFirst="0" w:colLast="0"/>
-      <w:bookmarkStart w:id="58" w:name="_Toc77793083"/>
-      <w:bookmarkEnd w:id="57"/>
+      <w:bookmarkStart w:id="60" w:name="_xpvfb96adwby" w:colFirst="0" w:colLast="0"/>
+      <w:bookmarkStart w:id="61" w:name="_Toc79432817"/>
+      <w:bookmarkEnd w:id="60"/>
       <w:r>
         <w:t>AMBIENTE DE VALIDACIÓN</w:t>
       </w:r>
-      <w:bookmarkEnd w:id="58"/>
+      <w:bookmarkEnd w:id="61"/>
     </w:p>
     <w:p>
       <w:pPr>
@@ -6840,7 +8911,7 @@
       </w:pPr>
       <w:r>
         <w:pict w14:anchorId="5FD081B4">
-          <v:rect id="_x0000_i1050" style="width:0;height:1.5pt" o:hralign="center" o:hrstd="t" o:hr="t" fillcolor="#a0a0a0" stroked="f"/>
+          <v:rect id="_x0000_i1988" style="width:0;height:1.5pt" o:hralign="center" o:hrstd="t" o:hr="t" fillcolor="#a0a0a0" stroked="f"/>
         </w:pict>
       </w:r>
     </w:p>
@@ -6861,15 +8932,16 @@
           <w:numId w:val="1"/>
         </w:numPr>
       </w:pPr>
-      <w:bookmarkStart w:id="59" w:name="_7minhfz9ttsf" w:colFirst="0" w:colLast="0"/>
-      <w:bookmarkStart w:id="60" w:name="_mlencr9qrwql" w:colFirst="0" w:colLast="0"/>
-      <w:bookmarkStart w:id="61" w:name="_Toc77793084"/>
-      <w:bookmarkEnd w:id="59"/>
-      <w:bookmarkEnd w:id="60"/>
-      <w:r>
+      <w:bookmarkStart w:id="62" w:name="_7minhfz9ttsf" w:colFirst="0" w:colLast="0"/>
+      <w:bookmarkStart w:id="63" w:name="_mlencr9qrwql" w:colFirst="0" w:colLast="0"/>
+      <w:bookmarkStart w:id="64" w:name="_Toc79432818"/>
+      <w:bookmarkEnd w:id="62"/>
+      <w:bookmarkEnd w:id="63"/>
+      <w:r>
+        <w:lastRenderedPageBreak/>
         <w:t>GLOSARIO</w:t>
       </w:r>
-      <w:bookmarkEnd w:id="61"/>
+      <w:bookmarkEnd w:id="64"/>
     </w:p>
     <w:p>
       <w:pPr>
@@ -6944,8 +9016,8 @@
         <w:b/>
       </w:rPr>
     </w:pPr>
-    <w:bookmarkStart w:id="62" w:name="_ugbjou2yo5a0" w:colFirst="0" w:colLast="0"/>
-    <w:bookmarkEnd w:id="62"/>
+    <w:bookmarkStart w:id="65" w:name="_ugbjou2yo5a0" w:colFirst="0" w:colLast="0"/>
+    <w:bookmarkEnd w:id="65"/>
     <w:r>
       <w:t>Sistema de Gestión de Mantenimiento Hospital Sommer.</w:t>
     </w:r>
@@ -6964,8 +9036,8 @@
         <w:szCs w:val="18"/>
       </w:rPr>
     </w:pPr>
-    <w:bookmarkStart w:id="63" w:name="_5hd8r8g5agzr" w:colFirst="0" w:colLast="0"/>
-    <w:bookmarkEnd w:id="63"/>
+    <w:bookmarkStart w:id="66" w:name="_5hd8r8g5agzr" w:colFirst="0" w:colLast="0"/>
+    <w:bookmarkEnd w:id="66"/>
     <w:r>
       <w:t>Especificación de Requerimientos - Versión 1.</w:t>
     </w:r>
@@ -7063,6 +9135,21 @@
 
 <file path=word/numbering.xml><?xml version="1.0" encoding="utf-8"?>
 <w:numbering xmlns:wpc="http://schemas.microsoft.com/office/word/2010/wordprocessingCanvas" xmlns:cx="http://schemas.microsoft.com/office/drawing/2014/chartex" xmlns:cx1="http://schemas.microsoft.com/office/drawing/2015/9/8/chartex" xmlns:cx2="http://schemas.microsoft.com/office/drawing/2015/10/21/chartex" xmlns:cx3="http://schemas.microsoft.com/office/drawing/2016/5/9/chartex" xmlns:cx4="http://schemas.microsoft.com/office/drawing/2016/5/10/chartex" xmlns:cx5="http://schemas.microsoft.com/office/drawing/2016/5/11/chartex" xmlns:cx6="http://schemas.microsoft.com/office/drawing/2016/5/12/chartex" xmlns:cx7="http://schemas.microsoft.com/office/drawing/2016/5/13/chartex" xmlns:cx8="http://schemas.microsoft.com/office/drawing/2016/5/14/chartex" xmlns:mc="http://schemas.openxmlformats.org/markup-compatibility/2006" xmlns:aink="http://schemas.microsoft.com/office/drawing/2016/ink" xmlns:am3d="http://schemas.microsoft.com/office/drawing/2017/model3d" xmlns:o="urn:schemas-microsoft-com:office:office" xmlns:r="http://schemas.openxmlformats.org/officeDocument/2006/relationships" xmlns:m="http://schemas.openxmlformats.org/officeDocument/2006/math" xmlns:v="urn:schemas-microsoft-com:vml" xmlns:wp14="http://schemas.microsoft.com/office/word/2010/wordprocessingDrawing" xmlns:wp="http://schemas.openxmlformats.org/drawingml/2006/wordprocessingDrawing" xmlns:w10="urn:schemas-microsoft-com:office:word" xmlns:w="http://schemas.openxmlformats.org/wordprocessingml/2006/main" xmlns:w14="http://schemas.microsoft.com/office/word/2010/wordml" xmlns:w15="http://schemas.microsoft.com/office/word/2012/wordml" xmlns:w16cex="http://schemas.microsoft.com/office/word/2018/wordml/cex" xmlns:w16cid="http://schemas.microsoft.com/office/word/2016/wordml/cid" xmlns:w16="http://schemas.microsoft.com/office/word/2018/wordml" xmlns:w16sdtdh="http://schemas.microsoft.com/office/word/2020/wordml/sdtdatahash" xmlns:w16se="http://schemas.microsoft.com/office/word/2015/wordml/symex" xmlns:wpg="http://schemas.microsoft.com/office/word/2010/wordprocessingGroup" xmlns:wpi="http://schemas.microsoft.com/office/word/2010/wordprocessingInk" xmlns:wne="http://schemas.microsoft.com/office/word/2006/wordml" xmlns:wps="http://schemas.microsoft.com/office/word/2010/wordprocessingShape" mc:Ignorable="w14 w15 w16se w16cid w16 w16cex w16sdtdh wp14">
+  <w:numPicBullet w:numPicBulletId="0">
+    <w:pict>
+      <v:rect id="_x0000_i4235" style="width:0;height:1.5pt" o:hralign="center" o:bullet="t" o:hrstd="t" o:hr="t" fillcolor="#a0a0a0" stroked="f"/>
+    </w:pict>
+  </w:numPicBullet>
+  <w:numPicBullet w:numPicBulletId="1">
+    <w:pict>
+      <v:rect id="_x0000_i4236" style="width:0;height:1.5pt" o:hralign="center" o:bullet="t" o:hrstd="t" o:hr="t" fillcolor="#a0a0a0" stroked="f"/>
+    </w:pict>
+  </w:numPicBullet>
+  <w:numPicBullet w:numPicBulletId="2">
+    <w:pict>
+      <v:rect id="_x0000_i4237" style="width:0;height:1.5pt" o:hralign="center" o:bullet="t" o:hrstd="t" o:hr="t" fillcolor="#a0a0a0" stroked="f"/>
+    </w:pict>
+  </w:numPicBullet>
   <w:abstractNum w:abstractNumId="0" w15:restartNumberingAfterBreak="0">
     <w:nsid w:val="0C402BFB"/>
     <w:multiLevelType w:val="multilevel"/>
@@ -7405,6 +9492,119 @@
     </w:lvl>
   </w:abstractNum>
   <w:abstractNum w:abstractNumId="3" w15:restartNumberingAfterBreak="0">
+    <w:nsid w:val="25F73300"/>
+    <w:multiLevelType w:val="multilevel"/>
+    <w:tmpl w:val="73CE437A"/>
+    <w:lvl w:ilvl="0">
+      <w:start w:val="1"/>
+      <w:numFmt w:val="bullet"/>
+      <w:lvlText w:val="●"/>
+      <w:lvlJc w:val="left"/>
+      <w:pPr>
+        <w:ind w:left="720" w:hanging="360"/>
+      </w:pPr>
+      <w:rPr>
+        <w:u w:val="none"/>
+      </w:rPr>
+    </w:lvl>
+    <w:lvl w:ilvl="1">
+      <w:start w:val="1"/>
+      <w:numFmt w:val="bullet"/>
+      <w:lvlText w:val="○"/>
+      <w:lvlJc w:val="left"/>
+      <w:pPr>
+        <w:ind w:left="1440" w:hanging="360"/>
+      </w:pPr>
+      <w:rPr>
+        <w:u w:val="none"/>
+      </w:rPr>
+    </w:lvl>
+    <w:lvl w:ilvl="2">
+      <w:start w:val="1"/>
+      <w:numFmt w:val="bullet"/>
+      <w:lvlText w:val="■"/>
+      <w:lvlJc w:val="left"/>
+      <w:pPr>
+        <w:ind w:left="2160" w:hanging="360"/>
+      </w:pPr>
+      <w:rPr>
+        <w:u w:val="none"/>
+      </w:rPr>
+    </w:lvl>
+    <w:lvl w:ilvl="3">
+      <w:start w:val="1"/>
+      <w:numFmt w:val="bullet"/>
+      <w:lvlText w:val="●"/>
+      <w:lvlJc w:val="left"/>
+      <w:pPr>
+        <w:ind w:left="2880" w:hanging="360"/>
+      </w:pPr>
+      <w:rPr>
+        <w:u w:val="none"/>
+      </w:rPr>
+    </w:lvl>
+    <w:lvl w:ilvl="4">
+      <w:start w:val="1"/>
+      <w:numFmt w:val="bullet"/>
+      <w:lvlText w:val="○"/>
+      <w:lvlJc w:val="left"/>
+      <w:pPr>
+        <w:ind w:left="3600" w:hanging="360"/>
+      </w:pPr>
+      <w:rPr>
+        <w:u w:val="none"/>
+      </w:rPr>
+    </w:lvl>
+    <w:lvl w:ilvl="5">
+      <w:start w:val="1"/>
+      <w:numFmt w:val="bullet"/>
+      <w:lvlText w:val="■"/>
+      <w:lvlJc w:val="left"/>
+      <w:pPr>
+        <w:ind w:left="4320" w:hanging="360"/>
+      </w:pPr>
+      <w:rPr>
+        <w:u w:val="none"/>
+      </w:rPr>
+    </w:lvl>
+    <w:lvl w:ilvl="6">
+      <w:start w:val="1"/>
+      <w:numFmt w:val="bullet"/>
+      <w:lvlText w:val="●"/>
+      <w:lvlJc w:val="left"/>
+      <w:pPr>
+        <w:ind w:left="5040" w:hanging="360"/>
+      </w:pPr>
+      <w:rPr>
+        <w:u w:val="none"/>
+      </w:rPr>
+    </w:lvl>
+    <w:lvl w:ilvl="7">
+      <w:start w:val="1"/>
+      <w:numFmt w:val="bullet"/>
+      <w:lvlText w:val="○"/>
+      <w:lvlJc w:val="left"/>
+      <w:pPr>
+        <w:ind w:left="5760" w:hanging="360"/>
+      </w:pPr>
+      <w:rPr>
+        <w:u w:val="none"/>
+      </w:rPr>
+    </w:lvl>
+    <w:lvl w:ilvl="8">
+      <w:start w:val="1"/>
+      <w:numFmt w:val="bullet"/>
+      <w:lvlText w:val="■"/>
+      <w:lvlJc w:val="left"/>
+      <w:pPr>
+        <w:ind w:left="6480" w:hanging="360"/>
+      </w:pPr>
+      <w:rPr>
+        <w:u w:val="none"/>
+      </w:rPr>
+    </w:lvl>
+  </w:abstractNum>
+  <w:abstractNum w:abstractNumId="4" w15:restartNumberingAfterBreak="0">
     <w:nsid w:val="2DCD4952"/>
     <w:multiLevelType w:val="multilevel"/>
     <w:tmpl w:val="269C74DE"/>
@@ -7517,7 +9717,93 @@
       </w:rPr>
     </w:lvl>
   </w:abstractNum>
-  <w:abstractNum w:abstractNumId="4" w15:restartNumberingAfterBreak="0">
+  <w:abstractNum w:abstractNumId="5" w15:restartNumberingAfterBreak="0">
+    <w:nsid w:val="345609D9"/>
+    <w:multiLevelType w:val="hybridMultilevel"/>
+    <w:tmpl w:val="F5B6127A"/>
+    <w:lvl w:ilvl="0" w:tplc="2C0A000F">
+      <w:start w:val="1"/>
+      <w:numFmt w:val="decimal"/>
+      <w:lvlText w:val="%1."/>
+      <w:lvlJc w:val="left"/>
+      <w:pPr>
+        <w:ind w:left="720" w:hanging="360"/>
+      </w:pPr>
+    </w:lvl>
+    <w:lvl w:ilvl="1" w:tplc="2C0A0019" w:tentative="1">
+      <w:start w:val="1"/>
+      <w:numFmt w:val="lowerLetter"/>
+      <w:lvlText w:val="%2."/>
+      <w:lvlJc w:val="left"/>
+      <w:pPr>
+        <w:ind w:left="1440" w:hanging="360"/>
+      </w:pPr>
+    </w:lvl>
+    <w:lvl w:ilvl="2" w:tplc="2C0A001B" w:tentative="1">
+      <w:start w:val="1"/>
+      <w:numFmt w:val="lowerRoman"/>
+      <w:lvlText w:val="%3."/>
+      <w:lvlJc w:val="right"/>
+      <w:pPr>
+        <w:ind w:left="2160" w:hanging="180"/>
+      </w:pPr>
+    </w:lvl>
+    <w:lvl w:ilvl="3" w:tplc="2C0A000F" w:tentative="1">
+      <w:start w:val="1"/>
+      <w:numFmt w:val="decimal"/>
+      <w:lvlText w:val="%4."/>
+      <w:lvlJc w:val="left"/>
+      <w:pPr>
+        <w:ind w:left="2880" w:hanging="360"/>
+      </w:pPr>
+    </w:lvl>
+    <w:lvl w:ilvl="4" w:tplc="2C0A0019" w:tentative="1">
+      <w:start w:val="1"/>
+      <w:numFmt w:val="lowerLetter"/>
+      <w:lvlText w:val="%5."/>
+      <w:lvlJc w:val="left"/>
+      <w:pPr>
+        <w:ind w:left="3600" w:hanging="360"/>
+      </w:pPr>
+    </w:lvl>
+    <w:lvl w:ilvl="5" w:tplc="2C0A001B" w:tentative="1">
+      <w:start w:val="1"/>
+      <w:numFmt w:val="lowerRoman"/>
+      <w:lvlText w:val="%6."/>
+      <w:lvlJc w:val="right"/>
+      <w:pPr>
+        <w:ind w:left="4320" w:hanging="180"/>
+      </w:pPr>
+    </w:lvl>
+    <w:lvl w:ilvl="6" w:tplc="2C0A000F" w:tentative="1">
+      <w:start w:val="1"/>
+      <w:numFmt w:val="decimal"/>
+      <w:lvlText w:val="%7."/>
+      <w:lvlJc w:val="left"/>
+      <w:pPr>
+        <w:ind w:left="5040" w:hanging="360"/>
+      </w:pPr>
+    </w:lvl>
+    <w:lvl w:ilvl="7" w:tplc="2C0A0019" w:tentative="1">
+      <w:start w:val="1"/>
+      <w:numFmt w:val="lowerLetter"/>
+      <w:lvlText w:val="%8."/>
+      <w:lvlJc w:val="left"/>
+      <w:pPr>
+        <w:ind w:left="5760" w:hanging="360"/>
+      </w:pPr>
+    </w:lvl>
+    <w:lvl w:ilvl="8" w:tplc="2C0A001B" w:tentative="1">
+      <w:start w:val="1"/>
+      <w:numFmt w:val="lowerRoman"/>
+      <w:lvlText w:val="%9."/>
+      <w:lvlJc w:val="right"/>
+      <w:pPr>
+        <w:ind w:left="6480" w:hanging="180"/>
+      </w:pPr>
+    </w:lvl>
+  </w:abstractNum>
+  <w:abstractNum w:abstractNumId="6" w15:restartNumberingAfterBreak="0">
     <w:nsid w:val="39AC3F46"/>
     <w:multiLevelType w:val="multilevel"/>
     <w:tmpl w:val="498CD0CC"/>
@@ -7630,7 +9916,7 @@
       </w:rPr>
     </w:lvl>
   </w:abstractNum>
-  <w:abstractNum w:abstractNumId="5" w15:restartNumberingAfterBreak="0">
+  <w:abstractNum w:abstractNumId="7" w15:restartNumberingAfterBreak="0">
     <w:nsid w:val="3A231025"/>
     <w:multiLevelType w:val="multilevel"/>
     <w:tmpl w:val="143A5444"/>
@@ -7743,7 +10029,7 @@
       </w:rPr>
     </w:lvl>
   </w:abstractNum>
-  <w:abstractNum w:abstractNumId="6" w15:restartNumberingAfterBreak="0">
+  <w:abstractNum w:abstractNumId="8" w15:restartNumberingAfterBreak="0">
     <w:nsid w:val="3BBF57DD"/>
     <w:multiLevelType w:val="multilevel"/>
     <w:tmpl w:val="E3329BCC"/>
@@ -7858,7 +10144,120 @@
       </w:rPr>
     </w:lvl>
   </w:abstractNum>
-  <w:abstractNum w:abstractNumId="7" w15:restartNumberingAfterBreak="0">
+  <w:abstractNum w:abstractNumId="9" w15:restartNumberingAfterBreak="0">
+    <w:nsid w:val="40F41934"/>
+    <w:multiLevelType w:val="multilevel"/>
+    <w:tmpl w:val="73CE437A"/>
+    <w:lvl w:ilvl="0">
+      <w:start w:val="1"/>
+      <w:numFmt w:val="bullet"/>
+      <w:lvlText w:val="●"/>
+      <w:lvlJc w:val="left"/>
+      <w:pPr>
+        <w:ind w:left="720" w:hanging="360"/>
+      </w:pPr>
+      <w:rPr>
+        <w:u w:val="none"/>
+      </w:rPr>
+    </w:lvl>
+    <w:lvl w:ilvl="1">
+      <w:start w:val="1"/>
+      <w:numFmt w:val="bullet"/>
+      <w:lvlText w:val="○"/>
+      <w:lvlJc w:val="left"/>
+      <w:pPr>
+        <w:ind w:left="1440" w:hanging="360"/>
+      </w:pPr>
+      <w:rPr>
+        <w:u w:val="none"/>
+      </w:rPr>
+    </w:lvl>
+    <w:lvl w:ilvl="2">
+      <w:start w:val="1"/>
+      <w:numFmt w:val="bullet"/>
+      <w:lvlText w:val="■"/>
+      <w:lvlJc w:val="left"/>
+      <w:pPr>
+        <w:ind w:left="2160" w:hanging="360"/>
+      </w:pPr>
+      <w:rPr>
+        <w:u w:val="none"/>
+      </w:rPr>
+    </w:lvl>
+    <w:lvl w:ilvl="3">
+      <w:start w:val="1"/>
+      <w:numFmt w:val="bullet"/>
+      <w:lvlText w:val="●"/>
+      <w:lvlJc w:val="left"/>
+      <w:pPr>
+        <w:ind w:left="2880" w:hanging="360"/>
+      </w:pPr>
+      <w:rPr>
+        <w:u w:val="none"/>
+      </w:rPr>
+    </w:lvl>
+    <w:lvl w:ilvl="4">
+      <w:start w:val="1"/>
+      <w:numFmt w:val="bullet"/>
+      <w:lvlText w:val="○"/>
+      <w:lvlJc w:val="left"/>
+      <w:pPr>
+        <w:ind w:left="3600" w:hanging="360"/>
+      </w:pPr>
+      <w:rPr>
+        <w:u w:val="none"/>
+      </w:rPr>
+    </w:lvl>
+    <w:lvl w:ilvl="5">
+      <w:start w:val="1"/>
+      <w:numFmt w:val="bullet"/>
+      <w:lvlText w:val="■"/>
+      <w:lvlJc w:val="left"/>
+      <w:pPr>
+        <w:ind w:left="4320" w:hanging="360"/>
+      </w:pPr>
+      <w:rPr>
+        <w:u w:val="none"/>
+      </w:rPr>
+    </w:lvl>
+    <w:lvl w:ilvl="6">
+      <w:start w:val="1"/>
+      <w:numFmt w:val="bullet"/>
+      <w:lvlText w:val="●"/>
+      <w:lvlJc w:val="left"/>
+      <w:pPr>
+        <w:ind w:left="5040" w:hanging="360"/>
+      </w:pPr>
+      <w:rPr>
+        <w:u w:val="none"/>
+      </w:rPr>
+    </w:lvl>
+    <w:lvl w:ilvl="7">
+      <w:start w:val="1"/>
+      <w:numFmt w:val="bullet"/>
+      <w:lvlText w:val="○"/>
+      <w:lvlJc w:val="left"/>
+      <w:pPr>
+        <w:ind w:left="5760" w:hanging="360"/>
+      </w:pPr>
+      <w:rPr>
+        <w:u w:val="none"/>
+      </w:rPr>
+    </w:lvl>
+    <w:lvl w:ilvl="8">
+      <w:start w:val="1"/>
+      <w:numFmt w:val="bullet"/>
+      <w:lvlText w:val="■"/>
+      <w:lvlJc w:val="left"/>
+      <w:pPr>
+        <w:ind w:left="6480" w:hanging="360"/>
+      </w:pPr>
+      <w:rPr>
+        <w:u w:val="none"/>
+      </w:rPr>
+    </w:lvl>
+  </w:abstractNum>
+  <w:abstractNum w:abstractNumId="10" w15:restartNumberingAfterBreak="0">
     <w:nsid w:val="41523508"/>
     <w:multiLevelType w:val="multilevel"/>
     <w:tmpl w:val="4FA25288"/>
@@ -7971,7 +10370,7 @@
       </w:rPr>
     </w:lvl>
   </w:abstractNum>
-  <w:abstractNum w:abstractNumId="8" w15:restartNumberingAfterBreak="0">
+  <w:abstractNum w:abstractNumId="11" w15:restartNumberingAfterBreak="0">
     <w:nsid w:val="4E4E5924"/>
     <w:multiLevelType w:val="multilevel"/>
     <w:tmpl w:val="F00488AC"/>
@@ -8084,7 +10483,7 @@
       </w:rPr>
     </w:lvl>
   </w:abstractNum>
-  <w:abstractNum w:abstractNumId="9" w15:restartNumberingAfterBreak="0">
+  <w:abstractNum w:abstractNumId="12" w15:restartNumberingAfterBreak="0">
     <w:nsid w:val="51637B55"/>
     <w:multiLevelType w:val="multilevel"/>
     <w:tmpl w:val="73CE437A"/>
@@ -8197,7 +10596,7 @@
       </w:rPr>
     </w:lvl>
   </w:abstractNum>
-  <w:abstractNum w:abstractNumId="10" w15:restartNumberingAfterBreak="0">
+  <w:abstractNum w:abstractNumId="13" w15:restartNumberingAfterBreak="0">
     <w:nsid w:val="57BD464E"/>
     <w:multiLevelType w:val="multilevel"/>
     <w:tmpl w:val="B3E60D28"/>
@@ -8310,7 +10709,7 @@
       </w:rPr>
     </w:lvl>
   </w:abstractNum>
-  <w:abstractNum w:abstractNumId="11" w15:restartNumberingAfterBreak="0">
+  <w:abstractNum w:abstractNumId="14" w15:restartNumberingAfterBreak="0">
     <w:nsid w:val="5D1A7DFD"/>
     <w:multiLevelType w:val="multilevel"/>
     <w:tmpl w:val="543E597A"/>
@@ -8423,7 +10822,120 @@
       </w:rPr>
     </w:lvl>
   </w:abstractNum>
-  <w:abstractNum w:abstractNumId="12" w15:restartNumberingAfterBreak="0">
+  <w:abstractNum w:abstractNumId="15" w15:restartNumberingAfterBreak="0">
+    <w:nsid w:val="5DA3085C"/>
+    <w:multiLevelType w:val="multilevel"/>
+    <w:tmpl w:val="4FA25288"/>
+    <w:lvl w:ilvl="0">
+      <w:start w:val="1"/>
+      <w:numFmt w:val="bullet"/>
+      <w:lvlText w:val="○"/>
+      <w:lvlJc w:val="left"/>
+      <w:pPr>
+        <w:ind w:left="720" w:hanging="360"/>
+      </w:pPr>
+      <w:rPr>
+        <w:u w:val="none"/>
+      </w:rPr>
+    </w:lvl>
+    <w:lvl w:ilvl="1">
+      <w:start w:val="1"/>
+      <w:numFmt w:val="bullet"/>
+      <w:lvlText w:val="○"/>
+      <w:lvlJc w:val="left"/>
+      <w:pPr>
+        <w:ind w:left="1440" w:hanging="360"/>
+      </w:pPr>
+      <w:rPr>
+        <w:u w:val="none"/>
+      </w:rPr>
+    </w:lvl>
+    <w:lvl w:ilvl="2">
+      <w:start w:val="1"/>
+      <w:numFmt w:val="bullet"/>
+      <w:lvlText w:val="■"/>
+      <w:lvlJc w:val="left"/>
+      <w:pPr>
+        <w:ind w:left="2160" w:hanging="360"/>
+      </w:pPr>
+      <w:rPr>
+        <w:u w:val="none"/>
+      </w:rPr>
+    </w:lvl>
+    <w:lvl w:ilvl="3">
+      <w:start w:val="1"/>
+      <w:numFmt w:val="bullet"/>
+      <w:lvlText w:val="●"/>
+      <w:lvlJc w:val="left"/>
+      <w:pPr>
+        <w:ind w:left="2880" w:hanging="360"/>
+      </w:pPr>
+      <w:rPr>
+        <w:u w:val="none"/>
+      </w:rPr>
+    </w:lvl>
+    <w:lvl w:ilvl="4">
+      <w:start w:val="1"/>
+      <w:numFmt w:val="bullet"/>
+      <w:lvlText w:val="○"/>
+      <w:lvlJc w:val="left"/>
+      <w:pPr>
+        <w:ind w:left="3600" w:hanging="360"/>
+      </w:pPr>
+      <w:rPr>
+        <w:u w:val="none"/>
+      </w:rPr>
+    </w:lvl>
+    <w:lvl w:ilvl="5">
+      <w:start w:val="1"/>
+      <w:numFmt w:val="bullet"/>
+      <w:lvlText w:val="■"/>
+      <w:lvlJc w:val="left"/>
+      <w:pPr>
+        <w:ind w:left="4320" w:hanging="360"/>
+      </w:pPr>
+      <w:rPr>
+        <w:u w:val="none"/>
+      </w:rPr>
+    </w:lvl>
+    <w:lvl w:ilvl="6">
+      <w:start w:val="1"/>
+      <w:numFmt w:val="bullet"/>
+      <w:lvlText w:val="●"/>
+      <w:lvlJc w:val="left"/>
+      <w:pPr>
+        <w:ind w:left="5040" w:hanging="360"/>
+      </w:pPr>
+      <w:rPr>
+        <w:u w:val="none"/>
+      </w:rPr>
+    </w:lvl>
+    <w:lvl w:ilvl="7">
+      <w:start w:val="1"/>
+      <w:numFmt w:val="bullet"/>
+      <w:lvlText w:val="○"/>
+      <w:lvlJc w:val="left"/>
+      <w:pPr>
+        <w:ind w:left="5760" w:hanging="360"/>
+      </w:pPr>
+      <w:rPr>
+        <w:u w:val="none"/>
+      </w:rPr>
+    </w:lvl>
+    <w:lvl w:ilvl="8">
+      <w:start w:val="1"/>
+      <w:numFmt w:val="bullet"/>
+      <w:lvlText w:val="■"/>
+      <w:lvlJc w:val="left"/>
+      <w:pPr>
+        <w:ind w:left="6480" w:hanging="360"/>
+      </w:pPr>
+      <w:rPr>
+        <w:u w:val="none"/>
+      </w:rPr>
+    </w:lvl>
+  </w:abstractNum>
+  <w:abstractNum w:abstractNumId="16" w15:restartNumberingAfterBreak="0">
     <w:nsid w:val="734160CD"/>
     <w:multiLevelType w:val="multilevel"/>
     <w:tmpl w:val="CA06EACE"/>
@@ -8536,7 +11048,7 @@
       </w:rPr>
     </w:lvl>
   </w:abstractNum>
-  <w:abstractNum w:abstractNumId="13" w15:restartNumberingAfterBreak="0">
+  <w:abstractNum w:abstractNumId="17" w15:restartNumberingAfterBreak="0">
     <w:nsid w:val="7EB24169"/>
     <w:multiLevelType w:val="multilevel"/>
     <w:tmpl w:val="32CC47EC"/>
@@ -8650,46 +11162,58 @@
     </w:lvl>
   </w:abstractNum>
   <w:num w:numId="1">
-    <w:abstractNumId w:val="6"/>
+    <w:abstractNumId w:val="8"/>
   </w:num>
   <w:num w:numId="2">
-    <w:abstractNumId w:val="7"/>
+    <w:abstractNumId w:val="10"/>
   </w:num>
   <w:num w:numId="3">
-    <w:abstractNumId w:val="9"/>
+    <w:abstractNumId w:val="12"/>
   </w:num>
   <w:num w:numId="4">
-    <w:abstractNumId w:val="13"/>
+    <w:abstractNumId w:val="17"/>
   </w:num>
   <w:num w:numId="5">
-    <w:abstractNumId w:val="8"/>
+    <w:abstractNumId w:val="11"/>
   </w:num>
   <w:num w:numId="6">
-    <w:abstractNumId w:val="11"/>
+    <w:abstractNumId w:val="14"/>
   </w:num>
   <w:num w:numId="7">
     <w:abstractNumId w:val="0"/>
   </w:num>
   <w:num w:numId="8">
-    <w:abstractNumId w:val="5"/>
+    <w:abstractNumId w:val="7"/>
   </w:num>
   <w:num w:numId="9">
     <w:abstractNumId w:val="1"/>
   </w:num>
   <w:num w:numId="10">
-    <w:abstractNumId w:val="4"/>
+    <w:abstractNumId w:val="6"/>
   </w:num>
   <w:num w:numId="11">
-    <w:abstractNumId w:val="10"/>
+    <w:abstractNumId w:val="13"/>
   </w:num>
   <w:num w:numId="12">
     <w:abstractNumId w:val="2"/>
   </w:num>
   <w:num w:numId="13">
-    <w:abstractNumId w:val="3"/>
+    <w:abstractNumId w:val="4"/>
   </w:num>
   <w:num w:numId="14">
-    <w:abstractNumId w:val="12"/>
+    <w:abstractNumId w:val="16"/>
+  </w:num>
+  <w:num w:numId="15">
+    <w:abstractNumId w:val="15"/>
+  </w:num>
+  <w:num w:numId="16">
+    <w:abstractNumId w:val="9"/>
+  </w:num>
+  <w:num w:numId="17">
+    <w:abstractNumId w:val="5"/>
+  </w:num>
+  <w:num w:numId="18">
+    <w:abstractNumId w:val="3"/>
   </w:num>
 </w:numbering>
 </file>
@@ -9092,12 +11616,13 @@
   <w:style w:type="paragraph" w:default="1" w:styleId="Normal">
     <w:name w:val="Normal"/>
     <w:qFormat/>
-    <w:rsid w:val="00C21E52"/>
+    <w:rsid w:val="00915985"/>
   </w:style>
   <w:style w:type="paragraph" w:styleId="Ttulo1">
     <w:name w:val="heading 1"/>
     <w:basedOn w:val="Normal"/>
     <w:next w:val="Normal"/>
+    <w:link w:val="Ttulo1Car"/>
     <w:uiPriority w:val="9"/>
     <w:qFormat/>
     <w:pPr>
@@ -9545,6 +12070,30 @@
       <w:szCs w:val="28"/>
     </w:rPr>
   </w:style>
+  <w:style w:type="character" w:customStyle="1" w:styleId="Ttulo1Car">
+    <w:name w:val="Título 1 Car"/>
+    <w:basedOn w:val="Fuentedeprrafopredeter"/>
+    <w:link w:val="Ttulo1"/>
+    <w:uiPriority w:val="9"/>
+    <w:rsid w:val="00915985"/>
+    <w:rPr>
+      <w:rFonts w:ascii="Times New Roman" w:eastAsia="Times New Roman" w:hAnsi="Times New Roman" w:cs="Times New Roman"/>
+      <w:color w:val="38761D"/>
+      <w:sz w:val="32"/>
+      <w:szCs w:val="32"/>
+    </w:rPr>
+  </w:style>
+  <w:style w:type="paragraph" w:styleId="Prrafodelista">
+    <w:name w:val="List Paragraph"/>
+    <w:basedOn w:val="Normal"/>
+    <w:uiPriority w:val="34"/>
+    <w:qFormat/>
+    <w:rsid w:val="00915985"/>
+    <w:pPr>
+      <w:ind w:left="720"/>
+      <w:contextualSpacing/>
+    </w:pPr>
+  </w:style>
 </w:styles>
 </file>
 

</xml_diff>